<commit_message>
Spring Boot Rest API
Spring Boot Rest API
</commit_message>
<xml_diff>
--- a/docs/SpringBoot.docx
+++ b/docs/SpringBoot.docx
@@ -2215,19 +2215,13 @@
         <w:t xml:space="preserve"> </w:t>
       </w:r>
       <w:r>
-        <w:t>(Java Object</w:t>
-      </w:r>
-      <w:r>
-        <w:t xml:space="preserve"> </w:t>
+        <w:t xml:space="preserve">(Java Object </w:t>
       </w:r>
       <w:r>
         <w:sym w:font="Wingdings" w:char="F0E0"/>
       </w:r>
       <w:r>
-        <w:t xml:space="preserve"> </w:t>
-      </w:r>
-      <w:r>
-        <w:t>JSON)</w:t>
+        <w:t xml:space="preserve"> JSON)</w:t>
       </w:r>
     </w:p>
     <w:p>
@@ -2409,6 +2403,479 @@
         </w:drawing>
       </w:r>
     </w:p>
+    <w:p>
+      <w:pPr>
+        <w:pStyle w:val="NoSpacing"/>
+      </w:pPr>
+    </w:p>
+    <w:p>
+      <w:r>
+        <w:br w:type="page"/>
+      </w:r>
+    </w:p>
+    <w:p>
+      <w:pPr>
+        <w:pStyle w:val="NoSpacing"/>
+      </w:pPr>
+      <w:r>
+        <w:lastRenderedPageBreak/>
+        <w:t>Java Class to JSON</w:t>
+      </w:r>
+    </w:p>
+    <w:p>
+      <w:pPr>
+        <w:pStyle w:val="NoSpacing"/>
+      </w:pPr>
+    </w:p>
+    <w:p>
+      <w:pPr>
+        <w:pStyle w:val="NoSpacing"/>
+      </w:pPr>
+      <w:r>
+        <w:rPr>
+          <w:noProof/>
+        </w:rPr>
+        <w:drawing>
+          <wp:inline distT="0" distB="0" distL="0" distR="0" wp14:anchorId="182391C9" wp14:editId="6A3DBBFF">
+            <wp:extent cx="5935345" cy="1936115"/>
+            <wp:effectExtent l="0" t="0" r="8255" b="6985"/>
+            <wp:docPr id="6" name="Picture 6"/>
+            <wp:cNvGraphicFramePr>
+              <a:graphicFrameLocks xmlns:a="http://schemas.openxmlformats.org/drawingml/2006/main" noChangeAspect="1"/>
+            </wp:cNvGraphicFramePr>
+            <a:graphic xmlns:a="http://schemas.openxmlformats.org/drawingml/2006/main">
+              <a:graphicData uri="http://schemas.openxmlformats.org/drawingml/2006/picture">
+                <pic:pic xmlns:pic="http://schemas.openxmlformats.org/drawingml/2006/picture">
+                  <pic:nvPicPr>
+                    <pic:cNvPr id="0" name="Picture 1"/>
+                    <pic:cNvPicPr>
+                      <a:picLocks noChangeAspect="1" noChangeArrowheads="1"/>
+                    </pic:cNvPicPr>
+                  </pic:nvPicPr>
+                  <pic:blipFill>
+                    <a:blip r:embed="rId13" cstate="print">
+                      <a:extLst>
+                        <a:ext uri="{28A0092B-C50C-407E-A947-70E740481C1C}">
+                          <a14:useLocalDpi xmlns:a14="http://schemas.microsoft.com/office/drawing/2010/main" val="0"/>
+                        </a:ext>
+                      </a:extLst>
+                    </a:blip>
+                    <a:srcRect/>
+                    <a:stretch>
+                      <a:fillRect/>
+                    </a:stretch>
+                  </pic:blipFill>
+                  <pic:spPr bwMode="auto">
+                    <a:xfrm>
+                      <a:off x="0" y="0"/>
+                      <a:ext cx="5935345" cy="1936115"/>
+                    </a:xfrm>
+                    <a:prstGeom prst="rect">
+                      <a:avLst/>
+                    </a:prstGeom>
+                    <a:noFill/>
+                    <a:ln>
+                      <a:noFill/>
+                    </a:ln>
+                  </pic:spPr>
+                </pic:pic>
+              </a:graphicData>
+            </a:graphic>
+          </wp:inline>
+        </w:drawing>
+      </w:r>
+    </w:p>
+    <w:p>
+      <w:pPr>
+        <w:pStyle w:val="NoSpacing"/>
+      </w:pPr>
+    </w:p>
+    <w:p>
+      <w:pPr>
+        <w:pStyle w:val="NoSpacing"/>
+        <w:rPr>
+          <w:b/>
+          <w:bCs/>
+          <w:u w:val="single"/>
+        </w:rPr>
+      </w:pPr>
+      <w:r>
+        <w:rPr>
+          <w:b/>
+          <w:bCs/>
+          <w:u w:val="single"/>
+        </w:rPr>
+        <w:t xml:space="preserve">Steps to create REST API in Spring Boot </w:t>
+      </w:r>
+    </w:p>
+    <w:p>
+      <w:pPr>
+        <w:pStyle w:val="NoSpacing"/>
+        <w:numPr>
+          <w:ilvl w:val="0"/>
+          <w:numId w:val="16"/>
+        </w:numPr>
+      </w:pPr>
+      <w:r>
+        <w:t>Create a java class</w:t>
+      </w:r>
+    </w:p>
+    <w:p>
+      <w:pPr>
+        <w:pStyle w:val="NoSpacing"/>
+        <w:numPr>
+          <w:ilvl w:val="0"/>
+          <w:numId w:val="16"/>
+        </w:numPr>
+      </w:pPr>
+      <w:r>
+        <w:t>Annotated the java class with @RestController annotation.</w:t>
+      </w:r>
+    </w:p>
+    <w:p>
+      <w:pPr>
+        <w:pStyle w:val="NoSpacing"/>
+        <w:numPr>
+          <w:ilvl w:val="0"/>
+          <w:numId w:val="16"/>
+        </w:numPr>
+      </w:pPr>
+      <w:r>
+        <w:t xml:space="preserve">Create a </w:t>
+      </w:r>
+      <w:proofErr w:type="gramStart"/>
+      <w:r>
+        <w:t>methods</w:t>
+      </w:r>
+      <w:proofErr w:type="gramEnd"/>
+      <w:r>
+        <w:t xml:space="preserve"> with input parameter and return type as per you REST API requirement.</w:t>
+      </w:r>
+    </w:p>
+    <w:p>
+      <w:pPr>
+        <w:pStyle w:val="NoSpacing"/>
+        <w:numPr>
+          <w:ilvl w:val="0"/>
+          <w:numId w:val="16"/>
+        </w:numPr>
+      </w:pPr>
+      <w:r>
+        <w:t>Annotate the method using @GetMapping, @PostMapping, @PutMapping or @DeleteMapping for GET, POST, PUT or DELETE method of HTTP respectively.</w:t>
+      </w:r>
+    </w:p>
+    <w:p>
+      <w:pPr>
+        <w:pStyle w:val="NoSpacing"/>
+        <w:numPr>
+          <w:ilvl w:val="0"/>
+          <w:numId w:val="16"/>
+        </w:numPr>
+      </w:pPr>
+      <w:r>
+        <w:t>Provide the URL for the REST API</w:t>
+      </w:r>
+      <w:r>
+        <w:t>.</w:t>
+      </w:r>
+    </w:p>
+    <w:p>
+      <w:pPr>
+        <w:pStyle w:val="NoSpacing"/>
+      </w:pPr>
+    </w:p>
+    <w:p>
+      <w:pPr>
+        <w:pStyle w:val="NoSpacing"/>
+        <w:rPr>
+          <w:b/>
+          <w:bCs/>
+          <w:u w:val="single"/>
+        </w:rPr>
+      </w:pPr>
+      <w:r>
+        <w:rPr>
+          <w:b/>
+          <w:bCs/>
+          <w:u w:val="single"/>
+        </w:rPr>
+        <w:t>Accept the Data from the request using REST API</w:t>
+      </w:r>
+    </w:p>
+    <w:p>
+      <w:pPr>
+        <w:pStyle w:val="NoSpacing"/>
+        <w:numPr>
+          <w:ilvl w:val="0"/>
+          <w:numId w:val="17"/>
+        </w:numPr>
+      </w:pPr>
+      <w:r>
+        <w:t>You can accept the use data in REST API using 3 approaches.</w:t>
+      </w:r>
+    </w:p>
+    <w:p>
+      <w:pPr>
+        <w:pStyle w:val="NoSpacing"/>
+        <w:numPr>
+          <w:ilvl w:val="0"/>
+          <w:numId w:val="17"/>
+        </w:numPr>
+        <w:rPr>
+          <w:b/>
+          <w:bCs/>
+        </w:rPr>
+      </w:pPr>
+      <w:r>
+        <w:rPr>
+          <w:b/>
+          <w:bCs/>
+        </w:rPr>
+        <w:t>Using Request Parameter</w:t>
+      </w:r>
+    </w:p>
+    <w:p>
+      <w:pPr>
+        <w:pStyle w:val="NoSpacing"/>
+        <w:numPr>
+          <w:ilvl w:val="1"/>
+          <w:numId w:val="17"/>
+        </w:numPr>
+        <w:rPr>
+          <w:b/>
+          <w:bCs/>
+        </w:rPr>
+      </w:pPr>
+      <w:r>
+        <w:t>In the request parameter you can pass the data in the form of parameters in the URL.</w:t>
+      </w:r>
+    </w:p>
+    <w:p>
+      <w:pPr>
+        <w:pStyle w:val="NoSpacing"/>
+        <w:numPr>
+          <w:ilvl w:val="1"/>
+          <w:numId w:val="17"/>
+        </w:numPr>
+        <w:rPr>
+          <w:b/>
+          <w:bCs/>
+        </w:rPr>
+      </w:pPr>
+      <w:r>
+        <w:t xml:space="preserve">In Spring You can receive the </w:t>
+      </w:r>
+      <w:r>
+        <w:t xml:space="preserve">request </w:t>
+      </w:r>
+      <w:r>
+        <w:t xml:space="preserve">parameter values as </w:t>
+      </w:r>
+      <w:proofErr w:type="gramStart"/>
+      <w:r>
+        <w:t>a</w:t>
+      </w:r>
+      <w:proofErr w:type="gramEnd"/>
+      <w:r>
+        <w:t xml:space="preserve"> input parameter of the method</w:t>
+      </w:r>
+    </w:p>
+    <w:p>
+      <w:pPr>
+        <w:pStyle w:val="NoSpacing"/>
+        <w:numPr>
+          <w:ilvl w:val="1"/>
+          <w:numId w:val="17"/>
+        </w:numPr>
+        <w:rPr>
+          <w:b/>
+          <w:bCs/>
+        </w:rPr>
+      </w:pPr>
+      <w:r>
+        <w:t>The Input parameter has annotated by @ReuqestParam annotation.</w:t>
+      </w:r>
+    </w:p>
+    <w:p>
+      <w:pPr>
+        <w:pStyle w:val="NoSpacing"/>
+        <w:numPr>
+          <w:ilvl w:val="1"/>
+          <w:numId w:val="17"/>
+        </w:numPr>
+        <w:rPr>
+          <w:b/>
+          <w:bCs/>
+        </w:rPr>
+      </w:pPr>
+      <w:r>
+        <w:t>Example1:</w:t>
+      </w:r>
+    </w:p>
+    <w:p>
+      <w:pPr>
+        <w:pStyle w:val="NoSpacing"/>
+        <w:ind w:left="1440"/>
+        <w:rPr>
+          <w:b/>
+          <w:bCs/>
+        </w:rPr>
+      </w:pPr>
+      <w:r>
+        <w:rPr>
+          <w:b/>
+          <w:bCs/>
+        </w:rPr>
+        <w:drawing>
+          <wp:inline distT="0" distB="0" distL="0" distR="0" wp14:anchorId="722B9F0F" wp14:editId="58AE692C">
+            <wp:extent cx="4151474" cy="892373"/>
+            <wp:effectExtent l="0" t="0" r="1905" b="3175"/>
+            <wp:docPr id="9" name="Picture 9"/>
+            <wp:cNvGraphicFramePr>
+              <a:graphicFrameLocks xmlns:a="http://schemas.openxmlformats.org/drawingml/2006/main" noChangeAspect="1"/>
+            </wp:cNvGraphicFramePr>
+            <a:graphic xmlns:a="http://schemas.openxmlformats.org/drawingml/2006/main">
+              <a:graphicData uri="http://schemas.openxmlformats.org/drawingml/2006/picture">
+                <pic:pic xmlns:pic="http://schemas.openxmlformats.org/drawingml/2006/picture">
+                  <pic:nvPicPr>
+                    <pic:cNvPr id="1" name=""/>
+                    <pic:cNvPicPr/>
+                  </pic:nvPicPr>
+                  <pic:blipFill>
+                    <a:blip r:embed="rId14"/>
+                    <a:stretch>
+                      <a:fillRect/>
+                    </a:stretch>
+                  </pic:blipFill>
+                  <pic:spPr>
+                    <a:xfrm>
+                      <a:off x="0" y="0"/>
+                      <a:ext cx="4186015" cy="899798"/>
+                    </a:xfrm>
+                    <a:prstGeom prst="rect">
+                      <a:avLst/>
+                    </a:prstGeom>
+                  </pic:spPr>
+                </pic:pic>
+              </a:graphicData>
+            </a:graphic>
+          </wp:inline>
+        </w:drawing>
+      </w:r>
+    </w:p>
+    <w:p>
+      <w:pPr>
+        <w:pStyle w:val="NoSpacing"/>
+        <w:ind w:left="1440"/>
+        <w:rPr>
+          <w:b/>
+          <w:bCs/>
+        </w:rPr>
+      </w:pPr>
+    </w:p>
+    <w:p>
+      <w:pPr>
+        <w:pStyle w:val="NoSpacing"/>
+        <w:numPr>
+          <w:ilvl w:val="1"/>
+          <w:numId w:val="17"/>
+        </w:numPr>
+      </w:pPr>
+      <w:r>
+        <w:t>Example2:</w:t>
+      </w:r>
+    </w:p>
+    <w:p>
+      <w:pPr>
+        <w:pStyle w:val="NoSpacing"/>
+        <w:ind w:left="1440"/>
+        <w:rPr>
+          <w:b/>
+          <w:bCs/>
+        </w:rPr>
+      </w:pPr>
+      <w:r>
+        <w:rPr>
+          <w:b/>
+          <w:bCs/>
+        </w:rPr>
+        <w:drawing>
+          <wp:inline distT="0" distB="0" distL="0" distR="0" wp14:anchorId="545440EC" wp14:editId="68F0A7C1">
+            <wp:extent cx="4177964" cy="797043"/>
+            <wp:effectExtent l="0" t="0" r="0" b="3175"/>
+            <wp:docPr id="10" name="Picture 10"/>
+            <wp:cNvGraphicFramePr>
+              <a:graphicFrameLocks xmlns:a="http://schemas.openxmlformats.org/drawingml/2006/main" noChangeAspect="1"/>
+            </wp:cNvGraphicFramePr>
+            <a:graphic xmlns:a="http://schemas.openxmlformats.org/drawingml/2006/main">
+              <a:graphicData uri="http://schemas.openxmlformats.org/drawingml/2006/picture">
+                <pic:pic xmlns:pic="http://schemas.openxmlformats.org/drawingml/2006/picture">
+                  <pic:nvPicPr>
+                    <pic:cNvPr id="1" name=""/>
+                    <pic:cNvPicPr/>
+                  </pic:nvPicPr>
+                  <pic:blipFill>
+                    <a:blip r:embed="rId15"/>
+                    <a:stretch>
+                      <a:fillRect/>
+                    </a:stretch>
+                  </pic:blipFill>
+                  <pic:spPr>
+                    <a:xfrm>
+                      <a:off x="0" y="0"/>
+                      <a:ext cx="4209907" cy="803137"/>
+                    </a:xfrm>
+                    <a:prstGeom prst="rect">
+                      <a:avLst/>
+                    </a:prstGeom>
+                  </pic:spPr>
+                </pic:pic>
+              </a:graphicData>
+            </a:graphic>
+          </wp:inline>
+        </w:drawing>
+      </w:r>
+    </w:p>
+    <w:p>
+      <w:pPr>
+        <w:pStyle w:val="NoSpacing"/>
+        <w:numPr>
+          <w:ilvl w:val="0"/>
+          <w:numId w:val="17"/>
+        </w:numPr>
+        <w:rPr>
+          <w:b/>
+          <w:bCs/>
+        </w:rPr>
+      </w:pPr>
+      <w:r>
+        <w:rPr>
+          <w:b/>
+          <w:bCs/>
+        </w:rPr>
+        <w:t>Using Request Path Variable</w:t>
+      </w:r>
+    </w:p>
+    <w:p>
+      <w:pPr>
+        <w:pStyle w:val="NoSpacing"/>
+        <w:numPr>
+          <w:ilvl w:val="0"/>
+          <w:numId w:val="17"/>
+        </w:numPr>
+        <w:rPr>
+          <w:b/>
+          <w:bCs/>
+        </w:rPr>
+      </w:pPr>
+      <w:r>
+        <w:rPr>
+          <w:b/>
+          <w:bCs/>
+        </w:rPr>
+        <w:t>Using Request Body in from of JSON</w:t>
+      </w:r>
+    </w:p>
     <w:sectPr>
       <w:pgSz w:w="12240" w:h="15840"/>
       <w:pgMar w:top="1440" w:right="1440" w:bottom="1440" w:left="1440" w:header="720" w:footer="720" w:gutter="0"/>
@@ -2778,6 +3245,95 @@
     </w:lvl>
   </w:abstractNum>
   <w:abstractNum w:abstractNumId="4" w15:restartNumberingAfterBreak="0">
+    <w:nsid w:val="35F12643"/>
+    <w:multiLevelType w:val="hybridMultilevel"/>
+    <w:tmpl w:val="855ED6AA"/>
+    <w:lvl w:ilvl="0" w:tplc="0409000F">
+      <w:start w:val="1"/>
+      <w:numFmt w:val="decimal"/>
+      <w:lvlText w:val="%1."/>
+      <w:lvlJc w:val="left"/>
+      <w:pPr>
+        <w:ind w:left="720" w:hanging="360"/>
+      </w:pPr>
+      <w:rPr>
+        <w:rFonts w:hint="default"/>
+      </w:rPr>
+    </w:lvl>
+    <w:lvl w:ilvl="1" w:tplc="04090019">
+      <w:start w:val="1"/>
+      <w:numFmt w:val="lowerLetter"/>
+      <w:lvlText w:val="%2."/>
+      <w:lvlJc w:val="left"/>
+      <w:pPr>
+        <w:ind w:left="1440" w:hanging="360"/>
+      </w:pPr>
+    </w:lvl>
+    <w:lvl w:ilvl="2" w:tplc="0409001B" w:tentative="1">
+      <w:start w:val="1"/>
+      <w:numFmt w:val="lowerRoman"/>
+      <w:lvlText w:val="%3."/>
+      <w:lvlJc w:val="right"/>
+      <w:pPr>
+        <w:ind w:left="2160" w:hanging="180"/>
+      </w:pPr>
+    </w:lvl>
+    <w:lvl w:ilvl="3" w:tplc="0409000F" w:tentative="1">
+      <w:start w:val="1"/>
+      <w:numFmt w:val="decimal"/>
+      <w:lvlText w:val="%4."/>
+      <w:lvlJc w:val="left"/>
+      <w:pPr>
+        <w:ind w:left="2880" w:hanging="360"/>
+      </w:pPr>
+    </w:lvl>
+    <w:lvl w:ilvl="4" w:tplc="04090019" w:tentative="1">
+      <w:start w:val="1"/>
+      <w:numFmt w:val="lowerLetter"/>
+      <w:lvlText w:val="%5."/>
+      <w:lvlJc w:val="left"/>
+      <w:pPr>
+        <w:ind w:left="3600" w:hanging="360"/>
+      </w:pPr>
+    </w:lvl>
+    <w:lvl w:ilvl="5" w:tplc="0409001B" w:tentative="1">
+      <w:start w:val="1"/>
+      <w:numFmt w:val="lowerRoman"/>
+      <w:lvlText w:val="%6."/>
+      <w:lvlJc w:val="right"/>
+      <w:pPr>
+        <w:ind w:left="4320" w:hanging="180"/>
+      </w:pPr>
+    </w:lvl>
+    <w:lvl w:ilvl="6" w:tplc="0409000F" w:tentative="1">
+      <w:start w:val="1"/>
+      <w:numFmt w:val="decimal"/>
+      <w:lvlText w:val="%7."/>
+      <w:lvlJc w:val="left"/>
+      <w:pPr>
+        <w:ind w:left="5040" w:hanging="360"/>
+      </w:pPr>
+    </w:lvl>
+    <w:lvl w:ilvl="7" w:tplc="04090019" w:tentative="1">
+      <w:start w:val="1"/>
+      <w:numFmt w:val="lowerLetter"/>
+      <w:lvlText w:val="%8."/>
+      <w:lvlJc w:val="left"/>
+      <w:pPr>
+        <w:ind w:left="5760" w:hanging="360"/>
+      </w:pPr>
+    </w:lvl>
+    <w:lvl w:ilvl="8" w:tplc="0409001B" w:tentative="1">
+      <w:start w:val="1"/>
+      <w:numFmt w:val="lowerRoman"/>
+      <w:lvlText w:val="%9."/>
+      <w:lvlJc w:val="right"/>
+      <w:pPr>
+        <w:ind w:left="6480" w:hanging="180"/>
+      </w:pPr>
+    </w:lvl>
+  </w:abstractNum>
+  <w:abstractNum w:abstractNumId="5" w15:restartNumberingAfterBreak="0">
     <w:nsid w:val="39C86FF1"/>
     <w:multiLevelType w:val="hybridMultilevel"/>
     <w:tmpl w:val="2548C338"/>
@@ -2866,7 +3422,185 @@
       </w:pPr>
     </w:lvl>
   </w:abstractNum>
-  <w:abstractNum w:abstractNumId="5" w15:restartNumberingAfterBreak="0">
+  <w:abstractNum w:abstractNumId="6" w15:restartNumberingAfterBreak="0">
+    <w:nsid w:val="3AD6728F"/>
+    <w:multiLevelType w:val="hybridMultilevel"/>
+    <w:tmpl w:val="A4D63AE0"/>
+    <w:lvl w:ilvl="0" w:tplc="0409000F">
+      <w:start w:val="1"/>
+      <w:numFmt w:val="decimal"/>
+      <w:lvlText w:val="%1."/>
+      <w:lvlJc w:val="left"/>
+      <w:pPr>
+        <w:ind w:left="720" w:hanging="360"/>
+      </w:pPr>
+      <w:rPr>
+        <w:rFonts w:hint="default"/>
+      </w:rPr>
+    </w:lvl>
+    <w:lvl w:ilvl="1" w:tplc="04090019" w:tentative="1">
+      <w:start w:val="1"/>
+      <w:numFmt w:val="lowerLetter"/>
+      <w:lvlText w:val="%2."/>
+      <w:lvlJc w:val="left"/>
+      <w:pPr>
+        <w:ind w:left="1440" w:hanging="360"/>
+      </w:pPr>
+    </w:lvl>
+    <w:lvl w:ilvl="2" w:tplc="0409001B" w:tentative="1">
+      <w:start w:val="1"/>
+      <w:numFmt w:val="lowerRoman"/>
+      <w:lvlText w:val="%3."/>
+      <w:lvlJc w:val="right"/>
+      <w:pPr>
+        <w:ind w:left="2160" w:hanging="180"/>
+      </w:pPr>
+    </w:lvl>
+    <w:lvl w:ilvl="3" w:tplc="0409000F" w:tentative="1">
+      <w:start w:val="1"/>
+      <w:numFmt w:val="decimal"/>
+      <w:lvlText w:val="%4."/>
+      <w:lvlJc w:val="left"/>
+      <w:pPr>
+        <w:ind w:left="2880" w:hanging="360"/>
+      </w:pPr>
+    </w:lvl>
+    <w:lvl w:ilvl="4" w:tplc="04090019" w:tentative="1">
+      <w:start w:val="1"/>
+      <w:numFmt w:val="lowerLetter"/>
+      <w:lvlText w:val="%5."/>
+      <w:lvlJc w:val="left"/>
+      <w:pPr>
+        <w:ind w:left="3600" w:hanging="360"/>
+      </w:pPr>
+    </w:lvl>
+    <w:lvl w:ilvl="5" w:tplc="0409001B" w:tentative="1">
+      <w:start w:val="1"/>
+      <w:numFmt w:val="lowerRoman"/>
+      <w:lvlText w:val="%6."/>
+      <w:lvlJc w:val="right"/>
+      <w:pPr>
+        <w:ind w:left="4320" w:hanging="180"/>
+      </w:pPr>
+    </w:lvl>
+    <w:lvl w:ilvl="6" w:tplc="0409000F" w:tentative="1">
+      <w:start w:val="1"/>
+      <w:numFmt w:val="decimal"/>
+      <w:lvlText w:val="%7."/>
+      <w:lvlJc w:val="left"/>
+      <w:pPr>
+        <w:ind w:left="5040" w:hanging="360"/>
+      </w:pPr>
+    </w:lvl>
+    <w:lvl w:ilvl="7" w:tplc="04090019" w:tentative="1">
+      <w:start w:val="1"/>
+      <w:numFmt w:val="lowerLetter"/>
+      <w:lvlText w:val="%8."/>
+      <w:lvlJc w:val="left"/>
+      <w:pPr>
+        <w:ind w:left="5760" w:hanging="360"/>
+      </w:pPr>
+    </w:lvl>
+    <w:lvl w:ilvl="8" w:tplc="0409001B" w:tentative="1">
+      <w:start w:val="1"/>
+      <w:numFmt w:val="lowerRoman"/>
+      <w:lvlText w:val="%9."/>
+      <w:lvlJc w:val="right"/>
+      <w:pPr>
+        <w:ind w:left="6480" w:hanging="180"/>
+      </w:pPr>
+    </w:lvl>
+  </w:abstractNum>
+  <w:abstractNum w:abstractNumId="7" w15:restartNumberingAfterBreak="0">
+    <w:nsid w:val="3D470EAE"/>
+    <w:multiLevelType w:val="hybridMultilevel"/>
+    <w:tmpl w:val="CCCC5868"/>
+    <w:lvl w:ilvl="0" w:tplc="0409000F">
+      <w:start w:val="1"/>
+      <w:numFmt w:val="decimal"/>
+      <w:lvlText w:val="%1."/>
+      <w:lvlJc w:val="left"/>
+      <w:pPr>
+        <w:ind w:left="720" w:hanging="360"/>
+      </w:pPr>
+      <w:rPr>
+        <w:rFonts w:hint="default"/>
+      </w:rPr>
+    </w:lvl>
+    <w:lvl w:ilvl="1" w:tplc="04090019" w:tentative="1">
+      <w:start w:val="1"/>
+      <w:numFmt w:val="lowerLetter"/>
+      <w:lvlText w:val="%2."/>
+      <w:lvlJc w:val="left"/>
+      <w:pPr>
+        <w:ind w:left="1440" w:hanging="360"/>
+      </w:pPr>
+    </w:lvl>
+    <w:lvl w:ilvl="2" w:tplc="0409001B" w:tentative="1">
+      <w:start w:val="1"/>
+      <w:numFmt w:val="lowerRoman"/>
+      <w:lvlText w:val="%3."/>
+      <w:lvlJc w:val="right"/>
+      <w:pPr>
+        <w:ind w:left="2160" w:hanging="180"/>
+      </w:pPr>
+    </w:lvl>
+    <w:lvl w:ilvl="3" w:tplc="0409000F" w:tentative="1">
+      <w:start w:val="1"/>
+      <w:numFmt w:val="decimal"/>
+      <w:lvlText w:val="%4."/>
+      <w:lvlJc w:val="left"/>
+      <w:pPr>
+        <w:ind w:left="2880" w:hanging="360"/>
+      </w:pPr>
+    </w:lvl>
+    <w:lvl w:ilvl="4" w:tplc="04090019" w:tentative="1">
+      <w:start w:val="1"/>
+      <w:numFmt w:val="lowerLetter"/>
+      <w:lvlText w:val="%5."/>
+      <w:lvlJc w:val="left"/>
+      <w:pPr>
+        <w:ind w:left="3600" w:hanging="360"/>
+      </w:pPr>
+    </w:lvl>
+    <w:lvl w:ilvl="5" w:tplc="0409001B" w:tentative="1">
+      <w:start w:val="1"/>
+      <w:numFmt w:val="lowerRoman"/>
+      <w:lvlText w:val="%6."/>
+      <w:lvlJc w:val="right"/>
+      <w:pPr>
+        <w:ind w:left="4320" w:hanging="180"/>
+      </w:pPr>
+    </w:lvl>
+    <w:lvl w:ilvl="6" w:tplc="0409000F" w:tentative="1">
+      <w:start w:val="1"/>
+      <w:numFmt w:val="decimal"/>
+      <w:lvlText w:val="%7."/>
+      <w:lvlJc w:val="left"/>
+      <w:pPr>
+        <w:ind w:left="5040" w:hanging="360"/>
+      </w:pPr>
+    </w:lvl>
+    <w:lvl w:ilvl="7" w:tplc="04090019" w:tentative="1">
+      <w:start w:val="1"/>
+      <w:numFmt w:val="lowerLetter"/>
+      <w:lvlText w:val="%8."/>
+      <w:lvlJc w:val="left"/>
+      <w:pPr>
+        <w:ind w:left="5760" w:hanging="360"/>
+      </w:pPr>
+    </w:lvl>
+    <w:lvl w:ilvl="8" w:tplc="0409001B" w:tentative="1">
+      <w:start w:val="1"/>
+      <w:numFmt w:val="lowerRoman"/>
+      <w:lvlText w:val="%9."/>
+      <w:lvlJc w:val="right"/>
+      <w:pPr>
+        <w:ind w:left="6480" w:hanging="180"/>
+      </w:pPr>
+    </w:lvl>
+  </w:abstractNum>
+  <w:abstractNum w:abstractNumId="8" w15:restartNumberingAfterBreak="0">
     <w:nsid w:val="4044325A"/>
     <w:multiLevelType w:val="hybridMultilevel"/>
     <w:tmpl w:val="83DC1670"/>
@@ -2955,7 +3689,7 @@
       </w:pPr>
     </w:lvl>
   </w:abstractNum>
-  <w:abstractNum w:abstractNumId="6" w15:restartNumberingAfterBreak="0">
+  <w:abstractNum w:abstractNumId="9" w15:restartNumberingAfterBreak="0">
     <w:nsid w:val="45B167B4"/>
     <w:multiLevelType w:val="hybridMultilevel"/>
     <w:tmpl w:val="0840BB5A"/>
@@ -3044,7 +3778,7 @@
       </w:pPr>
     </w:lvl>
   </w:abstractNum>
-  <w:abstractNum w:abstractNumId="7" w15:restartNumberingAfterBreak="0">
+  <w:abstractNum w:abstractNumId="10" w15:restartNumberingAfterBreak="0">
     <w:nsid w:val="4A310D4D"/>
     <w:multiLevelType w:val="hybridMultilevel"/>
     <w:tmpl w:val="A4827982"/>
@@ -3135,7 +3869,7 @@
       </w:pPr>
     </w:lvl>
   </w:abstractNum>
-  <w:abstractNum w:abstractNumId="8" w15:restartNumberingAfterBreak="0">
+  <w:abstractNum w:abstractNumId="11" w15:restartNumberingAfterBreak="0">
     <w:nsid w:val="5244421B"/>
     <w:multiLevelType w:val="hybridMultilevel"/>
     <w:tmpl w:val="87682D2C"/>
@@ -3224,7 +3958,7 @@
       </w:pPr>
     </w:lvl>
   </w:abstractNum>
-  <w:abstractNum w:abstractNumId="9" w15:restartNumberingAfterBreak="0">
+  <w:abstractNum w:abstractNumId="12" w15:restartNumberingAfterBreak="0">
     <w:nsid w:val="567D42F2"/>
     <w:multiLevelType w:val="hybridMultilevel"/>
     <w:tmpl w:val="6A2A2518"/>
@@ -3313,7 +4047,7 @@
       </w:pPr>
     </w:lvl>
   </w:abstractNum>
-  <w:abstractNum w:abstractNumId="10" w15:restartNumberingAfterBreak="0">
+  <w:abstractNum w:abstractNumId="13" w15:restartNumberingAfterBreak="0">
     <w:nsid w:val="569D0C4C"/>
     <w:multiLevelType w:val="hybridMultilevel"/>
     <w:tmpl w:val="931E5526"/>
@@ -3402,7 +4136,7 @@
       </w:pPr>
     </w:lvl>
   </w:abstractNum>
-  <w:abstractNum w:abstractNumId="11" w15:restartNumberingAfterBreak="0">
+  <w:abstractNum w:abstractNumId="14" w15:restartNumberingAfterBreak="0">
     <w:nsid w:val="65025B75"/>
     <w:multiLevelType w:val="hybridMultilevel"/>
     <w:tmpl w:val="93C46D14"/>
@@ -3491,7 +4225,7 @@
       </w:pPr>
     </w:lvl>
   </w:abstractNum>
-  <w:abstractNum w:abstractNumId="12" w15:restartNumberingAfterBreak="0">
+  <w:abstractNum w:abstractNumId="15" w15:restartNumberingAfterBreak="0">
     <w:nsid w:val="6D0F1D84"/>
     <w:multiLevelType w:val="hybridMultilevel"/>
     <w:tmpl w:val="ADDC7F10"/>
@@ -3580,7 +4314,7 @@
       </w:pPr>
     </w:lvl>
   </w:abstractNum>
-  <w:abstractNum w:abstractNumId="13" w15:restartNumberingAfterBreak="0">
+  <w:abstractNum w:abstractNumId="16" w15:restartNumberingAfterBreak="0">
     <w:nsid w:val="74C15AAB"/>
     <w:multiLevelType w:val="hybridMultilevel"/>
     <w:tmpl w:val="406491CE"/>
@@ -3670,46 +4404,55 @@
     </w:lvl>
   </w:abstractNum>
   <w:num w:numId="1" w16cid:durableId="2067994738">
-    <w:abstractNumId w:val="6"/>
+    <w:abstractNumId w:val="9"/>
   </w:num>
   <w:num w:numId="2" w16cid:durableId="321005691">
     <w:abstractNumId w:val="0"/>
   </w:num>
   <w:num w:numId="3" w16cid:durableId="959267218">
-    <w:abstractNumId w:val="9"/>
+    <w:abstractNumId w:val="12"/>
   </w:num>
   <w:num w:numId="4" w16cid:durableId="1987465700">
     <w:abstractNumId w:val="1"/>
   </w:num>
   <w:num w:numId="5" w16cid:durableId="1700735023">
-    <w:abstractNumId w:val="7"/>
+    <w:abstractNumId w:val="10"/>
   </w:num>
   <w:num w:numId="6" w16cid:durableId="208615570">
     <w:abstractNumId w:val="2"/>
   </w:num>
   <w:num w:numId="7" w16cid:durableId="1678579674">
-    <w:abstractNumId w:val="10"/>
+    <w:abstractNumId w:val="13"/>
   </w:num>
   <w:num w:numId="8" w16cid:durableId="206142373">
-    <w:abstractNumId w:val="5"/>
+    <w:abstractNumId w:val="8"/>
   </w:num>
   <w:num w:numId="9" w16cid:durableId="707679509">
     <w:abstractNumId w:val="3"/>
   </w:num>
   <w:num w:numId="10" w16cid:durableId="945314221">
-    <w:abstractNumId w:val="4"/>
+    <w:abstractNumId w:val="5"/>
   </w:num>
   <w:num w:numId="11" w16cid:durableId="1840656385">
+    <w:abstractNumId w:val="14"/>
+  </w:num>
+  <w:num w:numId="12" w16cid:durableId="933131056">
+    <w:abstractNumId w:val="15"/>
+  </w:num>
+  <w:num w:numId="13" w16cid:durableId="662439517">
     <w:abstractNumId w:val="11"/>
   </w:num>
-  <w:num w:numId="12" w16cid:durableId="933131056">
-    <w:abstractNumId w:val="12"/>
+  <w:num w:numId="14" w16cid:durableId="1299846475">
+    <w:abstractNumId w:val="16"/>
   </w:num>
-  <w:num w:numId="13" w16cid:durableId="662439517">
-    <w:abstractNumId w:val="8"/>
+  <w:num w:numId="15" w16cid:durableId="415826038">
+    <w:abstractNumId w:val="7"/>
   </w:num>
-  <w:num w:numId="14" w16cid:durableId="1299846475">
-    <w:abstractNumId w:val="13"/>
+  <w:num w:numId="16" w16cid:durableId="2123107343">
+    <w:abstractNumId w:val="6"/>
+  </w:num>
+  <w:num w:numId="17" w16cid:durableId="1657606963">
+    <w:abstractNumId w:val="4"/>
   </w:num>
 </w:numbering>
 </file>

</xml_diff>

<commit_message>
REST API User Input
REST API User Input
</commit_message>
<xml_diff>
--- a/docs/SpringBoot.docx
+++ b/docs/SpringBoot.docx
@@ -2586,19 +2586,92 @@
     </w:p>
     <w:p>
       <w:pPr>
-        <w:pStyle w:val="NoSpacing"/>
         <w:rPr>
           <w:b/>
           <w:bCs/>
           <w:u w:val="single"/>
         </w:rPr>
       </w:pPr>
-      <w:r>
+    </w:p>
+    <w:p>
+      <w:pPr>
         <w:rPr>
           <w:b/>
           <w:bCs/>
           <w:u w:val="single"/>
         </w:rPr>
+      </w:pPr>
+      <w:r>
+        <w:rPr>
+          <w:b/>
+          <w:bCs/>
+          <w:u w:val="single"/>
+        </w:rPr>
+        <w:t>Postman</w:t>
+      </w:r>
+    </w:p>
+    <w:p>
+      <w:pPr>
+        <w:pStyle w:val="ListParagraph"/>
+        <w:numPr>
+          <w:ilvl w:val="0"/>
+          <w:numId w:val="18"/>
+        </w:numPr>
+      </w:pPr>
+      <w:r>
+        <w:t>Postman is a tool using which you can test the REST APIs</w:t>
+      </w:r>
+      <w:r>
+        <w:t>.</w:t>
+      </w:r>
+    </w:p>
+    <w:p>
+      <w:pPr>
+        <w:pStyle w:val="ListParagraph"/>
+        <w:numPr>
+          <w:ilvl w:val="0"/>
+          <w:numId w:val="18"/>
+        </w:numPr>
+      </w:pPr>
+      <w:r>
+        <w:t>You have to install the Postman tool on your local</w:t>
+      </w:r>
+    </w:p>
+    <w:p>
+      <w:pPr>
+        <w:pStyle w:val="ListParagraph"/>
+      </w:pPr>
+      <w:hyperlink r:id="rId14" w:history="1">
+        <w:r>
+          <w:rPr>
+            <w:rStyle w:val="Hyperlink"/>
+          </w:rPr>
+          <w:t>https://www.postman.com/downloads/</w:t>
+        </w:r>
+      </w:hyperlink>
+      <w:r>
+        <w:t xml:space="preserve"> </w:t>
+      </w:r>
+      <w:r>
+        <w:br w:type="page"/>
+      </w:r>
+    </w:p>
+    <w:p>
+      <w:pPr>
+        <w:pStyle w:val="NoSpacing"/>
+        <w:rPr>
+          <w:b/>
+          <w:bCs/>
+          <w:u w:val="single"/>
+        </w:rPr>
+      </w:pPr>
+      <w:r>
+        <w:rPr>
+          <w:b/>
+          <w:bCs/>
+          <w:u w:val="single"/>
+        </w:rPr>
+        <w:lastRenderedPageBreak/>
         <w:t>Accept the Data from the request using REST API</w:t>
       </w:r>
     </w:p>
@@ -2725,85 +2798,13 @@
         <w:rPr>
           <w:b/>
           <w:bCs/>
+          <w:noProof/>
         </w:rPr>
         <w:drawing>
-          <wp:inline distT="0" distB="0" distL="0" distR="0" wp14:anchorId="722B9F0F" wp14:editId="58AE692C">
-            <wp:extent cx="4151474" cy="892373"/>
-            <wp:effectExtent l="0" t="0" r="1905" b="3175"/>
+          <wp:inline distT="0" distB="0" distL="0" distR="0" wp14:anchorId="722B9F0F" wp14:editId="3B7B6627">
+            <wp:extent cx="3538330" cy="760576"/>
+            <wp:effectExtent l="0" t="0" r="5080" b="1905"/>
             <wp:docPr id="9" name="Picture 9"/>
-            <wp:cNvGraphicFramePr>
-              <a:graphicFrameLocks xmlns:a="http://schemas.openxmlformats.org/drawingml/2006/main" noChangeAspect="1"/>
-            </wp:cNvGraphicFramePr>
-            <a:graphic xmlns:a="http://schemas.openxmlformats.org/drawingml/2006/main">
-              <a:graphicData uri="http://schemas.openxmlformats.org/drawingml/2006/picture">
-                <pic:pic xmlns:pic="http://schemas.openxmlformats.org/drawingml/2006/picture">
-                  <pic:nvPicPr>
-                    <pic:cNvPr id="1" name=""/>
-                    <pic:cNvPicPr/>
-                  </pic:nvPicPr>
-                  <pic:blipFill>
-                    <a:blip r:embed="rId14"/>
-                    <a:stretch>
-                      <a:fillRect/>
-                    </a:stretch>
-                  </pic:blipFill>
-                  <pic:spPr>
-                    <a:xfrm>
-                      <a:off x="0" y="0"/>
-                      <a:ext cx="4186015" cy="899798"/>
-                    </a:xfrm>
-                    <a:prstGeom prst="rect">
-                      <a:avLst/>
-                    </a:prstGeom>
-                  </pic:spPr>
-                </pic:pic>
-              </a:graphicData>
-            </a:graphic>
-          </wp:inline>
-        </w:drawing>
-      </w:r>
-    </w:p>
-    <w:p>
-      <w:pPr>
-        <w:pStyle w:val="NoSpacing"/>
-        <w:ind w:left="1440"/>
-        <w:rPr>
-          <w:b/>
-          <w:bCs/>
-        </w:rPr>
-      </w:pPr>
-    </w:p>
-    <w:p>
-      <w:pPr>
-        <w:pStyle w:val="NoSpacing"/>
-        <w:numPr>
-          <w:ilvl w:val="1"/>
-          <w:numId w:val="17"/>
-        </w:numPr>
-      </w:pPr>
-      <w:r>
-        <w:t>Example2:</w:t>
-      </w:r>
-    </w:p>
-    <w:p>
-      <w:pPr>
-        <w:pStyle w:val="NoSpacing"/>
-        <w:ind w:left="1440"/>
-        <w:rPr>
-          <w:b/>
-          <w:bCs/>
-        </w:rPr>
-      </w:pPr>
-      <w:r>
-        <w:rPr>
-          <w:b/>
-          <w:bCs/>
-        </w:rPr>
-        <w:drawing>
-          <wp:inline distT="0" distB="0" distL="0" distR="0" wp14:anchorId="545440EC" wp14:editId="68F0A7C1">
-            <wp:extent cx="4177964" cy="797043"/>
-            <wp:effectExtent l="0" t="0" r="0" b="3175"/>
-            <wp:docPr id="10" name="Picture 10"/>
             <wp:cNvGraphicFramePr>
               <a:graphicFrameLocks xmlns:a="http://schemas.openxmlformats.org/drawingml/2006/main" noChangeAspect="1"/>
             </wp:cNvGraphicFramePr>
@@ -2823,7 +2824,7 @@
                   <pic:spPr>
                     <a:xfrm>
                       <a:off x="0" y="0"/>
-                      <a:ext cx="4209907" cy="803137"/>
+                      <a:ext cx="3587036" cy="771046"/>
                     </a:xfrm>
                     <a:prstGeom prst="rect">
                       <a:avLst/>
@@ -2839,6 +2840,90 @@
     <w:p>
       <w:pPr>
         <w:pStyle w:val="NoSpacing"/>
+        <w:ind w:left="1440"/>
+        <w:rPr>
+          <w:b/>
+          <w:bCs/>
+        </w:rPr>
+      </w:pPr>
+    </w:p>
+    <w:p>
+      <w:pPr>
+        <w:pStyle w:val="NoSpacing"/>
+        <w:numPr>
+          <w:ilvl w:val="1"/>
+          <w:numId w:val="17"/>
+        </w:numPr>
+      </w:pPr>
+      <w:r>
+        <w:t>Example2:</w:t>
+      </w:r>
+    </w:p>
+    <w:p>
+      <w:pPr>
+        <w:pStyle w:val="NoSpacing"/>
+        <w:ind w:left="1440"/>
+        <w:rPr>
+          <w:b/>
+          <w:bCs/>
+        </w:rPr>
+      </w:pPr>
+      <w:r>
+        <w:rPr>
+          <w:b/>
+          <w:bCs/>
+          <w:noProof/>
+        </w:rPr>
+        <w:drawing>
+          <wp:inline distT="0" distB="0" distL="0" distR="0" wp14:anchorId="545440EC" wp14:editId="199ECB64">
+            <wp:extent cx="3518452" cy="671226"/>
+            <wp:effectExtent l="0" t="0" r="6350" b="0"/>
+            <wp:docPr id="10" name="Picture 10"/>
+            <wp:cNvGraphicFramePr>
+              <a:graphicFrameLocks xmlns:a="http://schemas.openxmlformats.org/drawingml/2006/main" noChangeAspect="1"/>
+            </wp:cNvGraphicFramePr>
+            <a:graphic xmlns:a="http://schemas.openxmlformats.org/drawingml/2006/main">
+              <a:graphicData uri="http://schemas.openxmlformats.org/drawingml/2006/picture">
+                <pic:pic xmlns:pic="http://schemas.openxmlformats.org/drawingml/2006/picture">
+                  <pic:nvPicPr>
+                    <pic:cNvPr id="1" name=""/>
+                    <pic:cNvPicPr/>
+                  </pic:nvPicPr>
+                  <pic:blipFill>
+                    <a:blip r:embed="rId16"/>
+                    <a:stretch>
+                      <a:fillRect/>
+                    </a:stretch>
+                  </pic:blipFill>
+                  <pic:spPr>
+                    <a:xfrm>
+                      <a:off x="0" y="0"/>
+                      <a:ext cx="3563401" cy="679801"/>
+                    </a:xfrm>
+                    <a:prstGeom prst="rect">
+                      <a:avLst/>
+                    </a:prstGeom>
+                  </pic:spPr>
+                </pic:pic>
+              </a:graphicData>
+            </a:graphic>
+          </wp:inline>
+        </w:drawing>
+      </w:r>
+    </w:p>
+    <w:p>
+      <w:pPr>
+        <w:pStyle w:val="NoSpacing"/>
+        <w:ind w:left="1440"/>
+        <w:rPr>
+          <w:b/>
+          <w:bCs/>
+        </w:rPr>
+      </w:pPr>
+    </w:p>
+    <w:p>
+      <w:pPr>
+        <w:pStyle w:val="NoSpacing"/>
         <w:numPr>
           <w:ilvl w:val="0"/>
           <w:numId w:val="17"/>
@@ -2860,6 +2945,155 @@
       <w:pPr>
         <w:pStyle w:val="NoSpacing"/>
         <w:numPr>
+          <w:ilvl w:val="1"/>
+          <w:numId w:val="17"/>
+        </w:numPr>
+        <w:rPr>
+          <w:b/>
+          <w:bCs/>
+        </w:rPr>
+      </w:pPr>
+      <w:r>
+        <w:t xml:space="preserve">You can accept the user info as a part of </w:t>
+      </w:r>
+      <w:proofErr w:type="spellStart"/>
+      <w:r>
+        <w:t>url</w:t>
+      </w:r>
+      <w:proofErr w:type="spellEnd"/>
+      <w:r>
+        <w:t xml:space="preserve"> itself instead of creating parameter.</w:t>
+      </w:r>
+    </w:p>
+    <w:p>
+      <w:pPr>
+        <w:pStyle w:val="NoSpacing"/>
+        <w:numPr>
+          <w:ilvl w:val="1"/>
+          <w:numId w:val="17"/>
+        </w:numPr>
+        <w:rPr>
+          <w:b/>
+          <w:bCs/>
+        </w:rPr>
+      </w:pPr>
+      <w:r>
+        <w:t>This will be a dynamic part of the URL.</w:t>
+      </w:r>
+    </w:p>
+    <w:p>
+      <w:pPr>
+        <w:pStyle w:val="NoSpacing"/>
+        <w:numPr>
+          <w:ilvl w:val="1"/>
+          <w:numId w:val="17"/>
+        </w:numPr>
+        <w:rPr>
+          <w:b/>
+          <w:bCs/>
+        </w:rPr>
+      </w:pPr>
+      <w:r>
+        <w:t>To receive such type of values in the application you have to use @PathVariable annotation for the input parameter.</w:t>
+      </w:r>
+    </w:p>
+    <w:p>
+      <w:pPr>
+        <w:pStyle w:val="NoSpacing"/>
+        <w:numPr>
+          <w:ilvl w:val="1"/>
+          <w:numId w:val="17"/>
+        </w:numPr>
+        <w:rPr>
+          <w:b/>
+          <w:bCs/>
+        </w:rPr>
+      </w:pPr>
+      <w:r>
+        <w:t>There can be a multiple path variable in a URL.</w:t>
+      </w:r>
+    </w:p>
+    <w:p>
+      <w:pPr>
+        <w:pStyle w:val="NoSpacing"/>
+        <w:numPr>
+          <w:ilvl w:val="1"/>
+          <w:numId w:val="17"/>
+        </w:numPr>
+        <w:rPr>
+          <w:b/>
+          <w:bCs/>
+        </w:rPr>
+      </w:pPr>
+      <w:r>
+        <w:t>Example:</w:t>
+      </w:r>
+    </w:p>
+    <w:p>
+      <w:pPr>
+        <w:pStyle w:val="NoSpacing"/>
+        <w:ind w:left="1440"/>
+        <w:rPr>
+          <w:b/>
+          <w:bCs/>
+        </w:rPr>
+      </w:pPr>
+      <w:r>
+        <w:rPr>
+          <w:b/>
+          <w:bCs/>
+        </w:rPr>
+        <w:drawing>
+          <wp:inline distT="0" distB="0" distL="0" distR="0" wp14:anchorId="6EF74D1F" wp14:editId="23B3E3B3">
+            <wp:extent cx="4059767" cy="671336"/>
+            <wp:effectExtent l="0" t="0" r="0" b="0"/>
+            <wp:docPr id="7" name="Picture 7"/>
+            <wp:cNvGraphicFramePr>
+              <a:graphicFrameLocks xmlns:a="http://schemas.openxmlformats.org/drawingml/2006/main" noChangeAspect="1"/>
+            </wp:cNvGraphicFramePr>
+            <a:graphic xmlns:a="http://schemas.openxmlformats.org/drawingml/2006/main">
+              <a:graphicData uri="http://schemas.openxmlformats.org/drawingml/2006/picture">
+                <pic:pic xmlns:pic="http://schemas.openxmlformats.org/drawingml/2006/picture">
+                  <pic:nvPicPr>
+                    <pic:cNvPr id="1" name=""/>
+                    <pic:cNvPicPr/>
+                  </pic:nvPicPr>
+                  <pic:blipFill>
+                    <a:blip r:embed="rId17"/>
+                    <a:stretch>
+                      <a:fillRect/>
+                    </a:stretch>
+                  </pic:blipFill>
+                  <pic:spPr>
+                    <a:xfrm>
+                      <a:off x="0" y="0"/>
+                      <a:ext cx="4072971" cy="673519"/>
+                    </a:xfrm>
+                    <a:prstGeom prst="rect">
+                      <a:avLst/>
+                    </a:prstGeom>
+                  </pic:spPr>
+                </pic:pic>
+              </a:graphicData>
+            </a:graphic>
+          </wp:inline>
+        </w:drawing>
+      </w:r>
+    </w:p>
+    <w:p>
+      <w:pPr>
+        <w:pStyle w:val="NoSpacing"/>
+        <w:ind w:left="1440"/>
+        <w:rPr>
+          <w:b/>
+          <w:bCs/>
+        </w:rPr>
+      </w:pPr>
+    </w:p>
+    <w:p>
+      <w:pPr>
+        <w:pStyle w:val="NoSpacing"/>
+        <w:numPr>
           <w:ilvl w:val="0"/>
           <w:numId w:val="17"/>
         </w:numPr>
@@ -2874,6 +3108,144 @@
           <w:bCs/>
         </w:rPr>
         <w:t>Using Request Body in from of JSON</w:t>
+      </w:r>
+    </w:p>
+    <w:p>
+      <w:pPr>
+        <w:pStyle w:val="NoSpacing"/>
+        <w:numPr>
+          <w:ilvl w:val="1"/>
+          <w:numId w:val="17"/>
+        </w:numPr>
+        <w:rPr>
+          <w:b/>
+          <w:bCs/>
+        </w:rPr>
+      </w:pPr>
+      <w:r>
+        <w:t xml:space="preserve">The data can be </w:t>
+      </w:r>
+      <w:proofErr w:type="gramStart"/>
+      <w:r>
+        <w:t>accept</w:t>
+      </w:r>
+      <w:proofErr w:type="gramEnd"/>
+      <w:r>
+        <w:t xml:space="preserve"> as a JSON from the REST API.</w:t>
+      </w:r>
+    </w:p>
+    <w:p>
+      <w:pPr>
+        <w:pStyle w:val="NoSpacing"/>
+        <w:numPr>
+          <w:ilvl w:val="1"/>
+          <w:numId w:val="17"/>
+        </w:numPr>
+        <w:rPr>
+          <w:b/>
+          <w:bCs/>
+        </w:rPr>
+      </w:pPr>
+      <w:r>
+        <w:t>This JSON data gets converted into Java Object automatically by Spring.</w:t>
+      </w:r>
+    </w:p>
+    <w:p>
+      <w:pPr>
+        <w:pStyle w:val="NoSpacing"/>
+        <w:numPr>
+          <w:ilvl w:val="1"/>
+          <w:numId w:val="17"/>
+        </w:numPr>
+        <w:rPr>
+          <w:b/>
+          <w:bCs/>
+        </w:rPr>
+      </w:pPr>
+      <w:r>
+        <w:t>To Set the data into Java Object you have to make sure that the Key of the JSON element has to match with the variable of java class.</w:t>
+      </w:r>
+    </w:p>
+    <w:p>
+      <w:pPr>
+        <w:pStyle w:val="NoSpacing"/>
+        <w:numPr>
+          <w:ilvl w:val="1"/>
+          <w:numId w:val="17"/>
+        </w:numPr>
+        <w:rPr>
+          <w:b/>
+          <w:bCs/>
+        </w:rPr>
+      </w:pPr>
+      <w:r>
+        <w:t>To receive the JSON data in form of Java Object you have to create a reference of java class as a input parameter and use @RequestBody annotation for the input parameter.</w:t>
+      </w:r>
+    </w:p>
+    <w:p>
+      <w:pPr>
+        <w:pStyle w:val="NoSpacing"/>
+        <w:numPr>
+          <w:ilvl w:val="1"/>
+          <w:numId w:val="17"/>
+        </w:numPr>
+        <w:rPr>
+          <w:b/>
+          <w:bCs/>
+        </w:rPr>
+      </w:pPr>
+      <w:r>
+        <w:t xml:space="preserve">Example: </w:t>
+      </w:r>
+    </w:p>
+    <w:p>
+      <w:pPr>
+        <w:pStyle w:val="NoSpacing"/>
+        <w:ind w:left="1440"/>
+        <w:rPr>
+          <w:b/>
+          <w:bCs/>
+        </w:rPr>
+      </w:pPr>
+      <w:r>
+        <w:drawing>
+          <wp:inline distT="0" distB="0" distL="0" distR="0" wp14:anchorId="793E8164" wp14:editId="4053345D">
+            <wp:extent cx="3359426" cy="962921"/>
+            <wp:effectExtent l="0" t="0" r="0" b="8890"/>
+            <wp:docPr id="8" name="Picture 8"/>
+            <wp:cNvGraphicFramePr>
+              <a:graphicFrameLocks xmlns:a="http://schemas.openxmlformats.org/drawingml/2006/main" noChangeAspect="1"/>
+            </wp:cNvGraphicFramePr>
+            <a:graphic xmlns:a="http://schemas.openxmlformats.org/drawingml/2006/main">
+              <a:graphicData uri="http://schemas.openxmlformats.org/drawingml/2006/picture">
+                <pic:pic xmlns:pic="http://schemas.openxmlformats.org/drawingml/2006/picture">
+                  <pic:nvPicPr>
+                    <pic:cNvPr id="1" name=""/>
+                    <pic:cNvPicPr/>
+                  </pic:nvPicPr>
+                  <pic:blipFill>
+                    <a:blip r:embed="rId18"/>
+                    <a:stretch>
+                      <a:fillRect/>
+                    </a:stretch>
+                  </pic:blipFill>
+                  <pic:spPr>
+                    <a:xfrm>
+                      <a:off x="0" y="0"/>
+                      <a:ext cx="3367250" cy="965164"/>
+                    </a:xfrm>
+                    <a:prstGeom prst="rect">
+                      <a:avLst/>
+                    </a:prstGeom>
+                  </pic:spPr>
+                </pic:pic>
+              </a:graphicData>
+            </a:graphic>
+          </wp:inline>
+        </w:drawing>
+      </w:r>
+      <w:r>
+        <w:t xml:space="preserve"> </w:t>
       </w:r>
     </w:p>
     <w:sectPr>
@@ -3156,632 +3528,9 @@
     </w:lvl>
   </w:abstractNum>
   <w:abstractNum w:abstractNumId="3" w15:restartNumberingAfterBreak="0">
-    <w:nsid w:val="23CE4531"/>
+    <w:nsid w:val="1F970C9C"/>
     <w:multiLevelType w:val="hybridMultilevel"/>
-    <w:tmpl w:val="B7363A8C"/>
-    <w:lvl w:ilvl="0" w:tplc="0409000F">
-      <w:start w:val="1"/>
-      <w:numFmt w:val="decimal"/>
-      <w:lvlText w:val="%1."/>
-      <w:lvlJc w:val="left"/>
-      <w:pPr>
-        <w:ind w:left="720" w:hanging="360"/>
-      </w:pPr>
-      <w:rPr>
-        <w:rFonts w:hint="default"/>
-      </w:rPr>
-    </w:lvl>
-    <w:lvl w:ilvl="1" w:tplc="04090019" w:tentative="1">
-      <w:start w:val="1"/>
-      <w:numFmt w:val="lowerLetter"/>
-      <w:lvlText w:val="%2."/>
-      <w:lvlJc w:val="left"/>
-      <w:pPr>
-        <w:ind w:left="1440" w:hanging="360"/>
-      </w:pPr>
-    </w:lvl>
-    <w:lvl w:ilvl="2" w:tplc="0409001B" w:tentative="1">
-      <w:start w:val="1"/>
-      <w:numFmt w:val="lowerRoman"/>
-      <w:lvlText w:val="%3."/>
-      <w:lvlJc w:val="right"/>
-      <w:pPr>
-        <w:ind w:left="2160" w:hanging="180"/>
-      </w:pPr>
-    </w:lvl>
-    <w:lvl w:ilvl="3" w:tplc="0409000F" w:tentative="1">
-      <w:start w:val="1"/>
-      <w:numFmt w:val="decimal"/>
-      <w:lvlText w:val="%4."/>
-      <w:lvlJc w:val="left"/>
-      <w:pPr>
-        <w:ind w:left="2880" w:hanging="360"/>
-      </w:pPr>
-    </w:lvl>
-    <w:lvl w:ilvl="4" w:tplc="04090019" w:tentative="1">
-      <w:start w:val="1"/>
-      <w:numFmt w:val="lowerLetter"/>
-      <w:lvlText w:val="%5."/>
-      <w:lvlJc w:val="left"/>
-      <w:pPr>
-        <w:ind w:left="3600" w:hanging="360"/>
-      </w:pPr>
-    </w:lvl>
-    <w:lvl w:ilvl="5" w:tplc="0409001B" w:tentative="1">
-      <w:start w:val="1"/>
-      <w:numFmt w:val="lowerRoman"/>
-      <w:lvlText w:val="%6."/>
-      <w:lvlJc w:val="right"/>
-      <w:pPr>
-        <w:ind w:left="4320" w:hanging="180"/>
-      </w:pPr>
-    </w:lvl>
-    <w:lvl w:ilvl="6" w:tplc="0409000F" w:tentative="1">
-      <w:start w:val="1"/>
-      <w:numFmt w:val="decimal"/>
-      <w:lvlText w:val="%7."/>
-      <w:lvlJc w:val="left"/>
-      <w:pPr>
-        <w:ind w:left="5040" w:hanging="360"/>
-      </w:pPr>
-    </w:lvl>
-    <w:lvl w:ilvl="7" w:tplc="04090019" w:tentative="1">
-      <w:start w:val="1"/>
-      <w:numFmt w:val="lowerLetter"/>
-      <w:lvlText w:val="%8."/>
-      <w:lvlJc w:val="left"/>
-      <w:pPr>
-        <w:ind w:left="5760" w:hanging="360"/>
-      </w:pPr>
-    </w:lvl>
-    <w:lvl w:ilvl="8" w:tplc="0409001B" w:tentative="1">
-      <w:start w:val="1"/>
-      <w:numFmt w:val="lowerRoman"/>
-      <w:lvlText w:val="%9."/>
-      <w:lvlJc w:val="right"/>
-      <w:pPr>
-        <w:ind w:left="6480" w:hanging="180"/>
-      </w:pPr>
-    </w:lvl>
-  </w:abstractNum>
-  <w:abstractNum w:abstractNumId="4" w15:restartNumberingAfterBreak="0">
-    <w:nsid w:val="35F12643"/>
-    <w:multiLevelType w:val="hybridMultilevel"/>
-    <w:tmpl w:val="855ED6AA"/>
-    <w:lvl w:ilvl="0" w:tplc="0409000F">
-      <w:start w:val="1"/>
-      <w:numFmt w:val="decimal"/>
-      <w:lvlText w:val="%1."/>
-      <w:lvlJc w:val="left"/>
-      <w:pPr>
-        <w:ind w:left="720" w:hanging="360"/>
-      </w:pPr>
-      <w:rPr>
-        <w:rFonts w:hint="default"/>
-      </w:rPr>
-    </w:lvl>
-    <w:lvl w:ilvl="1" w:tplc="04090019">
-      <w:start w:val="1"/>
-      <w:numFmt w:val="lowerLetter"/>
-      <w:lvlText w:val="%2."/>
-      <w:lvlJc w:val="left"/>
-      <w:pPr>
-        <w:ind w:left="1440" w:hanging="360"/>
-      </w:pPr>
-    </w:lvl>
-    <w:lvl w:ilvl="2" w:tplc="0409001B" w:tentative="1">
-      <w:start w:val="1"/>
-      <w:numFmt w:val="lowerRoman"/>
-      <w:lvlText w:val="%3."/>
-      <w:lvlJc w:val="right"/>
-      <w:pPr>
-        <w:ind w:left="2160" w:hanging="180"/>
-      </w:pPr>
-    </w:lvl>
-    <w:lvl w:ilvl="3" w:tplc="0409000F" w:tentative="1">
-      <w:start w:val="1"/>
-      <w:numFmt w:val="decimal"/>
-      <w:lvlText w:val="%4."/>
-      <w:lvlJc w:val="left"/>
-      <w:pPr>
-        <w:ind w:left="2880" w:hanging="360"/>
-      </w:pPr>
-    </w:lvl>
-    <w:lvl w:ilvl="4" w:tplc="04090019" w:tentative="1">
-      <w:start w:val="1"/>
-      <w:numFmt w:val="lowerLetter"/>
-      <w:lvlText w:val="%5."/>
-      <w:lvlJc w:val="left"/>
-      <w:pPr>
-        <w:ind w:left="3600" w:hanging="360"/>
-      </w:pPr>
-    </w:lvl>
-    <w:lvl w:ilvl="5" w:tplc="0409001B" w:tentative="1">
-      <w:start w:val="1"/>
-      <w:numFmt w:val="lowerRoman"/>
-      <w:lvlText w:val="%6."/>
-      <w:lvlJc w:val="right"/>
-      <w:pPr>
-        <w:ind w:left="4320" w:hanging="180"/>
-      </w:pPr>
-    </w:lvl>
-    <w:lvl w:ilvl="6" w:tplc="0409000F" w:tentative="1">
-      <w:start w:val="1"/>
-      <w:numFmt w:val="decimal"/>
-      <w:lvlText w:val="%7."/>
-      <w:lvlJc w:val="left"/>
-      <w:pPr>
-        <w:ind w:left="5040" w:hanging="360"/>
-      </w:pPr>
-    </w:lvl>
-    <w:lvl w:ilvl="7" w:tplc="04090019" w:tentative="1">
-      <w:start w:val="1"/>
-      <w:numFmt w:val="lowerLetter"/>
-      <w:lvlText w:val="%8."/>
-      <w:lvlJc w:val="left"/>
-      <w:pPr>
-        <w:ind w:left="5760" w:hanging="360"/>
-      </w:pPr>
-    </w:lvl>
-    <w:lvl w:ilvl="8" w:tplc="0409001B" w:tentative="1">
-      <w:start w:val="1"/>
-      <w:numFmt w:val="lowerRoman"/>
-      <w:lvlText w:val="%9."/>
-      <w:lvlJc w:val="right"/>
-      <w:pPr>
-        <w:ind w:left="6480" w:hanging="180"/>
-      </w:pPr>
-    </w:lvl>
-  </w:abstractNum>
-  <w:abstractNum w:abstractNumId="5" w15:restartNumberingAfterBreak="0">
-    <w:nsid w:val="39C86FF1"/>
-    <w:multiLevelType w:val="hybridMultilevel"/>
-    <w:tmpl w:val="2548C338"/>
-    <w:lvl w:ilvl="0" w:tplc="0409000F">
-      <w:start w:val="1"/>
-      <w:numFmt w:val="decimal"/>
-      <w:lvlText w:val="%1."/>
-      <w:lvlJc w:val="left"/>
-      <w:pPr>
-        <w:ind w:left="720" w:hanging="360"/>
-      </w:pPr>
-      <w:rPr>
-        <w:rFonts w:hint="default"/>
-      </w:rPr>
-    </w:lvl>
-    <w:lvl w:ilvl="1" w:tplc="04090019">
-      <w:start w:val="1"/>
-      <w:numFmt w:val="lowerLetter"/>
-      <w:lvlText w:val="%2."/>
-      <w:lvlJc w:val="left"/>
-      <w:pPr>
-        <w:ind w:left="1440" w:hanging="360"/>
-      </w:pPr>
-    </w:lvl>
-    <w:lvl w:ilvl="2" w:tplc="0409001B" w:tentative="1">
-      <w:start w:val="1"/>
-      <w:numFmt w:val="lowerRoman"/>
-      <w:lvlText w:val="%3."/>
-      <w:lvlJc w:val="right"/>
-      <w:pPr>
-        <w:ind w:left="2160" w:hanging="180"/>
-      </w:pPr>
-    </w:lvl>
-    <w:lvl w:ilvl="3" w:tplc="0409000F" w:tentative="1">
-      <w:start w:val="1"/>
-      <w:numFmt w:val="decimal"/>
-      <w:lvlText w:val="%4."/>
-      <w:lvlJc w:val="left"/>
-      <w:pPr>
-        <w:ind w:left="2880" w:hanging="360"/>
-      </w:pPr>
-    </w:lvl>
-    <w:lvl w:ilvl="4" w:tplc="04090019" w:tentative="1">
-      <w:start w:val="1"/>
-      <w:numFmt w:val="lowerLetter"/>
-      <w:lvlText w:val="%5."/>
-      <w:lvlJc w:val="left"/>
-      <w:pPr>
-        <w:ind w:left="3600" w:hanging="360"/>
-      </w:pPr>
-    </w:lvl>
-    <w:lvl w:ilvl="5" w:tplc="0409001B" w:tentative="1">
-      <w:start w:val="1"/>
-      <w:numFmt w:val="lowerRoman"/>
-      <w:lvlText w:val="%6."/>
-      <w:lvlJc w:val="right"/>
-      <w:pPr>
-        <w:ind w:left="4320" w:hanging="180"/>
-      </w:pPr>
-    </w:lvl>
-    <w:lvl w:ilvl="6" w:tplc="0409000F" w:tentative="1">
-      <w:start w:val="1"/>
-      <w:numFmt w:val="decimal"/>
-      <w:lvlText w:val="%7."/>
-      <w:lvlJc w:val="left"/>
-      <w:pPr>
-        <w:ind w:left="5040" w:hanging="360"/>
-      </w:pPr>
-    </w:lvl>
-    <w:lvl w:ilvl="7" w:tplc="04090019" w:tentative="1">
-      <w:start w:val="1"/>
-      <w:numFmt w:val="lowerLetter"/>
-      <w:lvlText w:val="%8."/>
-      <w:lvlJc w:val="left"/>
-      <w:pPr>
-        <w:ind w:left="5760" w:hanging="360"/>
-      </w:pPr>
-    </w:lvl>
-    <w:lvl w:ilvl="8" w:tplc="0409001B" w:tentative="1">
-      <w:start w:val="1"/>
-      <w:numFmt w:val="lowerRoman"/>
-      <w:lvlText w:val="%9."/>
-      <w:lvlJc w:val="right"/>
-      <w:pPr>
-        <w:ind w:left="6480" w:hanging="180"/>
-      </w:pPr>
-    </w:lvl>
-  </w:abstractNum>
-  <w:abstractNum w:abstractNumId="6" w15:restartNumberingAfterBreak="0">
-    <w:nsid w:val="3AD6728F"/>
-    <w:multiLevelType w:val="hybridMultilevel"/>
-    <w:tmpl w:val="A4D63AE0"/>
-    <w:lvl w:ilvl="0" w:tplc="0409000F">
-      <w:start w:val="1"/>
-      <w:numFmt w:val="decimal"/>
-      <w:lvlText w:val="%1."/>
-      <w:lvlJc w:val="left"/>
-      <w:pPr>
-        <w:ind w:left="720" w:hanging="360"/>
-      </w:pPr>
-      <w:rPr>
-        <w:rFonts w:hint="default"/>
-      </w:rPr>
-    </w:lvl>
-    <w:lvl w:ilvl="1" w:tplc="04090019" w:tentative="1">
-      <w:start w:val="1"/>
-      <w:numFmt w:val="lowerLetter"/>
-      <w:lvlText w:val="%2."/>
-      <w:lvlJc w:val="left"/>
-      <w:pPr>
-        <w:ind w:left="1440" w:hanging="360"/>
-      </w:pPr>
-    </w:lvl>
-    <w:lvl w:ilvl="2" w:tplc="0409001B" w:tentative="1">
-      <w:start w:val="1"/>
-      <w:numFmt w:val="lowerRoman"/>
-      <w:lvlText w:val="%3."/>
-      <w:lvlJc w:val="right"/>
-      <w:pPr>
-        <w:ind w:left="2160" w:hanging="180"/>
-      </w:pPr>
-    </w:lvl>
-    <w:lvl w:ilvl="3" w:tplc="0409000F" w:tentative="1">
-      <w:start w:val="1"/>
-      <w:numFmt w:val="decimal"/>
-      <w:lvlText w:val="%4."/>
-      <w:lvlJc w:val="left"/>
-      <w:pPr>
-        <w:ind w:left="2880" w:hanging="360"/>
-      </w:pPr>
-    </w:lvl>
-    <w:lvl w:ilvl="4" w:tplc="04090019" w:tentative="1">
-      <w:start w:val="1"/>
-      <w:numFmt w:val="lowerLetter"/>
-      <w:lvlText w:val="%5."/>
-      <w:lvlJc w:val="left"/>
-      <w:pPr>
-        <w:ind w:left="3600" w:hanging="360"/>
-      </w:pPr>
-    </w:lvl>
-    <w:lvl w:ilvl="5" w:tplc="0409001B" w:tentative="1">
-      <w:start w:val="1"/>
-      <w:numFmt w:val="lowerRoman"/>
-      <w:lvlText w:val="%6."/>
-      <w:lvlJc w:val="right"/>
-      <w:pPr>
-        <w:ind w:left="4320" w:hanging="180"/>
-      </w:pPr>
-    </w:lvl>
-    <w:lvl w:ilvl="6" w:tplc="0409000F" w:tentative="1">
-      <w:start w:val="1"/>
-      <w:numFmt w:val="decimal"/>
-      <w:lvlText w:val="%7."/>
-      <w:lvlJc w:val="left"/>
-      <w:pPr>
-        <w:ind w:left="5040" w:hanging="360"/>
-      </w:pPr>
-    </w:lvl>
-    <w:lvl w:ilvl="7" w:tplc="04090019" w:tentative="1">
-      <w:start w:val="1"/>
-      <w:numFmt w:val="lowerLetter"/>
-      <w:lvlText w:val="%8."/>
-      <w:lvlJc w:val="left"/>
-      <w:pPr>
-        <w:ind w:left="5760" w:hanging="360"/>
-      </w:pPr>
-    </w:lvl>
-    <w:lvl w:ilvl="8" w:tplc="0409001B" w:tentative="1">
-      <w:start w:val="1"/>
-      <w:numFmt w:val="lowerRoman"/>
-      <w:lvlText w:val="%9."/>
-      <w:lvlJc w:val="right"/>
-      <w:pPr>
-        <w:ind w:left="6480" w:hanging="180"/>
-      </w:pPr>
-    </w:lvl>
-  </w:abstractNum>
-  <w:abstractNum w:abstractNumId="7" w15:restartNumberingAfterBreak="0">
-    <w:nsid w:val="3D470EAE"/>
-    <w:multiLevelType w:val="hybridMultilevel"/>
-    <w:tmpl w:val="CCCC5868"/>
-    <w:lvl w:ilvl="0" w:tplc="0409000F">
-      <w:start w:val="1"/>
-      <w:numFmt w:val="decimal"/>
-      <w:lvlText w:val="%1."/>
-      <w:lvlJc w:val="left"/>
-      <w:pPr>
-        <w:ind w:left="720" w:hanging="360"/>
-      </w:pPr>
-      <w:rPr>
-        <w:rFonts w:hint="default"/>
-      </w:rPr>
-    </w:lvl>
-    <w:lvl w:ilvl="1" w:tplc="04090019" w:tentative="1">
-      <w:start w:val="1"/>
-      <w:numFmt w:val="lowerLetter"/>
-      <w:lvlText w:val="%2."/>
-      <w:lvlJc w:val="left"/>
-      <w:pPr>
-        <w:ind w:left="1440" w:hanging="360"/>
-      </w:pPr>
-    </w:lvl>
-    <w:lvl w:ilvl="2" w:tplc="0409001B" w:tentative="1">
-      <w:start w:val="1"/>
-      <w:numFmt w:val="lowerRoman"/>
-      <w:lvlText w:val="%3."/>
-      <w:lvlJc w:val="right"/>
-      <w:pPr>
-        <w:ind w:left="2160" w:hanging="180"/>
-      </w:pPr>
-    </w:lvl>
-    <w:lvl w:ilvl="3" w:tplc="0409000F" w:tentative="1">
-      <w:start w:val="1"/>
-      <w:numFmt w:val="decimal"/>
-      <w:lvlText w:val="%4."/>
-      <w:lvlJc w:val="left"/>
-      <w:pPr>
-        <w:ind w:left="2880" w:hanging="360"/>
-      </w:pPr>
-    </w:lvl>
-    <w:lvl w:ilvl="4" w:tplc="04090019" w:tentative="1">
-      <w:start w:val="1"/>
-      <w:numFmt w:val="lowerLetter"/>
-      <w:lvlText w:val="%5."/>
-      <w:lvlJc w:val="left"/>
-      <w:pPr>
-        <w:ind w:left="3600" w:hanging="360"/>
-      </w:pPr>
-    </w:lvl>
-    <w:lvl w:ilvl="5" w:tplc="0409001B" w:tentative="1">
-      <w:start w:val="1"/>
-      <w:numFmt w:val="lowerRoman"/>
-      <w:lvlText w:val="%6."/>
-      <w:lvlJc w:val="right"/>
-      <w:pPr>
-        <w:ind w:left="4320" w:hanging="180"/>
-      </w:pPr>
-    </w:lvl>
-    <w:lvl w:ilvl="6" w:tplc="0409000F" w:tentative="1">
-      <w:start w:val="1"/>
-      <w:numFmt w:val="decimal"/>
-      <w:lvlText w:val="%7."/>
-      <w:lvlJc w:val="left"/>
-      <w:pPr>
-        <w:ind w:left="5040" w:hanging="360"/>
-      </w:pPr>
-    </w:lvl>
-    <w:lvl w:ilvl="7" w:tplc="04090019" w:tentative="1">
-      <w:start w:val="1"/>
-      <w:numFmt w:val="lowerLetter"/>
-      <w:lvlText w:val="%8."/>
-      <w:lvlJc w:val="left"/>
-      <w:pPr>
-        <w:ind w:left="5760" w:hanging="360"/>
-      </w:pPr>
-    </w:lvl>
-    <w:lvl w:ilvl="8" w:tplc="0409001B" w:tentative="1">
-      <w:start w:val="1"/>
-      <w:numFmt w:val="lowerRoman"/>
-      <w:lvlText w:val="%9."/>
-      <w:lvlJc w:val="right"/>
-      <w:pPr>
-        <w:ind w:left="6480" w:hanging="180"/>
-      </w:pPr>
-    </w:lvl>
-  </w:abstractNum>
-  <w:abstractNum w:abstractNumId="8" w15:restartNumberingAfterBreak="0">
-    <w:nsid w:val="4044325A"/>
-    <w:multiLevelType w:val="hybridMultilevel"/>
-    <w:tmpl w:val="83DC1670"/>
-    <w:lvl w:ilvl="0" w:tplc="0409000F">
-      <w:start w:val="1"/>
-      <w:numFmt w:val="decimal"/>
-      <w:lvlText w:val="%1."/>
-      <w:lvlJc w:val="left"/>
-      <w:pPr>
-        <w:ind w:left="720" w:hanging="360"/>
-      </w:pPr>
-      <w:rPr>
-        <w:rFonts w:hint="default"/>
-      </w:rPr>
-    </w:lvl>
-    <w:lvl w:ilvl="1" w:tplc="04090019" w:tentative="1">
-      <w:start w:val="1"/>
-      <w:numFmt w:val="lowerLetter"/>
-      <w:lvlText w:val="%2."/>
-      <w:lvlJc w:val="left"/>
-      <w:pPr>
-        <w:ind w:left="1440" w:hanging="360"/>
-      </w:pPr>
-    </w:lvl>
-    <w:lvl w:ilvl="2" w:tplc="0409001B" w:tentative="1">
-      <w:start w:val="1"/>
-      <w:numFmt w:val="lowerRoman"/>
-      <w:lvlText w:val="%3."/>
-      <w:lvlJc w:val="right"/>
-      <w:pPr>
-        <w:ind w:left="2160" w:hanging="180"/>
-      </w:pPr>
-    </w:lvl>
-    <w:lvl w:ilvl="3" w:tplc="0409000F" w:tentative="1">
-      <w:start w:val="1"/>
-      <w:numFmt w:val="decimal"/>
-      <w:lvlText w:val="%4."/>
-      <w:lvlJc w:val="left"/>
-      <w:pPr>
-        <w:ind w:left="2880" w:hanging="360"/>
-      </w:pPr>
-    </w:lvl>
-    <w:lvl w:ilvl="4" w:tplc="04090019" w:tentative="1">
-      <w:start w:val="1"/>
-      <w:numFmt w:val="lowerLetter"/>
-      <w:lvlText w:val="%5."/>
-      <w:lvlJc w:val="left"/>
-      <w:pPr>
-        <w:ind w:left="3600" w:hanging="360"/>
-      </w:pPr>
-    </w:lvl>
-    <w:lvl w:ilvl="5" w:tplc="0409001B" w:tentative="1">
-      <w:start w:val="1"/>
-      <w:numFmt w:val="lowerRoman"/>
-      <w:lvlText w:val="%6."/>
-      <w:lvlJc w:val="right"/>
-      <w:pPr>
-        <w:ind w:left="4320" w:hanging="180"/>
-      </w:pPr>
-    </w:lvl>
-    <w:lvl w:ilvl="6" w:tplc="0409000F" w:tentative="1">
-      <w:start w:val="1"/>
-      <w:numFmt w:val="decimal"/>
-      <w:lvlText w:val="%7."/>
-      <w:lvlJc w:val="left"/>
-      <w:pPr>
-        <w:ind w:left="5040" w:hanging="360"/>
-      </w:pPr>
-    </w:lvl>
-    <w:lvl w:ilvl="7" w:tplc="04090019" w:tentative="1">
-      <w:start w:val="1"/>
-      <w:numFmt w:val="lowerLetter"/>
-      <w:lvlText w:val="%8."/>
-      <w:lvlJc w:val="left"/>
-      <w:pPr>
-        <w:ind w:left="5760" w:hanging="360"/>
-      </w:pPr>
-    </w:lvl>
-    <w:lvl w:ilvl="8" w:tplc="0409001B" w:tentative="1">
-      <w:start w:val="1"/>
-      <w:numFmt w:val="lowerRoman"/>
-      <w:lvlText w:val="%9."/>
-      <w:lvlJc w:val="right"/>
-      <w:pPr>
-        <w:ind w:left="6480" w:hanging="180"/>
-      </w:pPr>
-    </w:lvl>
-  </w:abstractNum>
-  <w:abstractNum w:abstractNumId="9" w15:restartNumberingAfterBreak="0">
-    <w:nsid w:val="45B167B4"/>
-    <w:multiLevelType w:val="hybridMultilevel"/>
-    <w:tmpl w:val="0840BB5A"/>
-    <w:lvl w:ilvl="0" w:tplc="0409000F">
-      <w:start w:val="1"/>
-      <w:numFmt w:val="decimal"/>
-      <w:lvlText w:val="%1."/>
-      <w:lvlJc w:val="left"/>
-      <w:pPr>
-        <w:ind w:left="720" w:hanging="360"/>
-      </w:pPr>
-      <w:rPr>
-        <w:rFonts w:hint="default"/>
-      </w:rPr>
-    </w:lvl>
-    <w:lvl w:ilvl="1" w:tplc="04090019">
-      <w:start w:val="1"/>
-      <w:numFmt w:val="lowerLetter"/>
-      <w:lvlText w:val="%2."/>
-      <w:lvlJc w:val="left"/>
-      <w:pPr>
-        <w:ind w:left="1440" w:hanging="360"/>
-      </w:pPr>
-    </w:lvl>
-    <w:lvl w:ilvl="2" w:tplc="0409001B" w:tentative="1">
-      <w:start w:val="1"/>
-      <w:numFmt w:val="lowerRoman"/>
-      <w:lvlText w:val="%3."/>
-      <w:lvlJc w:val="right"/>
-      <w:pPr>
-        <w:ind w:left="2160" w:hanging="180"/>
-      </w:pPr>
-    </w:lvl>
-    <w:lvl w:ilvl="3" w:tplc="0409000F" w:tentative="1">
-      <w:start w:val="1"/>
-      <w:numFmt w:val="decimal"/>
-      <w:lvlText w:val="%4."/>
-      <w:lvlJc w:val="left"/>
-      <w:pPr>
-        <w:ind w:left="2880" w:hanging="360"/>
-      </w:pPr>
-    </w:lvl>
-    <w:lvl w:ilvl="4" w:tplc="04090019" w:tentative="1">
-      <w:start w:val="1"/>
-      <w:numFmt w:val="lowerLetter"/>
-      <w:lvlText w:val="%5."/>
-      <w:lvlJc w:val="left"/>
-      <w:pPr>
-        <w:ind w:left="3600" w:hanging="360"/>
-      </w:pPr>
-    </w:lvl>
-    <w:lvl w:ilvl="5" w:tplc="0409001B" w:tentative="1">
-      <w:start w:val="1"/>
-      <w:numFmt w:val="lowerRoman"/>
-      <w:lvlText w:val="%6."/>
-      <w:lvlJc w:val="right"/>
-      <w:pPr>
-        <w:ind w:left="4320" w:hanging="180"/>
-      </w:pPr>
-    </w:lvl>
-    <w:lvl w:ilvl="6" w:tplc="0409000F" w:tentative="1">
-      <w:start w:val="1"/>
-      <w:numFmt w:val="decimal"/>
-      <w:lvlText w:val="%7."/>
-      <w:lvlJc w:val="left"/>
-      <w:pPr>
-        <w:ind w:left="5040" w:hanging="360"/>
-      </w:pPr>
-    </w:lvl>
-    <w:lvl w:ilvl="7" w:tplc="04090019" w:tentative="1">
-      <w:start w:val="1"/>
-      <w:numFmt w:val="lowerLetter"/>
-      <w:lvlText w:val="%8."/>
-      <w:lvlJc w:val="left"/>
-      <w:pPr>
-        <w:ind w:left="5760" w:hanging="360"/>
-      </w:pPr>
-    </w:lvl>
-    <w:lvl w:ilvl="8" w:tplc="0409001B" w:tentative="1">
-      <w:start w:val="1"/>
-      <w:numFmt w:val="lowerRoman"/>
-      <w:lvlText w:val="%9."/>
-      <w:lvlJc w:val="right"/>
-      <w:pPr>
-        <w:ind w:left="6480" w:hanging="180"/>
-      </w:pPr>
-    </w:lvl>
-  </w:abstractNum>
-  <w:abstractNum w:abstractNumId="10" w15:restartNumberingAfterBreak="0">
-    <w:nsid w:val="4A310D4D"/>
-    <w:multiLevelType w:val="hybridMultilevel"/>
-    <w:tmpl w:val="A4827982"/>
+    <w:tmpl w:val="E5B01680"/>
     <w:lvl w:ilvl="0" w:tplc="0409000F">
       <w:start w:val="1"/>
       <w:numFmt w:val="decimal"/>
@@ -3796,7 +3545,7 @@
         <w:u w:val="none"/>
       </w:rPr>
     </w:lvl>
-    <w:lvl w:ilvl="1" w:tplc="04090019">
+    <w:lvl w:ilvl="1" w:tplc="04090019" w:tentative="1">
       <w:start w:val="1"/>
       <w:numFmt w:val="lowerLetter"/>
       <w:lvlText w:val="%2."/>
@@ -3869,7 +3618,721 @@
       </w:pPr>
     </w:lvl>
   </w:abstractNum>
+  <w:abstractNum w:abstractNumId="4" w15:restartNumberingAfterBreak="0">
+    <w:nsid w:val="23CE4531"/>
+    <w:multiLevelType w:val="hybridMultilevel"/>
+    <w:tmpl w:val="B7363A8C"/>
+    <w:lvl w:ilvl="0" w:tplc="0409000F">
+      <w:start w:val="1"/>
+      <w:numFmt w:val="decimal"/>
+      <w:lvlText w:val="%1."/>
+      <w:lvlJc w:val="left"/>
+      <w:pPr>
+        <w:ind w:left="720" w:hanging="360"/>
+      </w:pPr>
+      <w:rPr>
+        <w:rFonts w:hint="default"/>
+      </w:rPr>
+    </w:lvl>
+    <w:lvl w:ilvl="1" w:tplc="04090019" w:tentative="1">
+      <w:start w:val="1"/>
+      <w:numFmt w:val="lowerLetter"/>
+      <w:lvlText w:val="%2."/>
+      <w:lvlJc w:val="left"/>
+      <w:pPr>
+        <w:ind w:left="1440" w:hanging="360"/>
+      </w:pPr>
+    </w:lvl>
+    <w:lvl w:ilvl="2" w:tplc="0409001B" w:tentative="1">
+      <w:start w:val="1"/>
+      <w:numFmt w:val="lowerRoman"/>
+      <w:lvlText w:val="%3."/>
+      <w:lvlJc w:val="right"/>
+      <w:pPr>
+        <w:ind w:left="2160" w:hanging="180"/>
+      </w:pPr>
+    </w:lvl>
+    <w:lvl w:ilvl="3" w:tplc="0409000F" w:tentative="1">
+      <w:start w:val="1"/>
+      <w:numFmt w:val="decimal"/>
+      <w:lvlText w:val="%4."/>
+      <w:lvlJc w:val="left"/>
+      <w:pPr>
+        <w:ind w:left="2880" w:hanging="360"/>
+      </w:pPr>
+    </w:lvl>
+    <w:lvl w:ilvl="4" w:tplc="04090019" w:tentative="1">
+      <w:start w:val="1"/>
+      <w:numFmt w:val="lowerLetter"/>
+      <w:lvlText w:val="%5."/>
+      <w:lvlJc w:val="left"/>
+      <w:pPr>
+        <w:ind w:left="3600" w:hanging="360"/>
+      </w:pPr>
+    </w:lvl>
+    <w:lvl w:ilvl="5" w:tplc="0409001B" w:tentative="1">
+      <w:start w:val="1"/>
+      <w:numFmt w:val="lowerRoman"/>
+      <w:lvlText w:val="%6."/>
+      <w:lvlJc w:val="right"/>
+      <w:pPr>
+        <w:ind w:left="4320" w:hanging="180"/>
+      </w:pPr>
+    </w:lvl>
+    <w:lvl w:ilvl="6" w:tplc="0409000F" w:tentative="1">
+      <w:start w:val="1"/>
+      <w:numFmt w:val="decimal"/>
+      <w:lvlText w:val="%7."/>
+      <w:lvlJc w:val="left"/>
+      <w:pPr>
+        <w:ind w:left="5040" w:hanging="360"/>
+      </w:pPr>
+    </w:lvl>
+    <w:lvl w:ilvl="7" w:tplc="04090019" w:tentative="1">
+      <w:start w:val="1"/>
+      <w:numFmt w:val="lowerLetter"/>
+      <w:lvlText w:val="%8."/>
+      <w:lvlJc w:val="left"/>
+      <w:pPr>
+        <w:ind w:left="5760" w:hanging="360"/>
+      </w:pPr>
+    </w:lvl>
+    <w:lvl w:ilvl="8" w:tplc="0409001B" w:tentative="1">
+      <w:start w:val="1"/>
+      <w:numFmt w:val="lowerRoman"/>
+      <w:lvlText w:val="%9."/>
+      <w:lvlJc w:val="right"/>
+      <w:pPr>
+        <w:ind w:left="6480" w:hanging="180"/>
+      </w:pPr>
+    </w:lvl>
+  </w:abstractNum>
+  <w:abstractNum w:abstractNumId="5" w15:restartNumberingAfterBreak="0">
+    <w:nsid w:val="35F12643"/>
+    <w:multiLevelType w:val="hybridMultilevel"/>
+    <w:tmpl w:val="855ED6AA"/>
+    <w:lvl w:ilvl="0" w:tplc="0409000F">
+      <w:start w:val="1"/>
+      <w:numFmt w:val="decimal"/>
+      <w:lvlText w:val="%1."/>
+      <w:lvlJc w:val="left"/>
+      <w:pPr>
+        <w:ind w:left="720" w:hanging="360"/>
+      </w:pPr>
+      <w:rPr>
+        <w:rFonts w:hint="default"/>
+      </w:rPr>
+    </w:lvl>
+    <w:lvl w:ilvl="1" w:tplc="04090019">
+      <w:start w:val="1"/>
+      <w:numFmt w:val="lowerLetter"/>
+      <w:lvlText w:val="%2."/>
+      <w:lvlJc w:val="left"/>
+      <w:pPr>
+        <w:ind w:left="1440" w:hanging="360"/>
+      </w:pPr>
+    </w:lvl>
+    <w:lvl w:ilvl="2" w:tplc="0409001B" w:tentative="1">
+      <w:start w:val="1"/>
+      <w:numFmt w:val="lowerRoman"/>
+      <w:lvlText w:val="%3."/>
+      <w:lvlJc w:val="right"/>
+      <w:pPr>
+        <w:ind w:left="2160" w:hanging="180"/>
+      </w:pPr>
+    </w:lvl>
+    <w:lvl w:ilvl="3" w:tplc="0409000F" w:tentative="1">
+      <w:start w:val="1"/>
+      <w:numFmt w:val="decimal"/>
+      <w:lvlText w:val="%4."/>
+      <w:lvlJc w:val="left"/>
+      <w:pPr>
+        <w:ind w:left="2880" w:hanging="360"/>
+      </w:pPr>
+    </w:lvl>
+    <w:lvl w:ilvl="4" w:tplc="04090019" w:tentative="1">
+      <w:start w:val="1"/>
+      <w:numFmt w:val="lowerLetter"/>
+      <w:lvlText w:val="%5."/>
+      <w:lvlJc w:val="left"/>
+      <w:pPr>
+        <w:ind w:left="3600" w:hanging="360"/>
+      </w:pPr>
+    </w:lvl>
+    <w:lvl w:ilvl="5" w:tplc="0409001B" w:tentative="1">
+      <w:start w:val="1"/>
+      <w:numFmt w:val="lowerRoman"/>
+      <w:lvlText w:val="%6."/>
+      <w:lvlJc w:val="right"/>
+      <w:pPr>
+        <w:ind w:left="4320" w:hanging="180"/>
+      </w:pPr>
+    </w:lvl>
+    <w:lvl w:ilvl="6" w:tplc="0409000F" w:tentative="1">
+      <w:start w:val="1"/>
+      <w:numFmt w:val="decimal"/>
+      <w:lvlText w:val="%7."/>
+      <w:lvlJc w:val="left"/>
+      <w:pPr>
+        <w:ind w:left="5040" w:hanging="360"/>
+      </w:pPr>
+    </w:lvl>
+    <w:lvl w:ilvl="7" w:tplc="04090019" w:tentative="1">
+      <w:start w:val="1"/>
+      <w:numFmt w:val="lowerLetter"/>
+      <w:lvlText w:val="%8."/>
+      <w:lvlJc w:val="left"/>
+      <w:pPr>
+        <w:ind w:left="5760" w:hanging="360"/>
+      </w:pPr>
+    </w:lvl>
+    <w:lvl w:ilvl="8" w:tplc="0409001B" w:tentative="1">
+      <w:start w:val="1"/>
+      <w:numFmt w:val="lowerRoman"/>
+      <w:lvlText w:val="%9."/>
+      <w:lvlJc w:val="right"/>
+      <w:pPr>
+        <w:ind w:left="6480" w:hanging="180"/>
+      </w:pPr>
+    </w:lvl>
+  </w:abstractNum>
+  <w:abstractNum w:abstractNumId="6" w15:restartNumberingAfterBreak="0">
+    <w:nsid w:val="39C86FF1"/>
+    <w:multiLevelType w:val="hybridMultilevel"/>
+    <w:tmpl w:val="2548C338"/>
+    <w:lvl w:ilvl="0" w:tplc="0409000F">
+      <w:start w:val="1"/>
+      <w:numFmt w:val="decimal"/>
+      <w:lvlText w:val="%1."/>
+      <w:lvlJc w:val="left"/>
+      <w:pPr>
+        <w:ind w:left="720" w:hanging="360"/>
+      </w:pPr>
+      <w:rPr>
+        <w:rFonts w:hint="default"/>
+      </w:rPr>
+    </w:lvl>
+    <w:lvl w:ilvl="1" w:tplc="04090019">
+      <w:start w:val="1"/>
+      <w:numFmt w:val="lowerLetter"/>
+      <w:lvlText w:val="%2."/>
+      <w:lvlJc w:val="left"/>
+      <w:pPr>
+        <w:ind w:left="1440" w:hanging="360"/>
+      </w:pPr>
+    </w:lvl>
+    <w:lvl w:ilvl="2" w:tplc="0409001B" w:tentative="1">
+      <w:start w:val="1"/>
+      <w:numFmt w:val="lowerRoman"/>
+      <w:lvlText w:val="%3."/>
+      <w:lvlJc w:val="right"/>
+      <w:pPr>
+        <w:ind w:left="2160" w:hanging="180"/>
+      </w:pPr>
+    </w:lvl>
+    <w:lvl w:ilvl="3" w:tplc="0409000F" w:tentative="1">
+      <w:start w:val="1"/>
+      <w:numFmt w:val="decimal"/>
+      <w:lvlText w:val="%4."/>
+      <w:lvlJc w:val="left"/>
+      <w:pPr>
+        <w:ind w:left="2880" w:hanging="360"/>
+      </w:pPr>
+    </w:lvl>
+    <w:lvl w:ilvl="4" w:tplc="04090019" w:tentative="1">
+      <w:start w:val="1"/>
+      <w:numFmt w:val="lowerLetter"/>
+      <w:lvlText w:val="%5."/>
+      <w:lvlJc w:val="left"/>
+      <w:pPr>
+        <w:ind w:left="3600" w:hanging="360"/>
+      </w:pPr>
+    </w:lvl>
+    <w:lvl w:ilvl="5" w:tplc="0409001B" w:tentative="1">
+      <w:start w:val="1"/>
+      <w:numFmt w:val="lowerRoman"/>
+      <w:lvlText w:val="%6."/>
+      <w:lvlJc w:val="right"/>
+      <w:pPr>
+        <w:ind w:left="4320" w:hanging="180"/>
+      </w:pPr>
+    </w:lvl>
+    <w:lvl w:ilvl="6" w:tplc="0409000F" w:tentative="1">
+      <w:start w:val="1"/>
+      <w:numFmt w:val="decimal"/>
+      <w:lvlText w:val="%7."/>
+      <w:lvlJc w:val="left"/>
+      <w:pPr>
+        <w:ind w:left="5040" w:hanging="360"/>
+      </w:pPr>
+    </w:lvl>
+    <w:lvl w:ilvl="7" w:tplc="04090019" w:tentative="1">
+      <w:start w:val="1"/>
+      <w:numFmt w:val="lowerLetter"/>
+      <w:lvlText w:val="%8."/>
+      <w:lvlJc w:val="left"/>
+      <w:pPr>
+        <w:ind w:left="5760" w:hanging="360"/>
+      </w:pPr>
+    </w:lvl>
+    <w:lvl w:ilvl="8" w:tplc="0409001B" w:tentative="1">
+      <w:start w:val="1"/>
+      <w:numFmt w:val="lowerRoman"/>
+      <w:lvlText w:val="%9."/>
+      <w:lvlJc w:val="right"/>
+      <w:pPr>
+        <w:ind w:left="6480" w:hanging="180"/>
+      </w:pPr>
+    </w:lvl>
+  </w:abstractNum>
+  <w:abstractNum w:abstractNumId="7" w15:restartNumberingAfterBreak="0">
+    <w:nsid w:val="3AD6728F"/>
+    <w:multiLevelType w:val="hybridMultilevel"/>
+    <w:tmpl w:val="A4D63AE0"/>
+    <w:lvl w:ilvl="0" w:tplc="0409000F">
+      <w:start w:val="1"/>
+      <w:numFmt w:val="decimal"/>
+      <w:lvlText w:val="%1."/>
+      <w:lvlJc w:val="left"/>
+      <w:pPr>
+        <w:ind w:left="720" w:hanging="360"/>
+      </w:pPr>
+      <w:rPr>
+        <w:rFonts w:hint="default"/>
+      </w:rPr>
+    </w:lvl>
+    <w:lvl w:ilvl="1" w:tplc="04090019" w:tentative="1">
+      <w:start w:val="1"/>
+      <w:numFmt w:val="lowerLetter"/>
+      <w:lvlText w:val="%2."/>
+      <w:lvlJc w:val="left"/>
+      <w:pPr>
+        <w:ind w:left="1440" w:hanging="360"/>
+      </w:pPr>
+    </w:lvl>
+    <w:lvl w:ilvl="2" w:tplc="0409001B" w:tentative="1">
+      <w:start w:val="1"/>
+      <w:numFmt w:val="lowerRoman"/>
+      <w:lvlText w:val="%3."/>
+      <w:lvlJc w:val="right"/>
+      <w:pPr>
+        <w:ind w:left="2160" w:hanging="180"/>
+      </w:pPr>
+    </w:lvl>
+    <w:lvl w:ilvl="3" w:tplc="0409000F" w:tentative="1">
+      <w:start w:val="1"/>
+      <w:numFmt w:val="decimal"/>
+      <w:lvlText w:val="%4."/>
+      <w:lvlJc w:val="left"/>
+      <w:pPr>
+        <w:ind w:left="2880" w:hanging="360"/>
+      </w:pPr>
+    </w:lvl>
+    <w:lvl w:ilvl="4" w:tplc="04090019" w:tentative="1">
+      <w:start w:val="1"/>
+      <w:numFmt w:val="lowerLetter"/>
+      <w:lvlText w:val="%5."/>
+      <w:lvlJc w:val="left"/>
+      <w:pPr>
+        <w:ind w:left="3600" w:hanging="360"/>
+      </w:pPr>
+    </w:lvl>
+    <w:lvl w:ilvl="5" w:tplc="0409001B" w:tentative="1">
+      <w:start w:val="1"/>
+      <w:numFmt w:val="lowerRoman"/>
+      <w:lvlText w:val="%6."/>
+      <w:lvlJc w:val="right"/>
+      <w:pPr>
+        <w:ind w:left="4320" w:hanging="180"/>
+      </w:pPr>
+    </w:lvl>
+    <w:lvl w:ilvl="6" w:tplc="0409000F" w:tentative="1">
+      <w:start w:val="1"/>
+      <w:numFmt w:val="decimal"/>
+      <w:lvlText w:val="%7."/>
+      <w:lvlJc w:val="left"/>
+      <w:pPr>
+        <w:ind w:left="5040" w:hanging="360"/>
+      </w:pPr>
+    </w:lvl>
+    <w:lvl w:ilvl="7" w:tplc="04090019" w:tentative="1">
+      <w:start w:val="1"/>
+      <w:numFmt w:val="lowerLetter"/>
+      <w:lvlText w:val="%8."/>
+      <w:lvlJc w:val="left"/>
+      <w:pPr>
+        <w:ind w:left="5760" w:hanging="360"/>
+      </w:pPr>
+    </w:lvl>
+    <w:lvl w:ilvl="8" w:tplc="0409001B" w:tentative="1">
+      <w:start w:val="1"/>
+      <w:numFmt w:val="lowerRoman"/>
+      <w:lvlText w:val="%9."/>
+      <w:lvlJc w:val="right"/>
+      <w:pPr>
+        <w:ind w:left="6480" w:hanging="180"/>
+      </w:pPr>
+    </w:lvl>
+  </w:abstractNum>
+  <w:abstractNum w:abstractNumId="8" w15:restartNumberingAfterBreak="0">
+    <w:nsid w:val="3D470EAE"/>
+    <w:multiLevelType w:val="hybridMultilevel"/>
+    <w:tmpl w:val="CCCC5868"/>
+    <w:lvl w:ilvl="0" w:tplc="0409000F">
+      <w:start w:val="1"/>
+      <w:numFmt w:val="decimal"/>
+      <w:lvlText w:val="%1."/>
+      <w:lvlJc w:val="left"/>
+      <w:pPr>
+        <w:ind w:left="720" w:hanging="360"/>
+      </w:pPr>
+      <w:rPr>
+        <w:rFonts w:hint="default"/>
+      </w:rPr>
+    </w:lvl>
+    <w:lvl w:ilvl="1" w:tplc="04090019" w:tentative="1">
+      <w:start w:val="1"/>
+      <w:numFmt w:val="lowerLetter"/>
+      <w:lvlText w:val="%2."/>
+      <w:lvlJc w:val="left"/>
+      <w:pPr>
+        <w:ind w:left="1440" w:hanging="360"/>
+      </w:pPr>
+    </w:lvl>
+    <w:lvl w:ilvl="2" w:tplc="0409001B" w:tentative="1">
+      <w:start w:val="1"/>
+      <w:numFmt w:val="lowerRoman"/>
+      <w:lvlText w:val="%3."/>
+      <w:lvlJc w:val="right"/>
+      <w:pPr>
+        <w:ind w:left="2160" w:hanging="180"/>
+      </w:pPr>
+    </w:lvl>
+    <w:lvl w:ilvl="3" w:tplc="0409000F" w:tentative="1">
+      <w:start w:val="1"/>
+      <w:numFmt w:val="decimal"/>
+      <w:lvlText w:val="%4."/>
+      <w:lvlJc w:val="left"/>
+      <w:pPr>
+        <w:ind w:left="2880" w:hanging="360"/>
+      </w:pPr>
+    </w:lvl>
+    <w:lvl w:ilvl="4" w:tplc="04090019" w:tentative="1">
+      <w:start w:val="1"/>
+      <w:numFmt w:val="lowerLetter"/>
+      <w:lvlText w:val="%5."/>
+      <w:lvlJc w:val="left"/>
+      <w:pPr>
+        <w:ind w:left="3600" w:hanging="360"/>
+      </w:pPr>
+    </w:lvl>
+    <w:lvl w:ilvl="5" w:tplc="0409001B" w:tentative="1">
+      <w:start w:val="1"/>
+      <w:numFmt w:val="lowerRoman"/>
+      <w:lvlText w:val="%6."/>
+      <w:lvlJc w:val="right"/>
+      <w:pPr>
+        <w:ind w:left="4320" w:hanging="180"/>
+      </w:pPr>
+    </w:lvl>
+    <w:lvl w:ilvl="6" w:tplc="0409000F" w:tentative="1">
+      <w:start w:val="1"/>
+      <w:numFmt w:val="decimal"/>
+      <w:lvlText w:val="%7."/>
+      <w:lvlJc w:val="left"/>
+      <w:pPr>
+        <w:ind w:left="5040" w:hanging="360"/>
+      </w:pPr>
+    </w:lvl>
+    <w:lvl w:ilvl="7" w:tplc="04090019" w:tentative="1">
+      <w:start w:val="1"/>
+      <w:numFmt w:val="lowerLetter"/>
+      <w:lvlText w:val="%8."/>
+      <w:lvlJc w:val="left"/>
+      <w:pPr>
+        <w:ind w:left="5760" w:hanging="360"/>
+      </w:pPr>
+    </w:lvl>
+    <w:lvl w:ilvl="8" w:tplc="0409001B" w:tentative="1">
+      <w:start w:val="1"/>
+      <w:numFmt w:val="lowerRoman"/>
+      <w:lvlText w:val="%9."/>
+      <w:lvlJc w:val="right"/>
+      <w:pPr>
+        <w:ind w:left="6480" w:hanging="180"/>
+      </w:pPr>
+    </w:lvl>
+  </w:abstractNum>
+  <w:abstractNum w:abstractNumId="9" w15:restartNumberingAfterBreak="0">
+    <w:nsid w:val="4044325A"/>
+    <w:multiLevelType w:val="hybridMultilevel"/>
+    <w:tmpl w:val="83DC1670"/>
+    <w:lvl w:ilvl="0" w:tplc="0409000F">
+      <w:start w:val="1"/>
+      <w:numFmt w:val="decimal"/>
+      <w:lvlText w:val="%1."/>
+      <w:lvlJc w:val="left"/>
+      <w:pPr>
+        <w:ind w:left="720" w:hanging="360"/>
+      </w:pPr>
+      <w:rPr>
+        <w:rFonts w:hint="default"/>
+      </w:rPr>
+    </w:lvl>
+    <w:lvl w:ilvl="1" w:tplc="04090019" w:tentative="1">
+      <w:start w:val="1"/>
+      <w:numFmt w:val="lowerLetter"/>
+      <w:lvlText w:val="%2."/>
+      <w:lvlJc w:val="left"/>
+      <w:pPr>
+        <w:ind w:left="1440" w:hanging="360"/>
+      </w:pPr>
+    </w:lvl>
+    <w:lvl w:ilvl="2" w:tplc="0409001B" w:tentative="1">
+      <w:start w:val="1"/>
+      <w:numFmt w:val="lowerRoman"/>
+      <w:lvlText w:val="%3."/>
+      <w:lvlJc w:val="right"/>
+      <w:pPr>
+        <w:ind w:left="2160" w:hanging="180"/>
+      </w:pPr>
+    </w:lvl>
+    <w:lvl w:ilvl="3" w:tplc="0409000F" w:tentative="1">
+      <w:start w:val="1"/>
+      <w:numFmt w:val="decimal"/>
+      <w:lvlText w:val="%4."/>
+      <w:lvlJc w:val="left"/>
+      <w:pPr>
+        <w:ind w:left="2880" w:hanging="360"/>
+      </w:pPr>
+    </w:lvl>
+    <w:lvl w:ilvl="4" w:tplc="04090019" w:tentative="1">
+      <w:start w:val="1"/>
+      <w:numFmt w:val="lowerLetter"/>
+      <w:lvlText w:val="%5."/>
+      <w:lvlJc w:val="left"/>
+      <w:pPr>
+        <w:ind w:left="3600" w:hanging="360"/>
+      </w:pPr>
+    </w:lvl>
+    <w:lvl w:ilvl="5" w:tplc="0409001B" w:tentative="1">
+      <w:start w:val="1"/>
+      <w:numFmt w:val="lowerRoman"/>
+      <w:lvlText w:val="%6."/>
+      <w:lvlJc w:val="right"/>
+      <w:pPr>
+        <w:ind w:left="4320" w:hanging="180"/>
+      </w:pPr>
+    </w:lvl>
+    <w:lvl w:ilvl="6" w:tplc="0409000F" w:tentative="1">
+      <w:start w:val="1"/>
+      <w:numFmt w:val="decimal"/>
+      <w:lvlText w:val="%7."/>
+      <w:lvlJc w:val="left"/>
+      <w:pPr>
+        <w:ind w:left="5040" w:hanging="360"/>
+      </w:pPr>
+    </w:lvl>
+    <w:lvl w:ilvl="7" w:tplc="04090019" w:tentative="1">
+      <w:start w:val="1"/>
+      <w:numFmt w:val="lowerLetter"/>
+      <w:lvlText w:val="%8."/>
+      <w:lvlJc w:val="left"/>
+      <w:pPr>
+        <w:ind w:left="5760" w:hanging="360"/>
+      </w:pPr>
+    </w:lvl>
+    <w:lvl w:ilvl="8" w:tplc="0409001B" w:tentative="1">
+      <w:start w:val="1"/>
+      <w:numFmt w:val="lowerRoman"/>
+      <w:lvlText w:val="%9."/>
+      <w:lvlJc w:val="right"/>
+      <w:pPr>
+        <w:ind w:left="6480" w:hanging="180"/>
+      </w:pPr>
+    </w:lvl>
+  </w:abstractNum>
+  <w:abstractNum w:abstractNumId="10" w15:restartNumberingAfterBreak="0">
+    <w:nsid w:val="45B167B4"/>
+    <w:multiLevelType w:val="hybridMultilevel"/>
+    <w:tmpl w:val="0840BB5A"/>
+    <w:lvl w:ilvl="0" w:tplc="0409000F">
+      <w:start w:val="1"/>
+      <w:numFmt w:val="decimal"/>
+      <w:lvlText w:val="%1."/>
+      <w:lvlJc w:val="left"/>
+      <w:pPr>
+        <w:ind w:left="720" w:hanging="360"/>
+      </w:pPr>
+      <w:rPr>
+        <w:rFonts w:hint="default"/>
+      </w:rPr>
+    </w:lvl>
+    <w:lvl w:ilvl="1" w:tplc="04090019">
+      <w:start w:val="1"/>
+      <w:numFmt w:val="lowerLetter"/>
+      <w:lvlText w:val="%2."/>
+      <w:lvlJc w:val="left"/>
+      <w:pPr>
+        <w:ind w:left="1440" w:hanging="360"/>
+      </w:pPr>
+    </w:lvl>
+    <w:lvl w:ilvl="2" w:tplc="0409001B" w:tentative="1">
+      <w:start w:val="1"/>
+      <w:numFmt w:val="lowerRoman"/>
+      <w:lvlText w:val="%3."/>
+      <w:lvlJc w:val="right"/>
+      <w:pPr>
+        <w:ind w:left="2160" w:hanging="180"/>
+      </w:pPr>
+    </w:lvl>
+    <w:lvl w:ilvl="3" w:tplc="0409000F" w:tentative="1">
+      <w:start w:val="1"/>
+      <w:numFmt w:val="decimal"/>
+      <w:lvlText w:val="%4."/>
+      <w:lvlJc w:val="left"/>
+      <w:pPr>
+        <w:ind w:left="2880" w:hanging="360"/>
+      </w:pPr>
+    </w:lvl>
+    <w:lvl w:ilvl="4" w:tplc="04090019" w:tentative="1">
+      <w:start w:val="1"/>
+      <w:numFmt w:val="lowerLetter"/>
+      <w:lvlText w:val="%5."/>
+      <w:lvlJc w:val="left"/>
+      <w:pPr>
+        <w:ind w:left="3600" w:hanging="360"/>
+      </w:pPr>
+    </w:lvl>
+    <w:lvl w:ilvl="5" w:tplc="0409001B" w:tentative="1">
+      <w:start w:val="1"/>
+      <w:numFmt w:val="lowerRoman"/>
+      <w:lvlText w:val="%6."/>
+      <w:lvlJc w:val="right"/>
+      <w:pPr>
+        <w:ind w:left="4320" w:hanging="180"/>
+      </w:pPr>
+    </w:lvl>
+    <w:lvl w:ilvl="6" w:tplc="0409000F" w:tentative="1">
+      <w:start w:val="1"/>
+      <w:numFmt w:val="decimal"/>
+      <w:lvlText w:val="%7."/>
+      <w:lvlJc w:val="left"/>
+      <w:pPr>
+        <w:ind w:left="5040" w:hanging="360"/>
+      </w:pPr>
+    </w:lvl>
+    <w:lvl w:ilvl="7" w:tplc="04090019" w:tentative="1">
+      <w:start w:val="1"/>
+      <w:numFmt w:val="lowerLetter"/>
+      <w:lvlText w:val="%8."/>
+      <w:lvlJc w:val="left"/>
+      <w:pPr>
+        <w:ind w:left="5760" w:hanging="360"/>
+      </w:pPr>
+    </w:lvl>
+    <w:lvl w:ilvl="8" w:tplc="0409001B" w:tentative="1">
+      <w:start w:val="1"/>
+      <w:numFmt w:val="lowerRoman"/>
+      <w:lvlText w:val="%9."/>
+      <w:lvlJc w:val="right"/>
+      <w:pPr>
+        <w:ind w:left="6480" w:hanging="180"/>
+      </w:pPr>
+    </w:lvl>
+  </w:abstractNum>
   <w:abstractNum w:abstractNumId="11" w15:restartNumberingAfterBreak="0">
+    <w:nsid w:val="4A310D4D"/>
+    <w:multiLevelType w:val="hybridMultilevel"/>
+    <w:tmpl w:val="A4827982"/>
+    <w:lvl w:ilvl="0" w:tplc="0409000F">
+      <w:start w:val="1"/>
+      <w:numFmt w:val="decimal"/>
+      <w:lvlText w:val="%1."/>
+      <w:lvlJc w:val="left"/>
+      <w:pPr>
+        <w:ind w:left="720" w:hanging="360"/>
+      </w:pPr>
+      <w:rPr>
+        <w:rFonts w:hint="default"/>
+        <w:b w:val="0"/>
+        <w:u w:val="none"/>
+      </w:rPr>
+    </w:lvl>
+    <w:lvl w:ilvl="1" w:tplc="04090019">
+      <w:start w:val="1"/>
+      <w:numFmt w:val="lowerLetter"/>
+      <w:lvlText w:val="%2."/>
+      <w:lvlJc w:val="left"/>
+      <w:pPr>
+        <w:ind w:left="1440" w:hanging="360"/>
+      </w:pPr>
+    </w:lvl>
+    <w:lvl w:ilvl="2" w:tplc="0409001B" w:tentative="1">
+      <w:start w:val="1"/>
+      <w:numFmt w:val="lowerRoman"/>
+      <w:lvlText w:val="%3."/>
+      <w:lvlJc w:val="right"/>
+      <w:pPr>
+        <w:ind w:left="2160" w:hanging="180"/>
+      </w:pPr>
+    </w:lvl>
+    <w:lvl w:ilvl="3" w:tplc="0409000F" w:tentative="1">
+      <w:start w:val="1"/>
+      <w:numFmt w:val="decimal"/>
+      <w:lvlText w:val="%4."/>
+      <w:lvlJc w:val="left"/>
+      <w:pPr>
+        <w:ind w:left="2880" w:hanging="360"/>
+      </w:pPr>
+    </w:lvl>
+    <w:lvl w:ilvl="4" w:tplc="04090019" w:tentative="1">
+      <w:start w:val="1"/>
+      <w:numFmt w:val="lowerLetter"/>
+      <w:lvlText w:val="%5."/>
+      <w:lvlJc w:val="left"/>
+      <w:pPr>
+        <w:ind w:left="3600" w:hanging="360"/>
+      </w:pPr>
+    </w:lvl>
+    <w:lvl w:ilvl="5" w:tplc="0409001B" w:tentative="1">
+      <w:start w:val="1"/>
+      <w:numFmt w:val="lowerRoman"/>
+      <w:lvlText w:val="%6."/>
+      <w:lvlJc w:val="right"/>
+      <w:pPr>
+        <w:ind w:left="4320" w:hanging="180"/>
+      </w:pPr>
+    </w:lvl>
+    <w:lvl w:ilvl="6" w:tplc="0409000F" w:tentative="1">
+      <w:start w:val="1"/>
+      <w:numFmt w:val="decimal"/>
+      <w:lvlText w:val="%7."/>
+      <w:lvlJc w:val="left"/>
+      <w:pPr>
+        <w:ind w:left="5040" w:hanging="360"/>
+      </w:pPr>
+    </w:lvl>
+    <w:lvl w:ilvl="7" w:tplc="04090019" w:tentative="1">
+      <w:start w:val="1"/>
+      <w:numFmt w:val="lowerLetter"/>
+      <w:lvlText w:val="%8."/>
+      <w:lvlJc w:val="left"/>
+      <w:pPr>
+        <w:ind w:left="5760" w:hanging="360"/>
+      </w:pPr>
+    </w:lvl>
+    <w:lvl w:ilvl="8" w:tplc="0409001B" w:tentative="1">
+      <w:start w:val="1"/>
+      <w:numFmt w:val="lowerRoman"/>
+      <w:lvlText w:val="%9."/>
+      <w:lvlJc w:val="right"/>
+      <w:pPr>
+        <w:ind w:left="6480" w:hanging="180"/>
+      </w:pPr>
+    </w:lvl>
+  </w:abstractNum>
+  <w:abstractNum w:abstractNumId="12" w15:restartNumberingAfterBreak="0">
     <w:nsid w:val="5244421B"/>
     <w:multiLevelType w:val="hybridMultilevel"/>
     <w:tmpl w:val="87682D2C"/>
@@ -3958,7 +4421,7 @@
       </w:pPr>
     </w:lvl>
   </w:abstractNum>
-  <w:abstractNum w:abstractNumId="12" w15:restartNumberingAfterBreak="0">
+  <w:abstractNum w:abstractNumId="13" w15:restartNumberingAfterBreak="0">
     <w:nsid w:val="567D42F2"/>
     <w:multiLevelType w:val="hybridMultilevel"/>
     <w:tmpl w:val="6A2A2518"/>
@@ -4047,7 +4510,7 @@
       </w:pPr>
     </w:lvl>
   </w:abstractNum>
-  <w:abstractNum w:abstractNumId="13" w15:restartNumberingAfterBreak="0">
+  <w:abstractNum w:abstractNumId="14" w15:restartNumberingAfterBreak="0">
     <w:nsid w:val="569D0C4C"/>
     <w:multiLevelType w:val="hybridMultilevel"/>
     <w:tmpl w:val="931E5526"/>
@@ -4136,7 +4599,7 @@
       </w:pPr>
     </w:lvl>
   </w:abstractNum>
-  <w:abstractNum w:abstractNumId="14" w15:restartNumberingAfterBreak="0">
+  <w:abstractNum w:abstractNumId="15" w15:restartNumberingAfterBreak="0">
     <w:nsid w:val="65025B75"/>
     <w:multiLevelType w:val="hybridMultilevel"/>
     <w:tmpl w:val="93C46D14"/>
@@ -4225,7 +4688,7 @@
       </w:pPr>
     </w:lvl>
   </w:abstractNum>
-  <w:abstractNum w:abstractNumId="15" w15:restartNumberingAfterBreak="0">
+  <w:abstractNum w:abstractNumId="16" w15:restartNumberingAfterBreak="0">
     <w:nsid w:val="6D0F1D84"/>
     <w:multiLevelType w:val="hybridMultilevel"/>
     <w:tmpl w:val="ADDC7F10"/>
@@ -4314,7 +4777,7 @@
       </w:pPr>
     </w:lvl>
   </w:abstractNum>
-  <w:abstractNum w:abstractNumId="16" w15:restartNumberingAfterBreak="0">
+  <w:abstractNum w:abstractNumId="17" w15:restartNumberingAfterBreak="0">
     <w:nsid w:val="74C15AAB"/>
     <w:multiLevelType w:val="hybridMultilevel"/>
     <w:tmpl w:val="406491CE"/>
@@ -4404,55 +4867,58 @@
     </w:lvl>
   </w:abstractNum>
   <w:num w:numId="1" w16cid:durableId="2067994738">
-    <w:abstractNumId w:val="9"/>
+    <w:abstractNumId w:val="10"/>
   </w:num>
   <w:num w:numId="2" w16cid:durableId="321005691">
     <w:abstractNumId w:val="0"/>
   </w:num>
   <w:num w:numId="3" w16cid:durableId="959267218">
-    <w:abstractNumId w:val="12"/>
+    <w:abstractNumId w:val="13"/>
   </w:num>
   <w:num w:numId="4" w16cid:durableId="1987465700">
     <w:abstractNumId w:val="1"/>
   </w:num>
   <w:num w:numId="5" w16cid:durableId="1700735023">
-    <w:abstractNumId w:val="10"/>
+    <w:abstractNumId w:val="11"/>
   </w:num>
   <w:num w:numId="6" w16cid:durableId="208615570">
     <w:abstractNumId w:val="2"/>
   </w:num>
   <w:num w:numId="7" w16cid:durableId="1678579674">
-    <w:abstractNumId w:val="13"/>
+    <w:abstractNumId w:val="14"/>
   </w:num>
   <w:num w:numId="8" w16cid:durableId="206142373">
+    <w:abstractNumId w:val="9"/>
+  </w:num>
+  <w:num w:numId="9" w16cid:durableId="707679509">
+    <w:abstractNumId w:val="4"/>
+  </w:num>
+  <w:num w:numId="10" w16cid:durableId="945314221">
+    <w:abstractNumId w:val="6"/>
+  </w:num>
+  <w:num w:numId="11" w16cid:durableId="1840656385">
+    <w:abstractNumId w:val="15"/>
+  </w:num>
+  <w:num w:numId="12" w16cid:durableId="933131056">
+    <w:abstractNumId w:val="16"/>
+  </w:num>
+  <w:num w:numId="13" w16cid:durableId="662439517">
+    <w:abstractNumId w:val="12"/>
+  </w:num>
+  <w:num w:numId="14" w16cid:durableId="1299846475">
+    <w:abstractNumId w:val="17"/>
+  </w:num>
+  <w:num w:numId="15" w16cid:durableId="415826038">
     <w:abstractNumId w:val="8"/>
   </w:num>
-  <w:num w:numId="9" w16cid:durableId="707679509">
-    <w:abstractNumId w:val="3"/>
+  <w:num w:numId="16" w16cid:durableId="2123107343">
+    <w:abstractNumId w:val="7"/>
   </w:num>
-  <w:num w:numId="10" w16cid:durableId="945314221">
+  <w:num w:numId="17" w16cid:durableId="1657606963">
     <w:abstractNumId w:val="5"/>
   </w:num>
-  <w:num w:numId="11" w16cid:durableId="1840656385">
-    <w:abstractNumId w:val="14"/>
-  </w:num>
-  <w:num w:numId="12" w16cid:durableId="933131056">
-    <w:abstractNumId w:val="15"/>
-  </w:num>
-  <w:num w:numId="13" w16cid:durableId="662439517">
-    <w:abstractNumId w:val="11"/>
-  </w:num>
-  <w:num w:numId="14" w16cid:durableId="1299846475">
-    <w:abstractNumId w:val="16"/>
-  </w:num>
-  <w:num w:numId="15" w16cid:durableId="415826038">
-    <w:abstractNumId w:val="7"/>
-  </w:num>
-  <w:num w:numId="16" w16cid:durableId="2123107343">
-    <w:abstractNumId w:val="6"/>
-  </w:num>
-  <w:num w:numId="17" w16cid:durableId="1657606963">
-    <w:abstractNumId w:val="4"/>
+  <w:num w:numId="18" w16cid:durableId="915554057">
+    <w:abstractNumId w:val="3"/>
   </w:num>
 </w:numbering>
 </file>
@@ -4915,6 +5381,17 @@
       <w:shd w:val="clear" w:color="auto" w:fill="E1DFDD"/>
     </w:rPr>
   </w:style>
+  <w:style w:type="paragraph" w:styleId="ListParagraph">
+    <w:name w:val="List Paragraph"/>
+    <w:basedOn w:val="Normal"/>
+    <w:uiPriority w:val="34"/>
+    <w:qFormat/>
+    <w:rsid w:val="0038284C"/>
+    <w:pPr>
+      <w:ind w:left="720"/>
+      <w:contextualSpacing/>
+    </w:pPr>
+  </w:style>
 </w:styles>
 </file>
 

</xml_diff>

<commit_message>
Spring Boot JPA Intro
Spring Boot JPA Intro
</commit_message>
<xml_diff>
--- a/docs/SpringBoot.docx
+++ b/docs/SpringBoot.docx
@@ -432,7 +432,42 @@
         <w:t xml:space="preserve"> </w:t>
       </w:r>
     </w:p>
-    <w:p>
+    <w:p/>
+    <w:p>
+      <w:pPr>
+        <w:rPr>
+          <w:b/>
+          <w:bCs/>
+          <w:u w:val="single"/>
+        </w:rPr>
+      </w:pPr>
+      <w:r>
+        <w:rPr>
+          <w:b/>
+          <w:bCs/>
+          <w:u w:val="single"/>
+        </w:rPr>
+        <w:t>Spring Common Properties</w:t>
+      </w:r>
+    </w:p>
+    <w:p>
+      <w:hyperlink r:id="rId7" w:history="1">
+        <w:r>
+          <w:rPr>
+            <w:rStyle w:val="Hyperlink"/>
+          </w:rPr>
+          <w:t>https://docs.spring.io/spring-boot/docs/current/reference/html/application-properties.html</w:t>
+        </w:r>
+      </w:hyperlink>
+      <w:r>
+        <w:t xml:space="preserve"> </w:t>
+      </w:r>
+      <w:r>
+        <w:t xml:space="preserve"> </w:t>
+      </w:r>
+      <w:r>
+        <w:t xml:space="preserve"> </w:t>
+      </w:r>
       <w:r>
         <w:br w:type="page"/>
       </w:r>
@@ -479,7 +514,7 @@
       <w:r>
         <w:t xml:space="preserve">Go to </w:t>
       </w:r>
-      <w:hyperlink r:id="rId7" w:history="1">
+      <w:hyperlink r:id="rId8" w:history="1">
         <w:r>
           <w:rPr>
             <w:rStyle w:val="Hyperlink"/>
@@ -520,172 +555,6 @@
             <wp:extent cx="4409038" cy="3100458"/>
             <wp:effectExtent l="0" t="0" r="0" b="5080"/>
             <wp:docPr id="1" name="Picture 1"/>
-            <wp:cNvGraphicFramePr>
-              <a:graphicFrameLocks xmlns:a="http://schemas.openxmlformats.org/drawingml/2006/main" noChangeAspect="1"/>
-            </wp:cNvGraphicFramePr>
-            <a:graphic xmlns:a="http://schemas.openxmlformats.org/drawingml/2006/main">
-              <a:graphicData uri="http://schemas.openxmlformats.org/drawingml/2006/picture">
-                <pic:pic xmlns:pic="http://schemas.openxmlformats.org/drawingml/2006/picture">
-                  <pic:nvPicPr>
-                    <pic:cNvPr id="1" name=""/>
-                    <pic:cNvPicPr/>
-                  </pic:nvPicPr>
-                  <pic:blipFill>
-                    <a:blip r:embed="rId8"/>
-                    <a:stretch>
-                      <a:fillRect/>
-                    </a:stretch>
-                  </pic:blipFill>
-                  <pic:spPr>
-                    <a:xfrm>
-                      <a:off x="0" y="0"/>
-                      <a:ext cx="4413650" cy="3103701"/>
-                    </a:xfrm>
-                    <a:prstGeom prst="rect">
-                      <a:avLst/>
-                    </a:prstGeom>
-                  </pic:spPr>
-                </pic:pic>
-              </a:graphicData>
-            </a:graphic>
-          </wp:inline>
-        </w:drawing>
-      </w:r>
-      <w:r>
-        <w:t xml:space="preserve"> </w:t>
-      </w:r>
-    </w:p>
-    <w:p>
-      <w:pPr>
-        <w:pStyle w:val="NoSpacing"/>
-        <w:ind w:left="720"/>
-      </w:pPr>
-    </w:p>
-    <w:p>
-      <w:pPr>
-        <w:pStyle w:val="NoSpacing"/>
-        <w:numPr>
-          <w:ilvl w:val="0"/>
-          <w:numId w:val="3"/>
-        </w:numPr>
-      </w:pPr>
-      <w:r>
-        <w:t>Import the project into Eclipse</w:t>
-      </w:r>
-    </w:p>
-    <w:p>
-      <w:pPr>
-        <w:pStyle w:val="NoSpacing"/>
-        <w:numPr>
-          <w:ilvl w:val="1"/>
-          <w:numId w:val="3"/>
-        </w:numPr>
-      </w:pPr>
-      <w:r>
-        <w:t>Copy and paste the project ZIP file into eclipse workspace</w:t>
-      </w:r>
-    </w:p>
-    <w:p>
-      <w:pPr>
-        <w:pStyle w:val="NoSpacing"/>
-        <w:numPr>
-          <w:ilvl w:val="1"/>
-          <w:numId w:val="3"/>
-        </w:numPr>
-      </w:pPr>
-      <w:r>
-        <w:t>Extract the ZIP file.</w:t>
-      </w:r>
-    </w:p>
-    <w:p>
-      <w:pPr>
-        <w:pStyle w:val="NoSpacing"/>
-        <w:numPr>
-          <w:ilvl w:val="1"/>
-          <w:numId w:val="3"/>
-        </w:numPr>
-      </w:pPr>
-      <w:r>
-        <w:t>Open an Eclipse workspace</w:t>
-      </w:r>
-    </w:p>
-    <w:p>
-      <w:pPr>
-        <w:pStyle w:val="NoSpacing"/>
-        <w:numPr>
-          <w:ilvl w:val="1"/>
-          <w:numId w:val="3"/>
-        </w:numPr>
-      </w:pPr>
-      <w:r>
-        <w:t xml:space="preserve">“File” menu -&gt; </w:t>
-      </w:r>
-      <w:r>
-        <w:t xml:space="preserve">click “Import” Option </w:t>
-      </w:r>
-    </w:p>
-    <w:p>
-      <w:pPr>
-        <w:pStyle w:val="NoSpacing"/>
-        <w:numPr>
-          <w:ilvl w:val="1"/>
-          <w:numId w:val="3"/>
-        </w:numPr>
-      </w:pPr>
-      <w:r>
-        <w:t>Search for “Maven” Option in the Wizard</w:t>
-      </w:r>
-      <w:r>
-        <w:t xml:space="preserve"> -&gt; Select the “Existing Maven Projects” option</w:t>
-      </w:r>
-      <w:r>
-        <w:t xml:space="preserve"> and click on “Next”</w:t>
-      </w:r>
-    </w:p>
-    <w:p>
-      <w:pPr>
-        <w:pStyle w:val="NoSpacing"/>
-        <w:numPr>
-          <w:ilvl w:val="1"/>
-          <w:numId w:val="3"/>
-        </w:numPr>
-      </w:pPr>
-      <w:r>
-        <w:t>Browse for a</w:t>
-      </w:r>
-      <w:r>
-        <w:t>n</w:t>
-      </w:r>
-      <w:r>
-        <w:t xml:space="preserve"> extracted project location and select the parent folder of the pom.xml file.</w:t>
-      </w:r>
-    </w:p>
-    <w:p>
-      <w:pPr>
-        <w:pStyle w:val="NoSpacing"/>
-        <w:numPr>
-          <w:ilvl w:val="1"/>
-          <w:numId w:val="3"/>
-        </w:numPr>
-      </w:pPr>
-      <w:r>
-        <w:t>Click on Finish</w:t>
-      </w:r>
-    </w:p>
-    <w:p>
-      <w:pPr>
-        <w:pStyle w:val="NoSpacing"/>
-        <w:ind w:left="1440"/>
-      </w:pPr>
-      <w:r>
-        <w:rPr>
-          <w:noProof/>
-        </w:rPr>
-        <w:drawing>
-          <wp:inline distT="0" distB="0" distL="0" distR="0" wp14:anchorId="4A2C82D5" wp14:editId="4BEDE907">
-            <wp:extent cx="2065193" cy="1937442"/>
-            <wp:effectExtent l="0" t="0" r="0" b="5715"/>
-            <wp:docPr id="2" name="Picture 2"/>
             <wp:cNvGraphicFramePr>
               <a:graphicFrameLocks xmlns:a="http://schemas.openxmlformats.org/drawingml/2006/main" noChangeAspect="1"/>
             </wp:cNvGraphicFramePr>
@@ -705,6 +574,172 @@
                   <pic:spPr>
                     <a:xfrm>
                       <a:off x="0" y="0"/>
+                      <a:ext cx="4413650" cy="3103701"/>
+                    </a:xfrm>
+                    <a:prstGeom prst="rect">
+                      <a:avLst/>
+                    </a:prstGeom>
+                  </pic:spPr>
+                </pic:pic>
+              </a:graphicData>
+            </a:graphic>
+          </wp:inline>
+        </w:drawing>
+      </w:r>
+      <w:r>
+        <w:t xml:space="preserve"> </w:t>
+      </w:r>
+    </w:p>
+    <w:p>
+      <w:pPr>
+        <w:pStyle w:val="NoSpacing"/>
+        <w:ind w:left="720"/>
+      </w:pPr>
+    </w:p>
+    <w:p>
+      <w:pPr>
+        <w:pStyle w:val="NoSpacing"/>
+        <w:numPr>
+          <w:ilvl w:val="0"/>
+          <w:numId w:val="3"/>
+        </w:numPr>
+      </w:pPr>
+      <w:r>
+        <w:t>Import the project into Eclipse</w:t>
+      </w:r>
+    </w:p>
+    <w:p>
+      <w:pPr>
+        <w:pStyle w:val="NoSpacing"/>
+        <w:numPr>
+          <w:ilvl w:val="1"/>
+          <w:numId w:val="3"/>
+        </w:numPr>
+      </w:pPr>
+      <w:r>
+        <w:t>Copy and paste the project ZIP file into eclipse workspace</w:t>
+      </w:r>
+    </w:p>
+    <w:p>
+      <w:pPr>
+        <w:pStyle w:val="NoSpacing"/>
+        <w:numPr>
+          <w:ilvl w:val="1"/>
+          <w:numId w:val="3"/>
+        </w:numPr>
+      </w:pPr>
+      <w:r>
+        <w:t>Extract the ZIP file.</w:t>
+      </w:r>
+    </w:p>
+    <w:p>
+      <w:pPr>
+        <w:pStyle w:val="NoSpacing"/>
+        <w:numPr>
+          <w:ilvl w:val="1"/>
+          <w:numId w:val="3"/>
+        </w:numPr>
+      </w:pPr>
+      <w:r>
+        <w:t>Open an Eclipse workspace</w:t>
+      </w:r>
+    </w:p>
+    <w:p>
+      <w:pPr>
+        <w:pStyle w:val="NoSpacing"/>
+        <w:numPr>
+          <w:ilvl w:val="1"/>
+          <w:numId w:val="3"/>
+        </w:numPr>
+      </w:pPr>
+      <w:r>
+        <w:t xml:space="preserve">“File” menu -&gt; </w:t>
+      </w:r>
+      <w:r>
+        <w:t xml:space="preserve">click “Import” Option </w:t>
+      </w:r>
+    </w:p>
+    <w:p>
+      <w:pPr>
+        <w:pStyle w:val="NoSpacing"/>
+        <w:numPr>
+          <w:ilvl w:val="1"/>
+          <w:numId w:val="3"/>
+        </w:numPr>
+      </w:pPr>
+      <w:r>
+        <w:t>Search for “Maven” Option in the Wizard</w:t>
+      </w:r>
+      <w:r>
+        <w:t xml:space="preserve"> -&gt; Select the “Existing Maven Projects” option</w:t>
+      </w:r>
+      <w:r>
+        <w:t xml:space="preserve"> and click on “Next”</w:t>
+      </w:r>
+    </w:p>
+    <w:p>
+      <w:pPr>
+        <w:pStyle w:val="NoSpacing"/>
+        <w:numPr>
+          <w:ilvl w:val="1"/>
+          <w:numId w:val="3"/>
+        </w:numPr>
+      </w:pPr>
+      <w:r>
+        <w:t>Browse for a</w:t>
+      </w:r>
+      <w:r>
+        <w:t>n</w:t>
+      </w:r>
+      <w:r>
+        <w:t xml:space="preserve"> extracted project location and select the parent folder of the pom.xml file.</w:t>
+      </w:r>
+    </w:p>
+    <w:p>
+      <w:pPr>
+        <w:pStyle w:val="NoSpacing"/>
+        <w:numPr>
+          <w:ilvl w:val="1"/>
+          <w:numId w:val="3"/>
+        </w:numPr>
+      </w:pPr>
+      <w:r>
+        <w:t>Click on Finish</w:t>
+      </w:r>
+    </w:p>
+    <w:p>
+      <w:pPr>
+        <w:pStyle w:val="NoSpacing"/>
+        <w:ind w:left="1440"/>
+      </w:pPr>
+      <w:r>
+        <w:rPr>
+          <w:noProof/>
+        </w:rPr>
+        <w:drawing>
+          <wp:inline distT="0" distB="0" distL="0" distR="0" wp14:anchorId="4A2C82D5" wp14:editId="4BEDE907">
+            <wp:extent cx="2065193" cy="1937442"/>
+            <wp:effectExtent l="0" t="0" r="0" b="5715"/>
+            <wp:docPr id="2" name="Picture 2"/>
+            <wp:cNvGraphicFramePr>
+              <a:graphicFrameLocks xmlns:a="http://schemas.openxmlformats.org/drawingml/2006/main" noChangeAspect="1"/>
+            </wp:cNvGraphicFramePr>
+            <a:graphic xmlns:a="http://schemas.openxmlformats.org/drawingml/2006/main">
+              <a:graphicData uri="http://schemas.openxmlformats.org/drawingml/2006/picture">
+                <pic:pic xmlns:pic="http://schemas.openxmlformats.org/drawingml/2006/picture">
+                  <pic:nvPicPr>
+                    <pic:cNvPr id="1" name=""/>
+                    <pic:cNvPicPr/>
+                  </pic:nvPicPr>
+                  <pic:blipFill>
+                    <a:blip r:embed="rId10"/>
+                    <a:stretch>
+                      <a:fillRect/>
+                    </a:stretch>
+                  </pic:blipFill>
+                  <pic:spPr>
+                    <a:xfrm>
+                      <a:off x="0" y="0"/>
                       <a:ext cx="2081236" cy="1952493"/>
                     </a:xfrm>
                     <a:prstGeom prst="rect">
@@ -1628,7 +1663,7 @@
                     </pic:cNvPicPr>
                   </pic:nvPicPr>
                   <pic:blipFill>
-                    <a:blip r:embed="rId10" cstate="print">
+                    <a:blip r:embed="rId11" cstate="print">
                       <a:extLst>
                         <a:ext uri="{28A0092B-C50C-407E-A947-70E740481C1C}">
                           <a14:useLocalDpi xmlns:a14="http://schemas.microsoft.com/office/drawing/2010/main" val="0"/>
@@ -2313,7 +2348,7 @@
                     </pic:cNvPicPr>
                   </pic:nvPicPr>
                   <pic:blipFill>
-                    <a:blip r:embed="rId11" cstate="print">
+                    <a:blip r:embed="rId12" cstate="print">
                       <a:extLst>
                         <a:ext uri="{28A0092B-C50C-407E-A947-70E740481C1C}">
                           <a14:useLocalDpi xmlns:a14="http://schemas.microsoft.com/office/drawing/2010/main" val="0"/>
@@ -2371,7 +2406,7 @@
                     </pic:cNvPicPr>
                   </pic:nvPicPr>
                   <pic:blipFill>
-                    <a:blip r:embed="rId12" cstate="print">
+                    <a:blip r:embed="rId13" cstate="print">
                       <a:extLst>
                         <a:ext uri="{28A0092B-C50C-407E-A947-70E740481C1C}">
                           <a14:useLocalDpi xmlns:a14="http://schemas.microsoft.com/office/drawing/2010/main" val="0"/>
@@ -2453,7 +2488,7 @@
                     </pic:cNvPicPr>
                   </pic:nvPicPr>
                   <pic:blipFill>
-                    <a:blip r:embed="rId13" cstate="print">
+                    <a:blip r:embed="rId14" cstate="print">
                       <a:extLst>
                         <a:ext uri="{28A0092B-C50C-407E-A947-70E740481C1C}">
                           <a14:useLocalDpi xmlns:a14="http://schemas.microsoft.com/office/drawing/2010/main" val="0"/>
@@ -2641,7 +2676,7 @@
       <w:pPr>
         <w:pStyle w:val="ListParagraph"/>
       </w:pPr>
-      <w:hyperlink r:id="rId14" w:history="1">
+      <w:hyperlink r:id="rId15" w:history="1">
         <w:r>
           <w:rPr>
             <w:rStyle w:val="Hyperlink"/>
@@ -2766,7 +2801,18 @@
         </w:rPr>
       </w:pPr>
       <w:r>
-        <w:t>The Input parameter has annotated by @ReuqestParam annotation.</w:t>
+        <w:t xml:space="preserve">The Input parameter has annotated by </w:t>
+      </w:r>
+      <w:r>
+        <w:rPr>
+          <w:b/>
+          <w:bCs/>
+          <w:highlight w:val="yellow"/>
+        </w:rPr>
+        <w:t>@ReuqestParam</w:t>
+      </w:r>
+      <w:r>
+        <w:t xml:space="preserve"> annotation.</w:t>
       </w:r>
     </w:p>
     <w:p>
@@ -2805,80 +2851,6 @@
             <wp:extent cx="3538330" cy="760576"/>
             <wp:effectExtent l="0" t="0" r="5080" b="1905"/>
             <wp:docPr id="9" name="Picture 9"/>
-            <wp:cNvGraphicFramePr>
-              <a:graphicFrameLocks xmlns:a="http://schemas.openxmlformats.org/drawingml/2006/main" noChangeAspect="1"/>
-            </wp:cNvGraphicFramePr>
-            <a:graphic xmlns:a="http://schemas.openxmlformats.org/drawingml/2006/main">
-              <a:graphicData uri="http://schemas.openxmlformats.org/drawingml/2006/picture">
-                <pic:pic xmlns:pic="http://schemas.openxmlformats.org/drawingml/2006/picture">
-                  <pic:nvPicPr>
-                    <pic:cNvPr id="1" name=""/>
-                    <pic:cNvPicPr/>
-                  </pic:nvPicPr>
-                  <pic:blipFill>
-                    <a:blip r:embed="rId15"/>
-                    <a:stretch>
-                      <a:fillRect/>
-                    </a:stretch>
-                  </pic:blipFill>
-                  <pic:spPr>
-                    <a:xfrm>
-                      <a:off x="0" y="0"/>
-                      <a:ext cx="3587036" cy="771046"/>
-                    </a:xfrm>
-                    <a:prstGeom prst="rect">
-                      <a:avLst/>
-                    </a:prstGeom>
-                  </pic:spPr>
-                </pic:pic>
-              </a:graphicData>
-            </a:graphic>
-          </wp:inline>
-        </w:drawing>
-      </w:r>
-    </w:p>
-    <w:p>
-      <w:pPr>
-        <w:pStyle w:val="NoSpacing"/>
-        <w:ind w:left="1440"/>
-        <w:rPr>
-          <w:b/>
-          <w:bCs/>
-        </w:rPr>
-      </w:pPr>
-    </w:p>
-    <w:p>
-      <w:pPr>
-        <w:pStyle w:val="NoSpacing"/>
-        <w:numPr>
-          <w:ilvl w:val="1"/>
-          <w:numId w:val="17"/>
-        </w:numPr>
-      </w:pPr>
-      <w:r>
-        <w:t>Example2:</w:t>
-      </w:r>
-    </w:p>
-    <w:p>
-      <w:pPr>
-        <w:pStyle w:val="NoSpacing"/>
-        <w:ind w:left="1440"/>
-        <w:rPr>
-          <w:b/>
-          <w:bCs/>
-        </w:rPr>
-      </w:pPr>
-      <w:r>
-        <w:rPr>
-          <w:b/>
-          <w:bCs/>
-          <w:noProof/>
-        </w:rPr>
-        <w:drawing>
-          <wp:inline distT="0" distB="0" distL="0" distR="0" wp14:anchorId="545440EC" wp14:editId="199ECB64">
-            <wp:extent cx="3518452" cy="671226"/>
-            <wp:effectExtent l="0" t="0" r="6350" b="0"/>
-            <wp:docPr id="10" name="Picture 10"/>
             <wp:cNvGraphicFramePr>
               <a:graphicFrameLocks xmlns:a="http://schemas.openxmlformats.org/drawingml/2006/main" noChangeAspect="1"/>
             </wp:cNvGraphicFramePr>
@@ -2898,7 +2870,7 @@
                   <pic:spPr>
                     <a:xfrm>
                       <a:off x="0" y="0"/>
-                      <a:ext cx="3563401" cy="679801"/>
+                      <a:ext cx="3587036" cy="771046"/>
                     </a:xfrm>
                     <a:prstGeom prst="rect">
                       <a:avLst/>
@@ -2925,108 +2897,12 @@
       <w:pPr>
         <w:pStyle w:val="NoSpacing"/>
         <w:numPr>
-          <w:ilvl w:val="0"/>
+          <w:ilvl w:val="1"/>
           <w:numId w:val="17"/>
         </w:numPr>
-        <w:rPr>
-          <w:b/>
-          <w:bCs/>
-        </w:rPr>
-      </w:pPr>
-      <w:r>
-        <w:rPr>
-          <w:b/>
-          <w:bCs/>
-        </w:rPr>
-        <w:t>Using Request Path Variable</w:t>
-      </w:r>
-    </w:p>
-    <w:p>
-      <w:pPr>
-        <w:pStyle w:val="NoSpacing"/>
-        <w:numPr>
-          <w:ilvl w:val="1"/>
-          <w:numId w:val="17"/>
-        </w:numPr>
-        <w:rPr>
-          <w:b/>
-          <w:bCs/>
-        </w:rPr>
-      </w:pPr>
-      <w:r>
-        <w:t xml:space="preserve">You can accept the user info as a part of </w:t>
-      </w:r>
-      <w:proofErr w:type="spellStart"/>
-      <w:r>
-        <w:t>url</w:t>
-      </w:r>
-      <w:proofErr w:type="spellEnd"/>
-      <w:r>
-        <w:t xml:space="preserve"> itself instead of creating parameter.</w:t>
-      </w:r>
-    </w:p>
-    <w:p>
-      <w:pPr>
-        <w:pStyle w:val="NoSpacing"/>
-        <w:numPr>
-          <w:ilvl w:val="1"/>
-          <w:numId w:val="17"/>
-        </w:numPr>
-        <w:rPr>
-          <w:b/>
-          <w:bCs/>
-        </w:rPr>
-      </w:pPr>
-      <w:r>
-        <w:t>This will be a dynamic part of the URL.</w:t>
-      </w:r>
-    </w:p>
-    <w:p>
-      <w:pPr>
-        <w:pStyle w:val="NoSpacing"/>
-        <w:numPr>
-          <w:ilvl w:val="1"/>
-          <w:numId w:val="17"/>
-        </w:numPr>
-        <w:rPr>
-          <w:b/>
-          <w:bCs/>
-        </w:rPr>
-      </w:pPr>
-      <w:r>
-        <w:t>To receive such type of values in the application you have to use @PathVariable annotation for the input parameter.</w:t>
-      </w:r>
-    </w:p>
-    <w:p>
-      <w:pPr>
-        <w:pStyle w:val="NoSpacing"/>
-        <w:numPr>
-          <w:ilvl w:val="1"/>
-          <w:numId w:val="17"/>
-        </w:numPr>
-        <w:rPr>
-          <w:b/>
-          <w:bCs/>
-        </w:rPr>
-      </w:pPr>
-      <w:r>
-        <w:t>There can be a multiple path variable in a URL.</w:t>
-      </w:r>
-    </w:p>
-    <w:p>
-      <w:pPr>
-        <w:pStyle w:val="NoSpacing"/>
-        <w:numPr>
-          <w:ilvl w:val="1"/>
-          <w:numId w:val="17"/>
-        </w:numPr>
-        <w:rPr>
-          <w:b/>
-          <w:bCs/>
-        </w:rPr>
-      </w:pPr>
-      <w:r>
-        <w:t>Example:</w:t>
+      </w:pPr>
+      <w:r>
+        <w:t>Example2:</w:t>
       </w:r>
     </w:p>
     <w:p>
@@ -3042,12 +2918,13 @@
         <w:rPr>
           <w:b/>
           <w:bCs/>
+          <w:noProof/>
         </w:rPr>
         <w:drawing>
-          <wp:inline distT="0" distB="0" distL="0" distR="0" wp14:anchorId="6EF74D1F" wp14:editId="23B3E3B3">
-            <wp:extent cx="4059767" cy="671336"/>
-            <wp:effectExtent l="0" t="0" r="0" b="0"/>
-            <wp:docPr id="7" name="Picture 7"/>
+          <wp:inline distT="0" distB="0" distL="0" distR="0" wp14:anchorId="545440EC" wp14:editId="199ECB64">
+            <wp:extent cx="3518452" cy="671226"/>
+            <wp:effectExtent l="0" t="0" r="6350" b="0"/>
+            <wp:docPr id="10" name="Picture 10"/>
             <wp:cNvGraphicFramePr>
               <a:graphicFrameLocks xmlns:a="http://schemas.openxmlformats.org/drawingml/2006/main" noChangeAspect="1"/>
             </wp:cNvGraphicFramePr>
@@ -3067,7 +2944,7 @@
                   <pic:spPr>
                     <a:xfrm>
                       <a:off x="0" y="0"/>
-                      <a:ext cx="4072971" cy="673519"/>
+                      <a:ext cx="3563401" cy="679801"/>
                     </a:xfrm>
                     <a:prstGeom prst="rect">
                       <a:avLst/>
@@ -3107,7 +2984,7 @@
           <w:b/>
           <w:bCs/>
         </w:rPr>
-        <w:t>Using Request Body in from of JSON</w:t>
+        <w:t>Using Request Path Variable</w:t>
       </w:r>
     </w:p>
     <w:p>
@@ -3123,15 +3000,15 @@
         </w:rPr>
       </w:pPr>
       <w:r>
-        <w:t xml:space="preserve">The data can be </w:t>
-      </w:r>
-      <w:proofErr w:type="gramStart"/>
-      <w:r>
-        <w:t>accept</w:t>
-      </w:r>
-      <w:proofErr w:type="gramEnd"/>
-      <w:r>
-        <w:t xml:space="preserve"> as a JSON from the REST API.</w:t>
+        <w:t xml:space="preserve">You can accept the user info as a part of </w:t>
+      </w:r>
+      <w:proofErr w:type="spellStart"/>
+      <w:r>
+        <w:t>url</w:t>
+      </w:r>
+      <w:proofErr w:type="spellEnd"/>
+      <w:r>
+        <w:t xml:space="preserve"> itself instead of creating parameter.</w:t>
       </w:r>
     </w:p>
     <w:p>
@@ -3147,7 +3024,7 @@
         </w:rPr>
       </w:pPr>
       <w:r>
-        <w:t>This JSON data gets converted into Java Object automatically by Spring.</w:t>
+        <w:t>This will be a dynamic part of the URL.</w:t>
       </w:r>
     </w:p>
     <w:p>
@@ -3163,7 +3040,18 @@
         </w:rPr>
       </w:pPr>
       <w:r>
-        <w:t>To Set the data into Java Object you have to make sure that the Key of the JSON element has to match with the variable of java class.</w:t>
+        <w:t xml:space="preserve">To receive such type of values in the application you have to use </w:t>
+      </w:r>
+      <w:r>
+        <w:rPr>
+          <w:b/>
+          <w:bCs/>
+          <w:highlight w:val="yellow"/>
+        </w:rPr>
+        <w:t>@PathVariable</w:t>
+      </w:r>
+      <w:r>
+        <w:t xml:space="preserve"> annotation for the input parameter.</w:t>
       </w:r>
     </w:p>
     <w:p>
@@ -3179,7 +3067,7 @@
         </w:rPr>
       </w:pPr>
       <w:r>
-        <w:t>To receive the JSON data in form of Java Object you have to create a reference of java class as a input parameter and use @RequestBody annotation for the input parameter.</w:t>
+        <w:t>There can be a multiple path variable in a URL.</w:t>
       </w:r>
     </w:p>
     <w:p>
@@ -3195,7 +3083,7 @@
         </w:rPr>
       </w:pPr>
       <w:r>
-        <w:t xml:space="preserve">Example: </w:t>
+        <w:t>Example:</w:t>
       </w:r>
     </w:p>
     <w:p>
@@ -3208,11 +3096,16 @@
         </w:rPr>
       </w:pPr>
       <w:r>
+        <w:rPr>
+          <w:b/>
+          <w:bCs/>
+          <w:noProof/>
+        </w:rPr>
         <w:drawing>
-          <wp:inline distT="0" distB="0" distL="0" distR="0" wp14:anchorId="793E8164" wp14:editId="4053345D">
-            <wp:extent cx="3359426" cy="962921"/>
-            <wp:effectExtent l="0" t="0" r="0" b="8890"/>
-            <wp:docPr id="8" name="Picture 8"/>
+          <wp:inline distT="0" distB="0" distL="0" distR="0" wp14:anchorId="6EF74D1F" wp14:editId="23B3E3B3">
+            <wp:extent cx="4059767" cy="671336"/>
+            <wp:effectExtent l="0" t="0" r="0" b="0"/>
+            <wp:docPr id="7" name="Picture 7"/>
             <wp:cNvGraphicFramePr>
               <a:graphicFrameLocks xmlns:a="http://schemas.openxmlformats.org/drawingml/2006/main" noChangeAspect="1"/>
             </wp:cNvGraphicFramePr>
@@ -3232,6 +3125,189 @@
                   <pic:spPr>
                     <a:xfrm>
                       <a:off x="0" y="0"/>
+                      <a:ext cx="4072971" cy="673519"/>
+                    </a:xfrm>
+                    <a:prstGeom prst="rect">
+                      <a:avLst/>
+                    </a:prstGeom>
+                  </pic:spPr>
+                </pic:pic>
+              </a:graphicData>
+            </a:graphic>
+          </wp:inline>
+        </w:drawing>
+      </w:r>
+    </w:p>
+    <w:p>
+      <w:pPr>
+        <w:pStyle w:val="NoSpacing"/>
+        <w:ind w:left="1440"/>
+        <w:rPr>
+          <w:b/>
+          <w:bCs/>
+        </w:rPr>
+      </w:pPr>
+    </w:p>
+    <w:p>
+      <w:pPr>
+        <w:pStyle w:val="NoSpacing"/>
+        <w:numPr>
+          <w:ilvl w:val="0"/>
+          <w:numId w:val="17"/>
+        </w:numPr>
+        <w:rPr>
+          <w:b/>
+          <w:bCs/>
+        </w:rPr>
+      </w:pPr>
+      <w:r>
+        <w:rPr>
+          <w:b/>
+          <w:bCs/>
+        </w:rPr>
+        <w:t>Using Request Body in from of JSON</w:t>
+      </w:r>
+    </w:p>
+    <w:p>
+      <w:pPr>
+        <w:pStyle w:val="NoSpacing"/>
+        <w:numPr>
+          <w:ilvl w:val="1"/>
+          <w:numId w:val="17"/>
+        </w:numPr>
+        <w:rPr>
+          <w:b/>
+          <w:bCs/>
+        </w:rPr>
+      </w:pPr>
+      <w:r>
+        <w:t xml:space="preserve">The data can be </w:t>
+      </w:r>
+      <w:proofErr w:type="gramStart"/>
+      <w:r>
+        <w:t>accept</w:t>
+      </w:r>
+      <w:proofErr w:type="gramEnd"/>
+      <w:r>
+        <w:t xml:space="preserve"> as a JSON from the REST API.</w:t>
+      </w:r>
+    </w:p>
+    <w:p>
+      <w:pPr>
+        <w:pStyle w:val="NoSpacing"/>
+        <w:numPr>
+          <w:ilvl w:val="1"/>
+          <w:numId w:val="17"/>
+        </w:numPr>
+        <w:rPr>
+          <w:b/>
+          <w:bCs/>
+        </w:rPr>
+      </w:pPr>
+      <w:r>
+        <w:t>This JSON data gets converted into Java Object automatically by Spring.</w:t>
+      </w:r>
+    </w:p>
+    <w:p>
+      <w:pPr>
+        <w:pStyle w:val="NoSpacing"/>
+        <w:numPr>
+          <w:ilvl w:val="1"/>
+          <w:numId w:val="17"/>
+        </w:numPr>
+        <w:rPr>
+          <w:b/>
+          <w:bCs/>
+        </w:rPr>
+      </w:pPr>
+      <w:r>
+        <w:t>To Set the data into Java Object you have to make sure that the Key of the JSON element has to match with the variable of java class.</w:t>
+      </w:r>
+    </w:p>
+    <w:p>
+      <w:pPr>
+        <w:pStyle w:val="NoSpacing"/>
+        <w:numPr>
+          <w:ilvl w:val="1"/>
+          <w:numId w:val="17"/>
+        </w:numPr>
+        <w:rPr>
+          <w:b/>
+          <w:bCs/>
+        </w:rPr>
+      </w:pPr>
+      <w:r>
+        <w:t xml:space="preserve">To receive the JSON data in form of Java Object you have to create a reference of java class as </w:t>
+      </w:r>
+      <w:proofErr w:type="gramStart"/>
+      <w:r>
+        <w:t>a</w:t>
+      </w:r>
+      <w:proofErr w:type="gramEnd"/>
+      <w:r>
+        <w:t xml:space="preserve"> input parameter and use </w:t>
+      </w:r>
+      <w:r>
+        <w:rPr>
+          <w:b/>
+          <w:bCs/>
+          <w:highlight w:val="yellow"/>
+        </w:rPr>
+        <w:t>@RequestBody</w:t>
+      </w:r>
+      <w:r>
+        <w:t xml:space="preserve"> annotation for the input parameter.</w:t>
+      </w:r>
+    </w:p>
+    <w:p>
+      <w:pPr>
+        <w:pStyle w:val="NoSpacing"/>
+        <w:numPr>
+          <w:ilvl w:val="1"/>
+          <w:numId w:val="17"/>
+        </w:numPr>
+        <w:rPr>
+          <w:b/>
+          <w:bCs/>
+        </w:rPr>
+      </w:pPr>
+      <w:r>
+        <w:t xml:space="preserve">Example: </w:t>
+      </w:r>
+    </w:p>
+    <w:p>
+      <w:pPr>
+        <w:pStyle w:val="NoSpacing"/>
+        <w:ind w:left="1440"/>
+      </w:pPr>
+      <w:r>
+        <w:rPr>
+          <w:noProof/>
+        </w:rPr>
+        <w:drawing>
+          <wp:inline distT="0" distB="0" distL="0" distR="0" wp14:anchorId="793E8164" wp14:editId="4053345D">
+            <wp:extent cx="3359426" cy="962921"/>
+            <wp:effectExtent l="0" t="0" r="0" b="8890"/>
+            <wp:docPr id="8" name="Picture 8"/>
+            <wp:cNvGraphicFramePr>
+              <a:graphicFrameLocks xmlns:a="http://schemas.openxmlformats.org/drawingml/2006/main" noChangeAspect="1"/>
+            </wp:cNvGraphicFramePr>
+            <a:graphic xmlns:a="http://schemas.openxmlformats.org/drawingml/2006/main">
+              <a:graphicData uri="http://schemas.openxmlformats.org/drawingml/2006/picture">
+                <pic:pic xmlns:pic="http://schemas.openxmlformats.org/drawingml/2006/picture">
+                  <pic:nvPicPr>
+                    <pic:cNvPr id="1" name=""/>
+                    <pic:cNvPicPr/>
+                  </pic:nvPicPr>
+                  <pic:blipFill>
+                    <a:blip r:embed="rId19"/>
+                    <a:stretch>
+                      <a:fillRect/>
+                    </a:stretch>
+                  </pic:blipFill>
+                  <pic:spPr>
+                    <a:xfrm>
+                      <a:off x="0" y="0"/>
                       <a:ext cx="3367250" cy="965164"/>
                     </a:xfrm>
                     <a:prstGeom prst="rect">
@@ -3246,6 +3322,1040 @@
       </w:r>
       <w:r>
         <w:t xml:space="preserve"> </w:t>
+      </w:r>
+    </w:p>
+    <w:p>
+      <w:pPr>
+        <w:pStyle w:val="NoSpacing"/>
+      </w:pPr>
+    </w:p>
+    <w:p>
+      <w:pPr>
+        <w:pStyle w:val="NoSpacing"/>
+      </w:pPr>
+    </w:p>
+    <w:p>
+      <w:r>
+        <w:br w:type="page"/>
+      </w:r>
+    </w:p>
+    <w:p>
+      <w:pPr>
+        <w:pStyle w:val="NoSpacing"/>
+        <w:rPr>
+          <w:b/>
+          <w:bCs/>
+          <w:u w:val="single"/>
+        </w:rPr>
+      </w:pPr>
+      <w:r>
+        <w:rPr>
+          <w:b/>
+          <w:bCs/>
+          <w:u w:val="single"/>
+        </w:rPr>
+        <w:lastRenderedPageBreak/>
+        <w:t>Http Methods for REST API</w:t>
+      </w:r>
+    </w:p>
+    <w:p>
+      <w:pPr>
+        <w:pStyle w:val="NoSpacing"/>
+        <w:numPr>
+          <w:ilvl w:val="0"/>
+          <w:numId w:val="19"/>
+        </w:numPr>
+      </w:pPr>
+      <w:r>
+        <w:t>GET</w:t>
+      </w:r>
+    </w:p>
+    <w:p>
+      <w:pPr>
+        <w:pStyle w:val="NoSpacing"/>
+        <w:numPr>
+          <w:ilvl w:val="1"/>
+          <w:numId w:val="19"/>
+        </w:numPr>
+      </w:pPr>
+      <w:r>
+        <w:t>GET method is recommended to retrieve the records from the backend application.</w:t>
+      </w:r>
+    </w:p>
+    <w:p>
+      <w:pPr>
+        <w:pStyle w:val="NoSpacing"/>
+        <w:numPr>
+          <w:ilvl w:val="1"/>
+          <w:numId w:val="19"/>
+        </w:numPr>
+      </w:pPr>
+      <w:r>
+        <w:t xml:space="preserve">To create </w:t>
+      </w:r>
+      <w:proofErr w:type="gramStart"/>
+      <w:r>
+        <w:t>HTTP</w:t>
+      </w:r>
+      <w:proofErr w:type="gramEnd"/>
+      <w:r>
+        <w:t xml:space="preserve"> GET method you can use a </w:t>
+      </w:r>
+      <w:r>
+        <w:rPr>
+          <w:b/>
+          <w:bCs/>
+        </w:rPr>
+        <w:t>@GetMapping</w:t>
+      </w:r>
+      <w:r>
+        <w:t xml:space="preserve"> annotation.</w:t>
+      </w:r>
+    </w:p>
+    <w:p>
+      <w:pPr>
+        <w:pStyle w:val="NoSpacing"/>
+        <w:numPr>
+          <w:ilvl w:val="1"/>
+          <w:numId w:val="19"/>
+        </w:numPr>
+      </w:pPr>
+      <w:r>
+        <w:t xml:space="preserve">GET is an </w:t>
+      </w:r>
+      <w:r>
+        <w:rPr>
+          <w:b/>
+          <w:bCs/>
+        </w:rPr>
+        <w:t>idempotent</w:t>
+      </w:r>
+      <w:r>
+        <w:t xml:space="preserve"> method. Which means if you use same request multiple times then it will return the </w:t>
+      </w:r>
+      <w:r>
+        <w:rPr>
+          <w:b/>
+          <w:bCs/>
+        </w:rPr>
+        <w:t>same result</w:t>
+      </w:r>
+      <w:r>
+        <w:t xml:space="preserve">.  </w:t>
+      </w:r>
+    </w:p>
+    <w:p>
+      <w:pPr>
+        <w:pStyle w:val="NoSpacing"/>
+        <w:numPr>
+          <w:ilvl w:val="0"/>
+          <w:numId w:val="19"/>
+        </w:numPr>
+      </w:pPr>
+      <w:r>
+        <w:t>POST</w:t>
+      </w:r>
+    </w:p>
+    <w:p>
+      <w:pPr>
+        <w:pStyle w:val="NoSpacing"/>
+        <w:numPr>
+          <w:ilvl w:val="1"/>
+          <w:numId w:val="19"/>
+        </w:numPr>
+      </w:pPr>
+      <w:r>
+        <w:t>POST method is use to create/insert the new records in the backend application.</w:t>
+      </w:r>
+    </w:p>
+    <w:p>
+      <w:pPr>
+        <w:pStyle w:val="NoSpacing"/>
+        <w:numPr>
+          <w:ilvl w:val="1"/>
+          <w:numId w:val="19"/>
+        </w:numPr>
+      </w:pPr>
+      <w:r>
+        <w:t xml:space="preserve">To create HTTP POST </w:t>
+      </w:r>
+      <w:proofErr w:type="gramStart"/>
+      <w:r>
+        <w:t>method</w:t>
+      </w:r>
+      <w:proofErr w:type="gramEnd"/>
+      <w:r>
+        <w:t xml:space="preserve"> you can use </w:t>
+      </w:r>
+      <w:r>
+        <w:rPr>
+          <w:b/>
+          <w:bCs/>
+        </w:rPr>
+        <w:t>@PostMapping</w:t>
+      </w:r>
+      <w:r>
+        <w:t xml:space="preserve"> annotation.</w:t>
+      </w:r>
+    </w:p>
+    <w:p>
+      <w:pPr>
+        <w:pStyle w:val="NoSpacing"/>
+        <w:numPr>
+          <w:ilvl w:val="1"/>
+          <w:numId w:val="19"/>
+        </w:numPr>
+      </w:pPr>
+      <w:r>
+        <w:t xml:space="preserve">This metho is </w:t>
+      </w:r>
+      <w:r>
+        <w:rPr>
+          <w:b/>
+          <w:bCs/>
+        </w:rPr>
+        <w:t>non-idempotent</w:t>
+      </w:r>
+      <w:r>
+        <w:t xml:space="preserve">. If you execute the same request multiple time then it will create new entries every time. </w:t>
+      </w:r>
+    </w:p>
+    <w:p>
+      <w:pPr>
+        <w:pStyle w:val="NoSpacing"/>
+        <w:numPr>
+          <w:ilvl w:val="0"/>
+          <w:numId w:val="19"/>
+        </w:numPr>
+      </w:pPr>
+      <w:r>
+        <w:t>PUT</w:t>
+      </w:r>
+    </w:p>
+    <w:p>
+      <w:pPr>
+        <w:pStyle w:val="NoSpacing"/>
+        <w:numPr>
+          <w:ilvl w:val="1"/>
+          <w:numId w:val="19"/>
+        </w:numPr>
+      </w:pPr>
+      <w:r>
+        <w:t>PUT method is use to update the existing record from the backend.</w:t>
+      </w:r>
+    </w:p>
+    <w:p>
+      <w:pPr>
+        <w:pStyle w:val="NoSpacing"/>
+        <w:numPr>
+          <w:ilvl w:val="1"/>
+          <w:numId w:val="19"/>
+        </w:numPr>
+      </w:pPr>
+      <w:r>
+        <w:t xml:space="preserve">To create HTTP PUT method you can use </w:t>
+      </w:r>
+      <w:r>
+        <w:rPr>
+          <w:b/>
+          <w:bCs/>
+        </w:rPr>
+        <w:t>@PutMaapping</w:t>
+      </w:r>
+      <w:r>
+        <w:t xml:space="preserve"> annotation.</w:t>
+      </w:r>
+    </w:p>
+    <w:p>
+      <w:pPr>
+        <w:pStyle w:val="NoSpacing"/>
+        <w:numPr>
+          <w:ilvl w:val="1"/>
+          <w:numId w:val="19"/>
+        </w:numPr>
+      </w:pPr>
+      <w:r>
+        <w:t xml:space="preserve">This method is an </w:t>
+      </w:r>
+      <w:r>
+        <w:rPr>
+          <w:b/>
+          <w:bCs/>
+        </w:rPr>
+        <w:t>Idempotent</w:t>
+      </w:r>
+      <w:r>
+        <w:t xml:space="preserve">.  </w:t>
+      </w:r>
+      <w:r>
+        <w:t xml:space="preserve">if you use same request multiple times then it will return the </w:t>
+      </w:r>
+      <w:r>
+        <w:rPr>
+          <w:b/>
+          <w:bCs/>
+        </w:rPr>
+        <w:t>same result</w:t>
+      </w:r>
+      <w:r>
+        <w:t xml:space="preserve">.  </w:t>
+      </w:r>
+    </w:p>
+    <w:p>
+      <w:pPr>
+        <w:pStyle w:val="NoSpacing"/>
+        <w:numPr>
+          <w:ilvl w:val="0"/>
+          <w:numId w:val="19"/>
+        </w:numPr>
+      </w:pPr>
+      <w:r>
+        <w:t>DELETE</w:t>
+      </w:r>
+    </w:p>
+    <w:p>
+      <w:pPr>
+        <w:pStyle w:val="NoSpacing"/>
+        <w:numPr>
+          <w:ilvl w:val="1"/>
+          <w:numId w:val="19"/>
+        </w:numPr>
+      </w:pPr>
+      <w:r>
+        <w:t>DELETE method is use to delete/remove the existing record.</w:t>
+      </w:r>
+    </w:p>
+    <w:p>
+      <w:pPr>
+        <w:pStyle w:val="NoSpacing"/>
+        <w:numPr>
+          <w:ilvl w:val="1"/>
+          <w:numId w:val="19"/>
+        </w:numPr>
+      </w:pPr>
+      <w:r>
+        <w:t xml:space="preserve">You can use </w:t>
+      </w:r>
+      <w:r>
+        <w:rPr>
+          <w:b/>
+          <w:bCs/>
+        </w:rPr>
+        <w:t>@DeleteMapping</w:t>
+      </w:r>
+      <w:r>
+        <w:t xml:space="preserve"> annotation to create HTTP POST method.</w:t>
+      </w:r>
+    </w:p>
+    <w:p>
+      <w:pPr>
+        <w:pStyle w:val="NoSpacing"/>
+        <w:numPr>
+          <w:ilvl w:val="1"/>
+          <w:numId w:val="19"/>
+        </w:numPr>
+      </w:pPr>
+      <w:r>
+        <w:t xml:space="preserve">This method is an </w:t>
+      </w:r>
+      <w:r>
+        <w:rPr>
+          <w:b/>
+          <w:bCs/>
+        </w:rPr>
+        <w:t>Idempotent</w:t>
+      </w:r>
+      <w:r>
+        <w:t xml:space="preserve">.  if you use same request multiple times then it will return the </w:t>
+      </w:r>
+      <w:r>
+        <w:rPr>
+          <w:b/>
+          <w:bCs/>
+        </w:rPr>
+        <w:t>same result</w:t>
+      </w:r>
+      <w:r>
+        <w:t xml:space="preserve">.  </w:t>
+      </w:r>
+    </w:p>
+    <w:p>
+      <w:pPr>
+        <w:pStyle w:val="NoSpacing"/>
+      </w:pPr>
+    </w:p>
+    <w:p>
+      <w:r>
+        <w:br w:type="page"/>
+      </w:r>
+    </w:p>
+    <w:p>
+      <w:pPr>
+        <w:pStyle w:val="NoSpacing"/>
+        <w:rPr>
+          <w:b/>
+          <w:bCs/>
+          <w:u w:val="single"/>
+        </w:rPr>
+      </w:pPr>
+      <w:r>
+        <w:rPr>
+          <w:b/>
+          <w:bCs/>
+          <w:u w:val="single"/>
+        </w:rPr>
+        <w:lastRenderedPageBreak/>
+        <w:t>Spring Boot ORM/JPA</w:t>
+      </w:r>
+    </w:p>
+    <w:p>
+      <w:pPr>
+        <w:pStyle w:val="NoSpacing"/>
+        <w:numPr>
+          <w:ilvl w:val="0"/>
+          <w:numId w:val="20"/>
+        </w:numPr>
+      </w:pPr>
+      <w:r>
+        <w:t>This module is use to connect the spring boot application with the database using a ORM tools.</w:t>
+      </w:r>
+    </w:p>
+    <w:p>
+      <w:pPr>
+        <w:pStyle w:val="NoSpacing"/>
+        <w:numPr>
+          <w:ilvl w:val="0"/>
+          <w:numId w:val="20"/>
+        </w:numPr>
+      </w:pPr>
+      <w:r>
+        <w:t xml:space="preserve">ORM stands for Object Relational </w:t>
+      </w:r>
+      <w:proofErr w:type="gramStart"/>
+      <w:r>
+        <w:t>Mapping..</w:t>
+      </w:r>
+      <w:proofErr w:type="gramEnd"/>
+    </w:p>
+    <w:p>
+      <w:pPr>
+        <w:pStyle w:val="NoSpacing"/>
+        <w:numPr>
+          <w:ilvl w:val="0"/>
+          <w:numId w:val="20"/>
+        </w:numPr>
+      </w:pPr>
+      <w:r>
+        <w:t>What is ORM</w:t>
+      </w:r>
+    </w:p>
+    <w:p>
+      <w:pPr>
+        <w:pStyle w:val="NoSpacing"/>
+        <w:numPr>
+          <w:ilvl w:val="1"/>
+          <w:numId w:val="20"/>
+        </w:numPr>
+      </w:pPr>
+      <w:r>
+        <w:t>In the ORM tool the java objects will be mapped with the table in the Database.</w:t>
+      </w:r>
+    </w:p>
+    <w:p>
+      <w:pPr>
+        <w:pStyle w:val="NoSpacing"/>
+        <w:numPr>
+          <w:ilvl w:val="1"/>
+          <w:numId w:val="20"/>
+        </w:numPr>
+      </w:pPr>
+      <w:r>
+        <w:t>It will create a table for every entity class in the project.</w:t>
+      </w:r>
+    </w:p>
+    <w:p>
+      <w:pPr>
+        <w:pStyle w:val="NoSpacing"/>
+        <w:numPr>
+          <w:ilvl w:val="1"/>
+          <w:numId w:val="20"/>
+        </w:numPr>
+      </w:pPr>
+      <w:r>
+        <w:t>It will also map the java class with the database table and the variables with the table column</w:t>
+      </w:r>
+    </w:p>
+    <w:p>
+      <w:pPr>
+        <w:pStyle w:val="NoSpacing"/>
+        <w:ind w:left="1080"/>
+      </w:pPr>
+      <w:r>
+        <w:rPr>
+          <w:noProof/>
+        </w:rPr>
+        <w:drawing>
+          <wp:inline distT="0" distB="0" distL="0" distR="0" wp14:anchorId="45D7F3A3" wp14:editId="513932D9">
+            <wp:extent cx="3852614" cy="1739305"/>
+            <wp:effectExtent l="0" t="0" r="0" b="0"/>
+            <wp:docPr id="11" name="Picture 11"/>
+            <wp:cNvGraphicFramePr>
+              <a:graphicFrameLocks xmlns:a="http://schemas.openxmlformats.org/drawingml/2006/main" noChangeAspect="1"/>
+            </wp:cNvGraphicFramePr>
+            <a:graphic xmlns:a="http://schemas.openxmlformats.org/drawingml/2006/main">
+              <a:graphicData uri="http://schemas.openxmlformats.org/drawingml/2006/picture">
+                <pic:pic xmlns:pic="http://schemas.openxmlformats.org/drawingml/2006/picture">
+                  <pic:nvPicPr>
+                    <pic:cNvPr id="0" name="Picture 1"/>
+                    <pic:cNvPicPr>
+                      <a:picLocks noChangeAspect="1" noChangeArrowheads="1"/>
+                    </pic:cNvPicPr>
+                  </pic:nvPicPr>
+                  <pic:blipFill>
+                    <a:blip r:embed="rId20" cstate="print">
+                      <a:extLst>
+                        <a:ext uri="{28A0092B-C50C-407E-A947-70E740481C1C}">
+                          <a14:useLocalDpi xmlns:a14="http://schemas.microsoft.com/office/drawing/2010/main" val="0"/>
+                        </a:ext>
+                      </a:extLst>
+                    </a:blip>
+                    <a:srcRect/>
+                    <a:stretch>
+                      <a:fillRect/>
+                    </a:stretch>
+                  </pic:blipFill>
+                  <pic:spPr bwMode="auto">
+                    <a:xfrm>
+                      <a:off x="0" y="0"/>
+                      <a:ext cx="3868111" cy="1746301"/>
+                    </a:xfrm>
+                    <a:prstGeom prst="rect">
+                      <a:avLst/>
+                    </a:prstGeom>
+                    <a:noFill/>
+                    <a:ln>
+                      <a:noFill/>
+                    </a:ln>
+                  </pic:spPr>
+                </pic:pic>
+              </a:graphicData>
+            </a:graphic>
+          </wp:inline>
+        </w:drawing>
+      </w:r>
+      <w:r>
+        <w:t xml:space="preserve"> </w:t>
+      </w:r>
+    </w:p>
+    <w:p>
+      <w:pPr>
+        <w:pStyle w:val="NoSpacing"/>
+        <w:numPr>
+          <w:ilvl w:val="0"/>
+          <w:numId w:val="20"/>
+        </w:numPr>
+      </w:pPr>
+      <w:r>
+        <w:t>JPA is one of the ORM tool which is mostly used in the java framework.</w:t>
+      </w:r>
+    </w:p>
+    <w:p>
+      <w:pPr>
+        <w:pStyle w:val="NoSpacing"/>
+        <w:numPr>
+          <w:ilvl w:val="0"/>
+          <w:numId w:val="20"/>
+        </w:numPr>
+      </w:pPr>
+      <w:r>
+        <w:t>JPA is a set of standards which is followed by all other ORM tool.</w:t>
+      </w:r>
+    </w:p>
+    <w:p>
+      <w:pPr>
+        <w:pStyle w:val="NoSpacing"/>
+        <w:numPr>
+          <w:ilvl w:val="0"/>
+          <w:numId w:val="20"/>
+        </w:numPr>
+      </w:pPr>
+      <w:r>
+        <w:t>In Spring Boot Hibernate is use internally as a JPA implementation</w:t>
+      </w:r>
+      <w:r>
+        <w:t>.</w:t>
+      </w:r>
+    </w:p>
+    <w:p>
+      <w:pPr>
+        <w:pStyle w:val="NoSpacing"/>
+        <w:numPr>
+          <w:ilvl w:val="0"/>
+          <w:numId w:val="20"/>
+        </w:numPr>
+      </w:pPr>
+      <w:r>
+        <w:t>Advantages</w:t>
+      </w:r>
+    </w:p>
+    <w:p>
+      <w:pPr>
+        <w:pStyle w:val="NoSpacing"/>
+        <w:numPr>
+          <w:ilvl w:val="1"/>
+          <w:numId w:val="20"/>
+        </w:numPr>
+      </w:pPr>
+      <w:r>
+        <w:t>ORM Tool will take care about all the Database operations.</w:t>
+      </w:r>
+    </w:p>
+    <w:p>
+      <w:pPr>
+        <w:pStyle w:val="NoSpacing"/>
+        <w:numPr>
+          <w:ilvl w:val="1"/>
+          <w:numId w:val="20"/>
+        </w:numPr>
+      </w:pPr>
+      <w:r>
+        <w:t xml:space="preserve">It </w:t>
+      </w:r>
+      <w:proofErr w:type="gramStart"/>
+      <w:r>
+        <w:t>automate</w:t>
+      </w:r>
+      <w:proofErr w:type="gramEnd"/>
+      <w:r>
+        <w:t xml:space="preserve"> you database operations and steps internally.</w:t>
+      </w:r>
+    </w:p>
+    <w:p>
+      <w:pPr>
+        <w:pStyle w:val="NoSpacing"/>
+        <w:numPr>
+          <w:ilvl w:val="1"/>
+          <w:numId w:val="20"/>
+        </w:numPr>
+      </w:pPr>
+      <w:r>
+        <w:t xml:space="preserve"> The Connection opening and closing will be manage by ORM tool.</w:t>
+      </w:r>
+    </w:p>
+    <w:p>
+      <w:pPr>
+        <w:pStyle w:val="NoSpacing"/>
+        <w:numPr>
+          <w:ilvl w:val="1"/>
+          <w:numId w:val="20"/>
+        </w:numPr>
+      </w:pPr>
+      <w:r>
+        <w:t>The database operation such as DDL and DML will be perform by ORM tool.</w:t>
+      </w:r>
+    </w:p>
+    <w:p>
+      <w:pPr>
+        <w:pStyle w:val="NoSpacing"/>
+        <w:numPr>
+          <w:ilvl w:val="1"/>
+          <w:numId w:val="20"/>
+        </w:numPr>
+      </w:pPr>
+      <w:r>
+        <w:t>All the checked SQL exception handle by ORM tool and converted into an unchecked exception.</w:t>
+      </w:r>
+    </w:p>
+    <w:p>
+      <w:pPr>
+        <w:pStyle w:val="NoSpacing"/>
+        <w:numPr>
+          <w:ilvl w:val="1"/>
+          <w:numId w:val="20"/>
+        </w:numPr>
+      </w:pPr>
+      <w:r>
+        <w:t>Using this you can perform Db operation with minimum coding efforts and less defect.</w:t>
+      </w:r>
+    </w:p>
+    <w:p>
+      <w:pPr>
+        <w:pStyle w:val="NoSpacing"/>
+      </w:pPr>
+    </w:p>
+    <w:p>
+      <w:pPr>
+        <w:rPr>
+          <w:b/>
+          <w:bCs/>
+          <w:u w:val="single"/>
+        </w:rPr>
+      </w:pPr>
+      <w:r>
+        <w:rPr>
+          <w:b/>
+          <w:bCs/>
+          <w:u w:val="single"/>
+        </w:rPr>
+        <w:br w:type="page"/>
+      </w:r>
+    </w:p>
+    <w:p>
+      <w:pPr>
+        <w:pStyle w:val="NoSpacing"/>
+        <w:rPr>
+          <w:b/>
+          <w:bCs/>
+          <w:u w:val="single"/>
+        </w:rPr>
+      </w:pPr>
+      <w:r>
+        <w:rPr>
+          <w:b/>
+          <w:bCs/>
+          <w:u w:val="single"/>
+        </w:rPr>
+        <w:lastRenderedPageBreak/>
+        <w:t>Spring Boot JPA Application setup</w:t>
+      </w:r>
+    </w:p>
+    <w:p>
+      <w:pPr>
+        <w:pStyle w:val="NoSpacing"/>
+        <w:numPr>
+          <w:ilvl w:val="0"/>
+          <w:numId w:val="21"/>
+        </w:numPr>
+      </w:pPr>
+      <w:r>
+        <w:t>Create a Spring Boot application.</w:t>
+      </w:r>
+    </w:p>
+    <w:p>
+      <w:pPr>
+        <w:pStyle w:val="NoSpacing"/>
+        <w:numPr>
+          <w:ilvl w:val="1"/>
+          <w:numId w:val="21"/>
+        </w:numPr>
+      </w:pPr>
+      <w:r>
+        <w:t>Add Spring JPA dependency</w:t>
+      </w:r>
+      <w:r>
+        <w:t xml:space="preserve"> and Driver jar.</w:t>
+      </w:r>
+      <w:r>
+        <w:t xml:space="preserve">  </w:t>
+      </w:r>
+    </w:p>
+    <w:p>
+      <w:pPr>
+        <w:pStyle w:val="NoSpacing"/>
+        <w:ind w:left="720"/>
+      </w:pPr>
+      <w:r>
+        <w:drawing>
+          <wp:inline distT="0" distB="0" distL="0" distR="0" wp14:anchorId="7B0B5A5C" wp14:editId="784BADE5">
+            <wp:extent cx="3530379" cy="1629406"/>
+            <wp:effectExtent l="0" t="0" r="0" b="9525"/>
+            <wp:docPr id="32" name="Picture 32"/>
+            <wp:cNvGraphicFramePr>
+              <a:graphicFrameLocks xmlns:a="http://schemas.openxmlformats.org/drawingml/2006/main" noChangeAspect="1"/>
+            </wp:cNvGraphicFramePr>
+            <a:graphic xmlns:a="http://schemas.openxmlformats.org/drawingml/2006/main">
+              <a:graphicData uri="http://schemas.openxmlformats.org/drawingml/2006/picture">
+                <pic:pic xmlns:pic="http://schemas.openxmlformats.org/drawingml/2006/picture">
+                  <pic:nvPicPr>
+                    <pic:cNvPr id="1" name=""/>
+                    <pic:cNvPicPr/>
+                  </pic:nvPicPr>
+                  <pic:blipFill>
+                    <a:blip r:embed="rId21"/>
+                    <a:stretch>
+                      <a:fillRect/>
+                    </a:stretch>
+                  </pic:blipFill>
+                  <pic:spPr>
+                    <a:xfrm>
+                      <a:off x="0" y="0"/>
+                      <a:ext cx="3534937" cy="1631510"/>
+                    </a:xfrm>
+                    <a:prstGeom prst="rect">
+                      <a:avLst/>
+                    </a:prstGeom>
+                  </pic:spPr>
+                </pic:pic>
+              </a:graphicData>
+            </a:graphic>
+          </wp:inline>
+        </w:drawing>
+      </w:r>
+    </w:p>
+    <w:p>
+      <w:pPr>
+        <w:pStyle w:val="NoSpacing"/>
+        <w:numPr>
+          <w:ilvl w:val="0"/>
+          <w:numId w:val="21"/>
+        </w:numPr>
+      </w:pPr>
+      <w:r>
+        <w:t>Import project into Eclipse</w:t>
+      </w:r>
+    </w:p>
+    <w:p>
+      <w:pPr>
+        <w:pStyle w:val="NoSpacing"/>
+        <w:numPr>
+          <w:ilvl w:val="0"/>
+          <w:numId w:val="21"/>
+        </w:numPr>
+      </w:pPr>
+      <w:r>
+        <w:t>Adding Data Configurations</w:t>
+      </w:r>
+    </w:p>
+    <w:p>
+      <w:pPr>
+        <w:pStyle w:val="NoSpacing"/>
+        <w:numPr>
+          <w:ilvl w:val="1"/>
+          <w:numId w:val="21"/>
+        </w:numPr>
+      </w:pPr>
+      <w:r>
+        <w:t xml:space="preserve">Add Database configuration into </w:t>
+      </w:r>
+      <w:proofErr w:type="spellStart"/>
+      <w:proofErr w:type="gramStart"/>
+      <w:r>
+        <w:t>application.properties</w:t>
+      </w:r>
+      <w:proofErr w:type="spellEnd"/>
+      <w:proofErr w:type="gramEnd"/>
+      <w:r>
+        <w:t xml:space="preserve"> file.</w:t>
+      </w:r>
+    </w:p>
+    <w:p>
+      <w:pPr>
+        <w:pStyle w:val="NoSpacing"/>
+        <w:numPr>
+          <w:ilvl w:val="1"/>
+          <w:numId w:val="21"/>
+        </w:numPr>
+      </w:pPr>
+      <w:r>
+        <w:t xml:space="preserve">This file is present inside </w:t>
+      </w:r>
+      <w:proofErr w:type="spellStart"/>
+      <w:r>
+        <w:t>src</w:t>
+      </w:r>
+      <w:proofErr w:type="spellEnd"/>
+      <w:r>
+        <w:t>/main/resources folder.</w:t>
+      </w:r>
+    </w:p>
+    <w:p>
+      <w:pPr>
+        <w:pStyle w:val="NoSpacing"/>
+        <w:ind w:left="720"/>
+      </w:pPr>
+      <w:r>
+        <w:drawing>
+          <wp:inline distT="0" distB="0" distL="0" distR="0" wp14:anchorId="5A145C66" wp14:editId="33C3677E">
+            <wp:extent cx="3614738" cy="1348575"/>
+            <wp:effectExtent l="0" t="0" r="5080" b="4445"/>
+            <wp:docPr id="33" name="Picture 33"/>
+            <wp:cNvGraphicFramePr>
+              <a:graphicFrameLocks xmlns:a="http://schemas.openxmlformats.org/drawingml/2006/main" noChangeAspect="1"/>
+            </wp:cNvGraphicFramePr>
+            <a:graphic xmlns:a="http://schemas.openxmlformats.org/drawingml/2006/main">
+              <a:graphicData uri="http://schemas.openxmlformats.org/drawingml/2006/picture">
+                <pic:pic xmlns:pic="http://schemas.openxmlformats.org/drawingml/2006/picture">
+                  <pic:nvPicPr>
+                    <pic:cNvPr id="1" name=""/>
+                    <pic:cNvPicPr/>
+                  </pic:nvPicPr>
+                  <pic:blipFill>
+                    <a:blip r:embed="rId22"/>
+                    <a:stretch>
+                      <a:fillRect/>
+                    </a:stretch>
+                  </pic:blipFill>
+                  <pic:spPr>
+                    <a:xfrm>
+                      <a:off x="0" y="0"/>
+                      <a:ext cx="3622787" cy="1351578"/>
+                    </a:xfrm>
+                    <a:prstGeom prst="rect">
+                      <a:avLst/>
+                    </a:prstGeom>
+                  </pic:spPr>
+                </pic:pic>
+              </a:graphicData>
+            </a:graphic>
+          </wp:inline>
+        </w:drawing>
+      </w:r>
+    </w:p>
+    <w:p>
+      <w:pPr>
+        <w:pStyle w:val="NoSpacing"/>
+        <w:numPr>
+          <w:ilvl w:val="0"/>
+          <w:numId w:val="21"/>
+        </w:numPr>
+      </w:pPr>
+      <w:r>
+        <w:t>Create an Entity class</w:t>
+      </w:r>
+    </w:p>
+    <w:p>
+      <w:pPr>
+        <w:pStyle w:val="NoSpacing"/>
+        <w:numPr>
+          <w:ilvl w:val="1"/>
+          <w:numId w:val="21"/>
+        </w:numPr>
+      </w:pPr>
+      <w:r>
+        <w:t>Entity class are the java encapsulated classes. Which has private variable and getter setter.</w:t>
+      </w:r>
+    </w:p>
+    <w:p>
+      <w:pPr>
+        <w:pStyle w:val="NoSpacing"/>
+        <w:numPr>
+          <w:ilvl w:val="1"/>
+          <w:numId w:val="21"/>
+        </w:numPr>
+      </w:pPr>
+      <w:r>
+        <w:t xml:space="preserve">You can convert the java class into Entity class using one annotation which is </w:t>
+      </w:r>
+      <w:r>
+        <w:rPr>
+          <w:b/>
+          <w:bCs/>
+        </w:rPr>
+        <w:t xml:space="preserve">@Entity </w:t>
+      </w:r>
+      <w:r>
+        <w:t xml:space="preserve">which has to be use on class. </w:t>
+      </w:r>
+    </w:p>
+    <w:p>
+      <w:pPr>
+        <w:pStyle w:val="NoSpacing"/>
+        <w:numPr>
+          <w:ilvl w:val="1"/>
+          <w:numId w:val="21"/>
+        </w:numPr>
+      </w:pPr>
+      <w:r>
+        <w:t xml:space="preserve">As per ORM rule entity class must have a primary key which is created using </w:t>
+      </w:r>
+      <w:r>
+        <w:rPr>
+          <w:b/>
+          <w:bCs/>
+        </w:rPr>
+        <w:t>@Id</w:t>
+      </w:r>
+      <w:r>
+        <w:t xml:space="preserve"> annotation. This has to use on the variable which needs to mark as primary key.</w:t>
+      </w:r>
+    </w:p>
+    <w:p>
+      <w:pPr>
+        <w:pStyle w:val="NoSpacing"/>
+        <w:ind w:left="720" w:firstLine="360"/>
+      </w:pPr>
+      <w:r>
+        <w:drawing>
+          <wp:inline distT="0" distB="0" distL="0" distR="0" wp14:anchorId="05A70904" wp14:editId="66FE26AA">
+            <wp:extent cx="1214438" cy="1789145"/>
+            <wp:effectExtent l="0" t="0" r="5080" b="1905"/>
+            <wp:docPr id="34" name="Picture 34"/>
+            <wp:cNvGraphicFramePr>
+              <a:graphicFrameLocks xmlns:a="http://schemas.openxmlformats.org/drawingml/2006/main" noChangeAspect="1"/>
+            </wp:cNvGraphicFramePr>
+            <a:graphic xmlns:a="http://schemas.openxmlformats.org/drawingml/2006/main">
+              <a:graphicData uri="http://schemas.openxmlformats.org/drawingml/2006/picture">
+                <pic:pic xmlns:pic="http://schemas.openxmlformats.org/drawingml/2006/picture">
+                  <pic:nvPicPr>
+                    <pic:cNvPr id="1" name=""/>
+                    <pic:cNvPicPr/>
+                  </pic:nvPicPr>
+                  <pic:blipFill>
+                    <a:blip r:embed="rId23"/>
+                    <a:stretch>
+                      <a:fillRect/>
+                    </a:stretch>
+                  </pic:blipFill>
+                  <pic:spPr>
+                    <a:xfrm>
+                      <a:off x="0" y="0"/>
+                      <a:ext cx="1219965" cy="1797288"/>
+                    </a:xfrm>
+                    <a:prstGeom prst="rect">
+                      <a:avLst/>
+                    </a:prstGeom>
+                  </pic:spPr>
+                </pic:pic>
+              </a:graphicData>
+            </a:graphic>
+          </wp:inline>
+        </w:drawing>
+      </w:r>
+    </w:p>
+    <w:p>
+      <w:pPr>
+        <w:pStyle w:val="NoSpacing"/>
+        <w:numPr>
+          <w:ilvl w:val="0"/>
+          <w:numId w:val="21"/>
+        </w:numPr>
+        <w:rPr>
+          <w:color w:val="FF0000"/>
+        </w:rPr>
+      </w:pPr>
+      <w:r>
+        <w:rPr>
+          <w:color w:val="FF0000"/>
+        </w:rPr>
+        <w:t xml:space="preserve">Use Spring Boot JPA </w:t>
+      </w:r>
+      <w:proofErr w:type="spellStart"/>
+      <w:r>
+        <w:rPr>
+          <w:color w:val="FF0000"/>
+        </w:rPr>
+        <w:t>apis</w:t>
+      </w:r>
+      <w:proofErr w:type="spellEnd"/>
+      <w:r>
+        <w:rPr>
+          <w:color w:val="FF0000"/>
+        </w:rPr>
+        <w:t xml:space="preserve"> to perform DB Operation. Use a </w:t>
+      </w:r>
+      <w:proofErr w:type="spellStart"/>
+      <w:r>
+        <w:rPr>
+          <w:color w:val="FF0000"/>
+        </w:rPr>
+        <w:t>JpaRepository</w:t>
+      </w:r>
+      <w:proofErr w:type="spellEnd"/>
+      <w:r>
+        <w:rPr>
+          <w:color w:val="FF0000"/>
+        </w:rPr>
+        <w:t xml:space="preserve"> interface</w:t>
       </w:r>
     </w:p>
     <w:sectPr>
@@ -3886,6 +4996,95 @@
     </w:lvl>
   </w:abstractNum>
   <w:abstractNum w:abstractNumId="7" w15:restartNumberingAfterBreak="0">
+    <w:nsid w:val="39D259E3"/>
+    <w:multiLevelType w:val="hybridMultilevel"/>
+    <w:tmpl w:val="B762BD0A"/>
+    <w:lvl w:ilvl="0" w:tplc="0409000F">
+      <w:start w:val="1"/>
+      <w:numFmt w:val="decimal"/>
+      <w:lvlText w:val="%1."/>
+      <w:lvlJc w:val="left"/>
+      <w:pPr>
+        <w:ind w:left="720" w:hanging="360"/>
+      </w:pPr>
+      <w:rPr>
+        <w:rFonts w:hint="default"/>
+      </w:rPr>
+    </w:lvl>
+    <w:lvl w:ilvl="1" w:tplc="04090019">
+      <w:start w:val="1"/>
+      <w:numFmt w:val="lowerLetter"/>
+      <w:lvlText w:val="%2."/>
+      <w:lvlJc w:val="left"/>
+      <w:pPr>
+        <w:ind w:left="1440" w:hanging="360"/>
+      </w:pPr>
+    </w:lvl>
+    <w:lvl w:ilvl="2" w:tplc="0409001B" w:tentative="1">
+      <w:start w:val="1"/>
+      <w:numFmt w:val="lowerRoman"/>
+      <w:lvlText w:val="%3."/>
+      <w:lvlJc w:val="right"/>
+      <w:pPr>
+        <w:ind w:left="2160" w:hanging="180"/>
+      </w:pPr>
+    </w:lvl>
+    <w:lvl w:ilvl="3" w:tplc="0409000F" w:tentative="1">
+      <w:start w:val="1"/>
+      <w:numFmt w:val="decimal"/>
+      <w:lvlText w:val="%4."/>
+      <w:lvlJc w:val="left"/>
+      <w:pPr>
+        <w:ind w:left="2880" w:hanging="360"/>
+      </w:pPr>
+    </w:lvl>
+    <w:lvl w:ilvl="4" w:tplc="04090019" w:tentative="1">
+      <w:start w:val="1"/>
+      <w:numFmt w:val="lowerLetter"/>
+      <w:lvlText w:val="%5."/>
+      <w:lvlJc w:val="left"/>
+      <w:pPr>
+        <w:ind w:left="3600" w:hanging="360"/>
+      </w:pPr>
+    </w:lvl>
+    <w:lvl w:ilvl="5" w:tplc="0409001B" w:tentative="1">
+      <w:start w:val="1"/>
+      <w:numFmt w:val="lowerRoman"/>
+      <w:lvlText w:val="%6."/>
+      <w:lvlJc w:val="right"/>
+      <w:pPr>
+        <w:ind w:left="4320" w:hanging="180"/>
+      </w:pPr>
+    </w:lvl>
+    <w:lvl w:ilvl="6" w:tplc="0409000F" w:tentative="1">
+      <w:start w:val="1"/>
+      <w:numFmt w:val="decimal"/>
+      <w:lvlText w:val="%7."/>
+      <w:lvlJc w:val="left"/>
+      <w:pPr>
+        <w:ind w:left="5040" w:hanging="360"/>
+      </w:pPr>
+    </w:lvl>
+    <w:lvl w:ilvl="7" w:tplc="04090019" w:tentative="1">
+      <w:start w:val="1"/>
+      <w:numFmt w:val="lowerLetter"/>
+      <w:lvlText w:val="%8."/>
+      <w:lvlJc w:val="left"/>
+      <w:pPr>
+        <w:ind w:left="5760" w:hanging="360"/>
+      </w:pPr>
+    </w:lvl>
+    <w:lvl w:ilvl="8" w:tplc="0409001B" w:tentative="1">
+      <w:start w:val="1"/>
+      <w:numFmt w:val="lowerRoman"/>
+      <w:lvlText w:val="%9."/>
+      <w:lvlJc w:val="right"/>
+      <w:pPr>
+        <w:ind w:left="6480" w:hanging="180"/>
+      </w:pPr>
+    </w:lvl>
+  </w:abstractNum>
+  <w:abstractNum w:abstractNumId="8" w15:restartNumberingAfterBreak="0">
     <w:nsid w:val="3AD6728F"/>
     <w:multiLevelType w:val="hybridMultilevel"/>
     <w:tmpl w:val="A4D63AE0"/>
@@ -3974,7 +5173,7 @@
       </w:pPr>
     </w:lvl>
   </w:abstractNum>
-  <w:abstractNum w:abstractNumId="8" w15:restartNumberingAfterBreak="0">
+  <w:abstractNum w:abstractNumId="9" w15:restartNumberingAfterBreak="0">
     <w:nsid w:val="3D470EAE"/>
     <w:multiLevelType w:val="hybridMultilevel"/>
     <w:tmpl w:val="CCCC5868"/>
@@ -4063,7 +5262,7 @@
       </w:pPr>
     </w:lvl>
   </w:abstractNum>
-  <w:abstractNum w:abstractNumId="9" w15:restartNumberingAfterBreak="0">
+  <w:abstractNum w:abstractNumId="10" w15:restartNumberingAfterBreak="0">
     <w:nsid w:val="4044325A"/>
     <w:multiLevelType w:val="hybridMultilevel"/>
     <w:tmpl w:val="83DC1670"/>
@@ -4152,7 +5351,7 @@
       </w:pPr>
     </w:lvl>
   </w:abstractNum>
-  <w:abstractNum w:abstractNumId="10" w15:restartNumberingAfterBreak="0">
+  <w:abstractNum w:abstractNumId="11" w15:restartNumberingAfterBreak="0">
     <w:nsid w:val="45B167B4"/>
     <w:multiLevelType w:val="hybridMultilevel"/>
     <w:tmpl w:val="0840BB5A"/>
@@ -4241,7 +5440,7 @@
       </w:pPr>
     </w:lvl>
   </w:abstractNum>
-  <w:abstractNum w:abstractNumId="11" w15:restartNumberingAfterBreak="0">
+  <w:abstractNum w:abstractNumId="12" w15:restartNumberingAfterBreak="0">
     <w:nsid w:val="4A310D4D"/>
     <w:multiLevelType w:val="hybridMultilevel"/>
     <w:tmpl w:val="A4827982"/>
@@ -4332,7 +5531,96 @@
       </w:pPr>
     </w:lvl>
   </w:abstractNum>
-  <w:abstractNum w:abstractNumId="12" w15:restartNumberingAfterBreak="0">
+  <w:abstractNum w:abstractNumId="13" w15:restartNumberingAfterBreak="0">
+    <w:nsid w:val="4D8F25C9"/>
+    <w:multiLevelType w:val="hybridMultilevel"/>
+    <w:tmpl w:val="BEDC7596"/>
+    <w:lvl w:ilvl="0" w:tplc="0409000F">
+      <w:start w:val="1"/>
+      <w:numFmt w:val="decimal"/>
+      <w:lvlText w:val="%1."/>
+      <w:lvlJc w:val="left"/>
+      <w:pPr>
+        <w:ind w:left="720" w:hanging="360"/>
+      </w:pPr>
+      <w:rPr>
+        <w:rFonts w:hint="default"/>
+      </w:rPr>
+    </w:lvl>
+    <w:lvl w:ilvl="1" w:tplc="04090019">
+      <w:start w:val="1"/>
+      <w:numFmt w:val="lowerLetter"/>
+      <w:lvlText w:val="%2."/>
+      <w:lvlJc w:val="left"/>
+      <w:pPr>
+        <w:ind w:left="1440" w:hanging="360"/>
+      </w:pPr>
+    </w:lvl>
+    <w:lvl w:ilvl="2" w:tplc="0409001B" w:tentative="1">
+      <w:start w:val="1"/>
+      <w:numFmt w:val="lowerRoman"/>
+      <w:lvlText w:val="%3."/>
+      <w:lvlJc w:val="right"/>
+      <w:pPr>
+        <w:ind w:left="2160" w:hanging="180"/>
+      </w:pPr>
+    </w:lvl>
+    <w:lvl w:ilvl="3" w:tplc="0409000F" w:tentative="1">
+      <w:start w:val="1"/>
+      <w:numFmt w:val="decimal"/>
+      <w:lvlText w:val="%4."/>
+      <w:lvlJc w:val="left"/>
+      <w:pPr>
+        <w:ind w:left="2880" w:hanging="360"/>
+      </w:pPr>
+    </w:lvl>
+    <w:lvl w:ilvl="4" w:tplc="04090019" w:tentative="1">
+      <w:start w:val="1"/>
+      <w:numFmt w:val="lowerLetter"/>
+      <w:lvlText w:val="%5."/>
+      <w:lvlJc w:val="left"/>
+      <w:pPr>
+        <w:ind w:left="3600" w:hanging="360"/>
+      </w:pPr>
+    </w:lvl>
+    <w:lvl w:ilvl="5" w:tplc="0409001B" w:tentative="1">
+      <w:start w:val="1"/>
+      <w:numFmt w:val="lowerRoman"/>
+      <w:lvlText w:val="%6."/>
+      <w:lvlJc w:val="right"/>
+      <w:pPr>
+        <w:ind w:left="4320" w:hanging="180"/>
+      </w:pPr>
+    </w:lvl>
+    <w:lvl w:ilvl="6" w:tplc="0409000F" w:tentative="1">
+      <w:start w:val="1"/>
+      <w:numFmt w:val="decimal"/>
+      <w:lvlText w:val="%7."/>
+      <w:lvlJc w:val="left"/>
+      <w:pPr>
+        <w:ind w:left="5040" w:hanging="360"/>
+      </w:pPr>
+    </w:lvl>
+    <w:lvl w:ilvl="7" w:tplc="04090019" w:tentative="1">
+      <w:start w:val="1"/>
+      <w:numFmt w:val="lowerLetter"/>
+      <w:lvlText w:val="%8."/>
+      <w:lvlJc w:val="left"/>
+      <w:pPr>
+        <w:ind w:left="5760" w:hanging="360"/>
+      </w:pPr>
+    </w:lvl>
+    <w:lvl w:ilvl="8" w:tplc="0409001B" w:tentative="1">
+      <w:start w:val="1"/>
+      <w:numFmt w:val="lowerRoman"/>
+      <w:lvlText w:val="%9."/>
+      <w:lvlJc w:val="right"/>
+      <w:pPr>
+        <w:ind w:left="6480" w:hanging="180"/>
+      </w:pPr>
+    </w:lvl>
+  </w:abstractNum>
+  <w:abstractNum w:abstractNumId="14" w15:restartNumberingAfterBreak="0">
     <w:nsid w:val="5244421B"/>
     <w:multiLevelType w:val="hybridMultilevel"/>
     <w:tmpl w:val="87682D2C"/>
@@ -4421,7 +5709,7 @@
       </w:pPr>
     </w:lvl>
   </w:abstractNum>
-  <w:abstractNum w:abstractNumId="13" w15:restartNumberingAfterBreak="0">
+  <w:abstractNum w:abstractNumId="15" w15:restartNumberingAfterBreak="0">
     <w:nsid w:val="567D42F2"/>
     <w:multiLevelType w:val="hybridMultilevel"/>
     <w:tmpl w:val="6A2A2518"/>
@@ -4510,7 +5798,7 @@
       </w:pPr>
     </w:lvl>
   </w:abstractNum>
-  <w:abstractNum w:abstractNumId="14" w15:restartNumberingAfterBreak="0">
+  <w:abstractNum w:abstractNumId="16" w15:restartNumberingAfterBreak="0">
     <w:nsid w:val="569D0C4C"/>
     <w:multiLevelType w:val="hybridMultilevel"/>
     <w:tmpl w:val="931E5526"/>
@@ -4599,7 +5887,7 @@
       </w:pPr>
     </w:lvl>
   </w:abstractNum>
-  <w:abstractNum w:abstractNumId="15" w15:restartNumberingAfterBreak="0">
+  <w:abstractNum w:abstractNumId="17" w15:restartNumberingAfterBreak="0">
     <w:nsid w:val="65025B75"/>
     <w:multiLevelType w:val="hybridMultilevel"/>
     <w:tmpl w:val="93C46D14"/>
@@ -4688,7 +5976,7 @@
       </w:pPr>
     </w:lvl>
   </w:abstractNum>
-  <w:abstractNum w:abstractNumId="16" w15:restartNumberingAfterBreak="0">
+  <w:abstractNum w:abstractNumId="18" w15:restartNumberingAfterBreak="0">
     <w:nsid w:val="6D0F1D84"/>
     <w:multiLevelType w:val="hybridMultilevel"/>
     <w:tmpl w:val="ADDC7F10"/>
@@ -4777,7 +6065,96 @@
       </w:pPr>
     </w:lvl>
   </w:abstractNum>
-  <w:abstractNum w:abstractNumId="17" w15:restartNumberingAfterBreak="0">
+  <w:abstractNum w:abstractNumId="19" w15:restartNumberingAfterBreak="0">
+    <w:nsid w:val="6E7A208B"/>
+    <w:multiLevelType w:val="hybridMultilevel"/>
+    <w:tmpl w:val="6F20BD64"/>
+    <w:lvl w:ilvl="0" w:tplc="0409000F">
+      <w:start w:val="1"/>
+      <w:numFmt w:val="decimal"/>
+      <w:lvlText w:val="%1."/>
+      <w:lvlJc w:val="left"/>
+      <w:pPr>
+        <w:ind w:left="720" w:hanging="360"/>
+      </w:pPr>
+      <w:rPr>
+        <w:rFonts w:hint="default"/>
+      </w:rPr>
+    </w:lvl>
+    <w:lvl w:ilvl="1" w:tplc="04090019">
+      <w:start w:val="1"/>
+      <w:numFmt w:val="lowerLetter"/>
+      <w:lvlText w:val="%2."/>
+      <w:lvlJc w:val="left"/>
+      <w:pPr>
+        <w:ind w:left="1440" w:hanging="360"/>
+      </w:pPr>
+    </w:lvl>
+    <w:lvl w:ilvl="2" w:tplc="0409001B" w:tentative="1">
+      <w:start w:val="1"/>
+      <w:numFmt w:val="lowerRoman"/>
+      <w:lvlText w:val="%3."/>
+      <w:lvlJc w:val="right"/>
+      <w:pPr>
+        <w:ind w:left="2160" w:hanging="180"/>
+      </w:pPr>
+    </w:lvl>
+    <w:lvl w:ilvl="3" w:tplc="0409000F" w:tentative="1">
+      <w:start w:val="1"/>
+      <w:numFmt w:val="decimal"/>
+      <w:lvlText w:val="%4."/>
+      <w:lvlJc w:val="left"/>
+      <w:pPr>
+        <w:ind w:left="2880" w:hanging="360"/>
+      </w:pPr>
+    </w:lvl>
+    <w:lvl w:ilvl="4" w:tplc="04090019" w:tentative="1">
+      <w:start w:val="1"/>
+      <w:numFmt w:val="lowerLetter"/>
+      <w:lvlText w:val="%5."/>
+      <w:lvlJc w:val="left"/>
+      <w:pPr>
+        <w:ind w:left="3600" w:hanging="360"/>
+      </w:pPr>
+    </w:lvl>
+    <w:lvl w:ilvl="5" w:tplc="0409001B" w:tentative="1">
+      <w:start w:val="1"/>
+      <w:numFmt w:val="lowerRoman"/>
+      <w:lvlText w:val="%6."/>
+      <w:lvlJc w:val="right"/>
+      <w:pPr>
+        <w:ind w:left="4320" w:hanging="180"/>
+      </w:pPr>
+    </w:lvl>
+    <w:lvl w:ilvl="6" w:tplc="0409000F" w:tentative="1">
+      <w:start w:val="1"/>
+      <w:numFmt w:val="decimal"/>
+      <w:lvlText w:val="%7."/>
+      <w:lvlJc w:val="left"/>
+      <w:pPr>
+        <w:ind w:left="5040" w:hanging="360"/>
+      </w:pPr>
+    </w:lvl>
+    <w:lvl w:ilvl="7" w:tplc="04090019" w:tentative="1">
+      <w:start w:val="1"/>
+      <w:numFmt w:val="lowerLetter"/>
+      <w:lvlText w:val="%8."/>
+      <w:lvlJc w:val="left"/>
+      <w:pPr>
+        <w:ind w:left="5760" w:hanging="360"/>
+      </w:pPr>
+    </w:lvl>
+    <w:lvl w:ilvl="8" w:tplc="0409001B" w:tentative="1">
+      <w:start w:val="1"/>
+      <w:numFmt w:val="lowerRoman"/>
+      <w:lvlText w:val="%9."/>
+      <w:lvlJc w:val="right"/>
+      <w:pPr>
+        <w:ind w:left="6480" w:hanging="180"/>
+      </w:pPr>
+    </w:lvl>
+  </w:abstractNum>
+  <w:abstractNum w:abstractNumId="20" w15:restartNumberingAfterBreak="0">
     <w:nsid w:val="74C15AAB"/>
     <w:multiLevelType w:val="hybridMultilevel"/>
     <w:tmpl w:val="406491CE"/>
@@ -4867,28 +6244,28 @@
     </w:lvl>
   </w:abstractNum>
   <w:num w:numId="1" w16cid:durableId="2067994738">
-    <w:abstractNumId w:val="10"/>
+    <w:abstractNumId w:val="11"/>
   </w:num>
   <w:num w:numId="2" w16cid:durableId="321005691">
     <w:abstractNumId w:val="0"/>
   </w:num>
   <w:num w:numId="3" w16cid:durableId="959267218">
-    <w:abstractNumId w:val="13"/>
+    <w:abstractNumId w:val="15"/>
   </w:num>
   <w:num w:numId="4" w16cid:durableId="1987465700">
     <w:abstractNumId w:val="1"/>
   </w:num>
   <w:num w:numId="5" w16cid:durableId="1700735023">
-    <w:abstractNumId w:val="11"/>
+    <w:abstractNumId w:val="12"/>
   </w:num>
   <w:num w:numId="6" w16cid:durableId="208615570">
     <w:abstractNumId w:val="2"/>
   </w:num>
   <w:num w:numId="7" w16cid:durableId="1678579674">
-    <w:abstractNumId w:val="14"/>
+    <w:abstractNumId w:val="16"/>
   </w:num>
   <w:num w:numId="8" w16cid:durableId="206142373">
-    <w:abstractNumId w:val="9"/>
+    <w:abstractNumId w:val="10"/>
   </w:num>
   <w:num w:numId="9" w16cid:durableId="707679509">
     <w:abstractNumId w:val="4"/>
@@ -4897,28 +6274,37 @@
     <w:abstractNumId w:val="6"/>
   </w:num>
   <w:num w:numId="11" w16cid:durableId="1840656385">
-    <w:abstractNumId w:val="15"/>
+    <w:abstractNumId w:val="17"/>
   </w:num>
   <w:num w:numId="12" w16cid:durableId="933131056">
-    <w:abstractNumId w:val="16"/>
+    <w:abstractNumId w:val="18"/>
   </w:num>
   <w:num w:numId="13" w16cid:durableId="662439517">
-    <w:abstractNumId w:val="12"/>
+    <w:abstractNumId w:val="14"/>
   </w:num>
   <w:num w:numId="14" w16cid:durableId="1299846475">
-    <w:abstractNumId w:val="17"/>
+    <w:abstractNumId w:val="20"/>
   </w:num>
   <w:num w:numId="15" w16cid:durableId="415826038">
-    <w:abstractNumId w:val="8"/>
+    <w:abstractNumId w:val="9"/>
   </w:num>
   <w:num w:numId="16" w16cid:durableId="2123107343">
-    <w:abstractNumId w:val="7"/>
+    <w:abstractNumId w:val="8"/>
   </w:num>
   <w:num w:numId="17" w16cid:durableId="1657606963">
     <w:abstractNumId w:val="5"/>
   </w:num>
   <w:num w:numId="18" w16cid:durableId="915554057">
     <w:abstractNumId w:val="3"/>
+  </w:num>
+  <w:num w:numId="19" w16cid:durableId="1728332796">
+    <w:abstractNumId w:val="7"/>
+  </w:num>
+  <w:num w:numId="20" w16cid:durableId="1511603342">
+    <w:abstractNumId w:val="13"/>
+  </w:num>
+  <w:num w:numId="21" w16cid:durableId="1799375661">
+    <w:abstractNumId w:val="19"/>
   </w:num>
 </w:numbering>
 </file>

</xml_diff>

<commit_message>
Spring JPA Query Execution (HQL/SQL)
Spring JPA Query Execution (HQL/SQL)
</commit_message>
<xml_diff>
--- a/docs/SpringBoot.docx
+++ b/docs/SpringBoot.docx
@@ -52,15 +52,7 @@
         </w:numPr>
       </w:pPr>
       <w:r>
-        <w:t xml:space="preserve">Using Spring </w:t>
-      </w:r>
-      <w:proofErr w:type="gramStart"/>
-      <w:r>
-        <w:t>Boot</w:t>
-      </w:r>
-      <w:proofErr w:type="gramEnd"/>
-      <w:r>
-        <w:t xml:space="preserve"> you can develop a product ready applications.</w:t>
+        <w:t>Using Spring Boot you can develop a product ready applications.</w:t>
       </w:r>
     </w:p>
     <w:p>
@@ -123,15 +115,7 @@
         </w:numPr>
       </w:pPr>
       <w:r>
-        <w:t xml:space="preserve">Spring boot is easy to learn and also Implement because it is distributed into </w:t>
-      </w:r>
-      <w:proofErr w:type="gramStart"/>
-      <w:r>
-        <w:t>a multiple modules</w:t>
-      </w:r>
-      <w:proofErr w:type="gramEnd"/>
-      <w:r>
-        <w:t>, and to use spring boot you do not have to lean all the spring modules.</w:t>
+        <w:t>Spring boot is easy to learn and also Implement because it is distributed into a multiple modules, and to use spring boot you do not have to lean all the spring modules.</w:t>
       </w:r>
     </w:p>
     <w:p>
@@ -227,13 +211,8 @@
         </w:numPr>
       </w:pPr>
       <w:r>
-        <w:t xml:space="preserve">Spring MVC </w:t>
-      </w:r>
-      <w:proofErr w:type="gramStart"/>
-      <w:r>
-        <w:t>etc..</w:t>
-      </w:r>
-      <w:proofErr w:type="gramEnd"/>
+        <w:t>Spring MVC etc..</w:t>
+      </w:r>
     </w:p>
     <w:p>
       <w:pPr>
@@ -392,15 +371,7 @@
         </w:numPr>
       </w:pPr>
       <w:r>
-        <w:t xml:space="preserve">This is </w:t>
-      </w:r>
-      <w:proofErr w:type="gramStart"/>
-      <w:r>
-        <w:t>an</w:t>
-      </w:r>
-      <w:proofErr w:type="gramEnd"/>
-      <w:r>
-        <w:t xml:space="preserve"> web application provided by spring to create a spring boot project.</w:t>
+        <w:t>This is an web application provided by spring to create a spring boot project.</w:t>
       </w:r>
     </w:p>
     <w:p>
@@ -842,15 +813,7 @@
         </w:numPr>
       </w:pPr>
       <w:r>
-        <w:t xml:space="preserve">This annotation </w:t>
-      </w:r>
-      <w:proofErr w:type="gramStart"/>
-      <w:r>
-        <w:t>denote</w:t>
-      </w:r>
-      <w:proofErr w:type="gramEnd"/>
-      <w:r>
-        <w:t xml:space="preserve"> the application is a spring boot application.</w:t>
+        <w:t>This annotation denote the application is a spring boot application.</w:t>
       </w:r>
     </w:p>
     <w:p>
@@ -997,23 +960,7 @@
         </w:rPr>
       </w:pPr>
       <w:r>
-        <w:t xml:space="preserve">This method </w:t>
-      </w:r>
-      <w:proofErr w:type="gramStart"/>
-      <w:r>
-        <w:t>return</w:t>
-      </w:r>
-      <w:proofErr w:type="gramEnd"/>
-      <w:r>
-        <w:t xml:space="preserve"> the Object of Spring Container which is </w:t>
-      </w:r>
-      <w:proofErr w:type="spellStart"/>
-      <w:r>
-        <w:t>ApplicationConext</w:t>
-      </w:r>
-      <w:proofErr w:type="spellEnd"/>
-      <w:r>
-        <w:t xml:space="preserve">. </w:t>
+        <w:t xml:space="preserve">This method return the Object of Spring Container which is ApplicationConext. </w:t>
       </w:r>
     </w:p>
     <w:p>
@@ -1059,15 +1006,7 @@
         <w:t>n</w:t>
       </w:r>
       <w:r>
-        <w:t xml:space="preserve"> </w:t>
-      </w:r>
-      <w:proofErr w:type="spellStart"/>
-      <w:r>
-        <w:t>invers</w:t>
-      </w:r>
-      <w:proofErr w:type="spellEnd"/>
-      <w:r>
-        <w:t xml:space="preserve"> of Control</w:t>
+        <w:t xml:space="preserve"> invers of Control</w:t>
       </w:r>
     </w:p>
     <w:p>
@@ -1091,15 +1030,7 @@
         </w:numPr>
       </w:pPr>
       <w:r>
-        <w:t xml:space="preserve">Spring container which is </w:t>
-      </w:r>
-      <w:proofErr w:type="spellStart"/>
-      <w:r>
-        <w:t>use</w:t>
-      </w:r>
-      <w:proofErr w:type="spellEnd"/>
-      <w:r>
-        <w:t xml:space="preserve"> to create and maintain the object of spring bean classes</w:t>
+        <w:t>Spring container which is use to create and maintain the object of spring bean classes</w:t>
       </w:r>
     </w:p>
     <w:p>
@@ -1123,15 +1054,7 @@
         </w:numPr>
       </w:pPr>
       <w:r>
-        <w:t xml:space="preserve">The Dependency Injection process can be automated using the </w:t>
-      </w:r>
-      <w:proofErr w:type="spellStart"/>
-      <w:r>
-        <w:t>Autowire</w:t>
-      </w:r>
-      <w:proofErr w:type="spellEnd"/>
-      <w:r>
-        <w:t xml:space="preserve"> process</w:t>
+        <w:t>The Dependency Injection process can be automated using the Autowire process</w:t>
       </w:r>
     </w:p>
     <w:p>
@@ -1360,29 +1283,8 @@
           <w:numId w:val="6"/>
         </w:numPr>
       </w:pPr>
-      <w:proofErr w:type="spellStart"/>
-      <w:r>
-        <w:t>ApplicationContext</w:t>
-      </w:r>
-      <w:proofErr w:type="spellEnd"/>
-      <w:r>
-        <w:t xml:space="preserve"> is a container which can be </w:t>
-      </w:r>
-      <w:proofErr w:type="spellStart"/>
-      <w:r>
-        <w:t>use</w:t>
-      </w:r>
-      <w:proofErr w:type="spellEnd"/>
-      <w:r>
-        <w:t xml:space="preserve"> to get a spring bean </w:t>
-      </w:r>
-      <w:proofErr w:type="gramStart"/>
-      <w:r>
-        <w:t>objects</w:t>
-      </w:r>
-      <w:proofErr w:type="gramEnd"/>
-      <w:r>
-        <w:t>.</w:t>
+      <w:r>
+        <w:t>ApplicationContext is a container which can be use to get a spring bean objects.</w:t>
       </w:r>
     </w:p>
     <w:p>
@@ -1422,178 +1324,131 @@
           <w:bCs/>
           <w:u w:val="single"/>
         </w:rPr>
-        <w:t xml:space="preserve"> and </w:t>
-      </w:r>
-      <w:proofErr w:type="spellStart"/>
-      <w:r>
+        <w:t xml:space="preserve"> and Autowire</w:t>
+      </w:r>
+    </w:p>
+    <w:p>
+      <w:pPr>
+        <w:pStyle w:val="NoSpacing"/>
+        <w:numPr>
+          <w:ilvl w:val="0"/>
+          <w:numId w:val="7"/>
+        </w:numPr>
+      </w:pPr>
+      <w:r>
+        <w:t>Dependency Inject</w:t>
+      </w:r>
+      <w:r>
+        <w:t xml:space="preserve"> (DI)</w:t>
+      </w:r>
+      <w:r>
+        <w:t xml:space="preserve"> is a process in which you can create object of one class into another class. In Java it is also known as HAS-A relation.</w:t>
+      </w:r>
+    </w:p>
+    <w:p>
+      <w:pPr>
+        <w:pStyle w:val="NoSpacing"/>
+        <w:numPr>
+          <w:ilvl w:val="0"/>
+          <w:numId w:val="7"/>
+        </w:numPr>
+      </w:pPr>
+      <w:r>
+        <w:t>To automate the DI process you can use autowire concept.</w:t>
+      </w:r>
+    </w:p>
+    <w:p>
+      <w:pPr>
+        <w:pStyle w:val="NoSpacing"/>
+        <w:numPr>
+          <w:ilvl w:val="0"/>
+          <w:numId w:val="7"/>
+        </w:numPr>
+      </w:pPr>
+      <w:r>
+        <w:t xml:space="preserve">TO perform the auto wiring you have to use @Autowire annotation. </w:t>
+      </w:r>
+    </w:p>
+    <w:p>
+      <w:pPr>
+        <w:pStyle w:val="NoSpacing"/>
+        <w:numPr>
+          <w:ilvl w:val="0"/>
+          <w:numId w:val="7"/>
+        </w:numPr>
+      </w:pPr>
+      <w:r>
+        <w:t>You can use the autowire annotation only for the spring bean class.</w:t>
+      </w:r>
+    </w:p>
+    <w:p>
+      <w:pPr>
+        <w:pStyle w:val="NoSpacing"/>
+      </w:pPr>
+    </w:p>
+    <w:p>
+      <w:pPr>
+        <w:pStyle w:val="NoSpacing"/>
         <w:rPr>
           <w:b/>
           <w:bCs/>
           <w:u w:val="single"/>
         </w:rPr>
-        <w:t>Autowire</w:t>
-      </w:r>
-      <w:proofErr w:type="spellEnd"/>
-    </w:p>
-    <w:p>
-      <w:pPr>
-        <w:pStyle w:val="NoSpacing"/>
-        <w:numPr>
-          <w:ilvl w:val="0"/>
-          <w:numId w:val="7"/>
-        </w:numPr>
-      </w:pPr>
-      <w:r>
-        <w:t>Dependency Inject</w:t>
-      </w:r>
-      <w:r>
-        <w:t xml:space="preserve"> (DI)</w:t>
-      </w:r>
-      <w:r>
-        <w:t xml:space="preserve"> is a process in which you can create object of one class into another class. In Java it is also known as HAS-A relation.</w:t>
-      </w:r>
-    </w:p>
-    <w:p>
-      <w:pPr>
-        <w:pStyle w:val="NoSpacing"/>
-        <w:numPr>
-          <w:ilvl w:val="0"/>
-          <w:numId w:val="7"/>
-        </w:numPr>
-      </w:pPr>
-      <w:r>
-        <w:t xml:space="preserve">To automate the DI </w:t>
-      </w:r>
-      <w:proofErr w:type="gramStart"/>
-      <w:r>
-        <w:t>process</w:t>
-      </w:r>
-      <w:proofErr w:type="gramEnd"/>
-      <w:r>
-        <w:t xml:space="preserve"> you can use </w:t>
-      </w:r>
-      <w:proofErr w:type="spellStart"/>
-      <w:r>
-        <w:t>autowire</w:t>
-      </w:r>
-      <w:proofErr w:type="spellEnd"/>
-      <w:r>
-        <w:t xml:space="preserve"> concept.</w:t>
-      </w:r>
-    </w:p>
-    <w:p>
-      <w:pPr>
-        <w:pStyle w:val="NoSpacing"/>
-        <w:numPr>
-          <w:ilvl w:val="0"/>
-          <w:numId w:val="7"/>
-        </w:numPr>
-      </w:pPr>
-      <w:r>
-        <w:t xml:space="preserve">TO perform the auto wiring you have to use @Autowire annotation. </w:t>
-      </w:r>
-    </w:p>
-    <w:p>
-      <w:pPr>
-        <w:pStyle w:val="NoSpacing"/>
-        <w:numPr>
-          <w:ilvl w:val="0"/>
-          <w:numId w:val="7"/>
-        </w:numPr>
-      </w:pPr>
-      <w:r>
-        <w:t xml:space="preserve">You can use the </w:t>
-      </w:r>
-      <w:proofErr w:type="spellStart"/>
-      <w:r>
-        <w:t>autowire</w:t>
-      </w:r>
-      <w:proofErr w:type="spellEnd"/>
-      <w:r>
-        <w:t xml:space="preserve"> annotation only for the spring bean class.</w:t>
-      </w:r>
-    </w:p>
-    <w:p>
-      <w:pPr>
-        <w:pStyle w:val="NoSpacing"/>
-      </w:pPr>
-    </w:p>
-    <w:p>
-      <w:pPr>
-        <w:pStyle w:val="NoSpacing"/>
+      </w:pPr>
+      <w:r>
         <w:rPr>
           <w:b/>
           <w:bCs/>
           <w:u w:val="single"/>
         </w:rPr>
-      </w:pPr>
+        <w:t>REST API</w:t>
+      </w:r>
+    </w:p>
+    <w:p>
+      <w:pPr>
+        <w:pStyle w:val="NoSpacing"/>
+        <w:numPr>
+          <w:ilvl w:val="0"/>
+          <w:numId w:val="9"/>
+        </w:numPr>
+      </w:pPr>
+      <w:r>
+        <w:t>REST API is also known as Restful APIs</w:t>
+      </w:r>
+    </w:p>
+    <w:p>
+      <w:pPr>
+        <w:pStyle w:val="NoSpacing"/>
+        <w:numPr>
+          <w:ilvl w:val="0"/>
+          <w:numId w:val="9"/>
+        </w:numPr>
+      </w:pPr>
+      <w:r>
+        <w:t>Using REST API you can create a web services which can be consume by frontend application or any other application or any third party.</w:t>
+      </w:r>
+    </w:p>
+    <w:p>
+      <w:pPr>
+        <w:pStyle w:val="NoSpacing"/>
+        <w:numPr>
+          <w:ilvl w:val="0"/>
+          <w:numId w:val="9"/>
+        </w:numPr>
+      </w:pPr>
+      <w:r>
+        <w:t xml:space="preserve">REST stands for </w:t>
+      </w:r>
       <w:r>
         <w:rPr>
           <w:b/>
           <w:bCs/>
           <w:u w:val="single"/>
         </w:rPr>
-        <w:t>REST API</w:t>
-      </w:r>
-    </w:p>
-    <w:p>
-      <w:pPr>
-        <w:pStyle w:val="NoSpacing"/>
-        <w:numPr>
-          <w:ilvl w:val="0"/>
-          <w:numId w:val="9"/>
-        </w:numPr>
-      </w:pPr>
-      <w:r>
-        <w:t>REST API is also known as Restful APIs</w:t>
-      </w:r>
-    </w:p>
-    <w:p>
-      <w:pPr>
-        <w:pStyle w:val="NoSpacing"/>
-        <w:numPr>
-          <w:ilvl w:val="0"/>
-          <w:numId w:val="9"/>
-        </w:numPr>
-      </w:pPr>
-      <w:r>
-        <w:t xml:space="preserve">Using REST </w:t>
-      </w:r>
-      <w:proofErr w:type="gramStart"/>
-      <w:r>
-        <w:t>API</w:t>
-      </w:r>
-      <w:proofErr w:type="gramEnd"/>
-      <w:r>
-        <w:t xml:space="preserve"> you can create a web services which can be consume by frontend application or any other application or any third party.</w:t>
-      </w:r>
-    </w:p>
-    <w:p>
-      <w:pPr>
-        <w:pStyle w:val="NoSpacing"/>
-        <w:numPr>
-          <w:ilvl w:val="0"/>
-          <w:numId w:val="9"/>
-        </w:numPr>
-      </w:pPr>
-      <w:r>
-        <w:t xml:space="preserve">REST stands for </w:t>
-      </w:r>
-      <w:proofErr w:type="spellStart"/>
-      <w:r>
-        <w:rPr>
-          <w:b/>
-          <w:bCs/>
-          <w:u w:val="single"/>
-        </w:rPr>
         <w:t>RE</w:t>
       </w:r>
       <w:r>
-        <w:t>presentational</w:t>
-      </w:r>
-      <w:proofErr w:type="spellEnd"/>
-      <w:r>
-        <w:t xml:space="preserve"> </w:t>
+        <w:t xml:space="preserve">presentational </w:t>
       </w:r>
       <w:r>
         <w:rPr>
@@ -1866,10 +1721,13 @@
           <w:szCs w:val="23"/>
           <w:shd w:val="clear" w:color="auto" w:fill="FFFFFF"/>
         </w:rPr>
-        <w:t>"</w:t>
-      </w:r>
-      <w:proofErr w:type="spellStart"/>
-      <w:r>
+        <w:t xml:space="preserve">"name":"John", </w:t>
+      </w:r>
+    </w:p>
+    <w:p>
+      <w:pPr>
+        <w:pStyle w:val="NoSpacing"/>
+        <w:ind w:left="720" w:firstLine="720"/>
         <w:rPr>
           <w:rFonts w:ascii="Consolas" w:hAnsi="Consolas"/>
           <w:color w:val="A52A2A"/>
@@ -1877,9 +1735,7 @@
           <w:szCs w:val="23"/>
           <w:shd w:val="clear" w:color="auto" w:fill="FFFFFF"/>
         </w:rPr>
-        <w:t>name":"John</w:t>
-      </w:r>
-      <w:proofErr w:type="spellEnd"/>
+      </w:pPr>
       <w:r>
         <w:rPr>
           <w:rFonts w:ascii="Consolas" w:hAnsi="Consolas"/>
@@ -1888,7 +1744,7 @@
           <w:szCs w:val="23"/>
           <w:shd w:val="clear" w:color="auto" w:fill="FFFFFF"/>
         </w:rPr>
-        <w:t xml:space="preserve">", </w:t>
+        <w:t xml:space="preserve">"age":30, </w:t>
       </w:r>
     </w:p>
     <w:p>
@@ -1911,7 +1767,7 @@
           <w:szCs w:val="23"/>
           <w:shd w:val="clear" w:color="auto" w:fill="FFFFFF"/>
         </w:rPr>
-        <w:t xml:space="preserve">"age":30, </w:t>
+        <w:t>"car":null,</w:t>
       </w:r>
     </w:p>
     <w:p>
@@ -1934,10 +1790,13 @@
           <w:szCs w:val="23"/>
           <w:shd w:val="clear" w:color="auto" w:fill="FFFFFF"/>
         </w:rPr>
-        <w:t>"</w:t>
-      </w:r>
-      <w:proofErr w:type="spellStart"/>
-      <w:r>
+        <w:t>"flag":false</w:t>
+      </w:r>
+    </w:p>
+    <w:p>
+      <w:pPr>
+        <w:pStyle w:val="NoSpacing"/>
+        <w:ind w:firstLine="720"/>
         <w:rPr>
           <w:rFonts w:ascii="Consolas" w:hAnsi="Consolas"/>
           <w:color w:val="A52A2A"/>
@@ -1945,9 +1804,7 @@
           <w:szCs w:val="23"/>
           <w:shd w:val="clear" w:color="auto" w:fill="FFFFFF"/>
         </w:rPr>
-        <w:t>car</w:t>
-      </w:r>
-      <w:proofErr w:type="gramStart"/>
+      </w:pPr>
       <w:r>
         <w:rPr>
           <w:rFonts w:ascii="Consolas" w:hAnsi="Consolas"/>
@@ -1956,11 +1813,12 @@
           <w:szCs w:val="23"/>
           <w:shd w:val="clear" w:color="auto" w:fill="FFFFFF"/>
         </w:rPr>
-        <w:t>":null</w:t>
-      </w:r>
-      <w:proofErr w:type="spellEnd"/>
-      <w:proofErr w:type="gramEnd"/>
-      <w:r>
+        <w:t>}</w:t>
+      </w:r>
+    </w:p>
+    <w:p>
+      <w:pPr>
+        <w:pStyle w:val="NoSpacing"/>
         <w:rPr>
           <w:rFonts w:ascii="Consolas" w:hAnsi="Consolas"/>
           <w:color w:val="A52A2A"/>
@@ -1968,89 +1826,6 @@
           <w:szCs w:val="23"/>
           <w:shd w:val="clear" w:color="auto" w:fill="FFFFFF"/>
         </w:rPr>
-        <w:t>,</w:t>
-      </w:r>
-    </w:p>
-    <w:p>
-      <w:pPr>
-        <w:pStyle w:val="NoSpacing"/>
-        <w:ind w:left="720" w:firstLine="720"/>
-        <w:rPr>
-          <w:rFonts w:ascii="Consolas" w:hAnsi="Consolas"/>
-          <w:color w:val="A52A2A"/>
-          <w:sz w:val="23"/>
-          <w:szCs w:val="23"/>
-          <w:shd w:val="clear" w:color="auto" w:fill="FFFFFF"/>
-        </w:rPr>
-      </w:pPr>
-      <w:r>
-        <w:rPr>
-          <w:rFonts w:ascii="Consolas" w:hAnsi="Consolas"/>
-          <w:color w:val="A52A2A"/>
-          <w:sz w:val="23"/>
-          <w:szCs w:val="23"/>
-          <w:shd w:val="clear" w:color="auto" w:fill="FFFFFF"/>
-        </w:rPr>
-        <w:t>"</w:t>
-      </w:r>
-      <w:proofErr w:type="spellStart"/>
-      <w:r>
-        <w:rPr>
-          <w:rFonts w:ascii="Consolas" w:hAnsi="Consolas"/>
-          <w:color w:val="A52A2A"/>
-          <w:sz w:val="23"/>
-          <w:szCs w:val="23"/>
-          <w:shd w:val="clear" w:color="auto" w:fill="FFFFFF"/>
-        </w:rPr>
-        <w:t>flag</w:t>
-      </w:r>
-      <w:proofErr w:type="gramStart"/>
-      <w:r>
-        <w:rPr>
-          <w:rFonts w:ascii="Consolas" w:hAnsi="Consolas"/>
-          <w:color w:val="A52A2A"/>
-          <w:sz w:val="23"/>
-          <w:szCs w:val="23"/>
-          <w:shd w:val="clear" w:color="auto" w:fill="FFFFFF"/>
-        </w:rPr>
-        <w:t>":false</w:t>
-      </w:r>
-      <w:proofErr w:type="spellEnd"/>
-      <w:proofErr w:type="gramEnd"/>
-    </w:p>
-    <w:p>
-      <w:pPr>
-        <w:pStyle w:val="NoSpacing"/>
-        <w:ind w:firstLine="720"/>
-        <w:rPr>
-          <w:rFonts w:ascii="Consolas" w:hAnsi="Consolas"/>
-          <w:color w:val="A52A2A"/>
-          <w:sz w:val="23"/>
-          <w:szCs w:val="23"/>
-          <w:shd w:val="clear" w:color="auto" w:fill="FFFFFF"/>
-        </w:rPr>
-      </w:pPr>
-      <w:r>
-        <w:rPr>
-          <w:rFonts w:ascii="Consolas" w:hAnsi="Consolas"/>
-          <w:color w:val="A52A2A"/>
-          <w:sz w:val="23"/>
-          <w:szCs w:val="23"/>
-          <w:shd w:val="clear" w:color="auto" w:fill="FFFFFF"/>
-        </w:rPr>
-        <w:t>}</w:t>
-      </w:r>
-    </w:p>
-    <w:p>
-      <w:pPr>
-        <w:pStyle w:val="NoSpacing"/>
-        <w:rPr>
-          <w:rFonts w:ascii="Consolas" w:hAnsi="Consolas"/>
-          <w:color w:val="A52A2A"/>
-          <w:sz w:val="23"/>
-          <w:szCs w:val="23"/>
-          <w:shd w:val="clear" w:color="auto" w:fill="FFFFFF"/>
-        </w:rPr>
       </w:pPr>
     </w:p>
     <w:p>
@@ -2236,15 +2011,7 @@
         </w:numPr>
       </w:pPr>
       <w:r>
-        <w:t xml:space="preserve">To return the response Java Object has to convert into </w:t>
-      </w:r>
-      <w:proofErr w:type="spellStart"/>
-      <w:r>
-        <w:t>json</w:t>
-      </w:r>
-      <w:proofErr w:type="spellEnd"/>
-      <w:r>
-        <w:t>.</w:t>
+        <w:t>To return the response Java Object has to convert into json.</w:t>
       </w:r>
       <w:r>
         <w:t xml:space="preserve"> </w:t>
@@ -2576,15 +2343,7 @@
         </w:numPr>
       </w:pPr>
       <w:r>
-        <w:t xml:space="preserve">Create a </w:t>
-      </w:r>
-      <w:proofErr w:type="gramStart"/>
-      <w:r>
-        <w:t>methods</w:t>
-      </w:r>
-      <w:proofErr w:type="gramEnd"/>
-      <w:r>
-        <w:t xml:space="preserve"> with input parameter and return type as per you REST API requirement.</w:t>
+        <w:t>Create a methods with input parameter and return type as per you REST API requirement.</w:t>
       </w:r>
     </w:p>
     <w:p>
@@ -2777,15 +2536,7 @@
         <w:t xml:space="preserve">request </w:t>
       </w:r>
       <w:r>
-        <w:t xml:space="preserve">parameter values as </w:t>
-      </w:r>
-      <w:proofErr w:type="gramStart"/>
-      <w:r>
-        <w:t>a</w:t>
-      </w:r>
-      <w:proofErr w:type="gramEnd"/>
-      <w:r>
-        <w:t xml:space="preserve"> input parameter of the method</w:t>
+        <w:t>parameter values as a input parameter of the method</w:t>
       </w:r>
     </w:p>
     <w:p>
@@ -3000,15 +2751,7 @@
         </w:rPr>
       </w:pPr>
       <w:r>
-        <w:t xml:space="preserve">You can accept the user info as a part of </w:t>
-      </w:r>
-      <w:proofErr w:type="spellStart"/>
-      <w:r>
-        <w:t>url</w:t>
-      </w:r>
-      <w:proofErr w:type="spellEnd"/>
-      <w:r>
-        <w:t xml:space="preserve"> itself instead of creating parameter.</w:t>
+        <w:t>You can accept the user info as a part of url itself instead of creating parameter.</w:t>
       </w:r>
     </w:p>
     <w:p>
@@ -3181,15 +2924,7 @@
         </w:rPr>
       </w:pPr>
       <w:r>
-        <w:t xml:space="preserve">The data can be </w:t>
-      </w:r>
-      <w:proofErr w:type="gramStart"/>
-      <w:r>
-        <w:t>accept</w:t>
-      </w:r>
-      <w:proofErr w:type="gramEnd"/>
-      <w:r>
-        <w:t xml:space="preserve"> as a JSON from the REST API.</w:t>
+        <w:t>The data can be accept as a JSON from the REST API.</w:t>
       </w:r>
     </w:p>
     <w:p>
@@ -3237,15 +2972,7 @@
         </w:rPr>
       </w:pPr>
       <w:r>
-        <w:t xml:space="preserve">To receive the JSON data in form of Java Object you have to create a reference of java class as </w:t>
-      </w:r>
-      <w:proofErr w:type="gramStart"/>
-      <w:r>
-        <w:t>a</w:t>
-      </w:r>
-      <w:proofErr w:type="gramEnd"/>
-      <w:r>
-        <w:t xml:space="preserve"> input parameter and use </w:t>
+        <w:t xml:space="preserve">To receive the JSON data in form of Java Object you have to create a reference of java class as a input parameter and use </w:t>
       </w:r>
       <w:r>
         <w:rPr>
@@ -3391,15 +3118,7 @@
         </w:numPr>
       </w:pPr>
       <w:r>
-        <w:t xml:space="preserve">To create </w:t>
-      </w:r>
-      <w:proofErr w:type="gramStart"/>
-      <w:r>
-        <w:t>HTTP</w:t>
-      </w:r>
-      <w:proofErr w:type="gramEnd"/>
-      <w:r>
-        <w:t xml:space="preserve"> GET method you can use a </w:t>
+        <w:t xml:space="preserve">To create HTTP GET method you can use a </w:t>
       </w:r>
       <w:r>
         <w:rPr>
@@ -3477,15 +3196,7 @@
         </w:numPr>
       </w:pPr>
       <w:r>
-        <w:t xml:space="preserve">To create HTTP POST </w:t>
-      </w:r>
-      <w:proofErr w:type="gramStart"/>
-      <w:r>
-        <w:t>method</w:t>
-      </w:r>
-      <w:proofErr w:type="gramEnd"/>
-      <w:r>
-        <w:t xml:space="preserve"> you can use </w:t>
+        <w:t xml:space="preserve">To create HTTP POST method you can use </w:t>
       </w:r>
       <w:r>
         <w:rPr>
@@ -3585,10 +3296,85 @@
         <w:t>Idempotent</w:t>
       </w:r>
       <w:r>
+        <w:t xml:space="preserve">.  if you use same request multiple times then it will return the </w:t>
+      </w:r>
+      <w:r>
+        <w:rPr>
+          <w:b/>
+          <w:bCs/>
+        </w:rPr>
+        <w:t>same result</w:t>
+      </w:r>
+      <w:r>
         <w:t xml:space="preserve">.  </w:t>
       </w:r>
-      <w:r>
-        <w:t xml:space="preserve">if you use same request multiple times then it will return the </w:t>
+    </w:p>
+    <w:p>
+      <w:pPr>
+        <w:pStyle w:val="NoSpacing"/>
+        <w:numPr>
+          <w:ilvl w:val="0"/>
+          <w:numId w:val="19"/>
+        </w:numPr>
+      </w:pPr>
+      <w:r>
+        <w:t>DELETE</w:t>
+      </w:r>
+    </w:p>
+    <w:p>
+      <w:pPr>
+        <w:pStyle w:val="NoSpacing"/>
+        <w:numPr>
+          <w:ilvl w:val="1"/>
+          <w:numId w:val="19"/>
+        </w:numPr>
+      </w:pPr>
+      <w:r>
+        <w:t>DELETE method is use to delete/remove the existing record.</w:t>
+      </w:r>
+    </w:p>
+    <w:p>
+      <w:pPr>
+        <w:pStyle w:val="NoSpacing"/>
+        <w:numPr>
+          <w:ilvl w:val="1"/>
+          <w:numId w:val="19"/>
+        </w:numPr>
+      </w:pPr>
+      <w:r>
+        <w:t xml:space="preserve">You can use </w:t>
+      </w:r>
+      <w:r>
+        <w:rPr>
+          <w:b/>
+          <w:bCs/>
+        </w:rPr>
+        <w:t>@DeleteMapping</w:t>
+      </w:r>
+      <w:r>
+        <w:t xml:space="preserve"> annotation to create HTTP POST method.</w:t>
+      </w:r>
+    </w:p>
+    <w:p>
+      <w:pPr>
+        <w:pStyle w:val="NoSpacing"/>
+        <w:numPr>
+          <w:ilvl w:val="1"/>
+          <w:numId w:val="19"/>
+        </w:numPr>
+      </w:pPr>
+      <w:r>
+        <w:t xml:space="preserve">This method is an </w:t>
+      </w:r>
+      <w:r>
+        <w:rPr>
+          <w:b/>
+          <w:bCs/>
+        </w:rPr>
+        <w:t>Idempotent</w:t>
+      </w:r>
+      <w:r>
+        <w:t xml:space="preserve">.  if you use same request multiple times then it will return the </w:t>
       </w:r>
       <w:r>
         <w:rPr>
@@ -3604,88 +3390,433 @@
     <w:p>
       <w:pPr>
         <w:pStyle w:val="NoSpacing"/>
-        <w:numPr>
-          <w:ilvl w:val="0"/>
-          <w:numId w:val="19"/>
-        </w:numPr>
-      </w:pPr>
-      <w:r>
-        <w:t>DELETE</w:t>
-      </w:r>
-    </w:p>
-    <w:p>
-      <w:pPr>
-        <w:pStyle w:val="NoSpacing"/>
-        <w:numPr>
-          <w:ilvl w:val="1"/>
-          <w:numId w:val="19"/>
-        </w:numPr>
-      </w:pPr>
-      <w:r>
-        <w:t>DELETE method is use to delete/remove the existing record.</w:t>
-      </w:r>
-    </w:p>
-    <w:p>
-      <w:pPr>
-        <w:pStyle w:val="NoSpacing"/>
-        <w:numPr>
-          <w:ilvl w:val="1"/>
-          <w:numId w:val="19"/>
-        </w:numPr>
-      </w:pPr>
-      <w:r>
-        <w:t xml:space="preserve">You can use </w:t>
-      </w:r>
-      <w:r>
-        <w:rPr>
-          <w:b/>
-          <w:bCs/>
-        </w:rPr>
-        <w:t>@DeleteMapping</w:t>
-      </w:r>
-      <w:r>
-        <w:t xml:space="preserve"> annotation to create HTTP POST method.</w:t>
-      </w:r>
-    </w:p>
-    <w:p>
-      <w:pPr>
-        <w:pStyle w:val="NoSpacing"/>
-        <w:numPr>
-          <w:ilvl w:val="1"/>
-          <w:numId w:val="19"/>
-        </w:numPr>
-      </w:pPr>
-      <w:r>
-        <w:t xml:space="preserve">This method is an </w:t>
-      </w:r>
-      <w:r>
-        <w:rPr>
-          <w:b/>
-          <w:bCs/>
-        </w:rPr>
-        <w:t>Idempotent</w:t>
-      </w:r>
-      <w:r>
-        <w:t xml:space="preserve">.  if you use same request multiple times then it will return the </w:t>
-      </w:r>
-      <w:r>
-        <w:rPr>
-          <w:b/>
-          <w:bCs/>
-        </w:rPr>
-        <w:t>same result</w:t>
-      </w:r>
-      <w:r>
-        <w:t xml:space="preserve">.  </w:t>
-      </w:r>
-    </w:p>
-    <w:p>
-      <w:pPr>
-        <w:pStyle w:val="NoSpacing"/>
-      </w:pPr>
-    </w:p>
-    <w:p>
-      <w:r>
+      </w:pPr>
+    </w:p>
+    <w:p/>
+    <w:p>
+      <w:pPr>
+        <w:rPr>
+          <w:b/>
+          <w:bCs/>
+          <w:u w:val="single"/>
+        </w:rPr>
+      </w:pPr>
+      <w:r>
+        <w:rPr>
+          <w:b/>
+          <w:bCs/>
+          <w:u w:val="single"/>
+        </w:rPr>
+        <w:t>REST API Documentation</w:t>
+      </w:r>
+    </w:p>
+    <w:p>
+      <w:pPr>
+        <w:pStyle w:val="ListParagraph"/>
+        <w:numPr>
+          <w:ilvl w:val="0"/>
+          <w:numId w:val="22"/>
+        </w:numPr>
+        <w:rPr>
+          <w:b/>
+          <w:bCs/>
+          <w:u w:val="single"/>
+        </w:rPr>
+      </w:pPr>
+      <w:r>
+        <w:t>API documentation will contain details about the rest API. Such as URL, Request, Response.</w:t>
+      </w:r>
+    </w:p>
+    <w:p>
+      <w:pPr>
+        <w:pStyle w:val="ListParagraph"/>
+        <w:numPr>
+          <w:ilvl w:val="0"/>
+          <w:numId w:val="22"/>
+        </w:numPr>
+        <w:rPr>
+          <w:b/>
+          <w:bCs/>
+          <w:u w:val="single"/>
+        </w:rPr>
+      </w:pPr>
+      <w:r>
+        <w:t>This documentation can be generated automatically without any manual effort using Swagger Tool.</w:t>
+      </w:r>
+    </w:p>
+    <w:p>
+      <w:pPr>
+        <w:pStyle w:val="ListParagraph"/>
+        <w:numPr>
+          <w:ilvl w:val="0"/>
+          <w:numId w:val="22"/>
+        </w:numPr>
+        <w:rPr>
+          <w:b/>
+          <w:bCs/>
+          <w:u w:val="single"/>
+        </w:rPr>
+      </w:pPr>
+      <w:r>
+        <w:t>Swagger is also known as Open API in the its latest version.</w:t>
+      </w:r>
+    </w:p>
+    <w:p>
+      <w:pPr>
+        <w:pStyle w:val="ListParagraph"/>
+        <w:numPr>
+          <w:ilvl w:val="0"/>
+          <w:numId w:val="22"/>
+        </w:numPr>
+        <w:rPr>
+          <w:b/>
+          <w:bCs/>
+          <w:u w:val="single"/>
+        </w:rPr>
+      </w:pPr>
+      <w:r>
+        <w:t>Swagger will provide the UI on which user can refer the API documentation.</w:t>
+      </w:r>
+    </w:p>
+    <w:p>
+      <w:pPr>
+        <w:pStyle w:val="ListParagraph"/>
+        <w:numPr>
+          <w:ilvl w:val="0"/>
+          <w:numId w:val="22"/>
+        </w:numPr>
+        <w:rPr>
+          <w:b/>
+          <w:bCs/>
+          <w:u w:val="single"/>
+        </w:rPr>
+      </w:pPr>
+      <w:r>
+        <w:t>Along with API documentation you can also execute the API using Swagger.</w:t>
+      </w:r>
+    </w:p>
+    <w:p>
+      <w:pPr>
+        <w:pStyle w:val="ListParagraph"/>
+        <w:numPr>
+          <w:ilvl w:val="0"/>
+          <w:numId w:val="22"/>
+        </w:numPr>
+        <w:rPr>
+          <w:b/>
+          <w:bCs/>
+          <w:u w:val="single"/>
+        </w:rPr>
+      </w:pPr>
+      <w:r>
+        <w:t xml:space="preserve">To More details you can refer this link </w:t>
+      </w:r>
+      <w:hyperlink r:id="rId20" w:history="1">
+        <w:r>
+          <w:rPr>
+            <w:rStyle w:val="Hyperlink"/>
+          </w:rPr>
+          <w:t>https://springdoc.org/</w:t>
+        </w:r>
+      </w:hyperlink>
+      <w:r>
+        <w:t xml:space="preserve"> </w:t>
+      </w:r>
+    </w:p>
+    <w:p>
+      <w:pPr>
+        <w:pStyle w:val="ListParagraph"/>
+        <w:numPr>
+          <w:ilvl w:val="0"/>
+          <w:numId w:val="22"/>
+        </w:numPr>
+        <w:rPr>
+          <w:b/>
+          <w:bCs/>
+          <w:u w:val="single"/>
+        </w:rPr>
+      </w:pPr>
+      <w:r>
+        <w:t>Steps to add swagger tool in spring boot application</w:t>
+      </w:r>
+    </w:p>
+    <w:p>
+      <w:pPr>
+        <w:pStyle w:val="ListParagraph"/>
+        <w:numPr>
+          <w:ilvl w:val="1"/>
+          <w:numId w:val="22"/>
+        </w:numPr>
+        <w:rPr>
+          <w:b/>
+          <w:bCs/>
+          <w:u w:val="single"/>
+        </w:rPr>
+      </w:pPr>
+      <w:r>
+        <w:t>Add swagger/openapi Dependency</w:t>
+      </w:r>
+    </w:p>
+    <w:p>
+      <w:pPr>
+        <w:pStyle w:val="ListParagraph"/>
+        <w:spacing w:after="0" w:line="240" w:lineRule="auto"/>
+        <w:ind w:left="1440"/>
+        <w:rPr>
+          <w:rFonts w:ascii="Consolas" w:eastAsia="Times New Roman" w:hAnsi="Consolas" w:cs="Times New Roman"/>
+          <w:color w:val="24292E"/>
+          <w:spacing w:val="-1"/>
+          <w:sz w:val="21"/>
+          <w:szCs w:val="21"/>
+          <w:shd w:val="clear" w:color="auto" w:fill="F6F8FA"/>
+        </w:rPr>
+      </w:pPr>
+      <w:r>
+        <w:rPr>
+          <w:rFonts w:ascii="Consolas" w:eastAsia="Times New Roman" w:hAnsi="Consolas" w:cs="Times New Roman"/>
+          <w:spacing w:val="-1"/>
+          <w:sz w:val="21"/>
+          <w:szCs w:val="21"/>
+        </w:rPr>
+        <w:t>&lt;dependency&gt;</w:t>
+      </w:r>
+    </w:p>
+    <w:p>
+      <w:pPr>
+        <w:pStyle w:val="ListParagraph"/>
+        <w:spacing w:after="0" w:line="240" w:lineRule="auto"/>
+        <w:ind w:left="1440"/>
+        <w:rPr>
+          <w:rFonts w:ascii="Consolas" w:eastAsia="Times New Roman" w:hAnsi="Consolas" w:cs="Times New Roman"/>
+          <w:color w:val="24292E"/>
+          <w:spacing w:val="-1"/>
+          <w:sz w:val="21"/>
+          <w:szCs w:val="21"/>
+          <w:shd w:val="clear" w:color="auto" w:fill="F6F8FA"/>
+        </w:rPr>
+      </w:pPr>
+      <w:r>
+        <w:rPr>
+          <w:rFonts w:ascii="Consolas" w:eastAsia="Times New Roman" w:hAnsi="Consolas" w:cs="Times New Roman"/>
+          <w:color w:val="24292E"/>
+          <w:spacing w:val="-1"/>
+          <w:sz w:val="21"/>
+          <w:szCs w:val="21"/>
+          <w:shd w:val="clear" w:color="auto" w:fill="F6F8FA"/>
+        </w:rPr>
+        <w:t xml:space="preserve">      </w:t>
+      </w:r>
+      <w:r>
+        <w:rPr>
+          <w:rFonts w:ascii="Consolas" w:eastAsia="Times New Roman" w:hAnsi="Consolas" w:cs="Times New Roman"/>
+          <w:spacing w:val="-1"/>
+          <w:sz w:val="21"/>
+          <w:szCs w:val="21"/>
+        </w:rPr>
+        <w:t>&lt;groupId&gt;</w:t>
+      </w:r>
+      <w:r>
+        <w:rPr>
+          <w:rFonts w:ascii="Consolas" w:eastAsia="Times New Roman" w:hAnsi="Consolas" w:cs="Times New Roman"/>
+          <w:color w:val="24292E"/>
+          <w:spacing w:val="-1"/>
+          <w:sz w:val="21"/>
+          <w:szCs w:val="21"/>
+          <w:shd w:val="clear" w:color="auto" w:fill="F6F8FA"/>
+        </w:rPr>
+        <w:t>org.springdoc</w:t>
+      </w:r>
+      <w:r>
+        <w:rPr>
+          <w:rFonts w:ascii="Consolas" w:eastAsia="Times New Roman" w:hAnsi="Consolas" w:cs="Times New Roman"/>
+          <w:spacing w:val="-1"/>
+          <w:sz w:val="21"/>
+          <w:szCs w:val="21"/>
+        </w:rPr>
+        <w:t>&lt;/groupId&gt;</w:t>
+      </w:r>
+    </w:p>
+    <w:p>
+      <w:pPr>
+        <w:pStyle w:val="ListParagraph"/>
+        <w:spacing w:after="0" w:line="240" w:lineRule="auto"/>
+        <w:ind w:left="1440"/>
+        <w:rPr>
+          <w:rFonts w:ascii="Consolas" w:eastAsia="Times New Roman" w:hAnsi="Consolas" w:cs="Times New Roman"/>
+          <w:color w:val="24292E"/>
+          <w:spacing w:val="-1"/>
+          <w:sz w:val="21"/>
+          <w:szCs w:val="21"/>
+          <w:shd w:val="clear" w:color="auto" w:fill="F6F8FA"/>
+        </w:rPr>
+      </w:pPr>
+      <w:r>
+        <w:rPr>
+          <w:rFonts w:ascii="Consolas" w:eastAsia="Times New Roman" w:hAnsi="Consolas" w:cs="Times New Roman"/>
+          <w:color w:val="24292E"/>
+          <w:spacing w:val="-1"/>
+          <w:sz w:val="21"/>
+          <w:szCs w:val="21"/>
+          <w:shd w:val="clear" w:color="auto" w:fill="F6F8FA"/>
+        </w:rPr>
+        <w:t xml:space="preserve">      </w:t>
+      </w:r>
+      <w:r>
+        <w:rPr>
+          <w:rFonts w:ascii="Consolas" w:eastAsia="Times New Roman" w:hAnsi="Consolas" w:cs="Times New Roman"/>
+          <w:spacing w:val="-1"/>
+          <w:sz w:val="21"/>
+          <w:szCs w:val="21"/>
+        </w:rPr>
+        <w:t>&lt;artifactId&gt;</w:t>
+      </w:r>
+      <w:r>
+        <w:rPr>
+          <w:rFonts w:ascii="Consolas" w:eastAsia="Times New Roman" w:hAnsi="Consolas" w:cs="Times New Roman"/>
+          <w:color w:val="24292E"/>
+          <w:spacing w:val="-1"/>
+          <w:sz w:val="21"/>
+          <w:szCs w:val="21"/>
+          <w:shd w:val="clear" w:color="auto" w:fill="F6F8FA"/>
+        </w:rPr>
+        <w:t>springdoc-openapi-ui</w:t>
+      </w:r>
+      <w:r>
+        <w:rPr>
+          <w:rFonts w:ascii="Consolas" w:eastAsia="Times New Roman" w:hAnsi="Consolas" w:cs="Times New Roman"/>
+          <w:spacing w:val="-1"/>
+          <w:sz w:val="21"/>
+          <w:szCs w:val="21"/>
+        </w:rPr>
+        <w:t>&lt;/artifactId&gt;</w:t>
+      </w:r>
+    </w:p>
+    <w:p>
+      <w:pPr>
+        <w:pStyle w:val="ListParagraph"/>
+        <w:spacing w:after="0" w:line="240" w:lineRule="auto"/>
+        <w:ind w:left="1440" w:firstLine="720"/>
+        <w:rPr>
+          <w:rFonts w:ascii="Consolas" w:eastAsia="Times New Roman" w:hAnsi="Consolas" w:cs="Times New Roman"/>
+          <w:color w:val="24292E"/>
+          <w:spacing w:val="-1"/>
+          <w:sz w:val="21"/>
+          <w:szCs w:val="21"/>
+          <w:shd w:val="clear" w:color="auto" w:fill="F6F8FA"/>
+        </w:rPr>
+      </w:pPr>
+      <w:r>
+        <w:rPr>
+          <w:rFonts w:ascii="Consolas" w:eastAsia="Times New Roman" w:hAnsi="Consolas" w:cs="Times New Roman"/>
+          <w:spacing w:val="-1"/>
+          <w:sz w:val="21"/>
+          <w:szCs w:val="21"/>
+        </w:rPr>
+        <w:t>&lt;version&gt;</w:t>
+      </w:r>
+      <w:r>
+        <w:rPr>
+          <w:rFonts w:ascii="Consolas" w:eastAsia="Times New Roman" w:hAnsi="Consolas" w:cs="Times New Roman"/>
+          <w:color w:val="24292E"/>
+          <w:spacing w:val="-1"/>
+          <w:sz w:val="21"/>
+          <w:szCs w:val="21"/>
+          <w:shd w:val="clear" w:color="auto" w:fill="F6F8FA"/>
+        </w:rPr>
+        <w:t>1.6.14</w:t>
+      </w:r>
+      <w:r>
+        <w:rPr>
+          <w:rFonts w:ascii="Consolas" w:eastAsia="Times New Roman" w:hAnsi="Consolas" w:cs="Times New Roman"/>
+          <w:spacing w:val="-1"/>
+          <w:sz w:val="21"/>
+          <w:szCs w:val="21"/>
+        </w:rPr>
+        <w:t>&lt;/version&gt;</w:t>
+      </w:r>
+    </w:p>
+    <w:p>
+      <w:pPr>
+        <w:pStyle w:val="ListParagraph"/>
+        <w:ind w:left="1440"/>
+        <w:rPr>
+          <w:b/>
+          <w:bCs/>
+          <w:u w:val="single"/>
+        </w:rPr>
+      </w:pPr>
+      <w:r>
+        <w:rPr>
+          <w:rFonts w:ascii="Consolas" w:eastAsia="Times New Roman" w:hAnsi="Consolas" w:cs="Times New Roman"/>
+          <w:spacing w:val="-1"/>
+          <w:sz w:val="21"/>
+          <w:szCs w:val="21"/>
+        </w:rPr>
+        <w:t>&lt;/dependency&gt;</w:t>
+      </w:r>
+    </w:p>
+    <w:p>
+      <w:pPr>
+        <w:pStyle w:val="ListParagraph"/>
+        <w:numPr>
+          <w:ilvl w:val="1"/>
+          <w:numId w:val="22"/>
+        </w:numPr>
+        <w:rPr>
+          <w:b/>
+          <w:bCs/>
+          <w:u w:val="single"/>
+        </w:rPr>
+      </w:pPr>
+      <w:r>
+        <w:t>Access the URL to get API documentation</w:t>
+      </w:r>
+      <w:r>
+        <w:t xml:space="preserve"> </w:t>
+      </w:r>
+      <w:r>
+        <w:rPr>
+          <w:b/>
+          <w:bCs/>
+          <w:u w:val="single"/>
+        </w:rPr>
+        <w:t xml:space="preserve"> </w:t>
+      </w:r>
+    </w:p>
+    <w:p>
+      <w:pPr>
+        <w:pStyle w:val="ListParagraph"/>
+        <w:ind w:left="1440"/>
+        <w:rPr>
+          <w:b/>
+          <w:bCs/>
+          <w:u w:val="single"/>
+        </w:rPr>
+      </w:pPr>
+      <w:hyperlink r:id="rId21" w:history="1">
+        <w:r>
+          <w:rPr>
+            <w:rStyle w:val="Hyperlink"/>
+            <w:b/>
+            <w:bCs/>
+          </w:rPr>
+          <w:t>http://localhost:8080/swagger-ui.html</w:t>
+        </w:r>
+      </w:hyperlink>
+      <w:r>
+        <w:rPr>
+          <w:b/>
+          <w:bCs/>
+          <w:u w:val="single"/>
+        </w:rPr>
+        <w:t xml:space="preserve"> </w:t>
+      </w:r>
+      <w:r>
+        <w:rPr>
+          <w:b/>
+          <w:bCs/>
+          <w:u w:val="single"/>
+        </w:rPr>
         <w:br w:type="page"/>
       </w:r>
     </w:p>
@@ -3729,13 +3860,8 @@
         </w:numPr>
       </w:pPr>
       <w:r>
-        <w:t xml:space="preserve">ORM stands for Object Relational </w:t>
-      </w:r>
-      <w:proofErr w:type="gramStart"/>
-      <w:r>
-        <w:t>Mapping..</w:t>
-      </w:r>
-      <w:proofErr w:type="gramEnd"/>
+        <w:t>ORM stands for Object Relational Mapping..</w:t>
+      </w:r>
     </w:p>
     <w:p>
       <w:pPr>
@@ -3812,7 +3938,7 @@
                     </pic:cNvPicPr>
                   </pic:nvPicPr>
                   <pic:blipFill>
-                    <a:blip r:embed="rId20" cstate="print">
+                    <a:blip r:embed="rId22" cstate="print">
                       <a:extLst>
                         <a:ext uri="{28A0092B-C50C-407E-A947-70E740481C1C}">
                           <a14:useLocalDpi xmlns:a14="http://schemas.microsoft.com/office/drawing/2010/main" val="0"/>
@@ -3919,15 +4045,7 @@
         </w:numPr>
       </w:pPr>
       <w:r>
-        <w:t xml:space="preserve">It </w:t>
-      </w:r>
-      <w:proofErr w:type="gramStart"/>
-      <w:r>
-        <w:t>automate</w:t>
-      </w:r>
-      <w:proofErr w:type="gramEnd"/>
-      <w:r>
-        <w:t xml:space="preserve"> you database operations and steps internally.</w:t>
+        <w:t>It automate you database operations and steps internally.</w:t>
       </w:r>
     </w:p>
     <w:p>
@@ -4055,231 +4173,14 @@
         <w:ind w:left="720"/>
       </w:pPr>
       <w:r>
+        <w:rPr>
+          <w:noProof/>
+        </w:rPr>
         <w:drawing>
           <wp:inline distT="0" distB="0" distL="0" distR="0" wp14:anchorId="7B0B5A5C" wp14:editId="784BADE5">
             <wp:extent cx="3530379" cy="1629406"/>
             <wp:effectExtent l="0" t="0" r="0" b="9525"/>
             <wp:docPr id="32" name="Picture 32"/>
-            <wp:cNvGraphicFramePr>
-              <a:graphicFrameLocks xmlns:a="http://schemas.openxmlformats.org/drawingml/2006/main" noChangeAspect="1"/>
-            </wp:cNvGraphicFramePr>
-            <a:graphic xmlns:a="http://schemas.openxmlformats.org/drawingml/2006/main">
-              <a:graphicData uri="http://schemas.openxmlformats.org/drawingml/2006/picture">
-                <pic:pic xmlns:pic="http://schemas.openxmlformats.org/drawingml/2006/picture">
-                  <pic:nvPicPr>
-                    <pic:cNvPr id="1" name=""/>
-                    <pic:cNvPicPr/>
-                  </pic:nvPicPr>
-                  <pic:blipFill>
-                    <a:blip r:embed="rId21"/>
-                    <a:stretch>
-                      <a:fillRect/>
-                    </a:stretch>
-                  </pic:blipFill>
-                  <pic:spPr>
-                    <a:xfrm>
-                      <a:off x="0" y="0"/>
-                      <a:ext cx="3534937" cy="1631510"/>
-                    </a:xfrm>
-                    <a:prstGeom prst="rect">
-                      <a:avLst/>
-                    </a:prstGeom>
-                  </pic:spPr>
-                </pic:pic>
-              </a:graphicData>
-            </a:graphic>
-          </wp:inline>
-        </w:drawing>
-      </w:r>
-    </w:p>
-    <w:p>
-      <w:pPr>
-        <w:pStyle w:val="NoSpacing"/>
-        <w:numPr>
-          <w:ilvl w:val="0"/>
-          <w:numId w:val="21"/>
-        </w:numPr>
-      </w:pPr>
-      <w:r>
-        <w:t>Import project into Eclipse</w:t>
-      </w:r>
-    </w:p>
-    <w:p>
-      <w:pPr>
-        <w:pStyle w:val="NoSpacing"/>
-        <w:numPr>
-          <w:ilvl w:val="0"/>
-          <w:numId w:val="21"/>
-        </w:numPr>
-      </w:pPr>
-      <w:r>
-        <w:t>Adding Data Configurations</w:t>
-      </w:r>
-    </w:p>
-    <w:p>
-      <w:pPr>
-        <w:pStyle w:val="NoSpacing"/>
-        <w:numPr>
-          <w:ilvl w:val="1"/>
-          <w:numId w:val="21"/>
-        </w:numPr>
-      </w:pPr>
-      <w:r>
-        <w:t xml:space="preserve">Add Database configuration into </w:t>
-      </w:r>
-      <w:proofErr w:type="spellStart"/>
-      <w:proofErr w:type="gramStart"/>
-      <w:r>
-        <w:t>application.properties</w:t>
-      </w:r>
-      <w:proofErr w:type="spellEnd"/>
-      <w:proofErr w:type="gramEnd"/>
-      <w:r>
-        <w:t xml:space="preserve"> file.</w:t>
-      </w:r>
-    </w:p>
-    <w:p>
-      <w:pPr>
-        <w:pStyle w:val="NoSpacing"/>
-        <w:numPr>
-          <w:ilvl w:val="1"/>
-          <w:numId w:val="21"/>
-        </w:numPr>
-      </w:pPr>
-      <w:r>
-        <w:t xml:space="preserve">This file is present inside </w:t>
-      </w:r>
-      <w:proofErr w:type="spellStart"/>
-      <w:r>
-        <w:t>src</w:t>
-      </w:r>
-      <w:proofErr w:type="spellEnd"/>
-      <w:r>
-        <w:t>/main/resources folder.</w:t>
-      </w:r>
-    </w:p>
-    <w:p>
-      <w:pPr>
-        <w:pStyle w:val="NoSpacing"/>
-        <w:ind w:left="720"/>
-      </w:pPr>
-      <w:r>
-        <w:drawing>
-          <wp:inline distT="0" distB="0" distL="0" distR="0" wp14:anchorId="5A145C66" wp14:editId="33C3677E">
-            <wp:extent cx="3614738" cy="1348575"/>
-            <wp:effectExtent l="0" t="0" r="5080" b="4445"/>
-            <wp:docPr id="33" name="Picture 33"/>
-            <wp:cNvGraphicFramePr>
-              <a:graphicFrameLocks xmlns:a="http://schemas.openxmlformats.org/drawingml/2006/main" noChangeAspect="1"/>
-            </wp:cNvGraphicFramePr>
-            <a:graphic xmlns:a="http://schemas.openxmlformats.org/drawingml/2006/main">
-              <a:graphicData uri="http://schemas.openxmlformats.org/drawingml/2006/picture">
-                <pic:pic xmlns:pic="http://schemas.openxmlformats.org/drawingml/2006/picture">
-                  <pic:nvPicPr>
-                    <pic:cNvPr id="1" name=""/>
-                    <pic:cNvPicPr/>
-                  </pic:nvPicPr>
-                  <pic:blipFill>
-                    <a:blip r:embed="rId22"/>
-                    <a:stretch>
-                      <a:fillRect/>
-                    </a:stretch>
-                  </pic:blipFill>
-                  <pic:spPr>
-                    <a:xfrm>
-                      <a:off x="0" y="0"/>
-                      <a:ext cx="3622787" cy="1351578"/>
-                    </a:xfrm>
-                    <a:prstGeom prst="rect">
-                      <a:avLst/>
-                    </a:prstGeom>
-                  </pic:spPr>
-                </pic:pic>
-              </a:graphicData>
-            </a:graphic>
-          </wp:inline>
-        </w:drawing>
-      </w:r>
-    </w:p>
-    <w:p>
-      <w:pPr>
-        <w:pStyle w:val="NoSpacing"/>
-        <w:numPr>
-          <w:ilvl w:val="0"/>
-          <w:numId w:val="21"/>
-        </w:numPr>
-      </w:pPr>
-      <w:r>
-        <w:t>Create an Entity class</w:t>
-      </w:r>
-    </w:p>
-    <w:p>
-      <w:pPr>
-        <w:pStyle w:val="NoSpacing"/>
-        <w:numPr>
-          <w:ilvl w:val="1"/>
-          <w:numId w:val="21"/>
-        </w:numPr>
-      </w:pPr>
-      <w:r>
-        <w:t>Entity class are the java encapsulated classes. Which has private variable and getter setter.</w:t>
-      </w:r>
-    </w:p>
-    <w:p>
-      <w:pPr>
-        <w:pStyle w:val="NoSpacing"/>
-        <w:numPr>
-          <w:ilvl w:val="1"/>
-          <w:numId w:val="21"/>
-        </w:numPr>
-      </w:pPr>
-      <w:r>
-        <w:t xml:space="preserve">You can convert the java class into Entity class using one annotation which is </w:t>
-      </w:r>
-      <w:r>
-        <w:rPr>
-          <w:b/>
-          <w:bCs/>
-        </w:rPr>
-        <w:t xml:space="preserve">@Entity </w:t>
-      </w:r>
-      <w:r>
-        <w:t xml:space="preserve">which has to be use on class. </w:t>
-      </w:r>
-    </w:p>
-    <w:p>
-      <w:pPr>
-        <w:pStyle w:val="NoSpacing"/>
-        <w:numPr>
-          <w:ilvl w:val="1"/>
-          <w:numId w:val="21"/>
-        </w:numPr>
-      </w:pPr>
-      <w:r>
-        <w:t xml:space="preserve">As per ORM rule entity class must have a primary key which is created using </w:t>
-      </w:r>
-      <w:r>
-        <w:rPr>
-          <w:b/>
-          <w:bCs/>
-        </w:rPr>
-        <w:t>@Id</w:t>
-      </w:r>
-      <w:r>
-        <w:t xml:space="preserve"> annotation. This has to use on the variable which needs to mark as primary key.</w:t>
-      </w:r>
-    </w:p>
-    <w:p>
-      <w:pPr>
-        <w:pStyle w:val="NoSpacing"/>
-        <w:ind w:left="720" w:firstLine="360"/>
-      </w:pPr>
-      <w:r>
-        <w:drawing>
-          <wp:inline distT="0" distB="0" distL="0" distR="0" wp14:anchorId="05A70904" wp14:editId="66FE26AA">
-            <wp:extent cx="1214438" cy="1789145"/>
-            <wp:effectExtent l="0" t="0" r="5080" b="1905"/>
-            <wp:docPr id="34" name="Picture 34"/>
             <wp:cNvGraphicFramePr>
               <a:graphicFrameLocks xmlns:a="http://schemas.openxmlformats.org/drawingml/2006/main" noChangeAspect="1"/>
             </wp:cNvGraphicFramePr>
@@ -4299,6 +4200,214 @@
                   <pic:spPr>
                     <a:xfrm>
                       <a:off x="0" y="0"/>
+                      <a:ext cx="3534937" cy="1631510"/>
+                    </a:xfrm>
+                    <a:prstGeom prst="rect">
+                      <a:avLst/>
+                    </a:prstGeom>
+                  </pic:spPr>
+                </pic:pic>
+              </a:graphicData>
+            </a:graphic>
+          </wp:inline>
+        </w:drawing>
+      </w:r>
+    </w:p>
+    <w:p>
+      <w:pPr>
+        <w:pStyle w:val="NoSpacing"/>
+        <w:numPr>
+          <w:ilvl w:val="0"/>
+          <w:numId w:val="21"/>
+        </w:numPr>
+      </w:pPr>
+      <w:r>
+        <w:t>Import project into Eclipse</w:t>
+      </w:r>
+    </w:p>
+    <w:p>
+      <w:pPr>
+        <w:pStyle w:val="NoSpacing"/>
+        <w:numPr>
+          <w:ilvl w:val="0"/>
+          <w:numId w:val="21"/>
+        </w:numPr>
+      </w:pPr>
+      <w:r>
+        <w:t>Adding Data Configurations</w:t>
+      </w:r>
+    </w:p>
+    <w:p>
+      <w:pPr>
+        <w:pStyle w:val="NoSpacing"/>
+        <w:numPr>
+          <w:ilvl w:val="1"/>
+          <w:numId w:val="21"/>
+        </w:numPr>
+      </w:pPr>
+      <w:r>
+        <w:t>Add Database configuration into application.properties file.</w:t>
+      </w:r>
+    </w:p>
+    <w:p>
+      <w:pPr>
+        <w:pStyle w:val="NoSpacing"/>
+        <w:numPr>
+          <w:ilvl w:val="1"/>
+          <w:numId w:val="21"/>
+        </w:numPr>
+      </w:pPr>
+      <w:r>
+        <w:t>This file is present inside src/main/resources folder.</w:t>
+      </w:r>
+    </w:p>
+    <w:p>
+      <w:pPr>
+        <w:pStyle w:val="NoSpacing"/>
+        <w:ind w:left="720"/>
+      </w:pPr>
+      <w:r>
+        <w:rPr>
+          <w:noProof/>
+        </w:rPr>
+        <w:drawing>
+          <wp:inline distT="0" distB="0" distL="0" distR="0" wp14:anchorId="5A145C66" wp14:editId="33C3677E">
+            <wp:extent cx="3614738" cy="1348575"/>
+            <wp:effectExtent l="0" t="0" r="5080" b="4445"/>
+            <wp:docPr id="33" name="Picture 33"/>
+            <wp:cNvGraphicFramePr>
+              <a:graphicFrameLocks xmlns:a="http://schemas.openxmlformats.org/drawingml/2006/main" noChangeAspect="1"/>
+            </wp:cNvGraphicFramePr>
+            <a:graphic xmlns:a="http://schemas.openxmlformats.org/drawingml/2006/main">
+              <a:graphicData uri="http://schemas.openxmlformats.org/drawingml/2006/picture">
+                <pic:pic xmlns:pic="http://schemas.openxmlformats.org/drawingml/2006/picture">
+                  <pic:nvPicPr>
+                    <pic:cNvPr id="1" name=""/>
+                    <pic:cNvPicPr/>
+                  </pic:nvPicPr>
+                  <pic:blipFill>
+                    <a:blip r:embed="rId24"/>
+                    <a:stretch>
+                      <a:fillRect/>
+                    </a:stretch>
+                  </pic:blipFill>
+                  <pic:spPr>
+                    <a:xfrm>
+                      <a:off x="0" y="0"/>
+                      <a:ext cx="3622787" cy="1351578"/>
+                    </a:xfrm>
+                    <a:prstGeom prst="rect">
+                      <a:avLst/>
+                    </a:prstGeom>
+                  </pic:spPr>
+                </pic:pic>
+              </a:graphicData>
+            </a:graphic>
+          </wp:inline>
+        </w:drawing>
+      </w:r>
+    </w:p>
+    <w:p>
+      <w:pPr>
+        <w:pStyle w:val="NoSpacing"/>
+        <w:numPr>
+          <w:ilvl w:val="0"/>
+          <w:numId w:val="21"/>
+        </w:numPr>
+      </w:pPr>
+      <w:r>
+        <w:t>Create an Entity class</w:t>
+      </w:r>
+    </w:p>
+    <w:p>
+      <w:pPr>
+        <w:pStyle w:val="NoSpacing"/>
+        <w:numPr>
+          <w:ilvl w:val="1"/>
+          <w:numId w:val="21"/>
+        </w:numPr>
+      </w:pPr>
+      <w:r>
+        <w:t>Entity class are the java encapsulated classes. Which has private variable and getter setter.</w:t>
+      </w:r>
+    </w:p>
+    <w:p>
+      <w:pPr>
+        <w:pStyle w:val="NoSpacing"/>
+        <w:numPr>
+          <w:ilvl w:val="1"/>
+          <w:numId w:val="21"/>
+        </w:numPr>
+      </w:pPr>
+      <w:r>
+        <w:t xml:space="preserve">You can convert the java class into Entity class using one annotation which is </w:t>
+      </w:r>
+      <w:r>
+        <w:rPr>
+          <w:b/>
+          <w:bCs/>
+        </w:rPr>
+        <w:t xml:space="preserve">@Entity </w:t>
+      </w:r>
+      <w:r>
+        <w:t xml:space="preserve">which has to be use on class. </w:t>
+      </w:r>
+    </w:p>
+    <w:p>
+      <w:pPr>
+        <w:pStyle w:val="NoSpacing"/>
+        <w:numPr>
+          <w:ilvl w:val="1"/>
+          <w:numId w:val="21"/>
+        </w:numPr>
+      </w:pPr>
+      <w:r>
+        <w:t xml:space="preserve">As per ORM rule entity class must have a primary key which is created using </w:t>
+      </w:r>
+      <w:r>
+        <w:rPr>
+          <w:b/>
+          <w:bCs/>
+        </w:rPr>
+        <w:t>@Id</w:t>
+      </w:r>
+      <w:r>
+        <w:t xml:space="preserve"> annotation. This has to use on the variable which needs to mark as primary key.</w:t>
+      </w:r>
+    </w:p>
+    <w:p>
+      <w:pPr>
+        <w:pStyle w:val="NoSpacing"/>
+        <w:ind w:left="720" w:firstLine="360"/>
+      </w:pPr>
+      <w:r>
+        <w:rPr>
+          <w:noProof/>
+        </w:rPr>
+        <w:drawing>
+          <wp:inline distT="0" distB="0" distL="0" distR="0" wp14:anchorId="05A70904" wp14:editId="66FE26AA">
+            <wp:extent cx="1214438" cy="1789145"/>
+            <wp:effectExtent l="0" t="0" r="5080" b="1905"/>
+            <wp:docPr id="34" name="Picture 34"/>
+            <wp:cNvGraphicFramePr>
+              <a:graphicFrameLocks xmlns:a="http://schemas.openxmlformats.org/drawingml/2006/main" noChangeAspect="1"/>
+            </wp:cNvGraphicFramePr>
+            <a:graphic xmlns:a="http://schemas.openxmlformats.org/drawingml/2006/main">
+              <a:graphicData uri="http://schemas.openxmlformats.org/drawingml/2006/picture">
+                <pic:pic xmlns:pic="http://schemas.openxmlformats.org/drawingml/2006/picture">
+                  <pic:nvPicPr>
+                    <pic:cNvPr id="1" name=""/>
+                    <pic:cNvPicPr/>
+                  </pic:nvPicPr>
+                  <pic:blipFill>
+                    <a:blip r:embed="rId25"/>
+                    <a:stretch>
+                      <a:fillRect/>
+                    </a:stretch>
+                  </pic:blipFill>
+                  <pic:spPr>
+                    <a:xfrm>
+                      <a:off x="0" y="0"/>
                       <a:ext cx="1219965" cy="1797288"/>
                     </a:xfrm>
                     <a:prstGeom prst="rect">
@@ -4311,6 +4420,20 @@
           </wp:inline>
         </w:drawing>
       </w:r>
+      <w:r>
+        <w:br/>
+      </w:r>
+    </w:p>
+    <w:p>
+      <w:r>
+        <w:br w:type="page"/>
+      </w:r>
+    </w:p>
+    <w:p>
+      <w:pPr>
+        <w:pStyle w:val="NoSpacing"/>
+        <w:ind w:left="720" w:firstLine="360"/>
+      </w:pPr>
     </w:p>
     <w:p>
       <w:pPr>
@@ -4320,42 +4443,547 @@
           <w:numId w:val="21"/>
         </w:numPr>
         <w:rPr>
-          <w:color w:val="FF0000"/>
-        </w:rPr>
-      </w:pPr>
-      <w:r>
-        <w:rPr>
-          <w:color w:val="FF0000"/>
-        </w:rPr>
-        <w:t xml:space="preserve">Use Spring Boot JPA </w:t>
-      </w:r>
-      <w:proofErr w:type="spellStart"/>
-      <w:r>
-        <w:rPr>
-          <w:color w:val="FF0000"/>
-        </w:rPr>
-        <w:t>apis</w:t>
-      </w:r>
-      <w:proofErr w:type="spellEnd"/>
-      <w:r>
-        <w:rPr>
-          <w:color w:val="FF0000"/>
-        </w:rPr>
-        <w:t xml:space="preserve"> to perform DB Operation. Use a </w:t>
-      </w:r>
-      <w:proofErr w:type="spellStart"/>
-      <w:r>
-        <w:rPr>
-          <w:color w:val="FF0000"/>
-        </w:rPr>
-        <w:t>JpaRepository</w:t>
-      </w:r>
-      <w:proofErr w:type="spellEnd"/>
-      <w:r>
-        <w:rPr>
-          <w:color w:val="FF0000"/>
-        </w:rPr>
-        <w:t xml:space="preserve"> interface</w:t>
+          <w:color w:val="000000" w:themeColor="text1"/>
+        </w:rPr>
+      </w:pPr>
+      <w:r>
+        <w:rPr>
+          <w:color w:val="000000" w:themeColor="text1"/>
+        </w:rPr>
+        <w:t>Use Spring Boot JPA apis to perform DB Operation. Use a JpaRepository interface</w:t>
+      </w:r>
+    </w:p>
+    <w:p>
+      <w:pPr>
+        <w:pStyle w:val="NoSpacing"/>
+        <w:numPr>
+          <w:ilvl w:val="1"/>
+          <w:numId w:val="21"/>
+        </w:numPr>
+        <w:rPr>
+          <w:color w:val="000000" w:themeColor="text1"/>
+        </w:rPr>
+      </w:pPr>
+      <w:r>
+        <w:rPr>
+          <w:color w:val="000000" w:themeColor="text1"/>
+        </w:rPr>
+        <w:t>JPA repository is predefine Spring boot JPA api</w:t>
+      </w:r>
+    </w:p>
+    <w:p>
+      <w:pPr>
+        <w:pStyle w:val="NoSpacing"/>
+        <w:numPr>
+          <w:ilvl w:val="1"/>
+          <w:numId w:val="21"/>
+        </w:numPr>
+        <w:rPr>
+          <w:color w:val="000000" w:themeColor="text1"/>
+        </w:rPr>
+      </w:pPr>
+      <w:r>
+        <w:rPr>
+          <w:color w:val="000000" w:themeColor="text1"/>
+        </w:rPr>
+        <w:t>Using this you can perform the DML and DQL operation.</w:t>
+      </w:r>
+    </w:p>
+    <w:p>
+      <w:pPr>
+        <w:pStyle w:val="NoSpacing"/>
+        <w:numPr>
+          <w:ilvl w:val="1"/>
+          <w:numId w:val="21"/>
+        </w:numPr>
+        <w:rPr>
+          <w:color w:val="000000" w:themeColor="text1"/>
+        </w:rPr>
+      </w:pPr>
+      <w:r>
+        <w:rPr>
+          <w:color w:val="000000" w:themeColor="text1"/>
+        </w:rPr>
+        <w:t>JPA repository provides the function which works on the Primary Key.</w:t>
+      </w:r>
+    </w:p>
+    <w:p>
+      <w:pPr>
+        <w:pStyle w:val="NoSpacing"/>
+        <w:numPr>
+          <w:ilvl w:val="1"/>
+          <w:numId w:val="21"/>
+        </w:numPr>
+        <w:rPr>
+          <w:color w:val="000000" w:themeColor="text1"/>
+        </w:rPr>
+      </w:pPr>
+      <w:r>
+        <w:rPr>
+          <w:color w:val="000000" w:themeColor="text1"/>
+        </w:rPr>
+        <w:t>It is an Interface which has to extends on custom interface</w:t>
+      </w:r>
+      <w:r>
+        <w:rPr>
+          <w:color w:val="000000" w:themeColor="text1"/>
+        </w:rPr>
+        <w:t>.</w:t>
+      </w:r>
+    </w:p>
+    <w:p>
+      <w:pPr>
+        <w:pStyle w:val="NoSpacing"/>
+        <w:ind w:left="1440"/>
+        <w:rPr>
+          <w:color w:val="000000" w:themeColor="text1"/>
+        </w:rPr>
+      </w:pPr>
+      <w:r>
+        <w:rPr>
+          <w:color w:val="000000" w:themeColor="text1"/>
+        </w:rPr>
+        <w:drawing>
+          <wp:inline distT="0" distB="0" distL="0" distR="0" wp14:anchorId="15C84668" wp14:editId="5007B721">
+            <wp:extent cx="3657600" cy="790135"/>
+            <wp:effectExtent l="0" t="0" r="0" b="0"/>
+            <wp:docPr id="12" name="Picture 12"/>
+            <wp:cNvGraphicFramePr>
+              <a:graphicFrameLocks xmlns:a="http://schemas.openxmlformats.org/drawingml/2006/main" noChangeAspect="1"/>
+            </wp:cNvGraphicFramePr>
+            <a:graphic xmlns:a="http://schemas.openxmlformats.org/drawingml/2006/main">
+              <a:graphicData uri="http://schemas.openxmlformats.org/drawingml/2006/picture">
+                <pic:pic xmlns:pic="http://schemas.openxmlformats.org/drawingml/2006/picture">
+                  <pic:nvPicPr>
+                    <pic:cNvPr id="1" name=""/>
+                    <pic:cNvPicPr/>
+                  </pic:nvPicPr>
+                  <pic:blipFill>
+                    <a:blip r:embed="rId26"/>
+                    <a:stretch>
+                      <a:fillRect/>
+                    </a:stretch>
+                  </pic:blipFill>
+                  <pic:spPr>
+                    <a:xfrm>
+                      <a:off x="0" y="0"/>
+                      <a:ext cx="3666999" cy="792166"/>
+                    </a:xfrm>
+                    <a:prstGeom prst="rect">
+                      <a:avLst/>
+                    </a:prstGeom>
+                  </pic:spPr>
+                </pic:pic>
+              </a:graphicData>
+            </a:graphic>
+          </wp:inline>
+        </w:drawing>
+      </w:r>
+    </w:p>
+    <w:p>
+      <w:pPr>
+        <w:pStyle w:val="NoSpacing"/>
+        <w:rPr>
+          <w:color w:val="000000" w:themeColor="text1"/>
+        </w:rPr>
+      </w:pPr>
+    </w:p>
+    <w:p>
+      <w:pPr>
+        <w:pStyle w:val="NoSpacing"/>
+        <w:rPr>
+          <w:b/>
+          <w:bCs/>
+          <w:color w:val="000000" w:themeColor="text1"/>
+          <w:u w:val="single"/>
+        </w:rPr>
+      </w:pPr>
+      <w:r>
+        <w:rPr>
+          <w:b/>
+          <w:bCs/>
+          <w:color w:val="000000" w:themeColor="text1"/>
+          <w:u w:val="single"/>
+        </w:rPr>
+        <w:t>Query Execution in Spring Boot JPA</w:t>
+      </w:r>
+    </w:p>
+    <w:p>
+      <w:pPr>
+        <w:pStyle w:val="NoSpacing"/>
+        <w:numPr>
+          <w:ilvl w:val="0"/>
+          <w:numId w:val="23"/>
+        </w:numPr>
+        <w:rPr>
+          <w:color w:val="000000" w:themeColor="text1"/>
+        </w:rPr>
+      </w:pPr>
+      <w:r>
+        <w:rPr>
+          <w:color w:val="000000" w:themeColor="text1"/>
+        </w:rPr>
+        <w:t>Using this you can execute the queried by your own.</w:t>
+      </w:r>
+    </w:p>
+    <w:p>
+      <w:pPr>
+        <w:pStyle w:val="NoSpacing"/>
+        <w:numPr>
+          <w:ilvl w:val="0"/>
+          <w:numId w:val="23"/>
+        </w:numPr>
+        <w:rPr>
+          <w:color w:val="000000" w:themeColor="text1"/>
+        </w:rPr>
+      </w:pPr>
+      <w:r>
+        <w:rPr>
+          <w:color w:val="000000" w:themeColor="text1"/>
+        </w:rPr>
+        <w:t xml:space="preserve">The query execution can be achieved using </w:t>
+      </w:r>
+      <w:r>
+        <w:rPr>
+          <w:b/>
+          <w:bCs/>
+          <w:color w:val="000000" w:themeColor="text1"/>
+        </w:rPr>
+        <w:t>@Query annotation</w:t>
+      </w:r>
+      <w:r>
+        <w:rPr>
+          <w:color w:val="000000" w:themeColor="text1"/>
+        </w:rPr>
+        <w:t>.</w:t>
+      </w:r>
+    </w:p>
+    <w:p>
+      <w:pPr>
+        <w:pStyle w:val="NoSpacing"/>
+        <w:numPr>
+          <w:ilvl w:val="0"/>
+          <w:numId w:val="23"/>
+        </w:numPr>
+        <w:rPr>
+          <w:color w:val="000000" w:themeColor="text1"/>
+        </w:rPr>
+      </w:pPr>
+      <w:r>
+        <w:rPr>
+          <w:color w:val="000000" w:themeColor="text1"/>
+        </w:rPr>
+        <w:t>You can</w:t>
+      </w:r>
+      <w:r>
+        <w:rPr>
+          <w:color w:val="000000" w:themeColor="text1"/>
+        </w:rPr>
+        <w:t xml:space="preserve"> also execute the DML type query for that you have to use </w:t>
+      </w:r>
+      <w:r>
+        <w:rPr>
+          <w:b/>
+          <w:bCs/>
+          <w:color w:val="000000" w:themeColor="text1"/>
+        </w:rPr>
+        <w:t>@Modifying</w:t>
+      </w:r>
+      <w:r>
+        <w:rPr>
+          <w:b/>
+          <w:bCs/>
+          <w:color w:val="000000" w:themeColor="text1"/>
+        </w:rPr>
+        <w:t xml:space="preserve"> and @Transactional</w:t>
+      </w:r>
+      <w:r>
+        <w:rPr>
+          <w:b/>
+          <w:bCs/>
+          <w:color w:val="000000" w:themeColor="text1"/>
+        </w:rPr>
+        <w:t xml:space="preserve"> annotation</w:t>
+      </w:r>
+      <w:r>
+        <w:rPr>
+          <w:color w:val="000000" w:themeColor="text1"/>
+        </w:rPr>
+        <w:t xml:space="preserve"> also along with @Query</w:t>
+      </w:r>
+      <w:r>
+        <w:rPr>
+          <w:color w:val="000000" w:themeColor="text1"/>
+        </w:rPr>
+        <w:t xml:space="preserve">   </w:t>
+      </w:r>
+    </w:p>
+    <w:p>
+      <w:pPr>
+        <w:pStyle w:val="NoSpacing"/>
+        <w:numPr>
+          <w:ilvl w:val="0"/>
+          <w:numId w:val="23"/>
+        </w:numPr>
+        <w:rPr>
+          <w:color w:val="000000" w:themeColor="text1"/>
+        </w:rPr>
+      </w:pPr>
+      <w:r>
+        <w:rPr>
+          <w:color w:val="000000" w:themeColor="text1"/>
+        </w:rPr>
+        <w:t>The queries has to write inside the Repository.</w:t>
+      </w:r>
+    </w:p>
+    <w:p>
+      <w:pPr>
+        <w:pStyle w:val="NoSpacing"/>
+        <w:numPr>
+          <w:ilvl w:val="0"/>
+          <w:numId w:val="23"/>
+        </w:numPr>
+        <w:rPr>
+          <w:color w:val="000000" w:themeColor="text1"/>
+        </w:rPr>
+      </w:pPr>
+      <w:r>
+        <w:rPr>
+          <w:color w:val="000000" w:themeColor="text1"/>
+        </w:rPr>
+        <w:t>In this you can write a query by 2 ways</w:t>
+      </w:r>
+    </w:p>
+    <w:p>
+      <w:pPr>
+        <w:pStyle w:val="NoSpacing"/>
+        <w:numPr>
+          <w:ilvl w:val="1"/>
+          <w:numId w:val="23"/>
+        </w:numPr>
+        <w:rPr>
+          <w:color w:val="000000" w:themeColor="text1"/>
+        </w:rPr>
+      </w:pPr>
+      <w:r>
+        <w:rPr>
+          <w:color w:val="000000" w:themeColor="text1"/>
+        </w:rPr>
+        <w:t>SQL</w:t>
+      </w:r>
+    </w:p>
+    <w:p>
+      <w:pPr>
+        <w:pStyle w:val="NoSpacing"/>
+        <w:numPr>
+          <w:ilvl w:val="2"/>
+          <w:numId w:val="23"/>
+        </w:numPr>
+        <w:rPr>
+          <w:color w:val="000000" w:themeColor="text1"/>
+        </w:rPr>
+      </w:pPr>
+      <w:r>
+        <w:rPr>
+          <w:color w:val="000000" w:themeColor="text1"/>
+        </w:rPr>
+        <w:t>SQL is a structure query language, which is used to execute the query in the traditional way.</w:t>
+      </w:r>
+    </w:p>
+    <w:p>
+      <w:pPr>
+        <w:pStyle w:val="NoSpacing"/>
+        <w:numPr>
+          <w:ilvl w:val="2"/>
+          <w:numId w:val="23"/>
+        </w:numPr>
+        <w:rPr>
+          <w:color w:val="000000" w:themeColor="text1"/>
+        </w:rPr>
+      </w:pPr>
+      <w:r>
+        <w:rPr>
+          <w:color w:val="000000" w:themeColor="text1"/>
+        </w:rPr>
+        <w:t>In SQL you use a table name and column name.</w:t>
+      </w:r>
+    </w:p>
+    <w:p>
+      <w:pPr>
+        <w:pStyle w:val="NoSpacing"/>
+        <w:numPr>
+          <w:ilvl w:val="2"/>
+          <w:numId w:val="23"/>
+        </w:numPr>
+        <w:rPr>
+          <w:color w:val="000000" w:themeColor="text1"/>
+        </w:rPr>
+      </w:pPr>
+      <w:r>
+        <w:rPr>
+          <w:color w:val="000000" w:themeColor="text1"/>
+        </w:rPr>
+        <w:t>These queries</w:t>
+      </w:r>
+      <w:r>
+        <w:rPr>
+          <w:color w:val="000000" w:themeColor="text1"/>
+        </w:rPr>
+        <w:t xml:space="preserve"> are database dependent. If any changes happens inside table or column then it will affect the queries directly.</w:t>
+      </w:r>
+    </w:p>
+    <w:p>
+      <w:pPr>
+        <w:pStyle w:val="NoSpacing"/>
+        <w:numPr>
+          <w:ilvl w:val="2"/>
+          <w:numId w:val="23"/>
+        </w:numPr>
+        <w:rPr>
+          <w:color w:val="000000" w:themeColor="text1"/>
+        </w:rPr>
+      </w:pPr>
+      <w:r>
+        <w:rPr>
+          <w:color w:val="000000" w:themeColor="text1"/>
+        </w:rPr>
+        <w:t>SQL is also known as native query.</w:t>
+      </w:r>
+    </w:p>
+    <w:p>
+      <w:pPr>
+        <w:pStyle w:val="NoSpacing"/>
+        <w:numPr>
+          <w:ilvl w:val="1"/>
+          <w:numId w:val="23"/>
+        </w:numPr>
+        <w:rPr>
+          <w:color w:val="000000" w:themeColor="text1"/>
+        </w:rPr>
+      </w:pPr>
+      <w:r>
+        <w:rPr>
+          <w:color w:val="000000" w:themeColor="text1"/>
+        </w:rPr>
+        <w:t>HQL</w:t>
+      </w:r>
+      <w:r>
+        <w:rPr>
+          <w:color w:val="000000" w:themeColor="text1"/>
+        </w:rPr>
+        <w:t xml:space="preserve"> </w:t>
+      </w:r>
+    </w:p>
+    <w:p>
+      <w:pPr>
+        <w:pStyle w:val="NoSpacing"/>
+        <w:numPr>
+          <w:ilvl w:val="2"/>
+          <w:numId w:val="23"/>
+        </w:numPr>
+        <w:rPr>
+          <w:color w:val="000000" w:themeColor="text1"/>
+        </w:rPr>
+      </w:pPr>
+      <w:r>
+        <w:rPr>
+          <w:color w:val="000000" w:themeColor="text1"/>
+        </w:rPr>
+        <w:t>HQL is a Hibernate Query Language.</w:t>
+      </w:r>
+    </w:p>
+    <w:p>
+      <w:pPr>
+        <w:pStyle w:val="NoSpacing"/>
+        <w:numPr>
+          <w:ilvl w:val="2"/>
+          <w:numId w:val="23"/>
+        </w:numPr>
+        <w:rPr>
+          <w:color w:val="000000" w:themeColor="text1"/>
+        </w:rPr>
+      </w:pPr>
+      <w:r>
+        <w:rPr>
+          <w:color w:val="000000" w:themeColor="text1"/>
+        </w:rPr>
+        <w:t>It is exactly same as SQL the only different is instead of using Table and Column name you can use Class name and variable.</w:t>
+      </w:r>
+    </w:p>
+    <w:p>
+      <w:pPr>
+        <w:pStyle w:val="NoSpacing"/>
+        <w:numPr>
+          <w:ilvl w:val="2"/>
+          <w:numId w:val="23"/>
+        </w:numPr>
+        <w:rPr>
+          <w:color w:val="000000" w:themeColor="text1"/>
+        </w:rPr>
+      </w:pPr>
+      <w:r>
+        <w:rPr>
+          <w:color w:val="000000" w:themeColor="text1"/>
+        </w:rPr>
+        <w:t>These queries are database independent. The database changes will not affect on the query.</w:t>
+      </w:r>
+    </w:p>
+    <w:p>
+      <w:pPr>
+        <w:pStyle w:val="NoSpacing"/>
+        <w:ind w:left="2160"/>
+        <w:rPr>
+          <w:color w:val="000000" w:themeColor="text1"/>
+        </w:rPr>
+      </w:pPr>
+    </w:p>
+    <w:p>
+      <w:pPr>
+        <w:pStyle w:val="NoSpacing"/>
+        <w:ind w:left="720"/>
+        <w:rPr>
+          <w:color w:val="000000" w:themeColor="text1"/>
+        </w:rPr>
+      </w:pPr>
+      <w:r>
+        <w:rPr>
+          <w:color w:val="000000" w:themeColor="text1"/>
+        </w:rPr>
+        <w:drawing>
+          <wp:inline distT="0" distB="0" distL="0" distR="0" wp14:anchorId="54E61758" wp14:editId="40A4432B">
+            <wp:extent cx="5943600" cy="2158365"/>
+            <wp:effectExtent l="0" t="0" r="0" b="0"/>
+            <wp:docPr id="13" name="Picture 13"/>
+            <wp:cNvGraphicFramePr>
+              <a:graphicFrameLocks xmlns:a="http://schemas.openxmlformats.org/drawingml/2006/main" noChangeAspect="1"/>
+            </wp:cNvGraphicFramePr>
+            <a:graphic xmlns:a="http://schemas.openxmlformats.org/drawingml/2006/main">
+              <a:graphicData uri="http://schemas.openxmlformats.org/drawingml/2006/picture">
+                <pic:pic xmlns:pic="http://schemas.openxmlformats.org/drawingml/2006/picture">
+                  <pic:nvPicPr>
+                    <pic:cNvPr id="1" name=""/>
+                    <pic:cNvPicPr/>
+                  </pic:nvPicPr>
+                  <pic:blipFill>
+                    <a:blip r:embed="rId27"/>
+                    <a:stretch>
+                      <a:fillRect/>
+                    </a:stretch>
+                  </pic:blipFill>
+                  <pic:spPr>
+                    <a:xfrm>
+                      <a:off x="0" y="0"/>
+                      <a:ext cx="5943600" cy="2158365"/>
+                    </a:xfrm>
+                    <a:prstGeom prst="rect">
+                      <a:avLst/>
+                    </a:prstGeom>
+                  </pic:spPr>
+                </pic:pic>
+              </a:graphicData>
+            </a:graphic>
+          </wp:inline>
+        </w:drawing>
       </w:r>
     </w:p>
     <w:sectPr>
@@ -5621,6 +6249,97 @@
     </w:lvl>
   </w:abstractNum>
   <w:abstractNum w:abstractNumId="14" w15:restartNumberingAfterBreak="0">
+    <w:nsid w:val="51FF7C7D"/>
+    <w:multiLevelType w:val="hybridMultilevel"/>
+    <w:tmpl w:val="654802A6"/>
+    <w:lvl w:ilvl="0" w:tplc="0409000F">
+      <w:start w:val="1"/>
+      <w:numFmt w:val="decimal"/>
+      <w:lvlText w:val="%1."/>
+      <w:lvlJc w:val="left"/>
+      <w:pPr>
+        <w:ind w:left="720" w:hanging="360"/>
+      </w:pPr>
+      <w:rPr>
+        <w:rFonts w:hint="default"/>
+        <w:b w:val="0"/>
+        <w:u w:val="none"/>
+      </w:rPr>
+    </w:lvl>
+    <w:lvl w:ilvl="1" w:tplc="04090019">
+      <w:start w:val="1"/>
+      <w:numFmt w:val="lowerLetter"/>
+      <w:lvlText w:val="%2."/>
+      <w:lvlJc w:val="left"/>
+      <w:pPr>
+        <w:ind w:left="1440" w:hanging="360"/>
+      </w:pPr>
+    </w:lvl>
+    <w:lvl w:ilvl="2" w:tplc="0409001B" w:tentative="1">
+      <w:start w:val="1"/>
+      <w:numFmt w:val="lowerRoman"/>
+      <w:lvlText w:val="%3."/>
+      <w:lvlJc w:val="right"/>
+      <w:pPr>
+        <w:ind w:left="2160" w:hanging="180"/>
+      </w:pPr>
+    </w:lvl>
+    <w:lvl w:ilvl="3" w:tplc="0409000F" w:tentative="1">
+      <w:start w:val="1"/>
+      <w:numFmt w:val="decimal"/>
+      <w:lvlText w:val="%4."/>
+      <w:lvlJc w:val="left"/>
+      <w:pPr>
+        <w:ind w:left="2880" w:hanging="360"/>
+      </w:pPr>
+    </w:lvl>
+    <w:lvl w:ilvl="4" w:tplc="04090019" w:tentative="1">
+      <w:start w:val="1"/>
+      <w:numFmt w:val="lowerLetter"/>
+      <w:lvlText w:val="%5."/>
+      <w:lvlJc w:val="left"/>
+      <w:pPr>
+        <w:ind w:left="3600" w:hanging="360"/>
+      </w:pPr>
+    </w:lvl>
+    <w:lvl w:ilvl="5" w:tplc="0409001B" w:tentative="1">
+      <w:start w:val="1"/>
+      <w:numFmt w:val="lowerRoman"/>
+      <w:lvlText w:val="%6."/>
+      <w:lvlJc w:val="right"/>
+      <w:pPr>
+        <w:ind w:left="4320" w:hanging="180"/>
+      </w:pPr>
+    </w:lvl>
+    <w:lvl w:ilvl="6" w:tplc="0409000F" w:tentative="1">
+      <w:start w:val="1"/>
+      <w:numFmt w:val="decimal"/>
+      <w:lvlText w:val="%7."/>
+      <w:lvlJc w:val="left"/>
+      <w:pPr>
+        <w:ind w:left="5040" w:hanging="360"/>
+      </w:pPr>
+    </w:lvl>
+    <w:lvl w:ilvl="7" w:tplc="04090019" w:tentative="1">
+      <w:start w:val="1"/>
+      <w:numFmt w:val="lowerLetter"/>
+      <w:lvlText w:val="%8."/>
+      <w:lvlJc w:val="left"/>
+      <w:pPr>
+        <w:ind w:left="5760" w:hanging="360"/>
+      </w:pPr>
+    </w:lvl>
+    <w:lvl w:ilvl="8" w:tplc="0409001B" w:tentative="1">
+      <w:start w:val="1"/>
+      <w:numFmt w:val="lowerRoman"/>
+      <w:lvlText w:val="%9."/>
+      <w:lvlJc w:val="right"/>
+      <w:pPr>
+        <w:ind w:left="6480" w:hanging="180"/>
+      </w:pPr>
+    </w:lvl>
+  </w:abstractNum>
+  <w:abstractNum w:abstractNumId="15" w15:restartNumberingAfterBreak="0">
     <w:nsid w:val="5244421B"/>
     <w:multiLevelType w:val="hybridMultilevel"/>
     <w:tmpl w:val="87682D2C"/>
@@ -5709,7 +6428,7 @@
       </w:pPr>
     </w:lvl>
   </w:abstractNum>
-  <w:abstractNum w:abstractNumId="15" w15:restartNumberingAfterBreak="0">
+  <w:abstractNum w:abstractNumId="16" w15:restartNumberingAfterBreak="0">
     <w:nsid w:val="567D42F2"/>
     <w:multiLevelType w:val="hybridMultilevel"/>
     <w:tmpl w:val="6A2A2518"/>
@@ -5798,7 +6517,7 @@
       </w:pPr>
     </w:lvl>
   </w:abstractNum>
-  <w:abstractNum w:abstractNumId="16" w15:restartNumberingAfterBreak="0">
+  <w:abstractNum w:abstractNumId="17" w15:restartNumberingAfterBreak="0">
     <w:nsid w:val="569D0C4C"/>
     <w:multiLevelType w:val="hybridMultilevel"/>
     <w:tmpl w:val="931E5526"/>
@@ -5887,7 +6606,7 @@
       </w:pPr>
     </w:lvl>
   </w:abstractNum>
-  <w:abstractNum w:abstractNumId="17" w15:restartNumberingAfterBreak="0">
+  <w:abstractNum w:abstractNumId="18" w15:restartNumberingAfterBreak="0">
     <w:nsid w:val="65025B75"/>
     <w:multiLevelType w:val="hybridMultilevel"/>
     <w:tmpl w:val="93C46D14"/>
@@ -5976,7 +6695,7 @@
       </w:pPr>
     </w:lvl>
   </w:abstractNum>
-  <w:abstractNum w:abstractNumId="18" w15:restartNumberingAfterBreak="0">
+  <w:abstractNum w:abstractNumId="19" w15:restartNumberingAfterBreak="0">
     <w:nsid w:val="6D0F1D84"/>
     <w:multiLevelType w:val="hybridMultilevel"/>
     <w:tmpl w:val="ADDC7F10"/>
@@ -6065,7 +6784,7 @@
       </w:pPr>
     </w:lvl>
   </w:abstractNum>
-  <w:abstractNum w:abstractNumId="19" w15:restartNumberingAfterBreak="0">
+  <w:abstractNum w:abstractNumId="20" w15:restartNumberingAfterBreak="0">
     <w:nsid w:val="6E7A208B"/>
     <w:multiLevelType w:val="hybridMultilevel"/>
     <w:tmpl w:val="6F20BD64"/>
@@ -6154,7 +6873,96 @@
       </w:pPr>
     </w:lvl>
   </w:abstractNum>
-  <w:abstractNum w:abstractNumId="20" w15:restartNumberingAfterBreak="0">
+  <w:abstractNum w:abstractNumId="21" w15:restartNumberingAfterBreak="0">
+    <w:nsid w:val="71D82E2A"/>
+    <w:multiLevelType w:val="hybridMultilevel"/>
+    <w:tmpl w:val="FDD6B62E"/>
+    <w:lvl w:ilvl="0" w:tplc="0409000F">
+      <w:start w:val="1"/>
+      <w:numFmt w:val="decimal"/>
+      <w:lvlText w:val="%1."/>
+      <w:lvlJc w:val="left"/>
+      <w:pPr>
+        <w:ind w:left="720" w:hanging="360"/>
+      </w:pPr>
+      <w:rPr>
+        <w:rFonts w:hint="default"/>
+      </w:rPr>
+    </w:lvl>
+    <w:lvl w:ilvl="1" w:tplc="04090019">
+      <w:start w:val="1"/>
+      <w:numFmt w:val="lowerLetter"/>
+      <w:lvlText w:val="%2."/>
+      <w:lvlJc w:val="left"/>
+      <w:pPr>
+        <w:ind w:left="1440" w:hanging="360"/>
+      </w:pPr>
+    </w:lvl>
+    <w:lvl w:ilvl="2" w:tplc="0409001B">
+      <w:start w:val="1"/>
+      <w:numFmt w:val="lowerRoman"/>
+      <w:lvlText w:val="%3."/>
+      <w:lvlJc w:val="right"/>
+      <w:pPr>
+        <w:ind w:left="2160" w:hanging="180"/>
+      </w:pPr>
+    </w:lvl>
+    <w:lvl w:ilvl="3" w:tplc="0409000F" w:tentative="1">
+      <w:start w:val="1"/>
+      <w:numFmt w:val="decimal"/>
+      <w:lvlText w:val="%4."/>
+      <w:lvlJc w:val="left"/>
+      <w:pPr>
+        <w:ind w:left="2880" w:hanging="360"/>
+      </w:pPr>
+    </w:lvl>
+    <w:lvl w:ilvl="4" w:tplc="04090019" w:tentative="1">
+      <w:start w:val="1"/>
+      <w:numFmt w:val="lowerLetter"/>
+      <w:lvlText w:val="%5."/>
+      <w:lvlJc w:val="left"/>
+      <w:pPr>
+        <w:ind w:left="3600" w:hanging="360"/>
+      </w:pPr>
+    </w:lvl>
+    <w:lvl w:ilvl="5" w:tplc="0409001B" w:tentative="1">
+      <w:start w:val="1"/>
+      <w:numFmt w:val="lowerRoman"/>
+      <w:lvlText w:val="%6."/>
+      <w:lvlJc w:val="right"/>
+      <w:pPr>
+        <w:ind w:left="4320" w:hanging="180"/>
+      </w:pPr>
+    </w:lvl>
+    <w:lvl w:ilvl="6" w:tplc="0409000F" w:tentative="1">
+      <w:start w:val="1"/>
+      <w:numFmt w:val="decimal"/>
+      <w:lvlText w:val="%7."/>
+      <w:lvlJc w:val="left"/>
+      <w:pPr>
+        <w:ind w:left="5040" w:hanging="360"/>
+      </w:pPr>
+    </w:lvl>
+    <w:lvl w:ilvl="7" w:tplc="04090019" w:tentative="1">
+      <w:start w:val="1"/>
+      <w:numFmt w:val="lowerLetter"/>
+      <w:lvlText w:val="%8."/>
+      <w:lvlJc w:val="left"/>
+      <w:pPr>
+        <w:ind w:left="5760" w:hanging="360"/>
+      </w:pPr>
+    </w:lvl>
+    <w:lvl w:ilvl="8" w:tplc="0409001B" w:tentative="1">
+      <w:start w:val="1"/>
+      <w:numFmt w:val="lowerRoman"/>
+      <w:lvlText w:val="%9."/>
+      <w:lvlJc w:val="right"/>
+      <w:pPr>
+        <w:ind w:left="6480" w:hanging="180"/>
+      </w:pPr>
+    </w:lvl>
+  </w:abstractNum>
+  <w:abstractNum w:abstractNumId="22" w15:restartNumberingAfterBreak="0">
     <w:nsid w:val="74C15AAB"/>
     <w:multiLevelType w:val="hybridMultilevel"/>
     <w:tmpl w:val="406491CE"/>
@@ -6250,7 +7058,7 @@
     <w:abstractNumId w:val="0"/>
   </w:num>
   <w:num w:numId="3" w16cid:durableId="959267218">
-    <w:abstractNumId w:val="15"/>
+    <w:abstractNumId w:val="16"/>
   </w:num>
   <w:num w:numId="4" w16cid:durableId="1987465700">
     <w:abstractNumId w:val="1"/>
@@ -6262,7 +7070,7 @@
     <w:abstractNumId w:val="2"/>
   </w:num>
   <w:num w:numId="7" w16cid:durableId="1678579674">
-    <w:abstractNumId w:val="16"/>
+    <w:abstractNumId w:val="17"/>
   </w:num>
   <w:num w:numId="8" w16cid:durableId="206142373">
     <w:abstractNumId w:val="10"/>
@@ -6274,16 +7082,16 @@
     <w:abstractNumId w:val="6"/>
   </w:num>
   <w:num w:numId="11" w16cid:durableId="1840656385">
-    <w:abstractNumId w:val="17"/>
+    <w:abstractNumId w:val="18"/>
   </w:num>
   <w:num w:numId="12" w16cid:durableId="933131056">
-    <w:abstractNumId w:val="18"/>
+    <w:abstractNumId w:val="19"/>
   </w:num>
   <w:num w:numId="13" w16cid:durableId="662439517">
-    <w:abstractNumId w:val="14"/>
+    <w:abstractNumId w:val="15"/>
   </w:num>
   <w:num w:numId="14" w16cid:durableId="1299846475">
-    <w:abstractNumId w:val="20"/>
+    <w:abstractNumId w:val="22"/>
   </w:num>
   <w:num w:numId="15" w16cid:durableId="415826038">
     <w:abstractNumId w:val="9"/>
@@ -6304,7 +7112,13 @@
     <w:abstractNumId w:val="13"/>
   </w:num>
   <w:num w:numId="21" w16cid:durableId="1799375661">
-    <w:abstractNumId w:val="19"/>
+    <w:abstractNumId w:val="20"/>
+  </w:num>
+  <w:num w:numId="22" w16cid:durableId="2017419414">
+    <w:abstractNumId w:val="14"/>
+  </w:num>
+  <w:num w:numId="23" w16cid:durableId="729767851">
+    <w:abstractNumId w:val="21"/>
   </w:num>
 </w:numbering>
 </file>
@@ -6778,6 +7592,16 @@
       <w:contextualSpacing/>
     </w:pPr>
   </w:style>
+  <w:style w:type="character" w:customStyle="1" w:styleId="hljs-tag">
+    <w:name w:val="hljs-tag"/>
+    <w:basedOn w:val="DefaultParagraphFont"/>
+    <w:rsid w:val="00335969"/>
+  </w:style>
+  <w:style w:type="character" w:customStyle="1" w:styleId="hljs-name">
+    <w:name w:val="hljs-name"/>
+    <w:basedOn w:val="DefaultParagraphFont"/>
+    <w:rsid w:val="00335969"/>
+  </w:style>
 </w:styles>
 </file>
 

</xml_diff>

<commit_message>
Spring JPA Relational Mapping
Spring JPA Relational Mapping
</commit_message>
<xml_diff>
--- a/docs/SpringBoot.docx
+++ b/docs/SpringBoot.docx
@@ -52,7 +52,15 @@
         </w:numPr>
       </w:pPr>
       <w:r>
-        <w:t>Using Spring Boot you can develop a product ready applications.</w:t>
+        <w:t xml:space="preserve">Using Spring </w:t>
+      </w:r>
+      <w:proofErr w:type="gramStart"/>
+      <w:r>
+        <w:t>Boot</w:t>
+      </w:r>
+      <w:proofErr w:type="gramEnd"/>
+      <w:r>
+        <w:t xml:space="preserve"> you can develop a product ready applications.</w:t>
       </w:r>
     </w:p>
     <w:p>
@@ -211,8 +219,13 @@
         </w:numPr>
       </w:pPr>
       <w:r>
-        <w:t>Spring MVC etc..</w:t>
-      </w:r>
+        <w:t xml:space="preserve">Spring MVC </w:t>
+      </w:r>
+      <w:proofErr w:type="gramStart"/>
+      <w:r>
+        <w:t>etc..</w:t>
+      </w:r>
+      <w:proofErr w:type="gramEnd"/>
     </w:p>
     <w:p>
       <w:pPr>
@@ -371,7 +384,15 @@
         </w:numPr>
       </w:pPr>
       <w:r>
-        <w:t>This is an web application provided by spring to create a spring boot project.</w:t>
+        <w:t xml:space="preserve">This is </w:t>
+      </w:r>
+      <w:proofErr w:type="gramStart"/>
+      <w:r>
+        <w:t>an</w:t>
+      </w:r>
+      <w:proofErr w:type="gramEnd"/>
+      <w:r>
+        <w:t xml:space="preserve"> web application provided by spring to create a spring boot project.</w:t>
       </w:r>
     </w:p>
     <w:p>
@@ -813,7 +834,15 @@
         </w:numPr>
       </w:pPr>
       <w:r>
-        <w:t>This annotation denote the application is a spring boot application.</w:t>
+        <w:t xml:space="preserve">This annotation </w:t>
+      </w:r>
+      <w:proofErr w:type="gramStart"/>
+      <w:r>
+        <w:t>denote</w:t>
+      </w:r>
+      <w:proofErr w:type="gramEnd"/>
+      <w:r>
+        <w:t xml:space="preserve"> the application is a spring boot application.</w:t>
       </w:r>
     </w:p>
     <w:p>
@@ -960,7 +989,23 @@
         </w:rPr>
       </w:pPr>
       <w:r>
-        <w:t xml:space="preserve">This method return the Object of Spring Container which is ApplicationConext. </w:t>
+        <w:t xml:space="preserve">This method </w:t>
+      </w:r>
+      <w:proofErr w:type="gramStart"/>
+      <w:r>
+        <w:t>return</w:t>
+      </w:r>
+      <w:proofErr w:type="gramEnd"/>
+      <w:r>
+        <w:t xml:space="preserve"> the Object of Spring Container which is </w:t>
+      </w:r>
+      <w:proofErr w:type="spellStart"/>
+      <w:r>
+        <w:t>ApplicationConext</w:t>
+      </w:r>
+      <w:proofErr w:type="spellEnd"/>
+      <w:r>
+        <w:t xml:space="preserve">. </w:t>
       </w:r>
     </w:p>
     <w:p>
@@ -1006,7 +1051,15 @@
         <w:t>n</w:t>
       </w:r>
       <w:r>
-        <w:t xml:space="preserve"> invers of Control</w:t>
+        <w:t xml:space="preserve"> </w:t>
+      </w:r>
+      <w:proofErr w:type="spellStart"/>
+      <w:r>
+        <w:t>invers</w:t>
+      </w:r>
+      <w:proofErr w:type="spellEnd"/>
+      <w:r>
+        <w:t xml:space="preserve"> of Control</w:t>
       </w:r>
     </w:p>
     <w:p>
@@ -1030,7 +1083,15 @@
         </w:numPr>
       </w:pPr>
       <w:r>
-        <w:t>Spring container which is use to create and maintain the object of spring bean classes</w:t>
+        <w:t xml:space="preserve">Spring container which is </w:t>
+      </w:r>
+      <w:proofErr w:type="spellStart"/>
+      <w:r>
+        <w:t>use</w:t>
+      </w:r>
+      <w:proofErr w:type="spellEnd"/>
+      <w:r>
+        <w:t xml:space="preserve"> to create and maintain the object of spring bean classes</w:t>
       </w:r>
     </w:p>
     <w:p>
@@ -1054,7 +1115,15 @@
         </w:numPr>
       </w:pPr>
       <w:r>
-        <w:t>The Dependency Injection process can be automated using the Autowire process</w:t>
+        <w:t xml:space="preserve">The Dependency Injection process can be automated using the </w:t>
+      </w:r>
+      <w:proofErr w:type="spellStart"/>
+      <w:r>
+        <w:t>Autowire</w:t>
+      </w:r>
+      <w:proofErr w:type="spellEnd"/>
+      <w:r>
+        <w:t xml:space="preserve"> process</w:t>
       </w:r>
     </w:p>
     <w:p>
@@ -1283,8 +1352,29 @@
           <w:numId w:val="6"/>
         </w:numPr>
       </w:pPr>
-      <w:r>
-        <w:t>ApplicationContext is a container which can be use to get a spring bean objects.</w:t>
+      <w:proofErr w:type="spellStart"/>
+      <w:r>
+        <w:t>ApplicationContext</w:t>
+      </w:r>
+      <w:proofErr w:type="spellEnd"/>
+      <w:r>
+        <w:t xml:space="preserve"> is a container which can be </w:t>
+      </w:r>
+      <w:proofErr w:type="spellStart"/>
+      <w:r>
+        <w:t>use</w:t>
+      </w:r>
+      <w:proofErr w:type="spellEnd"/>
+      <w:r>
+        <w:t xml:space="preserve"> to get a spring bean </w:t>
+      </w:r>
+      <w:proofErr w:type="gramStart"/>
+      <w:r>
+        <w:t>objects</w:t>
+      </w:r>
+      <w:proofErr w:type="gramEnd"/>
+      <w:r>
+        <w:t>.</w:t>
       </w:r>
     </w:p>
     <w:p>
@@ -1324,8 +1414,18 @@
           <w:bCs/>
           <w:u w:val="single"/>
         </w:rPr>
-        <w:t xml:space="preserve"> and Autowire</w:t>
-      </w:r>
+        <w:t xml:space="preserve"> and </w:t>
+      </w:r>
+      <w:proofErr w:type="spellStart"/>
+      <w:r>
+        <w:rPr>
+          <w:b/>
+          <w:bCs/>
+          <w:u w:val="single"/>
+        </w:rPr>
+        <w:t>Autowire</w:t>
+      </w:r>
+      <w:proofErr w:type="spellEnd"/>
     </w:p>
     <w:p>
       <w:pPr>
@@ -1354,7 +1454,23 @@
         </w:numPr>
       </w:pPr>
       <w:r>
-        <w:t>To automate the DI process you can use autowire concept.</w:t>
+        <w:t xml:space="preserve">To automate the DI </w:t>
+      </w:r>
+      <w:proofErr w:type="gramStart"/>
+      <w:r>
+        <w:t>process</w:t>
+      </w:r>
+      <w:proofErr w:type="gramEnd"/>
+      <w:r>
+        <w:t xml:space="preserve"> you can use </w:t>
+      </w:r>
+      <w:proofErr w:type="spellStart"/>
+      <w:r>
+        <w:t>autowire</w:t>
+      </w:r>
+      <w:proofErr w:type="spellEnd"/>
+      <w:r>
+        <w:t xml:space="preserve"> concept.</w:t>
       </w:r>
     </w:p>
     <w:p>
@@ -1378,7 +1494,15 @@
         </w:numPr>
       </w:pPr>
       <w:r>
-        <w:t>You can use the autowire annotation only for the spring bean class.</w:t>
+        <w:t xml:space="preserve">You can use the </w:t>
+      </w:r>
+      <w:proofErr w:type="spellStart"/>
+      <w:r>
+        <w:t>autowire</w:t>
+      </w:r>
+      <w:proofErr w:type="spellEnd"/>
+      <w:r>
+        <w:t xml:space="preserve"> annotation only for the spring bean class.</w:t>
       </w:r>
     </w:p>
     <w:p>
@@ -1425,7 +1549,15 @@
         </w:numPr>
       </w:pPr>
       <w:r>
-        <w:t>Using REST API you can create a web services which can be consume by frontend application or any other application or any third party.</w:t>
+        <w:t xml:space="preserve">Using REST </w:t>
+      </w:r>
+      <w:proofErr w:type="gramStart"/>
+      <w:r>
+        <w:t>API</w:t>
+      </w:r>
+      <w:proofErr w:type="gramEnd"/>
+      <w:r>
+        <w:t xml:space="preserve"> you can create a web services which can be consume by frontend application or any other application or any third party.</w:t>
       </w:r>
     </w:p>
     <w:p>
@@ -1439,6 +1571,7 @@
       <w:r>
         <w:t xml:space="preserve">REST stands for </w:t>
       </w:r>
+      <w:proofErr w:type="spellStart"/>
       <w:r>
         <w:rPr>
           <w:b/>
@@ -1448,7 +1581,11 @@
         <w:t>RE</w:t>
       </w:r>
       <w:r>
-        <w:t xml:space="preserve">presentational </w:t>
+        <w:t>presentational</w:t>
+      </w:r>
+      <w:proofErr w:type="spellEnd"/>
+      <w:r>
+        <w:t xml:space="preserve"> </w:t>
       </w:r>
       <w:r>
         <w:rPr>
@@ -1721,13 +1858,10 @@
           <w:szCs w:val="23"/>
           <w:shd w:val="clear" w:color="auto" w:fill="FFFFFF"/>
         </w:rPr>
-        <w:t xml:space="preserve">"name":"John", </w:t>
-      </w:r>
-    </w:p>
-    <w:p>
-      <w:pPr>
-        <w:pStyle w:val="NoSpacing"/>
-        <w:ind w:left="720" w:firstLine="720"/>
+        <w:t>"</w:t>
+      </w:r>
+      <w:proofErr w:type="spellStart"/>
+      <w:r>
         <w:rPr>
           <w:rFonts w:ascii="Consolas" w:hAnsi="Consolas"/>
           <w:color w:val="A52A2A"/>
@@ -1735,7 +1869,9 @@
           <w:szCs w:val="23"/>
           <w:shd w:val="clear" w:color="auto" w:fill="FFFFFF"/>
         </w:rPr>
-      </w:pPr>
+        <w:t>name":"John</w:t>
+      </w:r>
+      <w:proofErr w:type="spellEnd"/>
       <w:r>
         <w:rPr>
           <w:rFonts w:ascii="Consolas" w:hAnsi="Consolas"/>
@@ -1744,7 +1880,7 @@
           <w:szCs w:val="23"/>
           <w:shd w:val="clear" w:color="auto" w:fill="FFFFFF"/>
         </w:rPr>
-        <w:t xml:space="preserve">"age":30, </w:t>
+        <w:t xml:space="preserve">", </w:t>
       </w:r>
     </w:p>
     <w:p>
@@ -1767,7 +1903,7 @@
           <w:szCs w:val="23"/>
           <w:shd w:val="clear" w:color="auto" w:fill="FFFFFF"/>
         </w:rPr>
-        <w:t>"car":null,</w:t>
+        <w:t xml:space="preserve">"age":30, </w:t>
       </w:r>
     </w:p>
     <w:p>
@@ -1790,13 +1926,10 @@
           <w:szCs w:val="23"/>
           <w:shd w:val="clear" w:color="auto" w:fill="FFFFFF"/>
         </w:rPr>
-        <w:t>"flag":false</w:t>
-      </w:r>
-    </w:p>
-    <w:p>
-      <w:pPr>
-        <w:pStyle w:val="NoSpacing"/>
-        <w:ind w:firstLine="720"/>
+        <w:t>"</w:t>
+      </w:r>
+      <w:proofErr w:type="spellStart"/>
+      <w:r>
         <w:rPr>
           <w:rFonts w:ascii="Consolas" w:hAnsi="Consolas"/>
           <w:color w:val="A52A2A"/>
@@ -1804,7 +1937,9 @@
           <w:szCs w:val="23"/>
           <w:shd w:val="clear" w:color="auto" w:fill="FFFFFF"/>
         </w:rPr>
-      </w:pPr>
+        <w:t>car</w:t>
+      </w:r>
+      <w:proofErr w:type="gramStart"/>
       <w:r>
         <w:rPr>
           <w:rFonts w:ascii="Consolas" w:hAnsi="Consolas"/>
@@ -1813,12 +1948,11 @@
           <w:szCs w:val="23"/>
           <w:shd w:val="clear" w:color="auto" w:fill="FFFFFF"/>
         </w:rPr>
-        <w:t>}</w:t>
-      </w:r>
-    </w:p>
-    <w:p>
-      <w:pPr>
-        <w:pStyle w:val="NoSpacing"/>
+        <w:t>":null</w:t>
+      </w:r>
+      <w:proofErr w:type="spellEnd"/>
+      <w:proofErr w:type="gramEnd"/>
+      <w:r>
         <w:rPr>
           <w:rFonts w:ascii="Consolas" w:hAnsi="Consolas"/>
           <w:color w:val="A52A2A"/>
@@ -1826,6 +1960,89 @@
           <w:szCs w:val="23"/>
           <w:shd w:val="clear" w:color="auto" w:fill="FFFFFF"/>
         </w:rPr>
+        <w:t>,</w:t>
+      </w:r>
+    </w:p>
+    <w:p>
+      <w:pPr>
+        <w:pStyle w:val="NoSpacing"/>
+        <w:ind w:left="720" w:firstLine="720"/>
+        <w:rPr>
+          <w:rFonts w:ascii="Consolas" w:hAnsi="Consolas"/>
+          <w:color w:val="A52A2A"/>
+          <w:sz w:val="23"/>
+          <w:szCs w:val="23"/>
+          <w:shd w:val="clear" w:color="auto" w:fill="FFFFFF"/>
+        </w:rPr>
+      </w:pPr>
+      <w:r>
+        <w:rPr>
+          <w:rFonts w:ascii="Consolas" w:hAnsi="Consolas"/>
+          <w:color w:val="A52A2A"/>
+          <w:sz w:val="23"/>
+          <w:szCs w:val="23"/>
+          <w:shd w:val="clear" w:color="auto" w:fill="FFFFFF"/>
+        </w:rPr>
+        <w:t>"</w:t>
+      </w:r>
+      <w:proofErr w:type="spellStart"/>
+      <w:r>
+        <w:rPr>
+          <w:rFonts w:ascii="Consolas" w:hAnsi="Consolas"/>
+          <w:color w:val="A52A2A"/>
+          <w:sz w:val="23"/>
+          <w:szCs w:val="23"/>
+          <w:shd w:val="clear" w:color="auto" w:fill="FFFFFF"/>
+        </w:rPr>
+        <w:t>flag</w:t>
+      </w:r>
+      <w:proofErr w:type="gramStart"/>
+      <w:r>
+        <w:rPr>
+          <w:rFonts w:ascii="Consolas" w:hAnsi="Consolas"/>
+          <w:color w:val="A52A2A"/>
+          <w:sz w:val="23"/>
+          <w:szCs w:val="23"/>
+          <w:shd w:val="clear" w:color="auto" w:fill="FFFFFF"/>
+        </w:rPr>
+        <w:t>":false</w:t>
+      </w:r>
+      <w:proofErr w:type="spellEnd"/>
+      <w:proofErr w:type="gramEnd"/>
+    </w:p>
+    <w:p>
+      <w:pPr>
+        <w:pStyle w:val="NoSpacing"/>
+        <w:ind w:firstLine="720"/>
+        <w:rPr>
+          <w:rFonts w:ascii="Consolas" w:hAnsi="Consolas"/>
+          <w:color w:val="A52A2A"/>
+          <w:sz w:val="23"/>
+          <w:szCs w:val="23"/>
+          <w:shd w:val="clear" w:color="auto" w:fill="FFFFFF"/>
+        </w:rPr>
+      </w:pPr>
+      <w:r>
+        <w:rPr>
+          <w:rFonts w:ascii="Consolas" w:hAnsi="Consolas"/>
+          <w:color w:val="A52A2A"/>
+          <w:sz w:val="23"/>
+          <w:szCs w:val="23"/>
+          <w:shd w:val="clear" w:color="auto" w:fill="FFFFFF"/>
+        </w:rPr>
+        <w:t>}</w:t>
+      </w:r>
+    </w:p>
+    <w:p>
+      <w:pPr>
+        <w:pStyle w:val="NoSpacing"/>
+        <w:rPr>
+          <w:rFonts w:ascii="Consolas" w:hAnsi="Consolas"/>
+          <w:color w:val="A52A2A"/>
+          <w:sz w:val="23"/>
+          <w:szCs w:val="23"/>
+          <w:shd w:val="clear" w:color="auto" w:fill="FFFFFF"/>
+        </w:rPr>
       </w:pPr>
     </w:p>
     <w:p>
@@ -2011,7 +2228,15 @@
         </w:numPr>
       </w:pPr>
       <w:r>
-        <w:t>To return the response Java Object has to convert into json.</w:t>
+        <w:t xml:space="preserve">To return the response Java Object has to convert into </w:t>
+      </w:r>
+      <w:proofErr w:type="spellStart"/>
+      <w:r>
+        <w:t>json</w:t>
+      </w:r>
+      <w:proofErr w:type="spellEnd"/>
+      <w:r>
+        <w:t>.</w:t>
       </w:r>
       <w:r>
         <w:t xml:space="preserve"> </w:t>
@@ -2343,7 +2568,15 @@
         </w:numPr>
       </w:pPr>
       <w:r>
-        <w:t>Create a methods with input parameter and return type as per you REST API requirement.</w:t>
+        <w:t xml:space="preserve">Create a </w:t>
+      </w:r>
+      <w:proofErr w:type="gramStart"/>
+      <w:r>
+        <w:t>methods</w:t>
+      </w:r>
+      <w:proofErr w:type="gramEnd"/>
+      <w:r>
+        <w:t xml:space="preserve"> with input parameter and return type as per you REST API requirement.</w:t>
       </w:r>
     </w:p>
     <w:p>
@@ -2536,7 +2769,15 @@
         <w:t xml:space="preserve">request </w:t>
       </w:r>
       <w:r>
-        <w:t>parameter values as a input parameter of the method</w:t>
+        <w:t xml:space="preserve">parameter values as </w:t>
+      </w:r>
+      <w:proofErr w:type="gramStart"/>
+      <w:r>
+        <w:t>a</w:t>
+      </w:r>
+      <w:proofErr w:type="gramEnd"/>
+      <w:r>
+        <w:t xml:space="preserve"> input parameter of the method</w:t>
       </w:r>
     </w:p>
     <w:p>
@@ -2751,7 +2992,15 @@
         </w:rPr>
       </w:pPr>
       <w:r>
-        <w:t>You can accept the user info as a part of url itself instead of creating parameter.</w:t>
+        <w:t xml:space="preserve">You can accept the user info as a part of </w:t>
+      </w:r>
+      <w:proofErr w:type="spellStart"/>
+      <w:r>
+        <w:t>url</w:t>
+      </w:r>
+      <w:proofErr w:type="spellEnd"/>
+      <w:r>
+        <w:t xml:space="preserve"> itself instead of creating parameter.</w:t>
       </w:r>
     </w:p>
     <w:p>
@@ -2924,7 +3173,15 @@
         </w:rPr>
       </w:pPr>
       <w:r>
-        <w:t>The data can be accept as a JSON from the REST API.</w:t>
+        <w:t xml:space="preserve">The data can be </w:t>
+      </w:r>
+      <w:proofErr w:type="gramStart"/>
+      <w:r>
+        <w:t>accept</w:t>
+      </w:r>
+      <w:proofErr w:type="gramEnd"/>
+      <w:r>
+        <w:t xml:space="preserve"> as a JSON from the REST API.</w:t>
       </w:r>
     </w:p>
     <w:p>
@@ -2972,7 +3229,15 @@
         </w:rPr>
       </w:pPr>
       <w:r>
-        <w:t xml:space="preserve">To receive the JSON data in form of Java Object you have to create a reference of java class as a input parameter and use </w:t>
+        <w:t xml:space="preserve">To receive the JSON data in form of Java Object you have to create a reference of java class as </w:t>
+      </w:r>
+      <w:proofErr w:type="gramStart"/>
+      <w:r>
+        <w:t>a</w:t>
+      </w:r>
+      <w:proofErr w:type="gramEnd"/>
+      <w:r>
+        <w:t xml:space="preserve"> input parameter and use </w:t>
       </w:r>
       <w:r>
         <w:rPr>
@@ -3118,7 +3383,15 @@
         </w:numPr>
       </w:pPr>
       <w:r>
-        <w:t xml:space="preserve">To create HTTP GET method you can use a </w:t>
+        <w:t xml:space="preserve">To create </w:t>
+      </w:r>
+      <w:proofErr w:type="gramStart"/>
+      <w:r>
+        <w:t>HTTP</w:t>
+      </w:r>
+      <w:proofErr w:type="gramEnd"/>
+      <w:r>
+        <w:t xml:space="preserve"> GET method you can use a </w:t>
       </w:r>
       <w:r>
         <w:rPr>
@@ -3196,7 +3469,15 @@
         </w:numPr>
       </w:pPr>
       <w:r>
-        <w:t xml:space="preserve">To create HTTP POST method you can use </w:t>
+        <w:t xml:space="preserve">To create HTTP POST </w:t>
+      </w:r>
+      <w:proofErr w:type="gramStart"/>
+      <w:r>
+        <w:t>method</w:t>
+      </w:r>
+      <w:proofErr w:type="gramEnd"/>
+      <w:r>
+        <w:t xml:space="preserve"> you can use </w:t>
       </w:r>
       <w:r>
         <w:rPr>
@@ -3554,7 +3835,15 @@
         </w:rPr>
       </w:pPr>
       <w:r>
-        <w:t>Add swagger/openapi Dependency</w:t>
+        <w:t>Add swagger/</w:t>
+      </w:r>
+      <w:proofErr w:type="spellStart"/>
+      <w:r>
+        <w:t>openapi</w:t>
+      </w:r>
+      <w:proofErr w:type="spellEnd"/>
+      <w:r>
+        <w:t xml:space="preserve"> Dependency</w:t>
       </w:r>
     </w:p>
     <w:p>
@@ -3613,8 +3902,29 @@
           <w:sz w:val="21"/>
           <w:szCs w:val="21"/>
         </w:rPr>
-        <w:t>&lt;groupId&gt;</w:t>
-      </w:r>
+        <w:t>&lt;</w:t>
+      </w:r>
+      <w:proofErr w:type="spellStart"/>
+      <w:r>
+        <w:rPr>
+          <w:rFonts w:ascii="Consolas" w:eastAsia="Times New Roman" w:hAnsi="Consolas" w:cs="Times New Roman"/>
+          <w:spacing w:val="-1"/>
+          <w:sz w:val="21"/>
+          <w:szCs w:val="21"/>
+        </w:rPr>
+        <w:t>groupId</w:t>
+      </w:r>
+      <w:proofErr w:type="spellEnd"/>
+      <w:r>
+        <w:rPr>
+          <w:rFonts w:ascii="Consolas" w:eastAsia="Times New Roman" w:hAnsi="Consolas" w:cs="Times New Roman"/>
+          <w:spacing w:val="-1"/>
+          <w:sz w:val="21"/>
+          <w:szCs w:val="21"/>
+        </w:rPr>
+        <w:t>&gt;</w:t>
+      </w:r>
+      <w:proofErr w:type="spellStart"/>
       <w:r>
         <w:rPr>
           <w:rFonts w:ascii="Consolas" w:eastAsia="Times New Roman" w:hAnsi="Consolas" w:cs="Times New Roman"/>
@@ -3626,6 +3936,7 @@
         </w:rPr>
         <w:t>org.springdoc</w:t>
       </w:r>
+      <w:proofErr w:type="spellEnd"/>
       <w:r>
         <w:rPr>
           <w:rFonts w:ascii="Consolas" w:eastAsia="Times New Roman" w:hAnsi="Consolas" w:cs="Times New Roman"/>
@@ -3633,7 +3944,27 @@
           <w:sz w:val="21"/>
           <w:szCs w:val="21"/>
         </w:rPr>
-        <w:t>&lt;/groupId&gt;</w:t>
+        <w:t>&lt;/</w:t>
+      </w:r>
+      <w:proofErr w:type="spellStart"/>
+      <w:r>
+        <w:rPr>
+          <w:rFonts w:ascii="Consolas" w:eastAsia="Times New Roman" w:hAnsi="Consolas" w:cs="Times New Roman"/>
+          <w:spacing w:val="-1"/>
+          <w:sz w:val="21"/>
+          <w:szCs w:val="21"/>
+        </w:rPr>
+        <w:t>groupId</w:t>
+      </w:r>
+      <w:proofErr w:type="spellEnd"/>
+      <w:r>
+        <w:rPr>
+          <w:rFonts w:ascii="Consolas" w:eastAsia="Times New Roman" w:hAnsi="Consolas" w:cs="Times New Roman"/>
+          <w:spacing w:val="-1"/>
+          <w:sz w:val="21"/>
+          <w:szCs w:val="21"/>
+        </w:rPr>
+        <w:t>&gt;</w:t>
       </w:r>
     </w:p>
     <w:p>
@@ -3668,8 +3999,29 @@
           <w:sz w:val="21"/>
           <w:szCs w:val="21"/>
         </w:rPr>
-        <w:t>&lt;artifactId&gt;</w:t>
-      </w:r>
+        <w:t>&lt;</w:t>
+      </w:r>
+      <w:proofErr w:type="spellStart"/>
+      <w:r>
+        <w:rPr>
+          <w:rFonts w:ascii="Consolas" w:eastAsia="Times New Roman" w:hAnsi="Consolas" w:cs="Times New Roman"/>
+          <w:spacing w:val="-1"/>
+          <w:sz w:val="21"/>
+          <w:szCs w:val="21"/>
+        </w:rPr>
+        <w:t>artifactId</w:t>
+      </w:r>
+      <w:proofErr w:type="spellEnd"/>
+      <w:r>
+        <w:rPr>
+          <w:rFonts w:ascii="Consolas" w:eastAsia="Times New Roman" w:hAnsi="Consolas" w:cs="Times New Roman"/>
+          <w:spacing w:val="-1"/>
+          <w:sz w:val="21"/>
+          <w:szCs w:val="21"/>
+        </w:rPr>
+        <w:t>&gt;</w:t>
+      </w:r>
+      <w:proofErr w:type="spellStart"/>
       <w:r>
         <w:rPr>
           <w:rFonts w:ascii="Consolas" w:eastAsia="Times New Roman" w:hAnsi="Consolas" w:cs="Times New Roman"/>
@@ -3681,6 +4033,7 @@
         </w:rPr>
         <w:t>springdoc-openapi-ui</w:t>
       </w:r>
+      <w:proofErr w:type="spellEnd"/>
       <w:r>
         <w:rPr>
           <w:rFonts w:ascii="Consolas" w:eastAsia="Times New Roman" w:hAnsi="Consolas" w:cs="Times New Roman"/>
@@ -3688,7 +4041,27 @@
           <w:sz w:val="21"/>
           <w:szCs w:val="21"/>
         </w:rPr>
-        <w:t>&lt;/artifactId&gt;</w:t>
+        <w:t>&lt;/</w:t>
+      </w:r>
+      <w:proofErr w:type="spellStart"/>
+      <w:r>
+        <w:rPr>
+          <w:rFonts w:ascii="Consolas" w:eastAsia="Times New Roman" w:hAnsi="Consolas" w:cs="Times New Roman"/>
+          <w:spacing w:val="-1"/>
+          <w:sz w:val="21"/>
+          <w:szCs w:val="21"/>
+        </w:rPr>
+        <w:t>artifactId</w:t>
+      </w:r>
+      <w:proofErr w:type="spellEnd"/>
+      <w:r>
+        <w:rPr>
+          <w:rFonts w:ascii="Consolas" w:eastAsia="Times New Roman" w:hAnsi="Consolas" w:cs="Times New Roman"/>
+          <w:spacing w:val="-1"/>
+          <w:sz w:val="21"/>
+          <w:szCs w:val="21"/>
+        </w:rPr>
+        <w:t>&gt;</w:t>
       </w:r>
     </w:p>
     <w:p>
@@ -3860,8 +4233,13 @@
         </w:numPr>
       </w:pPr>
       <w:r>
-        <w:t>ORM stands for Object Relational Mapping..</w:t>
-      </w:r>
+        <w:t xml:space="preserve">ORM stands for Object Relational </w:t>
+      </w:r>
+      <w:proofErr w:type="gramStart"/>
+      <w:r>
+        <w:t>Mapping..</w:t>
+      </w:r>
+      <w:proofErr w:type="gramEnd"/>
     </w:p>
     <w:p>
       <w:pPr>
@@ -4045,7 +4423,15 @@
         </w:numPr>
       </w:pPr>
       <w:r>
-        <w:t>It automate you database operations and steps internally.</w:t>
+        <w:t xml:space="preserve">It </w:t>
+      </w:r>
+      <w:proofErr w:type="gramStart"/>
+      <w:r>
+        <w:t>automate</w:t>
+      </w:r>
+      <w:proofErr w:type="gramEnd"/>
+      <w:r>
+        <w:t xml:space="preserve"> you database operations and steps internally.</w:t>
       </w:r>
     </w:p>
     <w:p>
@@ -4057,7 +4443,15 @@
         </w:numPr>
       </w:pPr>
       <w:r>
-        <w:t xml:space="preserve"> The Connection opening and closing will be manage by ORM tool.</w:t>
+        <w:t xml:space="preserve"> The Connection opening and closing will be </w:t>
+      </w:r>
+      <w:proofErr w:type="gramStart"/>
+      <w:r>
+        <w:t>manage</w:t>
+      </w:r>
+      <w:proofErr w:type="gramEnd"/>
+      <w:r>
+        <w:t xml:space="preserve"> by ORM tool.</w:t>
       </w:r>
     </w:p>
     <w:p>
@@ -4246,7 +4640,17 @@
         </w:numPr>
       </w:pPr>
       <w:r>
-        <w:t>Add Database configuration into application.properties file.</w:t>
+        <w:t xml:space="preserve">Add Database configuration into </w:t>
+      </w:r>
+      <w:proofErr w:type="spellStart"/>
+      <w:proofErr w:type="gramStart"/>
+      <w:r>
+        <w:t>application.properties</w:t>
+      </w:r>
+      <w:proofErr w:type="spellEnd"/>
+      <w:proofErr w:type="gramEnd"/>
+      <w:r>
+        <w:t xml:space="preserve"> file.</w:t>
       </w:r>
     </w:p>
     <w:p>
@@ -4258,7 +4662,15 @@
         </w:numPr>
       </w:pPr>
       <w:r>
-        <w:t>This file is present inside src/main/resources folder.</w:t>
+        <w:t xml:space="preserve">This file is present inside </w:t>
+      </w:r>
+      <w:proofErr w:type="spellStart"/>
+      <w:r>
+        <w:t>src</w:t>
+      </w:r>
+      <w:proofErr w:type="spellEnd"/>
+      <w:r>
+        <w:t>/main/resources folder.</w:t>
       </w:r>
     </w:p>
     <w:p>
@@ -4450,7 +4862,35 @@
         <w:rPr>
           <w:color w:val="000000" w:themeColor="text1"/>
         </w:rPr>
-        <w:t>Use Spring Boot JPA apis to perform DB Operation. Use a JpaRepository interface</w:t>
+        <w:t xml:space="preserve">Use Spring Boot JPA </w:t>
+      </w:r>
+      <w:proofErr w:type="spellStart"/>
+      <w:r>
+        <w:rPr>
+          <w:color w:val="000000" w:themeColor="text1"/>
+        </w:rPr>
+        <w:t>apis</w:t>
+      </w:r>
+      <w:proofErr w:type="spellEnd"/>
+      <w:r>
+        <w:rPr>
+          <w:color w:val="000000" w:themeColor="text1"/>
+        </w:rPr>
+        <w:t xml:space="preserve"> to perform DB Operation. Use a </w:t>
+      </w:r>
+      <w:proofErr w:type="spellStart"/>
+      <w:r>
+        <w:rPr>
+          <w:color w:val="000000" w:themeColor="text1"/>
+        </w:rPr>
+        <w:t>JpaRepository</w:t>
+      </w:r>
+      <w:proofErr w:type="spellEnd"/>
+      <w:r>
+        <w:rPr>
+          <w:color w:val="000000" w:themeColor="text1"/>
+        </w:rPr>
+        <w:t xml:space="preserve"> interface</w:t>
       </w:r>
     </w:p>
     <w:p>
@@ -4468,8 +4908,16 @@
         <w:rPr>
           <w:color w:val="000000" w:themeColor="text1"/>
         </w:rPr>
-        <w:t>JPA repository is predefine Spring boot JPA api</w:t>
-      </w:r>
+        <w:t xml:space="preserve">JPA repository is predefine Spring boot JPA </w:t>
+      </w:r>
+      <w:proofErr w:type="spellStart"/>
+      <w:r>
+        <w:rPr>
+          <w:color w:val="000000" w:themeColor="text1"/>
+        </w:rPr>
+        <w:t>api</w:t>
+      </w:r>
+      <w:proofErr w:type="spellEnd"/>
     </w:p>
     <w:p>
       <w:pPr>
@@ -4541,6 +4989,7 @@
       </w:pPr>
       <w:r>
         <w:rPr>
+          <w:noProof/>
           <w:color w:val="000000" w:themeColor="text1"/>
         </w:rPr>
         <w:drawing>
@@ -4733,7 +5182,21 @@
         <w:rPr>
           <w:color w:val="000000" w:themeColor="text1"/>
         </w:rPr>
-        <w:t>The queries has to write inside the Repository.</w:t>
+        <w:t xml:space="preserve">The queries </w:t>
+      </w:r>
+      <w:proofErr w:type="gramStart"/>
+      <w:r>
+        <w:rPr>
+          <w:color w:val="000000" w:themeColor="text1"/>
+        </w:rPr>
+        <w:t>has</w:t>
+      </w:r>
+      <w:proofErr w:type="gramEnd"/>
+      <w:r>
+        <w:rPr>
+          <w:color w:val="000000" w:themeColor="text1"/>
+        </w:rPr>
+        <w:t xml:space="preserve"> to write inside the Repository.</w:t>
       </w:r>
     </w:p>
     <w:p>
@@ -4829,7 +5292,21 @@
         <w:rPr>
           <w:color w:val="000000" w:themeColor="text1"/>
         </w:rPr>
-        <w:t xml:space="preserve"> are database dependent. If any changes happens inside table or column then it will affect the queries directly.</w:t>
+        <w:t xml:space="preserve"> are database dependent. If any changes </w:t>
+      </w:r>
+      <w:proofErr w:type="gramStart"/>
+      <w:r>
+        <w:rPr>
+          <w:color w:val="000000" w:themeColor="text1"/>
+        </w:rPr>
+        <w:t>happens</w:t>
+      </w:r>
+      <w:proofErr w:type="gramEnd"/>
+      <w:r>
+        <w:rPr>
+          <w:color w:val="000000" w:themeColor="text1"/>
+        </w:rPr>
+        <w:t xml:space="preserve"> inside table or column then it will affect the queries directly.</w:t>
       </w:r>
     </w:p>
     <w:p>
@@ -4925,7 +5402,21 @@
         <w:rPr>
           <w:color w:val="000000" w:themeColor="text1"/>
         </w:rPr>
-        <w:t>These queries are database independent. The database changes will not affect on the query.</w:t>
+        <w:t xml:space="preserve">These queries are database independent. The database changes will not </w:t>
+      </w:r>
+      <w:proofErr w:type="spellStart"/>
+      <w:r>
+        <w:rPr>
+          <w:color w:val="000000" w:themeColor="text1"/>
+        </w:rPr>
+        <w:t>affect</w:t>
+      </w:r>
+      <w:proofErr w:type="spellEnd"/>
+      <w:r>
+        <w:rPr>
+          <w:color w:val="000000" w:themeColor="text1"/>
+        </w:rPr>
+        <w:t xml:space="preserve"> on the query.</w:t>
       </w:r>
     </w:p>
     <w:p>
@@ -4947,6 +5438,7 @@
       </w:pPr>
       <w:r>
         <w:rPr>
+          <w:noProof/>
           <w:color w:val="000000" w:themeColor="text1"/>
         </w:rPr>
         <w:drawing>
@@ -4986,6 +5478,341 @@
         </w:drawing>
       </w:r>
     </w:p>
+    <w:p>
+      <w:pPr>
+        <w:pStyle w:val="NoSpacing"/>
+        <w:rPr>
+          <w:color w:val="000000" w:themeColor="text1"/>
+        </w:rPr>
+      </w:pPr>
+    </w:p>
+    <w:p>
+      <w:pPr>
+        <w:rPr>
+          <w:color w:val="000000" w:themeColor="text1"/>
+        </w:rPr>
+      </w:pPr>
+      <w:r>
+        <w:rPr>
+          <w:color w:val="000000" w:themeColor="text1"/>
+        </w:rPr>
+        <w:br w:type="page"/>
+      </w:r>
+    </w:p>
+    <w:p>
+      <w:pPr>
+        <w:pStyle w:val="NoSpacing"/>
+        <w:rPr>
+          <w:b/>
+          <w:bCs/>
+          <w:color w:val="000000" w:themeColor="text1"/>
+          <w:u w:val="single"/>
+        </w:rPr>
+      </w:pPr>
+      <w:r>
+        <w:rPr>
+          <w:b/>
+          <w:bCs/>
+          <w:color w:val="000000" w:themeColor="text1"/>
+          <w:u w:val="single"/>
+        </w:rPr>
+        <w:lastRenderedPageBreak/>
+        <w:t>Relational Mapping</w:t>
+      </w:r>
+    </w:p>
+    <w:p>
+      <w:pPr>
+        <w:pStyle w:val="NoSpacing"/>
+        <w:numPr>
+          <w:ilvl w:val="0"/>
+          <w:numId w:val="24"/>
+        </w:numPr>
+        <w:rPr>
+          <w:b/>
+          <w:bCs/>
+          <w:color w:val="000000" w:themeColor="text1"/>
+          <w:u w:val="single"/>
+        </w:rPr>
+      </w:pPr>
+      <w:r>
+        <w:rPr>
+          <w:color w:val="000000" w:themeColor="text1"/>
+        </w:rPr>
+        <w:t xml:space="preserve">It Is use to perform the operation on Multiple </w:t>
+      </w:r>
+      <w:proofErr w:type="gramStart"/>
+      <w:r>
+        <w:rPr>
+          <w:color w:val="000000" w:themeColor="text1"/>
+        </w:rPr>
+        <w:t>table</w:t>
+      </w:r>
+      <w:proofErr w:type="gramEnd"/>
+      <w:r>
+        <w:rPr>
+          <w:color w:val="000000" w:themeColor="text1"/>
+        </w:rPr>
+        <w:t>.</w:t>
+      </w:r>
+      <w:r>
+        <w:rPr>
+          <w:b/>
+          <w:bCs/>
+          <w:color w:val="000000" w:themeColor="text1"/>
+          <w:u w:val="single"/>
+        </w:rPr>
+        <w:t xml:space="preserve"> </w:t>
+      </w:r>
+    </w:p>
+    <w:p>
+      <w:pPr>
+        <w:pStyle w:val="NoSpacing"/>
+        <w:numPr>
+          <w:ilvl w:val="0"/>
+          <w:numId w:val="24"/>
+        </w:numPr>
+        <w:rPr>
+          <w:color w:val="000000" w:themeColor="text1"/>
+        </w:rPr>
+      </w:pPr>
+      <w:r>
+        <w:rPr>
+          <w:color w:val="000000" w:themeColor="text1"/>
+        </w:rPr>
+        <w:t>In the multiple tables there will be a primary and foreign key.</w:t>
+      </w:r>
+    </w:p>
+    <w:p>
+      <w:pPr>
+        <w:pStyle w:val="NoSpacing"/>
+        <w:numPr>
+          <w:ilvl w:val="0"/>
+          <w:numId w:val="24"/>
+        </w:numPr>
+        <w:rPr>
+          <w:color w:val="000000" w:themeColor="text1"/>
+        </w:rPr>
+      </w:pPr>
+      <w:r>
+        <w:rPr>
+          <w:color w:val="000000" w:themeColor="text1"/>
+        </w:rPr>
+        <w:t xml:space="preserve">For this you </w:t>
+      </w:r>
+      <w:proofErr w:type="gramStart"/>
+      <w:r>
+        <w:rPr>
+          <w:color w:val="000000" w:themeColor="text1"/>
+        </w:rPr>
+        <w:t>needs</w:t>
+      </w:r>
+      <w:proofErr w:type="gramEnd"/>
+      <w:r>
+        <w:rPr>
+          <w:color w:val="000000" w:themeColor="text1"/>
+        </w:rPr>
+        <w:t xml:space="preserve"> to create a reference of one class into another class that is use a HAS-A relation in java classes.</w:t>
+      </w:r>
+    </w:p>
+    <w:p>
+      <w:pPr>
+        <w:pStyle w:val="NoSpacing"/>
+        <w:numPr>
+          <w:ilvl w:val="0"/>
+          <w:numId w:val="24"/>
+        </w:numPr>
+        <w:rPr>
+          <w:color w:val="000000" w:themeColor="text1"/>
+        </w:rPr>
+      </w:pPr>
+      <w:proofErr w:type="gramStart"/>
+      <w:r>
+        <w:rPr>
+          <w:color w:val="000000" w:themeColor="text1"/>
+        </w:rPr>
+        <w:t>This references</w:t>
+      </w:r>
+      <w:proofErr w:type="gramEnd"/>
+      <w:r>
+        <w:rPr>
+          <w:color w:val="000000" w:themeColor="text1"/>
+        </w:rPr>
+        <w:t xml:space="preserve"> are annotated by the following annotation</w:t>
+      </w:r>
+    </w:p>
+    <w:p>
+      <w:pPr>
+        <w:pStyle w:val="NoSpacing"/>
+        <w:numPr>
+          <w:ilvl w:val="1"/>
+          <w:numId w:val="24"/>
+        </w:numPr>
+        <w:rPr>
+          <w:color w:val="000000" w:themeColor="text1"/>
+        </w:rPr>
+      </w:pPr>
+      <w:r>
+        <w:rPr>
+          <w:color w:val="000000" w:themeColor="text1"/>
+        </w:rPr>
+        <w:t>@OneToOne</w:t>
+      </w:r>
+    </w:p>
+    <w:p>
+      <w:pPr>
+        <w:pStyle w:val="NoSpacing"/>
+        <w:numPr>
+          <w:ilvl w:val="1"/>
+          <w:numId w:val="24"/>
+        </w:numPr>
+        <w:rPr>
+          <w:color w:val="000000" w:themeColor="text1"/>
+        </w:rPr>
+      </w:pPr>
+      <w:r>
+        <w:rPr>
+          <w:color w:val="000000" w:themeColor="text1"/>
+        </w:rPr>
+        <w:t>@OneToMany</w:t>
+      </w:r>
+    </w:p>
+    <w:p>
+      <w:pPr>
+        <w:pStyle w:val="NoSpacing"/>
+        <w:numPr>
+          <w:ilvl w:val="1"/>
+          <w:numId w:val="24"/>
+        </w:numPr>
+        <w:rPr>
+          <w:color w:val="000000" w:themeColor="text1"/>
+        </w:rPr>
+      </w:pPr>
+      <w:r>
+        <w:rPr>
+          <w:color w:val="000000" w:themeColor="text1"/>
+        </w:rPr>
+        <w:t>@ManyToOne</w:t>
+      </w:r>
+    </w:p>
+    <w:p>
+      <w:pPr>
+        <w:pStyle w:val="NoSpacing"/>
+        <w:numPr>
+          <w:ilvl w:val="1"/>
+          <w:numId w:val="24"/>
+        </w:numPr>
+        <w:rPr>
+          <w:color w:val="000000" w:themeColor="text1"/>
+        </w:rPr>
+      </w:pPr>
+      <w:r>
+        <w:rPr>
+          <w:color w:val="000000" w:themeColor="text1"/>
+        </w:rPr>
+        <w:t>@ManyToMany</w:t>
+      </w:r>
+    </w:p>
+    <w:p>
+      <w:pPr>
+        <w:pStyle w:val="NoSpacing"/>
+        <w:ind w:left="720"/>
+        <w:rPr>
+          <w:color w:val="000000" w:themeColor="text1"/>
+        </w:rPr>
+      </w:pPr>
+    </w:p>
+    <w:p>
+      <w:pPr>
+        <w:pStyle w:val="NoSpacing"/>
+        <w:ind w:left="720"/>
+        <w:rPr>
+          <w:color w:val="000000" w:themeColor="text1"/>
+        </w:rPr>
+      </w:pPr>
+      <w:r>
+        <w:rPr>
+          <w:noProof/>
+          <w:color w:val="000000" w:themeColor="text1"/>
+        </w:rPr>
+        <w:drawing>
+          <wp:inline distT="0" distB="0" distL="0" distR="0" wp14:anchorId="7930BD52" wp14:editId="56B71ABD">
+            <wp:extent cx="2230143" cy="1953817"/>
+            <wp:effectExtent l="0" t="0" r="0" b="8890"/>
+            <wp:docPr id="14" name="Picture 14"/>
+            <wp:cNvGraphicFramePr>
+              <a:graphicFrameLocks xmlns:a="http://schemas.openxmlformats.org/drawingml/2006/main" noChangeAspect="1"/>
+            </wp:cNvGraphicFramePr>
+            <a:graphic xmlns:a="http://schemas.openxmlformats.org/drawingml/2006/main">
+              <a:graphicData uri="http://schemas.openxmlformats.org/drawingml/2006/picture">
+                <pic:pic xmlns:pic="http://schemas.openxmlformats.org/drawingml/2006/picture">
+                  <pic:nvPicPr>
+                    <pic:cNvPr id="1" name=""/>
+                    <pic:cNvPicPr/>
+                  </pic:nvPicPr>
+                  <pic:blipFill>
+                    <a:blip r:embed="rId28"/>
+                    <a:stretch>
+                      <a:fillRect/>
+                    </a:stretch>
+                  </pic:blipFill>
+                  <pic:spPr>
+                    <a:xfrm>
+                      <a:off x="0" y="0"/>
+                      <a:ext cx="2242057" cy="1964255"/>
+                    </a:xfrm>
+                    <a:prstGeom prst="rect">
+                      <a:avLst/>
+                    </a:prstGeom>
+                  </pic:spPr>
+                </pic:pic>
+              </a:graphicData>
+            </a:graphic>
+          </wp:inline>
+        </w:drawing>
+      </w:r>
+    </w:p>
+    <w:p>
+      <w:pPr>
+        <w:pStyle w:val="NoSpacing"/>
+        <w:numPr>
+          <w:ilvl w:val="0"/>
+          <w:numId w:val="24"/>
+        </w:numPr>
+        <w:rPr>
+          <w:color w:val="000000" w:themeColor="text1"/>
+        </w:rPr>
+      </w:pPr>
+      <w:r>
+        <w:rPr>
+          <w:color w:val="000000" w:themeColor="text1"/>
+        </w:rPr>
+        <w:t>Create a foreign key</w:t>
+      </w:r>
+      <w:r>
+        <w:rPr>
+          <w:color w:val="000000" w:themeColor="text1"/>
+        </w:rPr>
+        <w:t>,</w:t>
+      </w:r>
+      <w:r>
+        <w:rPr>
+          <w:color w:val="000000" w:themeColor="text1"/>
+        </w:rPr>
+        <w:t xml:space="preserve"> you have to create the reference of the class for which you wants to create a foreign key</w:t>
+      </w:r>
+      <w:r>
+        <w:rPr>
+          <w:color w:val="000000" w:themeColor="text1"/>
+        </w:rPr>
+        <w:t>,</w:t>
+      </w:r>
+      <w:r>
+        <w:rPr>
+          <w:color w:val="000000" w:themeColor="text1"/>
+        </w:rPr>
+        <w:t xml:space="preserve"> inside the class where you wanted create a foreign key.</w:t>
+      </w:r>
+    </w:p>
     <w:sectPr>
       <w:pgSz w:w="12240" w:h="15840"/>
       <w:pgMar w:top="1440" w:right="1440" w:bottom="1440" w:left="1440" w:header="720" w:footer="720" w:gutter="0"/>
@@ -4999,276 +5826,9 @@
 <file path=word/numbering.xml><?xml version="1.0" encoding="utf-8"?>
 <w:numbering xmlns:wpc="http://schemas.microsoft.com/office/word/2010/wordprocessingCanvas" xmlns:cx="http://schemas.microsoft.com/office/drawing/2014/chartex" xmlns:cx1="http://schemas.microsoft.com/office/drawing/2015/9/8/chartex" xmlns:cx2="http://schemas.microsoft.com/office/drawing/2015/10/21/chartex" xmlns:cx3="http://schemas.microsoft.com/office/drawing/2016/5/9/chartex" xmlns:cx4="http://schemas.microsoft.com/office/drawing/2016/5/10/chartex" xmlns:cx5="http://schemas.microsoft.com/office/drawing/2016/5/11/chartex" xmlns:cx6="http://schemas.microsoft.com/office/drawing/2016/5/12/chartex" xmlns:cx7="http://schemas.microsoft.com/office/drawing/2016/5/13/chartex" xmlns:cx8="http://schemas.microsoft.com/office/drawing/2016/5/14/chartex" xmlns:mc="http://schemas.openxmlformats.org/markup-compatibility/2006" xmlns:aink="http://schemas.microsoft.com/office/drawing/2016/ink" xmlns:am3d="http://schemas.microsoft.com/office/drawing/2017/model3d" xmlns:o="urn:schemas-microsoft-com:office:office" xmlns:oel="http://schemas.microsoft.com/office/2019/extlst" xmlns:r="http://schemas.openxmlformats.org/officeDocument/2006/relationships" xmlns:m="http://schemas.openxmlformats.org/officeDocument/2006/math" xmlns:v="urn:schemas-microsoft-com:vml" xmlns:wp14="http://schemas.microsoft.com/office/word/2010/wordprocessingDrawing" xmlns:wp="http://schemas.openxmlformats.org/drawingml/2006/wordprocessingDrawing" xmlns:w10="urn:schemas-microsoft-com:office:word" xmlns:w="http://schemas.openxmlformats.org/wordprocessingml/2006/main" xmlns:w14="http://schemas.microsoft.com/office/word/2010/wordml" xmlns:w15="http://schemas.microsoft.com/office/word/2012/wordml" xmlns:w16cex="http://schemas.microsoft.com/office/word/2018/wordml/cex" xmlns:w16cid="http://schemas.microsoft.com/office/word/2016/wordml/cid" xmlns:w16="http://schemas.microsoft.com/office/word/2018/wordml" xmlns:w16sdtdh="http://schemas.microsoft.com/office/word/2020/wordml/sdtdatahash" xmlns:w16se="http://schemas.microsoft.com/office/word/2015/wordml/symex" xmlns:wpg="http://schemas.microsoft.com/office/word/2010/wordprocessingGroup" xmlns:wpi="http://schemas.microsoft.com/office/word/2010/wordprocessingInk" xmlns:wne="http://schemas.microsoft.com/office/word/2006/wordml" xmlns:wps="http://schemas.microsoft.com/office/word/2010/wordprocessingShape" mc:Ignorable="w14 w15 w16se w16cid w16 w16cex w16sdtdh wp14">
   <w:abstractNum w:abstractNumId="0" w15:restartNumberingAfterBreak="0">
-    <w:nsid w:val="0BAE33B1"/>
+    <w:nsid w:val="04F97E47"/>
     <w:multiLevelType w:val="hybridMultilevel"/>
-    <w:tmpl w:val="4CD4D60A"/>
-    <w:lvl w:ilvl="0" w:tplc="0409000F">
-      <w:start w:val="1"/>
-      <w:numFmt w:val="decimal"/>
-      <w:lvlText w:val="%1."/>
-      <w:lvlJc w:val="left"/>
-      <w:pPr>
-        <w:ind w:left="720" w:hanging="360"/>
-      </w:pPr>
-      <w:rPr>
-        <w:rFonts w:hint="default"/>
-      </w:rPr>
-    </w:lvl>
-    <w:lvl w:ilvl="1" w:tplc="04090019">
-      <w:start w:val="1"/>
-      <w:numFmt w:val="lowerLetter"/>
-      <w:lvlText w:val="%2."/>
-      <w:lvlJc w:val="left"/>
-      <w:pPr>
-        <w:ind w:left="1440" w:hanging="360"/>
-      </w:pPr>
-    </w:lvl>
-    <w:lvl w:ilvl="2" w:tplc="0409001B" w:tentative="1">
-      <w:start w:val="1"/>
-      <w:numFmt w:val="lowerRoman"/>
-      <w:lvlText w:val="%3."/>
-      <w:lvlJc w:val="right"/>
-      <w:pPr>
-        <w:ind w:left="2160" w:hanging="180"/>
-      </w:pPr>
-    </w:lvl>
-    <w:lvl w:ilvl="3" w:tplc="0409000F" w:tentative="1">
-      <w:start w:val="1"/>
-      <w:numFmt w:val="decimal"/>
-      <w:lvlText w:val="%4."/>
-      <w:lvlJc w:val="left"/>
-      <w:pPr>
-        <w:ind w:left="2880" w:hanging="360"/>
-      </w:pPr>
-    </w:lvl>
-    <w:lvl w:ilvl="4" w:tplc="04090019" w:tentative="1">
-      <w:start w:val="1"/>
-      <w:numFmt w:val="lowerLetter"/>
-      <w:lvlText w:val="%5."/>
-      <w:lvlJc w:val="left"/>
-      <w:pPr>
-        <w:ind w:left="3600" w:hanging="360"/>
-      </w:pPr>
-    </w:lvl>
-    <w:lvl w:ilvl="5" w:tplc="0409001B" w:tentative="1">
-      <w:start w:val="1"/>
-      <w:numFmt w:val="lowerRoman"/>
-      <w:lvlText w:val="%6."/>
-      <w:lvlJc w:val="right"/>
-      <w:pPr>
-        <w:ind w:left="4320" w:hanging="180"/>
-      </w:pPr>
-    </w:lvl>
-    <w:lvl w:ilvl="6" w:tplc="0409000F" w:tentative="1">
-      <w:start w:val="1"/>
-      <w:numFmt w:val="decimal"/>
-      <w:lvlText w:val="%7."/>
-      <w:lvlJc w:val="left"/>
-      <w:pPr>
-        <w:ind w:left="5040" w:hanging="360"/>
-      </w:pPr>
-    </w:lvl>
-    <w:lvl w:ilvl="7" w:tplc="04090019" w:tentative="1">
-      <w:start w:val="1"/>
-      <w:numFmt w:val="lowerLetter"/>
-      <w:lvlText w:val="%8."/>
-      <w:lvlJc w:val="left"/>
-      <w:pPr>
-        <w:ind w:left="5760" w:hanging="360"/>
-      </w:pPr>
-    </w:lvl>
-    <w:lvl w:ilvl="8" w:tplc="0409001B" w:tentative="1">
-      <w:start w:val="1"/>
-      <w:numFmt w:val="lowerRoman"/>
-      <w:lvlText w:val="%9."/>
-      <w:lvlJc w:val="right"/>
-      <w:pPr>
-        <w:ind w:left="6480" w:hanging="180"/>
-      </w:pPr>
-    </w:lvl>
-  </w:abstractNum>
-  <w:abstractNum w:abstractNumId="1" w15:restartNumberingAfterBreak="0">
-    <w:nsid w:val="0D437B88"/>
-    <w:multiLevelType w:val="hybridMultilevel"/>
-    <w:tmpl w:val="9E06E44C"/>
-    <w:lvl w:ilvl="0" w:tplc="0409000F">
-      <w:start w:val="1"/>
-      <w:numFmt w:val="decimal"/>
-      <w:lvlText w:val="%1."/>
-      <w:lvlJc w:val="left"/>
-      <w:pPr>
-        <w:ind w:left="720" w:hanging="360"/>
-      </w:pPr>
-      <w:rPr>
-        <w:rFonts w:hint="default"/>
-      </w:rPr>
-    </w:lvl>
-    <w:lvl w:ilvl="1" w:tplc="04090019">
-      <w:start w:val="1"/>
-      <w:numFmt w:val="lowerLetter"/>
-      <w:lvlText w:val="%2."/>
-      <w:lvlJc w:val="left"/>
-      <w:pPr>
-        <w:ind w:left="1440" w:hanging="360"/>
-      </w:pPr>
-    </w:lvl>
-    <w:lvl w:ilvl="2" w:tplc="0409001B">
-      <w:start w:val="1"/>
-      <w:numFmt w:val="lowerRoman"/>
-      <w:lvlText w:val="%3."/>
-      <w:lvlJc w:val="right"/>
-      <w:pPr>
-        <w:ind w:left="2160" w:hanging="180"/>
-      </w:pPr>
-    </w:lvl>
-    <w:lvl w:ilvl="3" w:tplc="0409000F">
-      <w:start w:val="1"/>
-      <w:numFmt w:val="decimal"/>
-      <w:lvlText w:val="%4."/>
-      <w:lvlJc w:val="left"/>
-      <w:pPr>
-        <w:ind w:left="720" w:hanging="360"/>
-      </w:pPr>
-    </w:lvl>
-    <w:lvl w:ilvl="4" w:tplc="04090019" w:tentative="1">
-      <w:start w:val="1"/>
-      <w:numFmt w:val="lowerLetter"/>
-      <w:lvlText w:val="%5."/>
-      <w:lvlJc w:val="left"/>
-      <w:pPr>
-        <w:ind w:left="3600" w:hanging="360"/>
-      </w:pPr>
-    </w:lvl>
-    <w:lvl w:ilvl="5" w:tplc="0409001B" w:tentative="1">
-      <w:start w:val="1"/>
-      <w:numFmt w:val="lowerRoman"/>
-      <w:lvlText w:val="%6."/>
-      <w:lvlJc w:val="right"/>
-      <w:pPr>
-        <w:ind w:left="4320" w:hanging="180"/>
-      </w:pPr>
-    </w:lvl>
-    <w:lvl w:ilvl="6" w:tplc="0409000F" w:tentative="1">
-      <w:start w:val="1"/>
-      <w:numFmt w:val="decimal"/>
-      <w:lvlText w:val="%7."/>
-      <w:lvlJc w:val="left"/>
-      <w:pPr>
-        <w:ind w:left="5040" w:hanging="360"/>
-      </w:pPr>
-    </w:lvl>
-    <w:lvl w:ilvl="7" w:tplc="04090019" w:tentative="1">
-      <w:start w:val="1"/>
-      <w:numFmt w:val="lowerLetter"/>
-      <w:lvlText w:val="%8."/>
-      <w:lvlJc w:val="left"/>
-      <w:pPr>
-        <w:ind w:left="5760" w:hanging="360"/>
-      </w:pPr>
-    </w:lvl>
-    <w:lvl w:ilvl="8" w:tplc="0409001B" w:tentative="1">
-      <w:start w:val="1"/>
-      <w:numFmt w:val="lowerRoman"/>
-      <w:lvlText w:val="%9."/>
-      <w:lvlJc w:val="right"/>
-      <w:pPr>
-        <w:ind w:left="6480" w:hanging="180"/>
-      </w:pPr>
-    </w:lvl>
-  </w:abstractNum>
-  <w:abstractNum w:abstractNumId="2" w15:restartNumberingAfterBreak="0">
-    <w:nsid w:val="15E36917"/>
-    <w:multiLevelType w:val="hybridMultilevel"/>
-    <w:tmpl w:val="0220C872"/>
-    <w:lvl w:ilvl="0" w:tplc="0409000F">
-      <w:start w:val="1"/>
-      <w:numFmt w:val="decimal"/>
-      <w:lvlText w:val="%1."/>
-      <w:lvlJc w:val="left"/>
-      <w:pPr>
-        <w:ind w:left="720" w:hanging="360"/>
-      </w:pPr>
-      <w:rPr>
-        <w:rFonts w:hint="default"/>
-      </w:rPr>
-    </w:lvl>
-    <w:lvl w:ilvl="1" w:tplc="04090019" w:tentative="1">
-      <w:start w:val="1"/>
-      <w:numFmt w:val="lowerLetter"/>
-      <w:lvlText w:val="%2."/>
-      <w:lvlJc w:val="left"/>
-      <w:pPr>
-        <w:ind w:left="1440" w:hanging="360"/>
-      </w:pPr>
-    </w:lvl>
-    <w:lvl w:ilvl="2" w:tplc="0409001B" w:tentative="1">
-      <w:start w:val="1"/>
-      <w:numFmt w:val="lowerRoman"/>
-      <w:lvlText w:val="%3."/>
-      <w:lvlJc w:val="right"/>
-      <w:pPr>
-        <w:ind w:left="2160" w:hanging="180"/>
-      </w:pPr>
-    </w:lvl>
-    <w:lvl w:ilvl="3" w:tplc="0409000F" w:tentative="1">
-      <w:start w:val="1"/>
-      <w:numFmt w:val="decimal"/>
-      <w:lvlText w:val="%4."/>
-      <w:lvlJc w:val="left"/>
-      <w:pPr>
-        <w:ind w:left="2880" w:hanging="360"/>
-      </w:pPr>
-    </w:lvl>
-    <w:lvl w:ilvl="4" w:tplc="04090019" w:tentative="1">
-      <w:start w:val="1"/>
-      <w:numFmt w:val="lowerLetter"/>
-      <w:lvlText w:val="%5."/>
-      <w:lvlJc w:val="left"/>
-      <w:pPr>
-        <w:ind w:left="3600" w:hanging="360"/>
-      </w:pPr>
-    </w:lvl>
-    <w:lvl w:ilvl="5" w:tplc="0409001B" w:tentative="1">
-      <w:start w:val="1"/>
-      <w:numFmt w:val="lowerRoman"/>
-      <w:lvlText w:val="%6."/>
-      <w:lvlJc w:val="right"/>
-      <w:pPr>
-        <w:ind w:left="4320" w:hanging="180"/>
-      </w:pPr>
-    </w:lvl>
-    <w:lvl w:ilvl="6" w:tplc="0409000F" w:tentative="1">
-      <w:start w:val="1"/>
-      <w:numFmt w:val="decimal"/>
-      <w:lvlText w:val="%7."/>
-      <w:lvlJc w:val="left"/>
-      <w:pPr>
-        <w:ind w:left="5040" w:hanging="360"/>
-      </w:pPr>
-    </w:lvl>
-    <w:lvl w:ilvl="7" w:tplc="04090019" w:tentative="1">
-      <w:start w:val="1"/>
-      <w:numFmt w:val="lowerLetter"/>
-      <w:lvlText w:val="%8."/>
-      <w:lvlJc w:val="left"/>
-      <w:pPr>
-        <w:ind w:left="5760" w:hanging="360"/>
-      </w:pPr>
-    </w:lvl>
-    <w:lvl w:ilvl="8" w:tplc="0409001B" w:tentative="1">
-      <w:start w:val="1"/>
-      <w:numFmt w:val="lowerRoman"/>
-      <w:lvlText w:val="%9."/>
-      <w:lvlJc w:val="right"/>
-      <w:pPr>
-        <w:ind w:left="6480" w:hanging="180"/>
-      </w:pPr>
-    </w:lvl>
-  </w:abstractNum>
-  <w:abstractNum w:abstractNumId="3" w15:restartNumberingAfterBreak="0">
-    <w:nsid w:val="1F970C9C"/>
-    <w:multiLevelType w:val="hybridMultilevel"/>
-    <w:tmpl w:val="E5B01680"/>
+    <w:tmpl w:val="69BCB362"/>
     <w:lvl w:ilvl="0" w:tplc="0409000F">
       <w:start w:val="1"/>
       <w:numFmt w:val="decimal"/>
@@ -5283,7 +5843,7 @@
         <w:u w:val="none"/>
       </w:rPr>
     </w:lvl>
-    <w:lvl w:ilvl="1" w:tplc="04090019" w:tentative="1">
+    <w:lvl w:ilvl="1" w:tplc="04090019">
       <w:start w:val="1"/>
       <w:numFmt w:val="lowerLetter"/>
       <w:lvlText w:val="%2."/>
@@ -5356,10 +5916,10 @@
       </w:pPr>
     </w:lvl>
   </w:abstractNum>
-  <w:abstractNum w:abstractNumId="4" w15:restartNumberingAfterBreak="0">
-    <w:nsid w:val="23CE4531"/>
+  <w:abstractNum w:abstractNumId="1" w15:restartNumberingAfterBreak="0">
+    <w:nsid w:val="0BAE33B1"/>
     <w:multiLevelType w:val="hybridMultilevel"/>
-    <w:tmpl w:val="B7363A8C"/>
+    <w:tmpl w:val="4CD4D60A"/>
     <w:lvl w:ilvl="0" w:tplc="0409000F">
       <w:start w:val="1"/>
       <w:numFmt w:val="decimal"/>
@@ -5372,7 +5932,7 @@
         <w:rFonts w:hint="default"/>
       </w:rPr>
     </w:lvl>
-    <w:lvl w:ilvl="1" w:tplc="04090019" w:tentative="1">
+    <w:lvl w:ilvl="1" w:tplc="04090019">
       <w:start w:val="1"/>
       <w:numFmt w:val="lowerLetter"/>
       <w:lvlText w:val="%2."/>
@@ -5445,10 +6005,10 @@
       </w:pPr>
     </w:lvl>
   </w:abstractNum>
-  <w:abstractNum w:abstractNumId="5" w15:restartNumberingAfterBreak="0">
-    <w:nsid w:val="35F12643"/>
+  <w:abstractNum w:abstractNumId="2" w15:restartNumberingAfterBreak="0">
+    <w:nsid w:val="0D437B88"/>
     <w:multiLevelType w:val="hybridMultilevel"/>
-    <w:tmpl w:val="855ED6AA"/>
+    <w:tmpl w:val="9E06E44C"/>
     <w:lvl w:ilvl="0" w:tplc="0409000F">
       <w:start w:val="1"/>
       <w:numFmt w:val="decimal"/>
@@ -5470,7 +6030,7 @@
         <w:ind w:left="1440" w:hanging="360"/>
       </w:pPr>
     </w:lvl>
-    <w:lvl w:ilvl="2" w:tplc="0409001B" w:tentative="1">
+    <w:lvl w:ilvl="2" w:tplc="0409001B">
       <w:start w:val="1"/>
       <w:numFmt w:val="lowerRoman"/>
       <w:lvlText w:val="%3."/>
@@ -5479,13 +6039,13 @@
         <w:ind w:left="2160" w:hanging="180"/>
       </w:pPr>
     </w:lvl>
-    <w:lvl w:ilvl="3" w:tplc="0409000F" w:tentative="1">
+    <w:lvl w:ilvl="3" w:tplc="0409000F">
       <w:start w:val="1"/>
       <w:numFmt w:val="decimal"/>
       <w:lvlText w:val="%4."/>
       <w:lvlJc w:val="left"/>
       <w:pPr>
-        <w:ind w:left="2880" w:hanging="360"/>
+        <w:ind w:left="720" w:hanging="360"/>
       </w:pPr>
     </w:lvl>
     <w:lvl w:ilvl="4" w:tplc="04090019" w:tentative="1">
@@ -5534,10 +6094,10 @@
       </w:pPr>
     </w:lvl>
   </w:abstractNum>
-  <w:abstractNum w:abstractNumId="6" w15:restartNumberingAfterBreak="0">
-    <w:nsid w:val="39C86FF1"/>
+  <w:abstractNum w:abstractNumId="3" w15:restartNumberingAfterBreak="0">
+    <w:nsid w:val="15E36917"/>
     <w:multiLevelType w:val="hybridMultilevel"/>
-    <w:tmpl w:val="2548C338"/>
+    <w:tmpl w:val="0220C872"/>
     <w:lvl w:ilvl="0" w:tplc="0409000F">
       <w:start w:val="1"/>
       <w:numFmt w:val="decimal"/>
@@ -5550,7 +6110,7 @@
         <w:rFonts w:hint="default"/>
       </w:rPr>
     </w:lvl>
-    <w:lvl w:ilvl="1" w:tplc="04090019">
+    <w:lvl w:ilvl="1" w:tplc="04090019" w:tentative="1">
       <w:start w:val="1"/>
       <w:numFmt w:val="lowerLetter"/>
       <w:lvlText w:val="%2."/>
@@ -5623,455 +6183,10 @@
       </w:pPr>
     </w:lvl>
   </w:abstractNum>
-  <w:abstractNum w:abstractNumId="7" w15:restartNumberingAfterBreak="0">
-    <w:nsid w:val="39D259E3"/>
+  <w:abstractNum w:abstractNumId="4" w15:restartNumberingAfterBreak="0">
+    <w:nsid w:val="1F970C9C"/>
     <w:multiLevelType w:val="hybridMultilevel"/>
-    <w:tmpl w:val="B762BD0A"/>
-    <w:lvl w:ilvl="0" w:tplc="0409000F">
-      <w:start w:val="1"/>
-      <w:numFmt w:val="decimal"/>
-      <w:lvlText w:val="%1."/>
-      <w:lvlJc w:val="left"/>
-      <w:pPr>
-        <w:ind w:left="720" w:hanging="360"/>
-      </w:pPr>
-      <w:rPr>
-        <w:rFonts w:hint="default"/>
-      </w:rPr>
-    </w:lvl>
-    <w:lvl w:ilvl="1" w:tplc="04090019">
-      <w:start w:val="1"/>
-      <w:numFmt w:val="lowerLetter"/>
-      <w:lvlText w:val="%2."/>
-      <w:lvlJc w:val="left"/>
-      <w:pPr>
-        <w:ind w:left="1440" w:hanging="360"/>
-      </w:pPr>
-    </w:lvl>
-    <w:lvl w:ilvl="2" w:tplc="0409001B" w:tentative="1">
-      <w:start w:val="1"/>
-      <w:numFmt w:val="lowerRoman"/>
-      <w:lvlText w:val="%3."/>
-      <w:lvlJc w:val="right"/>
-      <w:pPr>
-        <w:ind w:left="2160" w:hanging="180"/>
-      </w:pPr>
-    </w:lvl>
-    <w:lvl w:ilvl="3" w:tplc="0409000F" w:tentative="1">
-      <w:start w:val="1"/>
-      <w:numFmt w:val="decimal"/>
-      <w:lvlText w:val="%4."/>
-      <w:lvlJc w:val="left"/>
-      <w:pPr>
-        <w:ind w:left="2880" w:hanging="360"/>
-      </w:pPr>
-    </w:lvl>
-    <w:lvl w:ilvl="4" w:tplc="04090019" w:tentative="1">
-      <w:start w:val="1"/>
-      <w:numFmt w:val="lowerLetter"/>
-      <w:lvlText w:val="%5."/>
-      <w:lvlJc w:val="left"/>
-      <w:pPr>
-        <w:ind w:left="3600" w:hanging="360"/>
-      </w:pPr>
-    </w:lvl>
-    <w:lvl w:ilvl="5" w:tplc="0409001B" w:tentative="1">
-      <w:start w:val="1"/>
-      <w:numFmt w:val="lowerRoman"/>
-      <w:lvlText w:val="%6."/>
-      <w:lvlJc w:val="right"/>
-      <w:pPr>
-        <w:ind w:left="4320" w:hanging="180"/>
-      </w:pPr>
-    </w:lvl>
-    <w:lvl w:ilvl="6" w:tplc="0409000F" w:tentative="1">
-      <w:start w:val="1"/>
-      <w:numFmt w:val="decimal"/>
-      <w:lvlText w:val="%7."/>
-      <w:lvlJc w:val="left"/>
-      <w:pPr>
-        <w:ind w:left="5040" w:hanging="360"/>
-      </w:pPr>
-    </w:lvl>
-    <w:lvl w:ilvl="7" w:tplc="04090019" w:tentative="1">
-      <w:start w:val="1"/>
-      <w:numFmt w:val="lowerLetter"/>
-      <w:lvlText w:val="%8."/>
-      <w:lvlJc w:val="left"/>
-      <w:pPr>
-        <w:ind w:left="5760" w:hanging="360"/>
-      </w:pPr>
-    </w:lvl>
-    <w:lvl w:ilvl="8" w:tplc="0409001B" w:tentative="1">
-      <w:start w:val="1"/>
-      <w:numFmt w:val="lowerRoman"/>
-      <w:lvlText w:val="%9."/>
-      <w:lvlJc w:val="right"/>
-      <w:pPr>
-        <w:ind w:left="6480" w:hanging="180"/>
-      </w:pPr>
-    </w:lvl>
-  </w:abstractNum>
-  <w:abstractNum w:abstractNumId="8" w15:restartNumberingAfterBreak="0">
-    <w:nsid w:val="3AD6728F"/>
-    <w:multiLevelType w:val="hybridMultilevel"/>
-    <w:tmpl w:val="A4D63AE0"/>
-    <w:lvl w:ilvl="0" w:tplc="0409000F">
-      <w:start w:val="1"/>
-      <w:numFmt w:val="decimal"/>
-      <w:lvlText w:val="%1."/>
-      <w:lvlJc w:val="left"/>
-      <w:pPr>
-        <w:ind w:left="720" w:hanging="360"/>
-      </w:pPr>
-      <w:rPr>
-        <w:rFonts w:hint="default"/>
-      </w:rPr>
-    </w:lvl>
-    <w:lvl w:ilvl="1" w:tplc="04090019" w:tentative="1">
-      <w:start w:val="1"/>
-      <w:numFmt w:val="lowerLetter"/>
-      <w:lvlText w:val="%2."/>
-      <w:lvlJc w:val="left"/>
-      <w:pPr>
-        <w:ind w:left="1440" w:hanging="360"/>
-      </w:pPr>
-    </w:lvl>
-    <w:lvl w:ilvl="2" w:tplc="0409001B" w:tentative="1">
-      <w:start w:val="1"/>
-      <w:numFmt w:val="lowerRoman"/>
-      <w:lvlText w:val="%3."/>
-      <w:lvlJc w:val="right"/>
-      <w:pPr>
-        <w:ind w:left="2160" w:hanging="180"/>
-      </w:pPr>
-    </w:lvl>
-    <w:lvl w:ilvl="3" w:tplc="0409000F" w:tentative="1">
-      <w:start w:val="1"/>
-      <w:numFmt w:val="decimal"/>
-      <w:lvlText w:val="%4."/>
-      <w:lvlJc w:val="left"/>
-      <w:pPr>
-        <w:ind w:left="2880" w:hanging="360"/>
-      </w:pPr>
-    </w:lvl>
-    <w:lvl w:ilvl="4" w:tplc="04090019" w:tentative="1">
-      <w:start w:val="1"/>
-      <w:numFmt w:val="lowerLetter"/>
-      <w:lvlText w:val="%5."/>
-      <w:lvlJc w:val="left"/>
-      <w:pPr>
-        <w:ind w:left="3600" w:hanging="360"/>
-      </w:pPr>
-    </w:lvl>
-    <w:lvl w:ilvl="5" w:tplc="0409001B" w:tentative="1">
-      <w:start w:val="1"/>
-      <w:numFmt w:val="lowerRoman"/>
-      <w:lvlText w:val="%6."/>
-      <w:lvlJc w:val="right"/>
-      <w:pPr>
-        <w:ind w:left="4320" w:hanging="180"/>
-      </w:pPr>
-    </w:lvl>
-    <w:lvl w:ilvl="6" w:tplc="0409000F" w:tentative="1">
-      <w:start w:val="1"/>
-      <w:numFmt w:val="decimal"/>
-      <w:lvlText w:val="%7."/>
-      <w:lvlJc w:val="left"/>
-      <w:pPr>
-        <w:ind w:left="5040" w:hanging="360"/>
-      </w:pPr>
-    </w:lvl>
-    <w:lvl w:ilvl="7" w:tplc="04090019" w:tentative="1">
-      <w:start w:val="1"/>
-      <w:numFmt w:val="lowerLetter"/>
-      <w:lvlText w:val="%8."/>
-      <w:lvlJc w:val="left"/>
-      <w:pPr>
-        <w:ind w:left="5760" w:hanging="360"/>
-      </w:pPr>
-    </w:lvl>
-    <w:lvl w:ilvl="8" w:tplc="0409001B" w:tentative="1">
-      <w:start w:val="1"/>
-      <w:numFmt w:val="lowerRoman"/>
-      <w:lvlText w:val="%9."/>
-      <w:lvlJc w:val="right"/>
-      <w:pPr>
-        <w:ind w:left="6480" w:hanging="180"/>
-      </w:pPr>
-    </w:lvl>
-  </w:abstractNum>
-  <w:abstractNum w:abstractNumId="9" w15:restartNumberingAfterBreak="0">
-    <w:nsid w:val="3D470EAE"/>
-    <w:multiLevelType w:val="hybridMultilevel"/>
-    <w:tmpl w:val="CCCC5868"/>
-    <w:lvl w:ilvl="0" w:tplc="0409000F">
-      <w:start w:val="1"/>
-      <w:numFmt w:val="decimal"/>
-      <w:lvlText w:val="%1."/>
-      <w:lvlJc w:val="left"/>
-      <w:pPr>
-        <w:ind w:left="720" w:hanging="360"/>
-      </w:pPr>
-      <w:rPr>
-        <w:rFonts w:hint="default"/>
-      </w:rPr>
-    </w:lvl>
-    <w:lvl w:ilvl="1" w:tplc="04090019" w:tentative="1">
-      <w:start w:val="1"/>
-      <w:numFmt w:val="lowerLetter"/>
-      <w:lvlText w:val="%2."/>
-      <w:lvlJc w:val="left"/>
-      <w:pPr>
-        <w:ind w:left="1440" w:hanging="360"/>
-      </w:pPr>
-    </w:lvl>
-    <w:lvl w:ilvl="2" w:tplc="0409001B" w:tentative="1">
-      <w:start w:val="1"/>
-      <w:numFmt w:val="lowerRoman"/>
-      <w:lvlText w:val="%3."/>
-      <w:lvlJc w:val="right"/>
-      <w:pPr>
-        <w:ind w:left="2160" w:hanging="180"/>
-      </w:pPr>
-    </w:lvl>
-    <w:lvl w:ilvl="3" w:tplc="0409000F" w:tentative="1">
-      <w:start w:val="1"/>
-      <w:numFmt w:val="decimal"/>
-      <w:lvlText w:val="%4."/>
-      <w:lvlJc w:val="left"/>
-      <w:pPr>
-        <w:ind w:left="2880" w:hanging="360"/>
-      </w:pPr>
-    </w:lvl>
-    <w:lvl w:ilvl="4" w:tplc="04090019" w:tentative="1">
-      <w:start w:val="1"/>
-      <w:numFmt w:val="lowerLetter"/>
-      <w:lvlText w:val="%5."/>
-      <w:lvlJc w:val="left"/>
-      <w:pPr>
-        <w:ind w:left="3600" w:hanging="360"/>
-      </w:pPr>
-    </w:lvl>
-    <w:lvl w:ilvl="5" w:tplc="0409001B" w:tentative="1">
-      <w:start w:val="1"/>
-      <w:numFmt w:val="lowerRoman"/>
-      <w:lvlText w:val="%6."/>
-      <w:lvlJc w:val="right"/>
-      <w:pPr>
-        <w:ind w:left="4320" w:hanging="180"/>
-      </w:pPr>
-    </w:lvl>
-    <w:lvl w:ilvl="6" w:tplc="0409000F" w:tentative="1">
-      <w:start w:val="1"/>
-      <w:numFmt w:val="decimal"/>
-      <w:lvlText w:val="%7."/>
-      <w:lvlJc w:val="left"/>
-      <w:pPr>
-        <w:ind w:left="5040" w:hanging="360"/>
-      </w:pPr>
-    </w:lvl>
-    <w:lvl w:ilvl="7" w:tplc="04090019" w:tentative="1">
-      <w:start w:val="1"/>
-      <w:numFmt w:val="lowerLetter"/>
-      <w:lvlText w:val="%8."/>
-      <w:lvlJc w:val="left"/>
-      <w:pPr>
-        <w:ind w:left="5760" w:hanging="360"/>
-      </w:pPr>
-    </w:lvl>
-    <w:lvl w:ilvl="8" w:tplc="0409001B" w:tentative="1">
-      <w:start w:val="1"/>
-      <w:numFmt w:val="lowerRoman"/>
-      <w:lvlText w:val="%9."/>
-      <w:lvlJc w:val="right"/>
-      <w:pPr>
-        <w:ind w:left="6480" w:hanging="180"/>
-      </w:pPr>
-    </w:lvl>
-  </w:abstractNum>
-  <w:abstractNum w:abstractNumId="10" w15:restartNumberingAfterBreak="0">
-    <w:nsid w:val="4044325A"/>
-    <w:multiLevelType w:val="hybridMultilevel"/>
-    <w:tmpl w:val="83DC1670"/>
-    <w:lvl w:ilvl="0" w:tplc="0409000F">
-      <w:start w:val="1"/>
-      <w:numFmt w:val="decimal"/>
-      <w:lvlText w:val="%1."/>
-      <w:lvlJc w:val="left"/>
-      <w:pPr>
-        <w:ind w:left="720" w:hanging="360"/>
-      </w:pPr>
-      <w:rPr>
-        <w:rFonts w:hint="default"/>
-      </w:rPr>
-    </w:lvl>
-    <w:lvl w:ilvl="1" w:tplc="04090019" w:tentative="1">
-      <w:start w:val="1"/>
-      <w:numFmt w:val="lowerLetter"/>
-      <w:lvlText w:val="%2."/>
-      <w:lvlJc w:val="left"/>
-      <w:pPr>
-        <w:ind w:left="1440" w:hanging="360"/>
-      </w:pPr>
-    </w:lvl>
-    <w:lvl w:ilvl="2" w:tplc="0409001B" w:tentative="1">
-      <w:start w:val="1"/>
-      <w:numFmt w:val="lowerRoman"/>
-      <w:lvlText w:val="%3."/>
-      <w:lvlJc w:val="right"/>
-      <w:pPr>
-        <w:ind w:left="2160" w:hanging="180"/>
-      </w:pPr>
-    </w:lvl>
-    <w:lvl w:ilvl="3" w:tplc="0409000F" w:tentative="1">
-      <w:start w:val="1"/>
-      <w:numFmt w:val="decimal"/>
-      <w:lvlText w:val="%4."/>
-      <w:lvlJc w:val="left"/>
-      <w:pPr>
-        <w:ind w:left="2880" w:hanging="360"/>
-      </w:pPr>
-    </w:lvl>
-    <w:lvl w:ilvl="4" w:tplc="04090019" w:tentative="1">
-      <w:start w:val="1"/>
-      <w:numFmt w:val="lowerLetter"/>
-      <w:lvlText w:val="%5."/>
-      <w:lvlJc w:val="left"/>
-      <w:pPr>
-        <w:ind w:left="3600" w:hanging="360"/>
-      </w:pPr>
-    </w:lvl>
-    <w:lvl w:ilvl="5" w:tplc="0409001B" w:tentative="1">
-      <w:start w:val="1"/>
-      <w:numFmt w:val="lowerRoman"/>
-      <w:lvlText w:val="%6."/>
-      <w:lvlJc w:val="right"/>
-      <w:pPr>
-        <w:ind w:left="4320" w:hanging="180"/>
-      </w:pPr>
-    </w:lvl>
-    <w:lvl w:ilvl="6" w:tplc="0409000F" w:tentative="1">
-      <w:start w:val="1"/>
-      <w:numFmt w:val="decimal"/>
-      <w:lvlText w:val="%7."/>
-      <w:lvlJc w:val="left"/>
-      <w:pPr>
-        <w:ind w:left="5040" w:hanging="360"/>
-      </w:pPr>
-    </w:lvl>
-    <w:lvl w:ilvl="7" w:tplc="04090019" w:tentative="1">
-      <w:start w:val="1"/>
-      <w:numFmt w:val="lowerLetter"/>
-      <w:lvlText w:val="%8."/>
-      <w:lvlJc w:val="left"/>
-      <w:pPr>
-        <w:ind w:left="5760" w:hanging="360"/>
-      </w:pPr>
-    </w:lvl>
-    <w:lvl w:ilvl="8" w:tplc="0409001B" w:tentative="1">
-      <w:start w:val="1"/>
-      <w:numFmt w:val="lowerRoman"/>
-      <w:lvlText w:val="%9."/>
-      <w:lvlJc w:val="right"/>
-      <w:pPr>
-        <w:ind w:left="6480" w:hanging="180"/>
-      </w:pPr>
-    </w:lvl>
-  </w:abstractNum>
-  <w:abstractNum w:abstractNumId="11" w15:restartNumberingAfterBreak="0">
-    <w:nsid w:val="45B167B4"/>
-    <w:multiLevelType w:val="hybridMultilevel"/>
-    <w:tmpl w:val="0840BB5A"/>
-    <w:lvl w:ilvl="0" w:tplc="0409000F">
-      <w:start w:val="1"/>
-      <w:numFmt w:val="decimal"/>
-      <w:lvlText w:val="%1."/>
-      <w:lvlJc w:val="left"/>
-      <w:pPr>
-        <w:ind w:left="720" w:hanging="360"/>
-      </w:pPr>
-      <w:rPr>
-        <w:rFonts w:hint="default"/>
-      </w:rPr>
-    </w:lvl>
-    <w:lvl w:ilvl="1" w:tplc="04090019">
-      <w:start w:val="1"/>
-      <w:numFmt w:val="lowerLetter"/>
-      <w:lvlText w:val="%2."/>
-      <w:lvlJc w:val="left"/>
-      <w:pPr>
-        <w:ind w:left="1440" w:hanging="360"/>
-      </w:pPr>
-    </w:lvl>
-    <w:lvl w:ilvl="2" w:tplc="0409001B" w:tentative="1">
-      <w:start w:val="1"/>
-      <w:numFmt w:val="lowerRoman"/>
-      <w:lvlText w:val="%3."/>
-      <w:lvlJc w:val="right"/>
-      <w:pPr>
-        <w:ind w:left="2160" w:hanging="180"/>
-      </w:pPr>
-    </w:lvl>
-    <w:lvl w:ilvl="3" w:tplc="0409000F" w:tentative="1">
-      <w:start w:val="1"/>
-      <w:numFmt w:val="decimal"/>
-      <w:lvlText w:val="%4."/>
-      <w:lvlJc w:val="left"/>
-      <w:pPr>
-        <w:ind w:left="2880" w:hanging="360"/>
-      </w:pPr>
-    </w:lvl>
-    <w:lvl w:ilvl="4" w:tplc="04090019" w:tentative="1">
-      <w:start w:val="1"/>
-      <w:numFmt w:val="lowerLetter"/>
-      <w:lvlText w:val="%5."/>
-      <w:lvlJc w:val="left"/>
-      <w:pPr>
-        <w:ind w:left="3600" w:hanging="360"/>
-      </w:pPr>
-    </w:lvl>
-    <w:lvl w:ilvl="5" w:tplc="0409001B" w:tentative="1">
-      <w:start w:val="1"/>
-      <w:numFmt w:val="lowerRoman"/>
-      <w:lvlText w:val="%6."/>
-      <w:lvlJc w:val="right"/>
-      <w:pPr>
-        <w:ind w:left="4320" w:hanging="180"/>
-      </w:pPr>
-    </w:lvl>
-    <w:lvl w:ilvl="6" w:tplc="0409000F" w:tentative="1">
-      <w:start w:val="1"/>
-      <w:numFmt w:val="decimal"/>
-      <w:lvlText w:val="%7."/>
-      <w:lvlJc w:val="left"/>
-      <w:pPr>
-        <w:ind w:left="5040" w:hanging="360"/>
-      </w:pPr>
-    </w:lvl>
-    <w:lvl w:ilvl="7" w:tplc="04090019" w:tentative="1">
-      <w:start w:val="1"/>
-      <w:numFmt w:val="lowerLetter"/>
-      <w:lvlText w:val="%8."/>
-      <w:lvlJc w:val="left"/>
-      <w:pPr>
-        <w:ind w:left="5760" w:hanging="360"/>
-      </w:pPr>
-    </w:lvl>
-    <w:lvl w:ilvl="8" w:tplc="0409001B" w:tentative="1">
-      <w:start w:val="1"/>
-      <w:numFmt w:val="lowerRoman"/>
-      <w:lvlText w:val="%9."/>
-      <w:lvlJc w:val="right"/>
-      <w:pPr>
-        <w:ind w:left="6480" w:hanging="180"/>
-      </w:pPr>
-    </w:lvl>
-  </w:abstractNum>
-  <w:abstractNum w:abstractNumId="12" w15:restartNumberingAfterBreak="0">
-    <w:nsid w:val="4A310D4D"/>
-    <w:multiLevelType w:val="hybridMultilevel"/>
-    <w:tmpl w:val="A4827982"/>
+    <w:tmpl w:val="E5B01680"/>
     <w:lvl w:ilvl="0" w:tplc="0409000F">
       <w:start w:val="1"/>
       <w:numFmt w:val="decimal"/>
@@ -6086,7 +6201,7 @@
         <w:u w:val="none"/>
       </w:rPr>
     </w:lvl>
-    <w:lvl w:ilvl="1" w:tplc="04090019">
+    <w:lvl w:ilvl="1" w:tplc="04090019" w:tentative="1">
       <w:start w:val="1"/>
       <w:numFmt w:val="lowerLetter"/>
       <w:lvlText w:val="%2."/>
@@ -6159,10 +6274,10 @@
       </w:pPr>
     </w:lvl>
   </w:abstractNum>
-  <w:abstractNum w:abstractNumId="13" w15:restartNumberingAfterBreak="0">
-    <w:nsid w:val="4D8F25C9"/>
+  <w:abstractNum w:abstractNumId="5" w15:restartNumberingAfterBreak="0">
+    <w:nsid w:val="23CE4531"/>
     <w:multiLevelType w:val="hybridMultilevel"/>
-    <w:tmpl w:val="BEDC7596"/>
+    <w:tmpl w:val="B7363A8C"/>
     <w:lvl w:ilvl="0" w:tplc="0409000F">
       <w:start w:val="1"/>
       <w:numFmt w:val="decimal"/>
@@ -6175,7 +6290,7 @@
         <w:rFonts w:hint="default"/>
       </w:rPr>
     </w:lvl>
-    <w:lvl w:ilvl="1" w:tplc="04090019">
+    <w:lvl w:ilvl="1" w:tplc="04090019" w:tentative="1">
       <w:start w:val="1"/>
       <w:numFmt w:val="lowerLetter"/>
       <w:lvlText w:val="%2."/>
@@ -6248,10 +6363,633 @@
       </w:pPr>
     </w:lvl>
   </w:abstractNum>
-  <w:abstractNum w:abstractNumId="14" w15:restartNumberingAfterBreak="0">
-    <w:nsid w:val="51FF7C7D"/>
+  <w:abstractNum w:abstractNumId="6" w15:restartNumberingAfterBreak="0">
+    <w:nsid w:val="35F12643"/>
     <w:multiLevelType w:val="hybridMultilevel"/>
-    <w:tmpl w:val="654802A6"/>
+    <w:tmpl w:val="855ED6AA"/>
+    <w:lvl w:ilvl="0" w:tplc="0409000F">
+      <w:start w:val="1"/>
+      <w:numFmt w:val="decimal"/>
+      <w:lvlText w:val="%1."/>
+      <w:lvlJc w:val="left"/>
+      <w:pPr>
+        <w:ind w:left="720" w:hanging="360"/>
+      </w:pPr>
+      <w:rPr>
+        <w:rFonts w:hint="default"/>
+      </w:rPr>
+    </w:lvl>
+    <w:lvl w:ilvl="1" w:tplc="04090019">
+      <w:start w:val="1"/>
+      <w:numFmt w:val="lowerLetter"/>
+      <w:lvlText w:val="%2."/>
+      <w:lvlJc w:val="left"/>
+      <w:pPr>
+        <w:ind w:left="1440" w:hanging="360"/>
+      </w:pPr>
+    </w:lvl>
+    <w:lvl w:ilvl="2" w:tplc="0409001B" w:tentative="1">
+      <w:start w:val="1"/>
+      <w:numFmt w:val="lowerRoman"/>
+      <w:lvlText w:val="%3."/>
+      <w:lvlJc w:val="right"/>
+      <w:pPr>
+        <w:ind w:left="2160" w:hanging="180"/>
+      </w:pPr>
+    </w:lvl>
+    <w:lvl w:ilvl="3" w:tplc="0409000F" w:tentative="1">
+      <w:start w:val="1"/>
+      <w:numFmt w:val="decimal"/>
+      <w:lvlText w:val="%4."/>
+      <w:lvlJc w:val="left"/>
+      <w:pPr>
+        <w:ind w:left="2880" w:hanging="360"/>
+      </w:pPr>
+    </w:lvl>
+    <w:lvl w:ilvl="4" w:tplc="04090019" w:tentative="1">
+      <w:start w:val="1"/>
+      <w:numFmt w:val="lowerLetter"/>
+      <w:lvlText w:val="%5."/>
+      <w:lvlJc w:val="left"/>
+      <w:pPr>
+        <w:ind w:left="3600" w:hanging="360"/>
+      </w:pPr>
+    </w:lvl>
+    <w:lvl w:ilvl="5" w:tplc="0409001B" w:tentative="1">
+      <w:start w:val="1"/>
+      <w:numFmt w:val="lowerRoman"/>
+      <w:lvlText w:val="%6."/>
+      <w:lvlJc w:val="right"/>
+      <w:pPr>
+        <w:ind w:left="4320" w:hanging="180"/>
+      </w:pPr>
+    </w:lvl>
+    <w:lvl w:ilvl="6" w:tplc="0409000F" w:tentative="1">
+      <w:start w:val="1"/>
+      <w:numFmt w:val="decimal"/>
+      <w:lvlText w:val="%7."/>
+      <w:lvlJc w:val="left"/>
+      <w:pPr>
+        <w:ind w:left="5040" w:hanging="360"/>
+      </w:pPr>
+    </w:lvl>
+    <w:lvl w:ilvl="7" w:tplc="04090019" w:tentative="1">
+      <w:start w:val="1"/>
+      <w:numFmt w:val="lowerLetter"/>
+      <w:lvlText w:val="%8."/>
+      <w:lvlJc w:val="left"/>
+      <w:pPr>
+        <w:ind w:left="5760" w:hanging="360"/>
+      </w:pPr>
+    </w:lvl>
+    <w:lvl w:ilvl="8" w:tplc="0409001B" w:tentative="1">
+      <w:start w:val="1"/>
+      <w:numFmt w:val="lowerRoman"/>
+      <w:lvlText w:val="%9."/>
+      <w:lvlJc w:val="right"/>
+      <w:pPr>
+        <w:ind w:left="6480" w:hanging="180"/>
+      </w:pPr>
+    </w:lvl>
+  </w:abstractNum>
+  <w:abstractNum w:abstractNumId="7" w15:restartNumberingAfterBreak="0">
+    <w:nsid w:val="39C86FF1"/>
+    <w:multiLevelType w:val="hybridMultilevel"/>
+    <w:tmpl w:val="2548C338"/>
+    <w:lvl w:ilvl="0" w:tplc="0409000F">
+      <w:start w:val="1"/>
+      <w:numFmt w:val="decimal"/>
+      <w:lvlText w:val="%1."/>
+      <w:lvlJc w:val="left"/>
+      <w:pPr>
+        <w:ind w:left="720" w:hanging="360"/>
+      </w:pPr>
+      <w:rPr>
+        <w:rFonts w:hint="default"/>
+      </w:rPr>
+    </w:lvl>
+    <w:lvl w:ilvl="1" w:tplc="04090019">
+      <w:start w:val="1"/>
+      <w:numFmt w:val="lowerLetter"/>
+      <w:lvlText w:val="%2."/>
+      <w:lvlJc w:val="left"/>
+      <w:pPr>
+        <w:ind w:left="1440" w:hanging="360"/>
+      </w:pPr>
+    </w:lvl>
+    <w:lvl w:ilvl="2" w:tplc="0409001B" w:tentative="1">
+      <w:start w:val="1"/>
+      <w:numFmt w:val="lowerRoman"/>
+      <w:lvlText w:val="%3."/>
+      <w:lvlJc w:val="right"/>
+      <w:pPr>
+        <w:ind w:left="2160" w:hanging="180"/>
+      </w:pPr>
+    </w:lvl>
+    <w:lvl w:ilvl="3" w:tplc="0409000F" w:tentative="1">
+      <w:start w:val="1"/>
+      <w:numFmt w:val="decimal"/>
+      <w:lvlText w:val="%4."/>
+      <w:lvlJc w:val="left"/>
+      <w:pPr>
+        <w:ind w:left="2880" w:hanging="360"/>
+      </w:pPr>
+    </w:lvl>
+    <w:lvl w:ilvl="4" w:tplc="04090019" w:tentative="1">
+      <w:start w:val="1"/>
+      <w:numFmt w:val="lowerLetter"/>
+      <w:lvlText w:val="%5."/>
+      <w:lvlJc w:val="left"/>
+      <w:pPr>
+        <w:ind w:left="3600" w:hanging="360"/>
+      </w:pPr>
+    </w:lvl>
+    <w:lvl w:ilvl="5" w:tplc="0409001B" w:tentative="1">
+      <w:start w:val="1"/>
+      <w:numFmt w:val="lowerRoman"/>
+      <w:lvlText w:val="%6."/>
+      <w:lvlJc w:val="right"/>
+      <w:pPr>
+        <w:ind w:left="4320" w:hanging="180"/>
+      </w:pPr>
+    </w:lvl>
+    <w:lvl w:ilvl="6" w:tplc="0409000F" w:tentative="1">
+      <w:start w:val="1"/>
+      <w:numFmt w:val="decimal"/>
+      <w:lvlText w:val="%7."/>
+      <w:lvlJc w:val="left"/>
+      <w:pPr>
+        <w:ind w:left="5040" w:hanging="360"/>
+      </w:pPr>
+    </w:lvl>
+    <w:lvl w:ilvl="7" w:tplc="04090019" w:tentative="1">
+      <w:start w:val="1"/>
+      <w:numFmt w:val="lowerLetter"/>
+      <w:lvlText w:val="%8."/>
+      <w:lvlJc w:val="left"/>
+      <w:pPr>
+        <w:ind w:left="5760" w:hanging="360"/>
+      </w:pPr>
+    </w:lvl>
+    <w:lvl w:ilvl="8" w:tplc="0409001B" w:tentative="1">
+      <w:start w:val="1"/>
+      <w:numFmt w:val="lowerRoman"/>
+      <w:lvlText w:val="%9."/>
+      <w:lvlJc w:val="right"/>
+      <w:pPr>
+        <w:ind w:left="6480" w:hanging="180"/>
+      </w:pPr>
+    </w:lvl>
+  </w:abstractNum>
+  <w:abstractNum w:abstractNumId="8" w15:restartNumberingAfterBreak="0">
+    <w:nsid w:val="39D259E3"/>
+    <w:multiLevelType w:val="hybridMultilevel"/>
+    <w:tmpl w:val="B762BD0A"/>
+    <w:lvl w:ilvl="0" w:tplc="0409000F">
+      <w:start w:val="1"/>
+      <w:numFmt w:val="decimal"/>
+      <w:lvlText w:val="%1."/>
+      <w:lvlJc w:val="left"/>
+      <w:pPr>
+        <w:ind w:left="720" w:hanging="360"/>
+      </w:pPr>
+      <w:rPr>
+        <w:rFonts w:hint="default"/>
+      </w:rPr>
+    </w:lvl>
+    <w:lvl w:ilvl="1" w:tplc="04090019">
+      <w:start w:val="1"/>
+      <w:numFmt w:val="lowerLetter"/>
+      <w:lvlText w:val="%2."/>
+      <w:lvlJc w:val="left"/>
+      <w:pPr>
+        <w:ind w:left="1440" w:hanging="360"/>
+      </w:pPr>
+    </w:lvl>
+    <w:lvl w:ilvl="2" w:tplc="0409001B" w:tentative="1">
+      <w:start w:val="1"/>
+      <w:numFmt w:val="lowerRoman"/>
+      <w:lvlText w:val="%3."/>
+      <w:lvlJc w:val="right"/>
+      <w:pPr>
+        <w:ind w:left="2160" w:hanging="180"/>
+      </w:pPr>
+    </w:lvl>
+    <w:lvl w:ilvl="3" w:tplc="0409000F" w:tentative="1">
+      <w:start w:val="1"/>
+      <w:numFmt w:val="decimal"/>
+      <w:lvlText w:val="%4."/>
+      <w:lvlJc w:val="left"/>
+      <w:pPr>
+        <w:ind w:left="2880" w:hanging="360"/>
+      </w:pPr>
+    </w:lvl>
+    <w:lvl w:ilvl="4" w:tplc="04090019" w:tentative="1">
+      <w:start w:val="1"/>
+      <w:numFmt w:val="lowerLetter"/>
+      <w:lvlText w:val="%5."/>
+      <w:lvlJc w:val="left"/>
+      <w:pPr>
+        <w:ind w:left="3600" w:hanging="360"/>
+      </w:pPr>
+    </w:lvl>
+    <w:lvl w:ilvl="5" w:tplc="0409001B" w:tentative="1">
+      <w:start w:val="1"/>
+      <w:numFmt w:val="lowerRoman"/>
+      <w:lvlText w:val="%6."/>
+      <w:lvlJc w:val="right"/>
+      <w:pPr>
+        <w:ind w:left="4320" w:hanging="180"/>
+      </w:pPr>
+    </w:lvl>
+    <w:lvl w:ilvl="6" w:tplc="0409000F" w:tentative="1">
+      <w:start w:val="1"/>
+      <w:numFmt w:val="decimal"/>
+      <w:lvlText w:val="%7."/>
+      <w:lvlJc w:val="left"/>
+      <w:pPr>
+        <w:ind w:left="5040" w:hanging="360"/>
+      </w:pPr>
+    </w:lvl>
+    <w:lvl w:ilvl="7" w:tplc="04090019" w:tentative="1">
+      <w:start w:val="1"/>
+      <w:numFmt w:val="lowerLetter"/>
+      <w:lvlText w:val="%8."/>
+      <w:lvlJc w:val="left"/>
+      <w:pPr>
+        <w:ind w:left="5760" w:hanging="360"/>
+      </w:pPr>
+    </w:lvl>
+    <w:lvl w:ilvl="8" w:tplc="0409001B" w:tentative="1">
+      <w:start w:val="1"/>
+      <w:numFmt w:val="lowerRoman"/>
+      <w:lvlText w:val="%9."/>
+      <w:lvlJc w:val="right"/>
+      <w:pPr>
+        <w:ind w:left="6480" w:hanging="180"/>
+      </w:pPr>
+    </w:lvl>
+  </w:abstractNum>
+  <w:abstractNum w:abstractNumId="9" w15:restartNumberingAfterBreak="0">
+    <w:nsid w:val="3AD6728F"/>
+    <w:multiLevelType w:val="hybridMultilevel"/>
+    <w:tmpl w:val="A4D63AE0"/>
+    <w:lvl w:ilvl="0" w:tplc="0409000F">
+      <w:start w:val="1"/>
+      <w:numFmt w:val="decimal"/>
+      <w:lvlText w:val="%1."/>
+      <w:lvlJc w:val="left"/>
+      <w:pPr>
+        <w:ind w:left="720" w:hanging="360"/>
+      </w:pPr>
+      <w:rPr>
+        <w:rFonts w:hint="default"/>
+      </w:rPr>
+    </w:lvl>
+    <w:lvl w:ilvl="1" w:tplc="04090019" w:tentative="1">
+      <w:start w:val="1"/>
+      <w:numFmt w:val="lowerLetter"/>
+      <w:lvlText w:val="%2."/>
+      <w:lvlJc w:val="left"/>
+      <w:pPr>
+        <w:ind w:left="1440" w:hanging="360"/>
+      </w:pPr>
+    </w:lvl>
+    <w:lvl w:ilvl="2" w:tplc="0409001B" w:tentative="1">
+      <w:start w:val="1"/>
+      <w:numFmt w:val="lowerRoman"/>
+      <w:lvlText w:val="%3."/>
+      <w:lvlJc w:val="right"/>
+      <w:pPr>
+        <w:ind w:left="2160" w:hanging="180"/>
+      </w:pPr>
+    </w:lvl>
+    <w:lvl w:ilvl="3" w:tplc="0409000F" w:tentative="1">
+      <w:start w:val="1"/>
+      <w:numFmt w:val="decimal"/>
+      <w:lvlText w:val="%4."/>
+      <w:lvlJc w:val="left"/>
+      <w:pPr>
+        <w:ind w:left="2880" w:hanging="360"/>
+      </w:pPr>
+    </w:lvl>
+    <w:lvl w:ilvl="4" w:tplc="04090019" w:tentative="1">
+      <w:start w:val="1"/>
+      <w:numFmt w:val="lowerLetter"/>
+      <w:lvlText w:val="%5."/>
+      <w:lvlJc w:val="left"/>
+      <w:pPr>
+        <w:ind w:left="3600" w:hanging="360"/>
+      </w:pPr>
+    </w:lvl>
+    <w:lvl w:ilvl="5" w:tplc="0409001B" w:tentative="1">
+      <w:start w:val="1"/>
+      <w:numFmt w:val="lowerRoman"/>
+      <w:lvlText w:val="%6."/>
+      <w:lvlJc w:val="right"/>
+      <w:pPr>
+        <w:ind w:left="4320" w:hanging="180"/>
+      </w:pPr>
+    </w:lvl>
+    <w:lvl w:ilvl="6" w:tplc="0409000F" w:tentative="1">
+      <w:start w:val="1"/>
+      <w:numFmt w:val="decimal"/>
+      <w:lvlText w:val="%7."/>
+      <w:lvlJc w:val="left"/>
+      <w:pPr>
+        <w:ind w:left="5040" w:hanging="360"/>
+      </w:pPr>
+    </w:lvl>
+    <w:lvl w:ilvl="7" w:tplc="04090019" w:tentative="1">
+      <w:start w:val="1"/>
+      <w:numFmt w:val="lowerLetter"/>
+      <w:lvlText w:val="%8."/>
+      <w:lvlJc w:val="left"/>
+      <w:pPr>
+        <w:ind w:left="5760" w:hanging="360"/>
+      </w:pPr>
+    </w:lvl>
+    <w:lvl w:ilvl="8" w:tplc="0409001B" w:tentative="1">
+      <w:start w:val="1"/>
+      <w:numFmt w:val="lowerRoman"/>
+      <w:lvlText w:val="%9."/>
+      <w:lvlJc w:val="right"/>
+      <w:pPr>
+        <w:ind w:left="6480" w:hanging="180"/>
+      </w:pPr>
+    </w:lvl>
+  </w:abstractNum>
+  <w:abstractNum w:abstractNumId="10" w15:restartNumberingAfterBreak="0">
+    <w:nsid w:val="3D470EAE"/>
+    <w:multiLevelType w:val="hybridMultilevel"/>
+    <w:tmpl w:val="CCCC5868"/>
+    <w:lvl w:ilvl="0" w:tplc="0409000F">
+      <w:start w:val="1"/>
+      <w:numFmt w:val="decimal"/>
+      <w:lvlText w:val="%1."/>
+      <w:lvlJc w:val="left"/>
+      <w:pPr>
+        <w:ind w:left="720" w:hanging="360"/>
+      </w:pPr>
+      <w:rPr>
+        <w:rFonts w:hint="default"/>
+      </w:rPr>
+    </w:lvl>
+    <w:lvl w:ilvl="1" w:tplc="04090019" w:tentative="1">
+      <w:start w:val="1"/>
+      <w:numFmt w:val="lowerLetter"/>
+      <w:lvlText w:val="%2."/>
+      <w:lvlJc w:val="left"/>
+      <w:pPr>
+        <w:ind w:left="1440" w:hanging="360"/>
+      </w:pPr>
+    </w:lvl>
+    <w:lvl w:ilvl="2" w:tplc="0409001B" w:tentative="1">
+      <w:start w:val="1"/>
+      <w:numFmt w:val="lowerRoman"/>
+      <w:lvlText w:val="%3."/>
+      <w:lvlJc w:val="right"/>
+      <w:pPr>
+        <w:ind w:left="2160" w:hanging="180"/>
+      </w:pPr>
+    </w:lvl>
+    <w:lvl w:ilvl="3" w:tplc="0409000F" w:tentative="1">
+      <w:start w:val="1"/>
+      <w:numFmt w:val="decimal"/>
+      <w:lvlText w:val="%4."/>
+      <w:lvlJc w:val="left"/>
+      <w:pPr>
+        <w:ind w:left="2880" w:hanging="360"/>
+      </w:pPr>
+    </w:lvl>
+    <w:lvl w:ilvl="4" w:tplc="04090019" w:tentative="1">
+      <w:start w:val="1"/>
+      <w:numFmt w:val="lowerLetter"/>
+      <w:lvlText w:val="%5."/>
+      <w:lvlJc w:val="left"/>
+      <w:pPr>
+        <w:ind w:left="3600" w:hanging="360"/>
+      </w:pPr>
+    </w:lvl>
+    <w:lvl w:ilvl="5" w:tplc="0409001B" w:tentative="1">
+      <w:start w:val="1"/>
+      <w:numFmt w:val="lowerRoman"/>
+      <w:lvlText w:val="%6."/>
+      <w:lvlJc w:val="right"/>
+      <w:pPr>
+        <w:ind w:left="4320" w:hanging="180"/>
+      </w:pPr>
+    </w:lvl>
+    <w:lvl w:ilvl="6" w:tplc="0409000F" w:tentative="1">
+      <w:start w:val="1"/>
+      <w:numFmt w:val="decimal"/>
+      <w:lvlText w:val="%7."/>
+      <w:lvlJc w:val="left"/>
+      <w:pPr>
+        <w:ind w:left="5040" w:hanging="360"/>
+      </w:pPr>
+    </w:lvl>
+    <w:lvl w:ilvl="7" w:tplc="04090019" w:tentative="1">
+      <w:start w:val="1"/>
+      <w:numFmt w:val="lowerLetter"/>
+      <w:lvlText w:val="%8."/>
+      <w:lvlJc w:val="left"/>
+      <w:pPr>
+        <w:ind w:left="5760" w:hanging="360"/>
+      </w:pPr>
+    </w:lvl>
+    <w:lvl w:ilvl="8" w:tplc="0409001B" w:tentative="1">
+      <w:start w:val="1"/>
+      <w:numFmt w:val="lowerRoman"/>
+      <w:lvlText w:val="%9."/>
+      <w:lvlJc w:val="right"/>
+      <w:pPr>
+        <w:ind w:left="6480" w:hanging="180"/>
+      </w:pPr>
+    </w:lvl>
+  </w:abstractNum>
+  <w:abstractNum w:abstractNumId="11" w15:restartNumberingAfterBreak="0">
+    <w:nsid w:val="4044325A"/>
+    <w:multiLevelType w:val="hybridMultilevel"/>
+    <w:tmpl w:val="83DC1670"/>
+    <w:lvl w:ilvl="0" w:tplc="0409000F">
+      <w:start w:val="1"/>
+      <w:numFmt w:val="decimal"/>
+      <w:lvlText w:val="%1."/>
+      <w:lvlJc w:val="left"/>
+      <w:pPr>
+        <w:ind w:left="720" w:hanging="360"/>
+      </w:pPr>
+      <w:rPr>
+        <w:rFonts w:hint="default"/>
+      </w:rPr>
+    </w:lvl>
+    <w:lvl w:ilvl="1" w:tplc="04090019" w:tentative="1">
+      <w:start w:val="1"/>
+      <w:numFmt w:val="lowerLetter"/>
+      <w:lvlText w:val="%2."/>
+      <w:lvlJc w:val="left"/>
+      <w:pPr>
+        <w:ind w:left="1440" w:hanging="360"/>
+      </w:pPr>
+    </w:lvl>
+    <w:lvl w:ilvl="2" w:tplc="0409001B" w:tentative="1">
+      <w:start w:val="1"/>
+      <w:numFmt w:val="lowerRoman"/>
+      <w:lvlText w:val="%3."/>
+      <w:lvlJc w:val="right"/>
+      <w:pPr>
+        <w:ind w:left="2160" w:hanging="180"/>
+      </w:pPr>
+    </w:lvl>
+    <w:lvl w:ilvl="3" w:tplc="0409000F" w:tentative="1">
+      <w:start w:val="1"/>
+      <w:numFmt w:val="decimal"/>
+      <w:lvlText w:val="%4."/>
+      <w:lvlJc w:val="left"/>
+      <w:pPr>
+        <w:ind w:left="2880" w:hanging="360"/>
+      </w:pPr>
+    </w:lvl>
+    <w:lvl w:ilvl="4" w:tplc="04090019" w:tentative="1">
+      <w:start w:val="1"/>
+      <w:numFmt w:val="lowerLetter"/>
+      <w:lvlText w:val="%5."/>
+      <w:lvlJc w:val="left"/>
+      <w:pPr>
+        <w:ind w:left="3600" w:hanging="360"/>
+      </w:pPr>
+    </w:lvl>
+    <w:lvl w:ilvl="5" w:tplc="0409001B" w:tentative="1">
+      <w:start w:val="1"/>
+      <w:numFmt w:val="lowerRoman"/>
+      <w:lvlText w:val="%6."/>
+      <w:lvlJc w:val="right"/>
+      <w:pPr>
+        <w:ind w:left="4320" w:hanging="180"/>
+      </w:pPr>
+    </w:lvl>
+    <w:lvl w:ilvl="6" w:tplc="0409000F" w:tentative="1">
+      <w:start w:val="1"/>
+      <w:numFmt w:val="decimal"/>
+      <w:lvlText w:val="%7."/>
+      <w:lvlJc w:val="left"/>
+      <w:pPr>
+        <w:ind w:left="5040" w:hanging="360"/>
+      </w:pPr>
+    </w:lvl>
+    <w:lvl w:ilvl="7" w:tplc="04090019" w:tentative="1">
+      <w:start w:val="1"/>
+      <w:numFmt w:val="lowerLetter"/>
+      <w:lvlText w:val="%8."/>
+      <w:lvlJc w:val="left"/>
+      <w:pPr>
+        <w:ind w:left="5760" w:hanging="360"/>
+      </w:pPr>
+    </w:lvl>
+    <w:lvl w:ilvl="8" w:tplc="0409001B" w:tentative="1">
+      <w:start w:val="1"/>
+      <w:numFmt w:val="lowerRoman"/>
+      <w:lvlText w:val="%9."/>
+      <w:lvlJc w:val="right"/>
+      <w:pPr>
+        <w:ind w:left="6480" w:hanging="180"/>
+      </w:pPr>
+    </w:lvl>
+  </w:abstractNum>
+  <w:abstractNum w:abstractNumId="12" w15:restartNumberingAfterBreak="0">
+    <w:nsid w:val="45B167B4"/>
+    <w:multiLevelType w:val="hybridMultilevel"/>
+    <w:tmpl w:val="0840BB5A"/>
+    <w:lvl w:ilvl="0" w:tplc="0409000F">
+      <w:start w:val="1"/>
+      <w:numFmt w:val="decimal"/>
+      <w:lvlText w:val="%1."/>
+      <w:lvlJc w:val="left"/>
+      <w:pPr>
+        <w:ind w:left="720" w:hanging="360"/>
+      </w:pPr>
+      <w:rPr>
+        <w:rFonts w:hint="default"/>
+      </w:rPr>
+    </w:lvl>
+    <w:lvl w:ilvl="1" w:tplc="04090019">
+      <w:start w:val="1"/>
+      <w:numFmt w:val="lowerLetter"/>
+      <w:lvlText w:val="%2."/>
+      <w:lvlJc w:val="left"/>
+      <w:pPr>
+        <w:ind w:left="1440" w:hanging="360"/>
+      </w:pPr>
+    </w:lvl>
+    <w:lvl w:ilvl="2" w:tplc="0409001B" w:tentative="1">
+      <w:start w:val="1"/>
+      <w:numFmt w:val="lowerRoman"/>
+      <w:lvlText w:val="%3."/>
+      <w:lvlJc w:val="right"/>
+      <w:pPr>
+        <w:ind w:left="2160" w:hanging="180"/>
+      </w:pPr>
+    </w:lvl>
+    <w:lvl w:ilvl="3" w:tplc="0409000F" w:tentative="1">
+      <w:start w:val="1"/>
+      <w:numFmt w:val="decimal"/>
+      <w:lvlText w:val="%4."/>
+      <w:lvlJc w:val="left"/>
+      <w:pPr>
+        <w:ind w:left="2880" w:hanging="360"/>
+      </w:pPr>
+    </w:lvl>
+    <w:lvl w:ilvl="4" w:tplc="04090019" w:tentative="1">
+      <w:start w:val="1"/>
+      <w:numFmt w:val="lowerLetter"/>
+      <w:lvlText w:val="%5."/>
+      <w:lvlJc w:val="left"/>
+      <w:pPr>
+        <w:ind w:left="3600" w:hanging="360"/>
+      </w:pPr>
+    </w:lvl>
+    <w:lvl w:ilvl="5" w:tplc="0409001B" w:tentative="1">
+      <w:start w:val="1"/>
+      <w:numFmt w:val="lowerRoman"/>
+      <w:lvlText w:val="%6."/>
+      <w:lvlJc w:val="right"/>
+      <w:pPr>
+        <w:ind w:left="4320" w:hanging="180"/>
+      </w:pPr>
+    </w:lvl>
+    <w:lvl w:ilvl="6" w:tplc="0409000F" w:tentative="1">
+      <w:start w:val="1"/>
+      <w:numFmt w:val="decimal"/>
+      <w:lvlText w:val="%7."/>
+      <w:lvlJc w:val="left"/>
+      <w:pPr>
+        <w:ind w:left="5040" w:hanging="360"/>
+      </w:pPr>
+    </w:lvl>
+    <w:lvl w:ilvl="7" w:tplc="04090019" w:tentative="1">
+      <w:start w:val="1"/>
+      <w:numFmt w:val="lowerLetter"/>
+      <w:lvlText w:val="%8."/>
+      <w:lvlJc w:val="left"/>
+      <w:pPr>
+        <w:ind w:left="5760" w:hanging="360"/>
+      </w:pPr>
+    </w:lvl>
+    <w:lvl w:ilvl="8" w:tplc="0409001B" w:tentative="1">
+      <w:start w:val="1"/>
+      <w:numFmt w:val="lowerRoman"/>
+      <w:lvlText w:val="%9."/>
+      <w:lvlJc w:val="right"/>
+      <w:pPr>
+        <w:ind w:left="6480" w:hanging="180"/>
+      </w:pPr>
+    </w:lvl>
+  </w:abstractNum>
+  <w:abstractNum w:abstractNumId="13" w15:restartNumberingAfterBreak="0">
+    <w:nsid w:val="4A310D4D"/>
+    <w:multiLevelType w:val="hybridMultilevel"/>
+    <w:tmpl w:val="A4827982"/>
     <w:lvl w:ilvl="0" w:tplc="0409000F">
       <w:start w:val="1"/>
       <w:numFmt w:val="decimal"/>
@@ -6339,7 +7077,187 @@
       </w:pPr>
     </w:lvl>
   </w:abstractNum>
+  <w:abstractNum w:abstractNumId="14" w15:restartNumberingAfterBreak="0">
+    <w:nsid w:val="4D8F25C9"/>
+    <w:multiLevelType w:val="hybridMultilevel"/>
+    <w:tmpl w:val="BEDC7596"/>
+    <w:lvl w:ilvl="0" w:tplc="0409000F">
+      <w:start w:val="1"/>
+      <w:numFmt w:val="decimal"/>
+      <w:lvlText w:val="%1."/>
+      <w:lvlJc w:val="left"/>
+      <w:pPr>
+        <w:ind w:left="720" w:hanging="360"/>
+      </w:pPr>
+      <w:rPr>
+        <w:rFonts w:hint="default"/>
+      </w:rPr>
+    </w:lvl>
+    <w:lvl w:ilvl="1" w:tplc="04090019">
+      <w:start w:val="1"/>
+      <w:numFmt w:val="lowerLetter"/>
+      <w:lvlText w:val="%2."/>
+      <w:lvlJc w:val="left"/>
+      <w:pPr>
+        <w:ind w:left="1440" w:hanging="360"/>
+      </w:pPr>
+    </w:lvl>
+    <w:lvl w:ilvl="2" w:tplc="0409001B" w:tentative="1">
+      <w:start w:val="1"/>
+      <w:numFmt w:val="lowerRoman"/>
+      <w:lvlText w:val="%3."/>
+      <w:lvlJc w:val="right"/>
+      <w:pPr>
+        <w:ind w:left="2160" w:hanging="180"/>
+      </w:pPr>
+    </w:lvl>
+    <w:lvl w:ilvl="3" w:tplc="0409000F" w:tentative="1">
+      <w:start w:val="1"/>
+      <w:numFmt w:val="decimal"/>
+      <w:lvlText w:val="%4."/>
+      <w:lvlJc w:val="left"/>
+      <w:pPr>
+        <w:ind w:left="2880" w:hanging="360"/>
+      </w:pPr>
+    </w:lvl>
+    <w:lvl w:ilvl="4" w:tplc="04090019" w:tentative="1">
+      <w:start w:val="1"/>
+      <w:numFmt w:val="lowerLetter"/>
+      <w:lvlText w:val="%5."/>
+      <w:lvlJc w:val="left"/>
+      <w:pPr>
+        <w:ind w:left="3600" w:hanging="360"/>
+      </w:pPr>
+    </w:lvl>
+    <w:lvl w:ilvl="5" w:tplc="0409001B" w:tentative="1">
+      <w:start w:val="1"/>
+      <w:numFmt w:val="lowerRoman"/>
+      <w:lvlText w:val="%6."/>
+      <w:lvlJc w:val="right"/>
+      <w:pPr>
+        <w:ind w:left="4320" w:hanging="180"/>
+      </w:pPr>
+    </w:lvl>
+    <w:lvl w:ilvl="6" w:tplc="0409000F" w:tentative="1">
+      <w:start w:val="1"/>
+      <w:numFmt w:val="decimal"/>
+      <w:lvlText w:val="%7."/>
+      <w:lvlJc w:val="left"/>
+      <w:pPr>
+        <w:ind w:left="5040" w:hanging="360"/>
+      </w:pPr>
+    </w:lvl>
+    <w:lvl w:ilvl="7" w:tplc="04090019" w:tentative="1">
+      <w:start w:val="1"/>
+      <w:numFmt w:val="lowerLetter"/>
+      <w:lvlText w:val="%8."/>
+      <w:lvlJc w:val="left"/>
+      <w:pPr>
+        <w:ind w:left="5760" w:hanging="360"/>
+      </w:pPr>
+    </w:lvl>
+    <w:lvl w:ilvl="8" w:tplc="0409001B" w:tentative="1">
+      <w:start w:val="1"/>
+      <w:numFmt w:val="lowerRoman"/>
+      <w:lvlText w:val="%9."/>
+      <w:lvlJc w:val="right"/>
+      <w:pPr>
+        <w:ind w:left="6480" w:hanging="180"/>
+      </w:pPr>
+    </w:lvl>
+  </w:abstractNum>
   <w:abstractNum w:abstractNumId="15" w15:restartNumberingAfterBreak="0">
+    <w:nsid w:val="51FF7C7D"/>
+    <w:multiLevelType w:val="hybridMultilevel"/>
+    <w:tmpl w:val="654802A6"/>
+    <w:lvl w:ilvl="0" w:tplc="0409000F">
+      <w:start w:val="1"/>
+      <w:numFmt w:val="decimal"/>
+      <w:lvlText w:val="%1."/>
+      <w:lvlJc w:val="left"/>
+      <w:pPr>
+        <w:ind w:left="720" w:hanging="360"/>
+      </w:pPr>
+      <w:rPr>
+        <w:rFonts w:hint="default"/>
+        <w:b w:val="0"/>
+        <w:u w:val="none"/>
+      </w:rPr>
+    </w:lvl>
+    <w:lvl w:ilvl="1" w:tplc="04090019">
+      <w:start w:val="1"/>
+      <w:numFmt w:val="lowerLetter"/>
+      <w:lvlText w:val="%2."/>
+      <w:lvlJc w:val="left"/>
+      <w:pPr>
+        <w:ind w:left="1440" w:hanging="360"/>
+      </w:pPr>
+    </w:lvl>
+    <w:lvl w:ilvl="2" w:tplc="0409001B" w:tentative="1">
+      <w:start w:val="1"/>
+      <w:numFmt w:val="lowerRoman"/>
+      <w:lvlText w:val="%3."/>
+      <w:lvlJc w:val="right"/>
+      <w:pPr>
+        <w:ind w:left="2160" w:hanging="180"/>
+      </w:pPr>
+    </w:lvl>
+    <w:lvl w:ilvl="3" w:tplc="0409000F" w:tentative="1">
+      <w:start w:val="1"/>
+      <w:numFmt w:val="decimal"/>
+      <w:lvlText w:val="%4."/>
+      <w:lvlJc w:val="left"/>
+      <w:pPr>
+        <w:ind w:left="2880" w:hanging="360"/>
+      </w:pPr>
+    </w:lvl>
+    <w:lvl w:ilvl="4" w:tplc="04090019" w:tentative="1">
+      <w:start w:val="1"/>
+      <w:numFmt w:val="lowerLetter"/>
+      <w:lvlText w:val="%5."/>
+      <w:lvlJc w:val="left"/>
+      <w:pPr>
+        <w:ind w:left="3600" w:hanging="360"/>
+      </w:pPr>
+    </w:lvl>
+    <w:lvl w:ilvl="5" w:tplc="0409001B" w:tentative="1">
+      <w:start w:val="1"/>
+      <w:numFmt w:val="lowerRoman"/>
+      <w:lvlText w:val="%6."/>
+      <w:lvlJc w:val="right"/>
+      <w:pPr>
+        <w:ind w:left="4320" w:hanging="180"/>
+      </w:pPr>
+    </w:lvl>
+    <w:lvl w:ilvl="6" w:tplc="0409000F" w:tentative="1">
+      <w:start w:val="1"/>
+      <w:numFmt w:val="decimal"/>
+      <w:lvlText w:val="%7."/>
+      <w:lvlJc w:val="left"/>
+      <w:pPr>
+        <w:ind w:left="5040" w:hanging="360"/>
+      </w:pPr>
+    </w:lvl>
+    <w:lvl w:ilvl="7" w:tplc="04090019" w:tentative="1">
+      <w:start w:val="1"/>
+      <w:numFmt w:val="lowerLetter"/>
+      <w:lvlText w:val="%8."/>
+      <w:lvlJc w:val="left"/>
+      <w:pPr>
+        <w:ind w:left="5760" w:hanging="360"/>
+      </w:pPr>
+    </w:lvl>
+    <w:lvl w:ilvl="8" w:tplc="0409001B" w:tentative="1">
+      <w:start w:val="1"/>
+      <w:numFmt w:val="lowerRoman"/>
+      <w:lvlText w:val="%9."/>
+      <w:lvlJc w:val="right"/>
+      <w:pPr>
+        <w:ind w:left="6480" w:hanging="180"/>
+      </w:pPr>
+    </w:lvl>
+  </w:abstractNum>
+  <w:abstractNum w:abstractNumId="16" w15:restartNumberingAfterBreak="0">
     <w:nsid w:val="5244421B"/>
     <w:multiLevelType w:val="hybridMultilevel"/>
     <w:tmpl w:val="87682D2C"/>
@@ -6428,7 +7346,7 @@
       </w:pPr>
     </w:lvl>
   </w:abstractNum>
-  <w:abstractNum w:abstractNumId="16" w15:restartNumberingAfterBreak="0">
+  <w:abstractNum w:abstractNumId="17" w15:restartNumberingAfterBreak="0">
     <w:nsid w:val="567D42F2"/>
     <w:multiLevelType w:val="hybridMultilevel"/>
     <w:tmpl w:val="6A2A2518"/>
@@ -6517,7 +7435,7 @@
       </w:pPr>
     </w:lvl>
   </w:abstractNum>
-  <w:abstractNum w:abstractNumId="17" w15:restartNumberingAfterBreak="0">
+  <w:abstractNum w:abstractNumId="18" w15:restartNumberingAfterBreak="0">
     <w:nsid w:val="569D0C4C"/>
     <w:multiLevelType w:val="hybridMultilevel"/>
     <w:tmpl w:val="931E5526"/>
@@ -6606,7 +7524,7 @@
       </w:pPr>
     </w:lvl>
   </w:abstractNum>
-  <w:abstractNum w:abstractNumId="18" w15:restartNumberingAfterBreak="0">
+  <w:abstractNum w:abstractNumId="19" w15:restartNumberingAfterBreak="0">
     <w:nsid w:val="65025B75"/>
     <w:multiLevelType w:val="hybridMultilevel"/>
     <w:tmpl w:val="93C46D14"/>
@@ -6695,7 +7613,7 @@
       </w:pPr>
     </w:lvl>
   </w:abstractNum>
-  <w:abstractNum w:abstractNumId="19" w15:restartNumberingAfterBreak="0">
+  <w:abstractNum w:abstractNumId="20" w15:restartNumberingAfterBreak="0">
     <w:nsid w:val="6D0F1D84"/>
     <w:multiLevelType w:val="hybridMultilevel"/>
     <w:tmpl w:val="ADDC7F10"/>
@@ -6784,7 +7702,7 @@
       </w:pPr>
     </w:lvl>
   </w:abstractNum>
-  <w:abstractNum w:abstractNumId="20" w15:restartNumberingAfterBreak="0">
+  <w:abstractNum w:abstractNumId="21" w15:restartNumberingAfterBreak="0">
     <w:nsid w:val="6E7A208B"/>
     <w:multiLevelType w:val="hybridMultilevel"/>
     <w:tmpl w:val="6F20BD64"/>
@@ -6873,7 +7791,7 @@
       </w:pPr>
     </w:lvl>
   </w:abstractNum>
-  <w:abstractNum w:abstractNumId="21" w15:restartNumberingAfterBreak="0">
+  <w:abstractNum w:abstractNumId="22" w15:restartNumberingAfterBreak="0">
     <w:nsid w:val="71D82E2A"/>
     <w:multiLevelType w:val="hybridMultilevel"/>
     <w:tmpl w:val="FDD6B62E"/>
@@ -6962,7 +7880,7 @@
       </w:pPr>
     </w:lvl>
   </w:abstractNum>
-  <w:abstractNum w:abstractNumId="22" w15:restartNumberingAfterBreak="0">
+  <w:abstractNum w:abstractNumId="23" w15:restartNumberingAfterBreak="0">
     <w:nsid w:val="74C15AAB"/>
     <w:multiLevelType w:val="hybridMultilevel"/>
     <w:tmpl w:val="406491CE"/>
@@ -7052,73 +7970,76 @@
     </w:lvl>
   </w:abstractNum>
   <w:num w:numId="1" w16cid:durableId="2067994738">
+    <w:abstractNumId w:val="12"/>
+  </w:num>
+  <w:num w:numId="2" w16cid:durableId="321005691">
+    <w:abstractNumId w:val="1"/>
+  </w:num>
+  <w:num w:numId="3" w16cid:durableId="959267218">
+    <w:abstractNumId w:val="17"/>
+  </w:num>
+  <w:num w:numId="4" w16cid:durableId="1987465700">
+    <w:abstractNumId w:val="2"/>
+  </w:num>
+  <w:num w:numId="5" w16cid:durableId="1700735023">
+    <w:abstractNumId w:val="13"/>
+  </w:num>
+  <w:num w:numId="6" w16cid:durableId="208615570">
+    <w:abstractNumId w:val="3"/>
+  </w:num>
+  <w:num w:numId="7" w16cid:durableId="1678579674">
+    <w:abstractNumId w:val="18"/>
+  </w:num>
+  <w:num w:numId="8" w16cid:durableId="206142373">
     <w:abstractNumId w:val="11"/>
   </w:num>
-  <w:num w:numId="2" w16cid:durableId="321005691">
-    <w:abstractNumId w:val="0"/>
+  <w:num w:numId="9" w16cid:durableId="707679509">
+    <w:abstractNumId w:val="5"/>
   </w:num>
-  <w:num w:numId="3" w16cid:durableId="959267218">
+  <w:num w:numId="10" w16cid:durableId="945314221">
+    <w:abstractNumId w:val="7"/>
+  </w:num>
+  <w:num w:numId="11" w16cid:durableId="1840656385">
+    <w:abstractNumId w:val="19"/>
+  </w:num>
+  <w:num w:numId="12" w16cid:durableId="933131056">
+    <w:abstractNumId w:val="20"/>
+  </w:num>
+  <w:num w:numId="13" w16cid:durableId="662439517">
     <w:abstractNumId w:val="16"/>
   </w:num>
-  <w:num w:numId="4" w16cid:durableId="1987465700">
-    <w:abstractNumId w:val="1"/>
+  <w:num w:numId="14" w16cid:durableId="1299846475">
+    <w:abstractNumId w:val="23"/>
   </w:num>
-  <w:num w:numId="5" w16cid:durableId="1700735023">
-    <w:abstractNumId w:val="12"/>
-  </w:num>
-  <w:num w:numId="6" w16cid:durableId="208615570">
-    <w:abstractNumId w:val="2"/>
-  </w:num>
-  <w:num w:numId="7" w16cid:durableId="1678579674">
-    <w:abstractNumId w:val="17"/>
-  </w:num>
-  <w:num w:numId="8" w16cid:durableId="206142373">
+  <w:num w:numId="15" w16cid:durableId="415826038">
     <w:abstractNumId w:val="10"/>
   </w:num>
-  <w:num w:numId="9" w16cid:durableId="707679509">
+  <w:num w:numId="16" w16cid:durableId="2123107343">
+    <w:abstractNumId w:val="9"/>
+  </w:num>
+  <w:num w:numId="17" w16cid:durableId="1657606963">
+    <w:abstractNumId w:val="6"/>
+  </w:num>
+  <w:num w:numId="18" w16cid:durableId="915554057">
     <w:abstractNumId w:val="4"/>
   </w:num>
-  <w:num w:numId="10" w16cid:durableId="945314221">
-    <w:abstractNumId w:val="6"/>
+  <w:num w:numId="19" w16cid:durableId="1728332796">
+    <w:abstractNumId w:val="8"/>
   </w:num>
-  <w:num w:numId="11" w16cid:durableId="1840656385">
-    <w:abstractNumId w:val="18"/>
+  <w:num w:numId="20" w16cid:durableId="1511603342">
+    <w:abstractNumId w:val="14"/>
   </w:num>
-  <w:num w:numId="12" w16cid:durableId="933131056">
-    <w:abstractNumId w:val="19"/>
+  <w:num w:numId="21" w16cid:durableId="1799375661">
+    <w:abstractNumId w:val="21"/>
   </w:num>
-  <w:num w:numId="13" w16cid:durableId="662439517">
+  <w:num w:numId="22" w16cid:durableId="2017419414">
     <w:abstractNumId w:val="15"/>
   </w:num>
-  <w:num w:numId="14" w16cid:durableId="1299846475">
+  <w:num w:numId="23" w16cid:durableId="729767851">
     <w:abstractNumId w:val="22"/>
   </w:num>
-  <w:num w:numId="15" w16cid:durableId="415826038">
-    <w:abstractNumId w:val="9"/>
-  </w:num>
-  <w:num w:numId="16" w16cid:durableId="2123107343">
-    <w:abstractNumId w:val="8"/>
-  </w:num>
-  <w:num w:numId="17" w16cid:durableId="1657606963">
-    <w:abstractNumId w:val="5"/>
-  </w:num>
-  <w:num w:numId="18" w16cid:durableId="915554057">
-    <w:abstractNumId w:val="3"/>
-  </w:num>
-  <w:num w:numId="19" w16cid:durableId="1728332796">
-    <w:abstractNumId w:val="7"/>
-  </w:num>
-  <w:num w:numId="20" w16cid:durableId="1511603342">
-    <w:abstractNumId w:val="13"/>
-  </w:num>
-  <w:num w:numId="21" w16cid:durableId="1799375661">
-    <w:abstractNumId w:val="20"/>
-  </w:num>
-  <w:num w:numId="22" w16cid:durableId="2017419414">
-    <w:abstractNumId w:val="14"/>
-  </w:num>
-  <w:num w:numId="23" w16cid:durableId="729767851">
-    <w:abstractNumId w:val="21"/>
+  <w:num w:numId="24" w16cid:durableId="1293829645">
+    <w:abstractNumId w:val="0"/>
   </w:num>
 </w:numbering>
 </file>

</xml_diff>

<commit_message>
Spring Boot Relational Mapping
Spring Boot Relational Mapping
</commit_message>
<xml_diff>
--- a/docs/SpringBoot.docx
+++ b/docs/SpringBoot.docx
@@ -3229,15 +3229,7 @@
         </w:rPr>
       </w:pPr>
       <w:r>
-        <w:t xml:space="preserve">To receive the JSON data in form of Java Object you have to create a reference of java class as </w:t>
-      </w:r>
-      <w:proofErr w:type="gramStart"/>
-      <w:r>
-        <w:t>a</w:t>
-      </w:r>
-      <w:proofErr w:type="gramEnd"/>
-      <w:r>
-        <w:t xml:space="preserve"> input parameter and use </w:t>
+        <w:t xml:space="preserve">To receive the JSON data in form of Java Object you have to create a reference of java class as a input parameter and use </w:t>
       </w:r>
       <w:r>
         <w:rPr>
@@ -5798,7 +5790,21 @@
         <w:rPr>
           <w:color w:val="000000" w:themeColor="text1"/>
         </w:rPr>
-        <w:t xml:space="preserve"> you have to create the reference of the class for which you wants to create a foreign key</w:t>
+        <w:t xml:space="preserve"> you have to create the reference of the class for which you </w:t>
+      </w:r>
+      <w:proofErr w:type="gramStart"/>
+      <w:r>
+        <w:rPr>
+          <w:color w:val="000000" w:themeColor="text1"/>
+        </w:rPr>
+        <w:t>wants</w:t>
+      </w:r>
+      <w:proofErr w:type="gramEnd"/>
+      <w:r>
+        <w:rPr>
+          <w:color w:val="000000" w:themeColor="text1"/>
+        </w:rPr>
+        <w:t xml:space="preserve"> to create a foreign key</w:t>
       </w:r>
       <w:r>
         <w:rPr>
@@ -5812,6 +5818,743 @@
         </w:rPr>
         <w:t xml:space="preserve"> inside the class where you wanted create a foreign key.</w:t>
       </w:r>
+    </w:p>
+    <w:p>
+      <w:pPr>
+        <w:pStyle w:val="NoSpacing"/>
+        <w:rPr>
+          <w:color w:val="000000" w:themeColor="text1"/>
+        </w:rPr>
+      </w:pPr>
+    </w:p>
+    <w:p>
+      <w:pPr>
+        <w:rPr>
+          <w:color w:val="000000" w:themeColor="text1"/>
+        </w:rPr>
+      </w:pPr>
+      <w:r>
+        <w:rPr>
+          <w:color w:val="000000" w:themeColor="text1"/>
+        </w:rPr>
+        <w:br w:type="page"/>
+      </w:r>
+    </w:p>
+    <w:p>
+      <w:pPr>
+        <w:pStyle w:val="NoSpacing"/>
+      </w:pPr>
+      <w:r>
+        <w:lastRenderedPageBreak/>
+        <w:t>Task –</w:t>
+      </w:r>
+    </w:p>
+    <w:p>
+      <w:pPr>
+        <w:pStyle w:val="NoSpacing"/>
+      </w:pPr>
+      <w:proofErr w:type="spellStart"/>
+      <w:r>
+        <w:t>ToDoApplication</w:t>
+      </w:r>
+      <w:proofErr w:type="spellEnd"/>
+      <w:r>
+        <w:t xml:space="preserve"> </w:t>
+      </w:r>
+    </w:p>
+    <w:p>
+      <w:pPr>
+        <w:pStyle w:val="NoSpacing"/>
+      </w:pPr>
+      <w:r>
+        <w:object w:dxaOrig="12730" w:dyaOrig="3600" w14:anchorId="75672907">
+          <v:shapetype id="_x0000_t75" coordsize="21600,21600" o:spt="75" o:preferrelative="t" path="m@4@5l@4@11@9@11@9@5xe" filled="f" stroked="f">
+            <v:stroke joinstyle="miter"/>
+            <v:formulas>
+              <v:f eqn="if lineDrawn pixelLineWidth 0"/>
+              <v:f eqn="sum @0 1 0"/>
+              <v:f eqn="sum 0 0 @1"/>
+              <v:f eqn="prod @2 1 2"/>
+              <v:f eqn="prod @3 21600 pixelWidth"/>
+              <v:f eqn="prod @3 21600 pixelHeight"/>
+              <v:f eqn="sum @0 0 1"/>
+              <v:f eqn="prod @6 1 2"/>
+              <v:f eqn="prod @7 21600 pixelWidth"/>
+              <v:f eqn="sum @8 21600 0"/>
+              <v:f eqn="prod @7 21600 pixelHeight"/>
+              <v:f eqn="sum @10 21600 0"/>
+            </v:formulas>
+            <v:path o:extrusionok="f" gradientshapeok="t" o:connecttype="rect"/>
+            <o:lock v:ext="edit" aspectratio="t"/>
+          </v:shapetype>
+          <v:shape id="_x0000_i1025" type="#_x0000_t75" style="width:469.25pt;height:118.35pt" o:ole="">
+            <v:imagedata r:id="rId29" o:title=""/>
+          </v:shape>
+          <o:OLEObject Type="Embed" ProgID="PBrush" ShapeID="_x0000_i1025" DrawAspect="Content" ObjectID="_1737348044" r:id="rId30"/>
+        </w:object>
+      </w:r>
+    </w:p>
+    <w:p>
+      <w:pPr>
+        <w:pStyle w:val="NoSpacing"/>
+        <w:rPr>
+          <w:b/>
+          <w:bCs/>
+          <w:u w:val="single"/>
+        </w:rPr>
+      </w:pPr>
+      <w:r>
+        <w:rPr>
+          <w:b/>
+          <w:bCs/>
+          <w:u w:val="single"/>
+        </w:rPr>
+        <w:t>Create Following REST APIs/Endpoint</w:t>
+      </w:r>
+      <w:r>
+        <w:rPr>
+          <w:b/>
+          <w:bCs/>
+          <w:u w:val="single"/>
+        </w:rPr>
+        <w:t>s</w:t>
+      </w:r>
+      <w:r>
+        <w:rPr>
+          <w:b/>
+          <w:bCs/>
+          <w:u w:val="single"/>
+        </w:rPr>
+        <w:t xml:space="preserve"> and Swagger REST API Document:</w:t>
+      </w:r>
+    </w:p>
+    <w:p>
+      <w:pPr>
+        <w:pStyle w:val="NoSpacing"/>
+        <w:rPr>
+          <w:b/>
+          <w:bCs/>
+          <w:u w:val="single"/>
+        </w:rPr>
+      </w:pPr>
+    </w:p>
+    <w:tbl>
+      <w:tblPr>
+        <w:tblStyle w:val="TableGrid"/>
+        <w:tblW w:w="0" w:type="auto"/>
+        <w:tblLook w:val="04A0" w:firstRow="1" w:lastRow="0" w:firstColumn="1" w:lastColumn="0" w:noHBand="0" w:noVBand="1"/>
+      </w:tblPr>
+      <w:tblGrid>
+        <w:gridCol w:w="1483"/>
+        <w:gridCol w:w="2883"/>
+        <w:gridCol w:w="4984"/>
+      </w:tblGrid>
+      <w:tr>
+        <w:tc>
+          <w:tcPr>
+            <w:tcW w:w="1490" w:type="dxa"/>
+            <w:shd w:val="clear" w:color="auto" w:fill="D9D9D9" w:themeFill="background1" w:themeFillShade="D9"/>
+          </w:tcPr>
+          <w:p>
+            <w:pPr>
+              <w:pStyle w:val="NoSpacing"/>
+              <w:rPr>
+                <w:b/>
+                <w:bCs/>
+              </w:rPr>
+            </w:pPr>
+            <w:r>
+              <w:rPr>
+                <w:b/>
+                <w:bCs/>
+              </w:rPr>
+              <w:t>HTTP Method</w:t>
+            </w:r>
+          </w:p>
+        </w:tc>
+        <w:tc>
+          <w:tcPr>
+            <w:tcW w:w="2825" w:type="dxa"/>
+            <w:shd w:val="clear" w:color="auto" w:fill="D9D9D9" w:themeFill="background1" w:themeFillShade="D9"/>
+          </w:tcPr>
+          <w:p>
+            <w:pPr>
+              <w:pStyle w:val="NoSpacing"/>
+              <w:rPr>
+                <w:b/>
+                <w:bCs/>
+              </w:rPr>
+            </w:pPr>
+            <w:r>
+              <w:rPr>
+                <w:b/>
+                <w:bCs/>
+              </w:rPr>
+              <w:t>Endpoint</w:t>
+            </w:r>
+          </w:p>
+        </w:tc>
+        <w:tc>
+          <w:tcPr>
+            <w:tcW w:w="5035" w:type="dxa"/>
+            <w:shd w:val="clear" w:color="auto" w:fill="D9D9D9" w:themeFill="background1" w:themeFillShade="D9"/>
+          </w:tcPr>
+          <w:p>
+            <w:pPr>
+              <w:pStyle w:val="NoSpacing"/>
+              <w:rPr>
+                <w:b/>
+                <w:bCs/>
+              </w:rPr>
+            </w:pPr>
+            <w:r>
+              <w:rPr>
+                <w:b/>
+                <w:bCs/>
+              </w:rPr>
+              <w:t>Description</w:t>
+            </w:r>
+          </w:p>
+        </w:tc>
+      </w:tr>
+      <w:tr>
+        <w:tc>
+          <w:tcPr>
+            <w:tcW w:w="9350" w:type="dxa"/>
+            <w:gridSpan w:val="3"/>
+            <w:shd w:val="clear" w:color="auto" w:fill="FFFF00"/>
+          </w:tcPr>
+          <w:p>
+            <w:pPr>
+              <w:pStyle w:val="NoSpacing"/>
+              <w:rPr>
+                <w:b/>
+                <w:bCs/>
+                <w:highlight w:val="yellow"/>
+              </w:rPr>
+            </w:pPr>
+            <w:r>
+              <w:rPr>
+                <w:b/>
+                <w:bCs/>
+                <w:highlight w:val="yellow"/>
+              </w:rPr>
+              <w:t>User Endpoint</w:t>
+            </w:r>
+          </w:p>
+        </w:tc>
+      </w:tr>
+      <w:tr>
+        <w:tc>
+          <w:tcPr>
+            <w:tcW w:w="1490" w:type="dxa"/>
+          </w:tcPr>
+          <w:p>
+            <w:pPr>
+              <w:pStyle w:val="NoSpacing"/>
+            </w:pPr>
+            <w:r>
+              <w:t>POST</w:t>
+            </w:r>
+          </w:p>
+        </w:tc>
+        <w:tc>
+          <w:tcPr>
+            <w:tcW w:w="2825" w:type="dxa"/>
+          </w:tcPr>
+          <w:p>
+            <w:pPr>
+              <w:pStyle w:val="NoSpacing"/>
+            </w:pPr>
+            <w:r>
+              <w:t>/user/save</w:t>
+            </w:r>
+          </w:p>
+        </w:tc>
+        <w:tc>
+          <w:tcPr>
+            <w:tcW w:w="5035" w:type="dxa"/>
+          </w:tcPr>
+          <w:p>
+            <w:pPr>
+              <w:pStyle w:val="NoSpacing"/>
+            </w:pPr>
+            <w:r>
+              <w:t>Save The user details</w:t>
+            </w:r>
+          </w:p>
+        </w:tc>
+      </w:tr>
+      <w:tr>
+        <w:tc>
+          <w:tcPr>
+            <w:tcW w:w="1490" w:type="dxa"/>
+          </w:tcPr>
+          <w:p>
+            <w:pPr>
+              <w:pStyle w:val="NoSpacing"/>
+            </w:pPr>
+            <w:r>
+              <w:t>PUT</w:t>
+            </w:r>
+          </w:p>
+        </w:tc>
+        <w:tc>
+          <w:tcPr>
+            <w:tcW w:w="2825" w:type="dxa"/>
+          </w:tcPr>
+          <w:p>
+            <w:pPr>
+              <w:pStyle w:val="NoSpacing"/>
+            </w:pPr>
+            <w:r>
+              <w:t>/user/update</w:t>
+            </w:r>
+          </w:p>
+        </w:tc>
+        <w:tc>
+          <w:tcPr>
+            <w:tcW w:w="5035" w:type="dxa"/>
+          </w:tcPr>
+          <w:p>
+            <w:pPr>
+              <w:pStyle w:val="NoSpacing"/>
+            </w:pPr>
+            <w:r>
+              <w:t>Update user details</w:t>
+            </w:r>
+          </w:p>
+        </w:tc>
+      </w:tr>
+      <w:tr>
+        <w:tc>
+          <w:tcPr>
+            <w:tcW w:w="1490" w:type="dxa"/>
+          </w:tcPr>
+          <w:p>
+            <w:pPr>
+              <w:pStyle w:val="NoSpacing"/>
+            </w:pPr>
+            <w:r>
+              <w:t>GET</w:t>
+            </w:r>
+          </w:p>
+        </w:tc>
+        <w:tc>
+          <w:tcPr>
+            <w:tcW w:w="2825" w:type="dxa"/>
+          </w:tcPr>
+          <w:p>
+            <w:pPr>
+              <w:pStyle w:val="NoSpacing"/>
+            </w:pPr>
+            <w:r>
+              <w:t>/user/get-all</w:t>
+            </w:r>
+          </w:p>
+        </w:tc>
+        <w:tc>
+          <w:tcPr>
+            <w:tcW w:w="5035" w:type="dxa"/>
+          </w:tcPr>
+          <w:p>
+            <w:pPr>
+              <w:pStyle w:val="NoSpacing"/>
+            </w:pPr>
+            <w:r>
+              <w:t xml:space="preserve">Get List of all available users </w:t>
+            </w:r>
+          </w:p>
+        </w:tc>
+      </w:tr>
+      <w:tr>
+        <w:tc>
+          <w:tcPr>
+            <w:tcW w:w="9350" w:type="dxa"/>
+            <w:gridSpan w:val="3"/>
+            <w:shd w:val="clear" w:color="auto" w:fill="FFFF00"/>
+          </w:tcPr>
+          <w:p>
+            <w:pPr>
+              <w:pStyle w:val="NoSpacing"/>
+              <w:rPr>
+                <w:b/>
+                <w:bCs/>
+                <w:highlight w:val="yellow"/>
+              </w:rPr>
+            </w:pPr>
+            <w:r>
+              <w:rPr>
+                <w:b/>
+                <w:bCs/>
+                <w:highlight w:val="yellow"/>
+              </w:rPr>
+              <w:t>Task Endpoint</w:t>
+            </w:r>
+          </w:p>
+        </w:tc>
+      </w:tr>
+      <w:tr>
+        <w:tc>
+          <w:tcPr>
+            <w:tcW w:w="1490" w:type="dxa"/>
+          </w:tcPr>
+          <w:p>
+            <w:pPr>
+              <w:pStyle w:val="NoSpacing"/>
+            </w:pPr>
+            <w:r>
+              <w:t>POST</w:t>
+            </w:r>
+          </w:p>
+        </w:tc>
+        <w:tc>
+          <w:tcPr>
+            <w:tcW w:w="2825" w:type="dxa"/>
+          </w:tcPr>
+          <w:p>
+            <w:pPr>
+              <w:pStyle w:val="NoSpacing"/>
+            </w:pPr>
+            <w:r>
+              <w:t>/task/save</w:t>
+            </w:r>
+          </w:p>
+        </w:tc>
+        <w:tc>
+          <w:tcPr>
+            <w:tcW w:w="5035" w:type="dxa"/>
+          </w:tcPr>
+          <w:p>
+            <w:pPr>
+              <w:pStyle w:val="NoSpacing"/>
+            </w:pPr>
+            <w:r>
+              <w:t>Add User Task</w:t>
+            </w:r>
+          </w:p>
+        </w:tc>
+      </w:tr>
+      <w:tr>
+        <w:tc>
+          <w:tcPr>
+            <w:tcW w:w="1490" w:type="dxa"/>
+          </w:tcPr>
+          <w:p>
+            <w:pPr>
+              <w:pStyle w:val="NoSpacing"/>
+            </w:pPr>
+            <w:r>
+              <w:t>PUT</w:t>
+            </w:r>
+          </w:p>
+        </w:tc>
+        <w:tc>
+          <w:tcPr>
+            <w:tcW w:w="2825" w:type="dxa"/>
+          </w:tcPr>
+          <w:p>
+            <w:pPr>
+              <w:pStyle w:val="NoSpacing"/>
+            </w:pPr>
+            <w:r>
+              <w:t>/task/update</w:t>
+            </w:r>
+          </w:p>
+        </w:tc>
+        <w:tc>
+          <w:tcPr>
+            <w:tcW w:w="5035" w:type="dxa"/>
+          </w:tcPr>
+          <w:p>
+            <w:pPr>
+              <w:pStyle w:val="NoSpacing"/>
+            </w:pPr>
+            <w:r>
+              <w:t>Update Task Details</w:t>
+            </w:r>
+          </w:p>
+        </w:tc>
+      </w:tr>
+      <w:tr>
+        <w:tc>
+          <w:tcPr>
+            <w:tcW w:w="1490" w:type="dxa"/>
+          </w:tcPr>
+          <w:p>
+            <w:pPr>
+              <w:pStyle w:val="NoSpacing"/>
+            </w:pPr>
+            <w:r>
+              <w:t>PUT</w:t>
+            </w:r>
+          </w:p>
+        </w:tc>
+        <w:tc>
+          <w:tcPr>
+            <w:tcW w:w="2825" w:type="dxa"/>
+          </w:tcPr>
+          <w:p>
+            <w:pPr>
+              <w:pStyle w:val="NoSpacing"/>
+            </w:pPr>
+            <w:r>
+              <w:t>/task/update/{id}/{status}</w:t>
+            </w:r>
+          </w:p>
+        </w:tc>
+        <w:tc>
+          <w:tcPr>
+            <w:tcW w:w="5035" w:type="dxa"/>
+          </w:tcPr>
+          <w:p>
+            <w:pPr>
+              <w:pStyle w:val="NoSpacing"/>
+            </w:pPr>
+            <w:r>
+              <w:t>Update Task status by ID Use HQL</w:t>
+            </w:r>
+          </w:p>
+        </w:tc>
+      </w:tr>
+      <w:tr>
+        <w:tc>
+          <w:tcPr>
+            <w:tcW w:w="1490" w:type="dxa"/>
+          </w:tcPr>
+          <w:p>
+            <w:pPr>
+              <w:pStyle w:val="NoSpacing"/>
+            </w:pPr>
+            <w:r>
+              <w:t>GET</w:t>
+            </w:r>
+          </w:p>
+        </w:tc>
+        <w:tc>
+          <w:tcPr>
+            <w:tcW w:w="2825" w:type="dxa"/>
+          </w:tcPr>
+          <w:p>
+            <w:pPr>
+              <w:pStyle w:val="NoSpacing"/>
+            </w:pPr>
+            <w:r>
+              <w:t>/task/</w:t>
+            </w:r>
+            <w:proofErr w:type="spellStart"/>
+            <w:r>
+              <w:t>task-by-id?id</w:t>
+            </w:r>
+            <w:proofErr w:type="spellEnd"/>
+            <w:r>
+              <w:t>=&lt;</w:t>
+            </w:r>
+            <w:proofErr w:type="spellStart"/>
+            <w:r>
+              <w:t>val</w:t>
+            </w:r>
+            <w:proofErr w:type="spellEnd"/>
+            <w:r>
+              <w:t>&gt;</w:t>
+            </w:r>
+          </w:p>
+        </w:tc>
+        <w:tc>
+          <w:tcPr>
+            <w:tcW w:w="5035" w:type="dxa"/>
+          </w:tcPr>
+          <w:p>
+            <w:pPr>
+              <w:pStyle w:val="NoSpacing"/>
+            </w:pPr>
+            <w:r>
+              <w:t xml:space="preserve">Get Task by task ID </w:t>
+            </w:r>
+          </w:p>
+        </w:tc>
+      </w:tr>
+      <w:tr>
+        <w:tc>
+          <w:tcPr>
+            <w:tcW w:w="1490" w:type="dxa"/>
+          </w:tcPr>
+          <w:p>
+            <w:pPr>
+              <w:pStyle w:val="NoSpacing"/>
+            </w:pPr>
+            <w:r>
+              <w:t>GET</w:t>
+            </w:r>
+          </w:p>
+        </w:tc>
+        <w:tc>
+          <w:tcPr>
+            <w:tcW w:w="2825" w:type="dxa"/>
+          </w:tcPr>
+          <w:p>
+            <w:pPr>
+              <w:pStyle w:val="NoSpacing"/>
+            </w:pPr>
+            <w:r>
+              <w:t>/task/</w:t>
+            </w:r>
+            <w:proofErr w:type="spellStart"/>
+            <w:r>
+              <w:t>task-by-user?id</w:t>
+            </w:r>
+            <w:proofErr w:type="spellEnd"/>
+            <w:r>
+              <w:t>=&lt;</w:t>
+            </w:r>
+            <w:proofErr w:type="spellStart"/>
+            <w:r>
+              <w:t>val</w:t>
+            </w:r>
+            <w:proofErr w:type="spellEnd"/>
+            <w:r>
+              <w:t>&gt;</w:t>
+            </w:r>
+          </w:p>
+        </w:tc>
+        <w:tc>
+          <w:tcPr>
+            <w:tcW w:w="5035" w:type="dxa"/>
+          </w:tcPr>
+          <w:p>
+            <w:pPr>
+              <w:pStyle w:val="NoSpacing"/>
+            </w:pPr>
+            <w:r>
+              <w:t>Get List of tasks by User Id USE HQL</w:t>
+            </w:r>
+          </w:p>
+        </w:tc>
+      </w:tr>
+      <w:tr>
+        <w:tc>
+          <w:tcPr>
+            <w:tcW w:w="1490" w:type="dxa"/>
+          </w:tcPr>
+          <w:p>
+            <w:pPr>
+              <w:pStyle w:val="NoSpacing"/>
+            </w:pPr>
+            <w:r>
+              <w:t>GET</w:t>
+            </w:r>
+          </w:p>
+        </w:tc>
+        <w:tc>
+          <w:tcPr>
+            <w:tcW w:w="2825" w:type="dxa"/>
+          </w:tcPr>
+          <w:p>
+            <w:pPr>
+              <w:pStyle w:val="NoSpacing"/>
+            </w:pPr>
+            <w:r>
+              <w:t>/task/</w:t>
+            </w:r>
+            <w:proofErr w:type="spellStart"/>
+            <w:r>
+              <w:t>task-by-status?id</w:t>
+            </w:r>
+            <w:proofErr w:type="spellEnd"/>
+            <w:r>
+              <w:t>=&lt;</w:t>
+            </w:r>
+            <w:proofErr w:type="spellStart"/>
+            <w:r>
+              <w:t>val</w:t>
+            </w:r>
+            <w:proofErr w:type="spellEnd"/>
+            <w:r>
+              <w:t>&gt;&amp;status=&lt;</w:t>
+            </w:r>
+            <w:proofErr w:type="spellStart"/>
+            <w:r>
+              <w:t>val</w:t>
+            </w:r>
+            <w:proofErr w:type="spellEnd"/>
+            <w:r>
+              <w:t>&gt;</w:t>
+            </w:r>
+          </w:p>
+        </w:tc>
+        <w:tc>
+          <w:tcPr>
+            <w:tcW w:w="5035" w:type="dxa"/>
+          </w:tcPr>
+          <w:p>
+            <w:pPr>
+              <w:pStyle w:val="NoSpacing"/>
+            </w:pPr>
+            <w:r>
+              <w:t>Get list of tasks by status and user Id (All task for user by status)</w:t>
+            </w:r>
+          </w:p>
+        </w:tc>
+      </w:tr>
+      <w:tr>
+        <w:tc>
+          <w:tcPr>
+            <w:tcW w:w="1490" w:type="dxa"/>
+          </w:tcPr>
+          <w:p>
+            <w:pPr>
+              <w:pStyle w:val="NoSpacing"/>
+            </w:pPr>
+            <w:r>
+              <w:t>DELETE</w:t>
+            </w:r>
+          </w:p>
+        </w:tc>
+        <w:tc>
+          <w:tcPr>
+            <w:tcW w:w="2825" w:type="dxa"/>
+          </w:tcPr>
+          <w:p>
+            <w:pPr>
+              <w:pStyle w:val="NoSpacing"/>
+            </w:pPr>
+            <w:r>
+              <w:t>/task/delete-by-id/{id}</w:t>
+            </w:r>
+          </w:p>
+        </w:tc>
+        <w:tc>
+          <w:tcPr>
+            <w:tcW w:w="5035" w:type="dxa"/>
+          </w:tcPr>
+          <w:p>
+            <w:pPr>
+              <w:pStyle w:val="NoSpacing"/>
+            </w:pPr>
+            <w:r>
+              <w:t>Delete Task by ID</w:t>
+            </w:r>
+          </w:p>
+        </w:tc>
+      </w:tr>
+    </w:tbl>
+    <w:p>
+      <w:pPr>
+        <w:pStyle w:val="NoSpacing"/>
+        <w:rPr>
+          <w:b/>
+          <w:bCs/>
+          <w:u w:val="single"/>
+        </w:rPr>
+      </w:pPr>
+    </w:p>
+    <w:p>
+      <w:pPr>
+        <w:pStyle w:val="NoSpacing"/>
+        <w:rPr>
+          <w:color w:val="000000" w:themeColor="text1"/>
+        </w:rPr>
+      </w:pPr>
     </w:p>
     <w:sectPr>
       <w:pgSz w:w="12240" w:h="15840"/>
@@ -8523,6 +9266,25 @@
     <w:basedOn w:val="DefaultParagraphFont"/>
     <w:rsid w:val="00335969"/>
   </w:style>
+  <w:style w:type="table" w:styleId="TableGrid">
+    <w:name w:val="Table Grid"/>
+    <w:basedOn w:val="TableNormal"/>
+    <w:uiPriority w:val="39"/>
+    <w:rsid w:val="00AE27AD"/>
+    <w:pPr>
+      <w:spacing w:after="0" w:line="240" w:lineRule="auto"/>
+    </w:pPr>
+    <w:tblPr>
+      <w:tblBorders>
+        <w:top w:val="single" w:sz="4" w:space="0" w:color="auto"/>
+        <w:left w:val="single" w:sz="4" w:space="0" w:color="auto"/>
+        <w:bottom w:val="single" w:sz="4" w:space="0" w:color="auto"/>
+        <w:right w:val="single" w:sz="4" w:space="0" w:color="auto"/>
+        <w:insideH w:val="single" w:sz="4" w:space="0" w:color="auto"/>
+        <w:insideV w:val="single" w:sz="4" w:space="0" w:color="auto"/>
+      </w:tblBorders>
+    </w:tblPr>
+  </w:style>
 </w:styles>
 </file>
 

</xml_diff>